<commit_message>
Display method + Assignment update
</commit_message>
<xml_diff>
--- a/Assignment Bednarek Report/Computional Methods.docx
+++ b/Assignment Bednarek Report/Computional Methods.docx
@@ -11228,15 +11228,7 @@
         <w:rPr>
           <w:rFonts w:ascii="Times New Roman" w:hAnsi="Times New Roman" w:cs="Times New Roman"/>
         </w:rPr>
-        <w:t xml:space="preserve"> That king of inconvenience occurs often when funct</w:t>
-      </w:r>
-      <w:bookmarkStart w:id="2" w:name="_GoBack"/>
-      <w:bookmarkEnd w:id="2"/>
-      <w:r>
-        <w:rPr>
-          <w:rFonts w:ascii="Times New Roman" w:hAnsi="Times New Roman" w:cs="Times New Roman"/>
-        </w:rPr>
-        <w:t>ions that’s operate on</w:t>
+        <w:t xml:space="preserve"> That king of inconvenience occurs often when functions that’s operate on</w:t>
       </w:r>
       <w:r>
         <w:rPr>
@@ -12270,12 +12262,14 @@
         </w:numPr>
         <w:rPr>
           <w:rFonts w:ascii="Times New Roman" w:hAnsi="Times New Roman" w:cs="Times New Roman"/>
-          <w:sz w:val="28"/>
-        </w:rPr>
-      </w:pPr>
-      <w:r>
-        <w:rPr>
-          <w:rFonts w:ascii="Times New Roman" w:hAnsi="Times New Roman" w:cs="Times New Roman"/>
+          <w:b/>
+          <w:sz w:val="28"/>
+        </w:rPr>
+      </w:pPr>
+      <w:r>
+        <w:rPr>
+          <w:rFonts w:ascii="Times New Roman" w:hAnsi="Times New Roman" w:cs="Times New Roman"/>
+          <w:b/>
           <w:sz w:val="28"/>
         </w:rPr>
         <w:t>Analytical solution</w:t>
@@ -12283,16 +12277,32 @@
     </w:p>
     <w:p/>
     <w:p>
-      <w:r>
+      <w:pPr>
+        <w:rPr>
+          <w:rFonts w:ascii="Times New Roman" w:hAnsi="Times New Roman" w:cs="Times New Roman"/>
+        </w:rPr>
+      </w:pPr>
+      <w:bookmarkStart w:id="2" w:name="_GoBack"/>
+      <w:r>
+        <w:rPr>
+          <w:rFonts w:ascii="Times New Roman" w:hAnsi="Times New Roman" w:cs="Times New Roman"/>
+        </w:rPr>
         <w:t xml:space="preserve">Here analytical solution results are </w:t>
       </w:r>
       <w:r>
+        <w:rPr>
+          <w:rFonts w:ascii="Times New Roman" w:hAnsi="Times New Roman" w:cs="Times New Roman"/>
+        </w:rPr>
         <w:t>presented</w:t>
       </w:r>
       <w:r>
+        <w:rPr>
+          <w:rFonts w:ascii="Times New Roman" w:hAnsi="Times New Roman" w:cs="Times New Roman"/>
+        </w:rPr>
         <w:t>.</w:t>
       </w:r>
     </w:p>
+    <w:bookmarkEnd w:id="2"/>
     <w:p/>
     <w:p>
       <w:pPr>
@@ -12304,14 +12314,49 @@
           <w:lang w:val="pl-PL" w:eastAsia="pl-PL"/>
         </w:rPr>
         <w:drawing>
-          <wp:inline distT="0" distB="0" distL="0" distR="0" wp14:anchorId="55FC0A88" wp14:editId="17633F75">
-            <wp:extent cx="4484218" cy="2874874"/>
-            <wp:effectExtent l="0" t="0" r="12065" b="1905"/>
-            <wp:docPr id="3" name="Wykres 3"/>
-            <wp:cNvGraphicFramePr/>
+          <wp:inline distT="0" distB="0" distL="0" distR="0">
+            <wp:extent cx="3182112" cy="2851969"/>
+            <wp:effectExtent l="0" t="0" r="0" b="5715"/>
+            <wp:docPr id="4" name="Obraz 4" descr="C:\Users\Domowy\Desktop\Results\Graphs\Analitycal_t5p100.bmp"/>
+            <wp:cNvGraphicFramePr>
+              <a:graphicFrameLocks xmlns:a="http://schemas.openxmlformats.org/drawingml/2006/main" noChangeAspect="1"/>
+            </wp:cNvGraphicFramePr>
             <a:graphic xmlns:a="http://schemas.openxmlformats.org/drawingml/2006/main">
-              <a:graphicData uri="http://schemas.openxmlformats.org/drawingml/2006/chart">
-                <c:chart xmlns:c="http://schemas.openxmlformats.org/drawingml/2006/chart" xmlns:r="http://schemas.openxmlformats.org/officeDocument/2006/relationships" r:id="rId7"/>
+              <a:graphicData uri="http://schemas.openxmlformats.org/drawingml/2006/picture">
+                <pic:pic xmlns:pic="http://schemas.openxmlformats.org/drawingml/2006/picture">
+                  <pic:nvPicPr>
+                    <pic:cNvPr id="0" name="Picture 1" descr="C:\Users\Domowy\Desktop\Results\Graphs\Analitycal_t5p100.bmp"/>
+                    <pic:cNvPicPr>
+                      <a:picLocks noChangeAspect="1" noChangeArrowheads="1"/>
+                    </pic:cNvPicPr>
+                  </pic:nvPicPr>
+                  <pic:blipFill>
+                    <a:blip r:embed="rId7" cstate="print">
+                      <a:extLst>
+                        <a:ext uri="{28A0092B-C50C-407E-A947-70E740481C1C}">
+                          <a14:useLocalDpi xmlns:a14="http://schemas.microsoft.com/office/drawing/2010/main" val="0"/>
+                        </a:ext>
+                      </a:extLst>
+                    </a:blip>
+                    <a:srcRect/>
+                    <a:stretch>
+                      <a:fillRect/>
+                    </a:stretch>
+                  </pic:blipFill>
+                  <pic:spPr bwMode="auto">
+                    <a:xfrm>
+                      <a:off x="0" y="0"/>
+                      <a:ext cx="3255700" cy="2917922"/>
+                    </a:xfrm>
+                    <a:prstGeom prst="rect">
+                      <a:avLst/>
+                    </a:prstGeom>
+                    <a:noFill/>
+                    <a:ln>
+                      <a:noFill/>
+                    </a:ln>
+                  </pic:spPr>
+                </pic:pic>
               </a:graphicData>
             </a:graphic>
           </wp:inline>
@@ -12379,7 +12424,19 @@
         <w:rPr>
           <w:color w:val="000000" w:themeColor="text1"/>
         </w:rPr>
-        <w:t xml:space="preserve"> sign type initial boundary</w:t>
+        <w:t xml:space="preserve"> sign type</w:t>
+      </w:r>
+      <w:r>
+        <w:rPr>
+          <w:color w:val="000000" w:themeColor="text1"/>
+        </w:rPr>
+        <w:t xml:space="preserve"> of</w:t>
+      </w:r>
+      <w:r>
+        <w:rPr>
+          <w:color w:val="000000" w:themeColor="text1"/>
+        </w:rPr>
+        <w:t xml:space="preserve"> initial boundary</w:t>
       </w:r>
       <w:r>
         <w:rPr>
@@ -12388,7 +12445,532 @@
         <w:t xml:space="preserve"> t=5, CFL = 0.999, number of points = 100</w:t>
       </w:r>
     </w:p>
+    <w:p>
+      <w:pPr>
+        <w:jc w:val="center"/>
+      </w:pPr>
+      <w:r>
+        <w:rPr>
+          <w:noProof/>
+          <w:lang w:val="pl-PL" w:eastAsia="pl-PL"/>
+        </w:rPr>
+        <w:drawing>
+          <wp:inline distT="0" distB="0" distL="0" distR="0">
+            <wp:extent cx="3392932" cy="2544699"/>
+            <wp:effectExtent l="0" t="0" r="0" b="8255"/>
+            <wp:docPr id="5" name="Obraz 5" descr="C:\Users\Domowy\Desktop\Dokumenty Wiktora\V rok\Computional Methods\Assignment Code WBednarek\Computational-Methods\MatlabScriptsGraphs\analitycalExp.bmp"/>
+            <wp:cNvGraphicFramePr>
+              <a:graphicFrameLocks xmlns:a="http://schemas.openxmlformats.org/drawingml/2006/main" noChangeAspect="1"/>
+            </wp:cNvGraphicFramePr>
+            <a:graphic xmlns:a="http://schemas.openxmlformats.org/drawingml/2006/main">
+              <a:graphicData uri="http://schemas.openxmlformats.org/drawingml/2006/picture">
+                <pic:pic xmlns:pic="http://schemas.openxmlformats.org/drawingml/2006/picture">
+                  <pic:nvPicPr>
+                    <pic:cNvPr id="0" name="Picture 2" descr="C:\Users\Domowy\Desktop\Dokumenty Wiktora\V rok\Computional Methods\Assignment Code WBednarek\Computational-Methods\MatlabScriptsGraphs\analitycalExp.bmp"/>
+                    <pic:cNvPicPr>
+                      <a:picLocks noChangeAspect="1" noChangeArrowheads="1"/>
+                    </pic:cNvPicPr>
+                  </pic:nvPicPr>
+                  <pic:blipFill>
+                    <a:blip r:embed="rId8">
+                      <a:extLst>
+                        <a:ext uri="{28A0092B-C50C-407E-A947-70E740481C1C}">
+                          <a14:useLocalDpi xmlns:a14="http://schemas.microsoft.com/office/drawing/2010/main" val="0"/>
+                        </a:ext>
+                      </a:extLst>
+                    </a:blip>
+                    <a:srcRect/>
+                    <a:stretch>
+                      <a:fillRect/>
+                    </a:stretch>
+                  </pic:blipFill>
+                  <pic:spPr bwMode="auto">
+                    <a:xfrm>
+                      <a:off x="0" y="0"/>
+                      <a:ext cx="3421729" cy="2566297"/>
+                    </a:xfrm>
+                    <a:prstGeom prst="rect">
+                      <a:avLst/>
+                    </a:prstGeom>
+                    <a:noFill/>
+                    <a:ln>
+                      <a:noFill/>
+                    </a:ln>
+                  </pic:spPr>
+                </pic:pic>
+              </a:graphicData>
+            </a:graphic>
+          </wp:inline>
+        </w:drawing>
+      </w:r>
+    </w:p>
+    <w:p>
+      <w:pPr>
+        <w:pStyle w:val="Legenda"/>
+        <w:jc w:val="center"/>
+        <w:rPr>
+          <w:color w:val="000000" w:themeColor="text1"/>
+        </w:rPr>
+      </w:pPr>
+      <w:r>
+        <w:rPr>
+          <w:color w:val="000000" w:themeColor="text1"/>
+        </w:rPr>
+        <w:t xml:space="preserve">Fig. </w:t>
+      </w:r>
+      <w:r>
+        <w:rPr>
+          <w:color w:val="000000" w:themeColor="text1"/>
+        </w:rPr>
+        <w:fldChar w:fldCharType="begin"/>
+      </w:r>
+      <w:r>
+        <w:rPr>
+          <w:color w:val="000000" w:themeColor="text1"/>
+        </w:rPr>
+        <w:instrText xml:space="preserve"> SEQ Fig. \* ARABIC </w:instrText>
+      </w:r>
+      <w:r>
+        <w:rPr>
+          <w:color w:val="000000" w:themeColor="text1"/>
+        </w:rPr>
+        <w:fldChar w:fldCharType="separate"/>
+      </w:r>
+      <w:r>
+        <w:rPr>
+          <w:noProof/>
+          <w:color w:val="000000" w:themeColor="text1"/>
+        </w:rPr>
+        <w:t>2</w:t>
+      </w:r>
+      <w:r>
+        <w:rPr>
+          <w:color w:val="000000" w:themeColor="text1"/>
+        </w:rPr>
+        <w:fldChar w:fldCharType="end"/>
+      </w:r>
+      <w:r>
+        <w:rPr>
+          <w:color w:val="000000" w:themeColor="text1"/>
+        </w:rPr>
+        <w:t xml:space="preserve"> </w:t>
+      </w:r>
+      <w:r>
+        <w:rPr>
+          <w:color w:val="000000" w:themeColor="text1"/>
+        </w:rPr>
+        <w:t xml:space="preserve">Analytical solution results for </w:t>
+      </w:r>
+      <w:r>
+        <w:rPr>
+          <w:color w:val="000000" w:themeColor="text1"/>
+        </w:rPr>
+        <w:t>exponential</w:t>
+      </w:r>
+      <w:r>
+        <w:rPr>
+          <w:color w:val="000000" w:themeColor="text1"/>
+        </w:rPr>
+        <w:t xml:space="preserve"> type</w:t>
+      </w:r>
+      <w:r>
+        <w:rPr>
+          <w:color w:val="000000" w:themeColor="text1"/>
+        </w:rPr>
+        <w:t xml:space="preserve"> of</w:t>
+      </w:r>
+      <w:r>
+        <w:rPr>
+          <w:color w:val="000000" w:themeColor="text1"/>
+        </w:rPr>
+        <w:t xml:space="preserve"> initial boundary t=5, CFL = 0.999, number of points = 100</w:t>
+      </w:r>
+    </w:p>
     <w:p/>
+    <w:p>
+      <w:pPr>
+        <w:ind w:firstLine="351"/>
+        <w:rPr>
+          <w:rFonts w:ascii="Times New Roman" w:hAnsi="Times New Roman" w:cs="Times New Roman"/>
+        </w:rPr>
+      </w:pPr>
+      <w:r>
+        <w:rPr>
+          <w:rFonts w:ascii="Times New Roman" w:hAnsi="Times New Roman" w:cs="Times New Roman"/>
+        </w:rPr>
+        <w:lastRenderedPageBreak/>
+        <w:t>As</w:t>
+      </w:r>
+      <w:r>
+        <w:rPr>
+          <w:rFonts w:ascii="Times New Roman" w:hAnsi="Times New Roman" w:cs="Times New Roman"/>
+        </w:rPr>
+        <w:t xml:space="preserve"> </w:t>
+      </w:r>
+      <w:r>
+        <w:rPr>
+          <w:rFonts w:ascii="Times New Roman" w:hAnsi="Times New Roman" w:cs="Times New Roman"/>
+        </w:rPr>
+        <w:t>can</w:t>
+      </w:r>
+      <w:r>
+        <w:rPr>
+          <w:rFonts w:ascii="Times New Roman" w:hAnsi="Times New Roman" w:cs="Times New Roman"/>
+        </w:rPr>
+        <w:t xml:space="preserve"> be </w:t>
+      </w:r>
+      <w:r>
+        <w:rPr>
+          <w:rFonts w:ascii="Times New Roman" w:hAnsi="Times New Roman" w:cs="Times New Roman"/>
+        </w:rPr>
+        <w:t>observed</w:t>
+      </w:r>
+      <w:r>
+        <w:rPr>
+          <w:rFonts w:ascii="Times New Roman" w:hAnsi="Times New Roman" w:cs="Times New Roman"/>
+        </w:rPr>
+        <w:t xml:space="preserve"> out</w:t>
+      </w:r>
+      <w:r>
+        <w:rPr>
+          <w:rFonts w:ascii="Times New Roman" w:hAnsi="Times New Roman" w:cs="Times New Roman"/>
+        </w:rPr>
+        <w:t>put</w:t>
+      </w:r>
+      <w:r>
+        <w:rPr>
+          <w:rFonts w:ascii="Times New Roman" w:hAnsi="Times New Roman" w:cs="Times New Roman"/>
+        </w:rPr>
+        <w:t xml:space="preserve"> of analytical solution function look very different</w:t>
+      </w:r>
+      <w:r>
+        <w:rPr>
+          <w:rFonts w:ascii="Times New Roman" w:hAnsi="Times New Roman" w:cs="Times New Roman"/>
+        </w:rPr>
+        <w:t xml:space="preserve"> form</w:t>
+      </w:r>
+      <w:r>
+        <w:rPr>
+          <w:rFonts w:ascii="Times New Roman" w:hAnsi="Times New Roman" w:cs="Times New Roman"/>
+        </w:rPr>
+        <w:t xml:space="preserve"> analytical solution</w:t>
+      </w:r>
+      <w:r>
+        <w:rPr>
+          <w:rFonts w:ascii="Times New Roman" w:hAnsi="Times New Roman" w:cs="Times New Roman"/>
+        </w:rPr>
+        <w:t xml:space="preserve"> despite of</w:t>
+      </w:r>
+      <w:r>
+        <w:rPr>
+          <w:rFonts w:ascii="Times New Roman" w:hAnsi="Times New Roman" w:cs="Times New Roman"/>
+        </w:rPr>
+        <w:t xml:space="preserve"> </w:t>
+      </w:r>
+      <w:r>
+        <w:rPr>
+          <w:rFonts w:ascii="Times New Roman" w:hAnsi="Times New Roman" w:cs="Times New Roman"/>
+        </w:rPr>
+        <w:t>function is the same</w:t>
+      </w:r>
+      <w:r>
+        <w:rPr>
+          <w:rFonts w:ascii="Times New Roman" w:hAnsi="Times New Roman" w:cs="Times New Roman"/>
+        </w:rPr>
+        <w:t xml:space="preserve"> </w:t>
+      </w:r>
+      <w:r>
+        <w:rPr>
+          <w:rFonts w:ascii="Times New Roman" w:hAnsi="Times New Roman" w:cs="Times New Roman"/>
+        </w:rPr>
+        <w:t>in</w:t>
+      </w:r>
+      <w:r>
+        <w:rPr>
+          <w:rFonts w:ascii="Times New Roman" w:hAnsi="Times New Roman" w:cs="Times New Roman"/>
+        </w:rPr>
+        <w:t xml:space="preserve"> both cases</w:t>
+      </w:r>
+      <w:r>
+        <w:rPr>
+          <w:rFonts w:ascii="Times New Roman" w:hAnsi="Times New Roman" w:cs="Times New Roman"/>
+        </w:rPr>
+        <w:t>.</w:t>
+      </w:r>
+      <w:r>
+        <w:rPr>
+          <w:rFonts w:ascii="Times New Roman" w:hAnsi="Times New Roman" w:cs="Times New Roman"/>
+        </w:rPr>
+        <w:t xml:space="preserve"> That means the input data (initial boundaries </w:t>
+      </w:r>
+      <w:r>
+        <w:rPr>
+          <w:rFonts w:ascii="Times New Roman" w:hAnsi="Times New Roman" w:cs="Times New Roman"/>
+        </w:rPr>
+        <w:t>in this case)</w:t>
+      </w:r>
+      <w:r>
+        <w:rPr>
+          <w:rFonts w:ascii="Times New Roman" w:hAnsi="Times New Roman" w:cs="Times New Roman"/>
+        </w:rPr>
+        <w:t xml:space="preserve"> naturally</w:t>
+      </w:r>
+      <w:r>
+        <w:rPr>
+          <w:rFonts w:ascii="Times New Roman" w:hAnsi="Times New Roman" w:cs="Times New Roman"/>
+        </w:rPr>
+        <w:t xml:space="preserve"> dictating output of function.</w:t>
+      </w:r>
+    </w:p>
+    <w:p>
+      <w:pPr>
+        <w:rPr>
+          <w:rFonts w:ascii="Times New Roman" w:hAnsi="Times New Roman" w:cs="Times New Roman"/>
+        </w:rPr>
+      </w:pPr>
+      <w:r>
+        <w:rPr>
+          <w:rFonts w:ascii="Times New Roman" w:hAnsi="Times New Roman" w:cs="Times New Roman"/>
+        </w:rPr>
+        <w:tab/>
+      </w:r>
+      <w:r>
+        <w:rPr>
+          <w:rFonts w:ascii="Times New Roman" w:hAnsi="Times New Roman" w:cs="Times New Roman"/>
+        </w:rPr>
+        <w:t>On the other hand there is significant similarity</w:t>
+      </w:r>
+      <w:r>
+        <w:rPr>
+          <w:rFonts w:ascii="Times New Roman" w:hAnsi="Times New Roman" w:cs="Times New Roman"/>
+        </w:rPr>
+        <w:t xml:space="preserve"> between</w:t>
+      </w:r>
+      <w:r>
+        <w:rPr>
+          <w:rFonts w:ascii="Times New Roman" w:hAnsi="Times New Roman" w:cs="Times New Roman"/>
+        </w:rPr>
+        <w:t xml:space="preserve"> those two outputs behavior.</w:t>
+      </w:r>
+      <w:r>
+        <w:rPr>
+          <w:rFonts w:ascii="Times New Roman" w:hAnsi="Times New Roman" w:cs="Times New Roman"/>
+        </w:rPr>
+        <w:t xml:space="preserve"> Function</w:t>
+      </w:r>
+      <w:r>
+        <w:rPr>
+          <w:rFonts w:ascii="Times New Roman" w:hAnsi="Times New Roman" w:cs="Times New Roman"/>
+        </w:rPr>
+        <w:t>s</w:t>
+      </w:r>
+      <w:r>
+        <w:rPr>
+          <w:rFonts w:ascii="Times New Roman" w:hAnsi="Times New Roman" w:cs="Times New Roman"/>
+        </w:rPr>
+        <w:t xml:space="preserve"> soar about point 10 of space</w:t>
+      </w:r>
+      <w:r>
+        <w:rPr>
+          <w:rFonts w:ascii="Times New Roman" w:hAnsi="Times New Roman" w:cs="Times New Roman"/>
+        </w:rPr>
+        <w:t xml:space="preserve"> in sign and exponential </w:t>
+      </w:r>
+      <w:r>
+        <w:rPr>
+          <w:rFonts w:ascii="Times New Roman" w:hAnsi="Times New Roman" w:cs="Times New Roman"/>
+        </w:rPr>
+        <w:t>boundary</w:t>
+      </w:r>
+      <w:r>
+        <w:rPr>
+          <w:rFonts w:ascii="Times New Roman" w:hAnsi="Times New Roman" w:cs="Times New Roman"/>
+        </w:rPr>
+        <w:t xml:space="preserve"> </w:t>
+      </w:r>
+      <w:r>
+        <w:rPr>
+          <w:rFonts w:ascii="Times New Roman" w:hAnsi="Times New Roman" w:cs="Times New Roman"/>
+        </w:rPr>
+        <w:t>type</w:t>
+      </w:r>
+      <w:r>
+        <w:rPr>
+          <w:rFonts w:ascii="Times New Roman" w:hAnsi="Times New Roman" w:cs="Times New Roman"/>
+        </w:rPr>
+        <w:t xml:space="preserve">. </w:t>
+      </w:r>
+      <w:r>
+        <w:rPr>
+          <w:rFonts w:ascii="Times New Roman" w:hAnsi="Times New Roman" w:cs="Times New Roman"/>
+        </w:rPr>
+        <w:t>Nevertheless in first</w:t>
+      </w:r>
+      <w:r>
+        <w:rPr>
+          <w:rFonts w:ascii="Times New Roman" w:hAnsi="Times New Roman" w:cs="Times New Roman"/>
+        </w:rPr>
+        <w:t xml:space="preserve"> case </w:t>
+      </w:r>
+      <w:r>
+        <w:rPr>
+          <w:rFonts w:ascii="Times New Roman" w:hAnsi="Times New Roman" w:cs="Times New Roman"/>
+        </w:rPr>
+        <w:t xml:space="preserve">from that point </w:t>
+      </w:r>
+      <w:r>
+        <w:rPr>
+          <w:rFonts w:ascii="Times New Roman" w:hAnsi="Times New Roman" w:cs="Times New Roman"/>
+        </w:rPr>
+        <w:t xml:space="preserve">it remain at the same </w:t>
+      </w:r>
+      <w:r>
+        <w:rPr>
+          <w:rFonts w:ascii="Times New Roman" w:hAnsi="Times New Roman" w:cs="Times New Roman"/>
+        </w:rPr>
+        <w:t>level</w:t>
+      </w:r>
+      <w:r>
+        <w:rPr>
+          <w:rFonts w:ascii="Times New Roman" w:hAnsi="Times New Roman" w:cs="Times New Roman"/>
+        </w:rPr>
+        <w:t xml:space="preserve"> until the end of space scope</w:t>
+      </w:r>
+      <w:r>
+        <w:rPr>
+          <w:rFonts w:ascii="Times New Roman" w:hAnsi="Times New Roman" w:cs="Times New Roman"/>
+        </w:rPr>
+        <w:t>, but in second graph we can observe that function</w:t>
+      </w:r>
+      <w:r>
+        <w:rPr>
+          <w:rFonts w:ascii="Times New Roman" w:hAnsi="Times New Roman" w:cs="Times New Roman"/>
+        </w:rPr>
+        <w:t xml:space="preserve"> quickly</w:t>
+      </w:r>
+      <w:r>
+        <w:rPr>
+          <w:rFonts w:ascii="Times New Roman" w:hAnsi="Times New Roman" w:cs="Times New Roman"/>
+        </w:rPr>
+        <w:t xml:space="preserve"> returns to </w:t>
+      </w:r>
+      <w:r>
+        <w:rPr>
+          <w:rFonts w:ascii="Times New Roman" w:hAnsi="Times New Roman" w:cs="Times New Roman"/>
+        </w:rPr>
+        <w:t>its</w:t>
+      </w:r>
+      <w:r>
+        <w:rPr>
+          <w:rFonts w:ascii="Times New Roman" w:hAnsi="Times New Roman" w:cs="Times New Roman"/>
+        </w:rPr>
+        <w:t xml:space="preserve"> initial state</w:t>
+      </w:r>
+      <w:r>
+        <w:rPr>
+          <w:rFonts w:ascii="Times New Roman" w:hAnsi="Times New Roman" w:cs="Times New Roman"/>
+        </w:rPr>
+        <w:t xml:space="preserve"> after point 10</w:t>
+      </w:r>
+      <w:r>
+        <w:rPr>
+          <w:rFonts w:ascii="Times New Roman" w:hAnsi="Times New Roman" w:cs="Times New Roman"/>
+        </w:rPr>
+        <w:t>.</w:t>
+      </w:r>
+    </w:p>
+    <w:p>
+      <w:pPr>
+        <w:rPr>
+          <w:rFonts w:ascii="Times New Roman" w:hAnsi="Times New Roman" w:cs="Times New Roman"/>
+        </w:rPr>
+      </w:pPr>
+    </w:p>
+    <w:p>
+      <w:pPr>
+        <w:rPr>
+          <w:rFonts w:ascii="Times New Roman" w:hAnsi="Times New Roman" w:cs="Times New Roman"/>
+        </w:rPr>
+      </w:pPr>
+    </w:p>
+    <w:p>
+      <w:pPr>
+        <w:pStyle w:val="Akapitzlist"/>
+        <w:ind w:left="792"/>
+        <w:rPr>
+          <w:rFonts w:ascii="Times New Roman" w:hAnsi="Times New Roman" w:cs="Times New Roman"/>
+          <w:sz w:val="28"/>
+        </w:rPr>
+      </w:pPr>
+    </w:p>
+    <w:p>
+      <w:pPr>
+        <w:pStyle w:val="Akapitzlist"/>
+        <w:numPr>
+          <w:ilvl w:val="1"/>
+          <w:numId w:val="3"/>
+        </w:numPr>
+        <w:rPr>
+          <w:rFonts w:ascii="Times New Roman" w:hAnsi="Times New Roman" w:cs="Times New Roman"/>
+          <w:b/>
+          <w:sz w:val="28"/>
+        </w:rPr>
+      </w:pPr>
+      <w:r>
+        <w:rPr>
+          <w:rFonts w:ascii="Times New Roman" w:hAnsi="Times New Roman" w:cs="Times New Roman"/>
+          <w:b/>
+          <w:sz w:val="28"/>
+        </w:rPr>
+        <w:t>Explicit</w:t>
+      </w:r>
+      <w:r>
+        <w:rPr>
+          <w:rFonts w:ascii="Times New Roman" w:hAnsi="Times New Roman" w:cs="Times New Roman"/>
+          <w:b/>
+          <w:sz w:val="28"/>
+        </w:rPr>
+        <w:t xml:space="preserve"> </w:t>
+      </w:r>
+      <w:r>
+        <w:rPr>
+          <w:rFonts w:ascii="Times New Roman" w:hAnsi="Times New Roman" w:cs="Times New Roman"/>
+          <w:b/>
+          <w:sz w:val="28"/>
+        </w:rPr>
+        <w:t>Upwind</w:t>
+      </w:r>
+      <w:r>
+        <w:rPr>
+          <w:rFonts w:ascii="Times New Roman" w:hAnsi="Times New Roman" w:cs="Times New Roman"/>
+          <w:b/>
+          <w:sz w:val="28"/>
+        </w:rPr>
+        <w:t xml:space="preserve"> </w:t>
+      </w:r>
+      <w:r>
+        <w:rPr>
+          <w:rFonts w:ascii="Times New Roman" w:hAnsi="Times New Roman" w:cs="Times New Roman"/>
+          <w:b/>
+          <w:sz w:val="28"/>
+        </w:rPr>
+        <w:t>Scheme</w:t>
+      </w:r>
+    </w:p>
+    <w:p>
+      <w:pPr>
+        <w:rPr>
+          <w:rFonts w:ascii="Times New Roman" w:hAnsi="Times New Roman" w:cs="Times New Roman"/>
+        </w:rPr>
+      </w:pPr>
+    </w:p>
+    <w:p>
+      <w:pPr>
+        <w:rPr>
+          <w:rFonts w:ascii="Times New Roman" w:hAnsi="Times New Roman" w:cs="Times New Roman"/>
+        </w:rPr>
+      </w:pPr>
+    </w:p>
     <w:sectPr>
       <w:pgSz w:w="11906" w:h="16838"/>
       <w:pgMar w:top="1417" w:right="1417" w:bottom="1417" w:left="1417" w:header="708" w:footer="708" w:gutter="0"/>
@@ -13167,6 +13749,92 @@
       <w:lvlJc w:val="right"/>
       <w:pPr>
         <w:ind w:left="6837" w:hanging="180"/>
+      </w:pPr>
+    </w:lvl>
+  </w:abstractNum>
+  <w:abstractNum w:abstractNumId="8" w15:restartNumberingAfterBreak="0">
+    <w:nsid w:val="73457985"/>
+    <w:multiLevelType w:val="multilevel"/>
+    <w:tmpl w:val="0415001F"/>
+    <w:lvl w:ilvl="0">
+      <w:start w:val="1"/>
+      <w:numFmt w:val="decimal"/>
+      <w:lvlText w:val="%1."/>
+      <w:lvlJc w:val="left"/>
+      <w:pPr>
+        <w:ind w:left="360" w:hanging="360"/>
+      </w:pPr>
+    </w:lvl>
+    <w:lvl w:ilvl="1">
+      <w:start w:val="1"/>
+      <w:numFmt w:val="decimal"/>
+      <w:lvlText w:val="%1.%2."/>
+      <w:lvlJc w:val="left"/>
+      <w:pPr>
+        <w:ind w:left="792" w:hanging="432"/>
+      </w:pPr>
+    </w:lvl>
+    <w:lvl w:ilvl="2">
+      <w:start w:val="1"/>
+      <w:numFmt w:val="decimal"/>
+      <w:lvlText w:val="%1.%2.%3."/>
+      <w:lvlJc w:val="left"/>
+      <w:pPr>
+        <w:ind w:left="1224" w:hanging="504"/>
+      </w:pPr>
+    </w:lvl>
+    <w:lvl w:ilvl="3">
+      <w:start w:val="1"/>
+      <w:numFmt w:val="decimal"/>
+      <w:lvlText w:val="%1.%2.%3.%4."/>
+      <w:lvlJc w:val="left"/>
+      <w:pPr>
+        <w:ind w:left="1728" w:hanging="648"/>
+      </w:pPr>
+    </w:lvl>
+    <w:lvl w:ilvl="4">
+      <w:start w:val="1"/>
+      <w:numFmt w:val="decimal"/>
+      <w:lvlText w:val="%1.%2.%3.%4.%5."/>
+      <w:lvlJc w:val="left"/>
+      <w:pPr>
+        <w:ind w:left="2232" w:hanging="792"/>
+      </w:pPr>
+    </w:lvl>
+    <w:lvl w:ilvl="5">
+      <w:start w:val="1"/>
+      <w:numFmt w:val="decimal"/>
+      <w:lvlText w:val="%1.%2.%3.%4.%5.%6."/>
+      <w:lvlJc w:val="left"/>
+      <w:pPr>
+        <w:ind w:left="2736" w:hanging="936"/>
+      </w:pPr>
+    </w:lvl>
+    <w:lvl w:ilvl="6">
+      <w:start w:val="1"/>
+      <w:numFmt w:val="decimal"/>
+      <w:lvlText w:val="%1.%2.%3.%4.%5.%6.%7."/>
+      <w:lvlJc w:val="left"/>
+      <w:pPr>
+        <w:ind w:left="3240" w:hanging="1080"/>
+      </w:pPr>
+    </w:lvl>
+    <w:lvl w:ilvl="7">
+      <w:start w:val="1"/>
+      <w:numFmt w:val="decimal"/>
+      <w:lvlText w:val="%1.%2.%3.%4.%5.%6.%7.%8."/>
+      <w:lvlJc w:val="left"/>
+      <w:pPr>
+        <w:ind w:left="3744" w:hanging="1224"/>
+      </w:pPr>
+    </w:lvl>
+    <w:lvl w:ilvl="8">
+      <w:start w:val="1"/>
+      <w:numFmt w:val="decimal"/>
+      <w:lvlText w:val="%1.%2.%3.%4.%5.%6.%7.%8.%9."/>
+      <w:lvlJc w:val="left"/>
+      <w:pPr>
+        <w:ind w:left="4320" w:hanging="1440"/>
       </w:pPr>
     </w:lvl>
   </w:abstractNum>
@@ -13193,6 +13861,9 @@
   </w:num>
   <w:num w:numId="8">
     <w:abstractNumId w:val="1"/>
+  </w:num>
+  <w:num w:numId="9">
+    <w:abstractNumId w:val="8"/>
   </w:num>
 </w:numbering>
 </file>
@@ -13873,2484 +14544,6 @@
 </w:styles>
 </file>
 
-<file path=word/charts/chart1.xml><?xml version="1.0" encoding="utf-8"?>
-<c:chartSpace xmlns:c="http://schemas.openxmlformats.org/drawingml/2006/chart" xmlns:a="http://schemas.openxmlformats.org/drawingml/2006/main" xmlns:r="http://schemas.openxmlformats.org/officeDocument/2006/relationships" xmlns:c16r2="http://schemas.microsoft.com/office/drawing/2015/06/chart">
-  <c:date1904 val="0"/>
-  <c:lang val="pl-PL"/>
-  <c:roundedCorners val="0"/>
-  <mc:AlternateContent xmlns:mc="http://schemas.openxmlformats.org/markup-compatibility/2006">
-    <mc:Choice xmlns:c14="http://schemas.microsoft.com/office/drawing/2007/8/2/chart" Requires="c14">
-      <c14:style val="102"/>
-    </mc:Choice>
-    <mc:Fallback>
-      <c:style val="2"/>
-    </mc:Fallback>
-  </mc:AlternateContent>
-  <c:chart>
-    <c:title>
-      <c:tx>
-        <c:rich>
-          <a:bodyPr rot="0" spcFirstLastPara="1" vertOverflow="ellipsis" vert="horz" wrap="square" anchor="ctr" anchorCtr="1"/>
-          <a:lstStyle/>
-          <a:p>
-            <a:pPr>
-              <a:defRPr sz="1400" b="0" i="0" u="none" strike="noStrike" kern="1200" spc="0" baseline="0">
-                <a:solidFill>
-                  <a:schemeClr val="tx1">
-                    <a:lumMod val="65000"/>
-                    <a:lumOff val="35000"/>
-                  </a:schemeClr>
-                </a:solidFill>
-                <a:latin typeface="+mn-lt"/>
-                <a:ea typeface="+mn-ea"/>
-                <a:cs typeface="+mn-cs"/>
-              </a:defRPr>
-            </a:pPr>
-            <a:r>
-              <a:rPr lang="pl-PL"/>
-              <a:t>Analytical solution</a:t>
-            </a:r>
-            <a:r>
-              <a:rPr lang="pl-PL" baseline="0"/>
-              <a:t> </a:t>
-            </a:r>
-            <a:endParaRPr lang="pl-PL"/>
-          </a:p>
-        </c:rich>
-      </c:tx>
-      <c:overlay val="0"/>
-      <c:spPr>
-        <a:noFill/>
-        <a:ln>
-          <a:noFill/>
-        </a:ln>
-        <a:effectLst/>
-      </c:spPr>
-      <c:txPr>
-        <a:bodyPr rot="0" spcFirstLastPara="1" vertOverflow="ellipsis" vert="horz" wrap="square" anchor="ctr" anchorCtr="1"/>
-        <a:lstStyle/>
-        <a:p>
-          <a:pPr>
-            <a:defRPr sz="1400" b="0" i="0" u="none" strike="noStrike" kern="1200" spc="0" baseline="0">
-              <a:solidFill>
-                <a:schemeClr val="tx1">
-                  <a:lumMod val="65000"/>
-                  <a:lumOff val="35000"/>
-                </a:schemeClr>
-              </a:solidFill>
-              <a:latin typeface="+mn-lt"/>
-              <a:ea typeface="+mn-ea"/>
-              <a:cs typeface="+mn-cs"/>
-            </a:defRPr>
-          </a:pPr>
-          <a:endParaRPr lang="pl-PL"/>
-        </a:p>
-      </c:txPr>
-    </c:title>
-    <c:autoTitleDeleted val="0"/>
-    <c:plotArea>
-      <c:layout>
-        <c:manualLayout>
-          <c:layoutTarget val="inner"/>
-          <c:xMode val="edge"/>
-          <c:yMode val="edge"/>
-          <c:x val="8.6281058617672796E-2"/>
-          <c:y val="4.6296296296296294E-2"/>
-          <c:w val="0.88892082239720038"/>
-          <c:h val="0.8416746864975212"/>
-        </c:manualLayout>
-      </c:layout>
-      <c:lineChart>
-        <c:grouping val="standard"/>
-        <c:varyColors val="0"/>
-        <c:ser>
-          <c:idx val="0"/>
-          <c:order val="0"/>
-          <c:spPr>
-            <a:ln w="28575" cap="rnd">
-              <a:solidFill>
-                <a:schemeClr val="accent1"/>
-              </a:solidFill>
-              <a:round/>
-            </a:ln>
-            <a:effectLst/>
-          </c:spPr>
-          <c:marker>
-            <c:symbol val="none"/>
-          </c:marker>
-          <c:cat>
-            <c:numRef>
-              <c:f>GeneralSchemeResults!$K:$K</c:f>
-              <c:numCache>
-                <c:formatCode>General</c:formatCode>
-                <c:ptCount val="1048575"/>
-                <c:pt idx="0">
-                  <c:v>0</c:v>
-                </c:pt>
-                <c:pt idx="1">
-                  <c:v>0</c:v>
-                </c:pt>
-                <c:pt idx="2">
-                  <c:v>0</c:v>
-                </c:pt>
-                <c:pt idx="3">
-                  <c:v>0</c:v>
-                </c:pt>
-                <c:pt idx="4">
-                  <c:v>0</c:v>
-                </c:pt>
-                <c:pt idx="5">
-                  <c:v>0</c:v>
-                </c:pt>
-                <c:pt idx="6">
-                  <c:v>0</c:v>
-                </c:pt>
-                <c:pt idx="7">
-                  <c:v>0</c:v>
-                </c:pt>
-                <c:pt idx="8">
-                  <c:v>0</c:v>
-                </c:pt>
-                <c:pt idx="9">
-                  <c:v>0</c:v>
-                </c:pt>
-                <c:pt idx="10">
-                  <c:v>0</c:v>
-                </c:pt>
-                <c:pt idx="11">
-                  <c:v>0</c:v>
-                </c:pt>
-                <c:pt idx="12">
-                  <c:v>0</c:v>
-                </c:pt>
-                <c:pt idx="13">
-                  <c:v>0</c:v>
-                </c:pt>
-                <c:pt idx="14">
-                  <c:v>0</c:v>
-                </c:pt>
-                <c:pt idx="15">
-                  <c:v>0</c:v>
-                </c:pt>
-                <c:pt idx="16">
-                  <c:v>0</c:v>
-                </c:pt>
-                <c:pt idx="17">
-                  <c:v>0</c:v>
-                </c:pt>
-                <c:pt idx="18">
-                  <c:v>0</c:v>
-                </c:pt>
-                <c:pt idx="19">
-                  <c:v>0</c:v>
-                </c:pt>
-                <c:pt idx="20">
-                  <c:v>0</c:v>
-                </c:pt>
-                <c:pt idx="21">
-                  <c:v>0</c:v>
-                </c:pt>
-                <c:pt idx="22">
-                  <c:v>0</c:v>
-                </c:pt>
-                <c:pt idx="23">
-                  <c:v>0</c:v>
-                </c:pt>
-                <c:pt idx="24">
-                  <c:v>0</c:v>
-                </c:pt>
-                <c:pt idx="25">
-                  <c:v>0</c:v>
-                </c:pt>
-                <c:pt idx="26">
-                  <c:v>0</c:v>
-                </c:pt>
-                <c:pt idx="27">
-                  <c:v>0</c:v>
-                </c:pt>
-                <c:pt idx="28">
-                  <c:v>0</c:v>
-                </c:pt>
-                <c:pt idx="29">
-                  <c:v>0</c:v>
-                </c:pt>
-                <c:pt idx="30">
-                  <c:v>0</c:v>
-                </c:pt>
-                <c:pt idx="31">
-                  <c:v>0</c:v>
-                </c:pt>
-                <c:pt idx="32">
-                  <c:v>0</c:v>
-                </c:pt>
-                <c:pt idx="33">
-                  <c:v>0</c:v>
-                </c:pt>
-                <c:pt idx="34">
-                  <c:v>0</c:v>
-                </c:pt>
-                <c:pt idx="35">
-                  <c:v>0</c:v>
-                </c:pt>
-                <c:pt idx="36">
-                  <c:v>0</c:v>
-                </c:pt>
-                <c:pt idx="37">
-                  <c:v>0</c:v>
-                </c:pt>
-                <c:pt idx="38">
-                  <c:v>0</c:v>
-                </c:pt>
-                <c:pt idx="39">
-                  <c:v>0</c:v>
-                </c:pt>
-                <c:pt idx="40">
-                  <c:v>0</c:v>
-                </c:pt>
-                <c:pt idx="41">
-                  <c:v>0</c:v>
-                </c:pt>
-                <c:pt idx="42">
-                  <c:v>0</c:v>
-                </c:pt>
-                <c:pt idx="43">
-                  <c:v>0</c:v>
-                </c:pt>
-                <c:pt idx="44">
-                  <c:v>0</c:v>
-                </c:pt>
-                <c:pt idx="45">
-                  <c:v>0</c:v>
-                </c:pt>
-                <c:pt idx="46">
-                  <c:v>0</c:v>
-                </c:pt>
-                <c:pt idx="47">
-                  <c:v>0</c:v>
-                </c:pt>
-                <c:pt idx="48">
-                  <c:v>0</c:v>
-                </c:pt>
-                <c:pt idx="49">
-                  <c:v>0</c:v>
-                </c:pt>
-                <c:pt idx="50">
-                  <c:v>0</c:v>
-                </c:pt>
-                <c:pt idx="51">
-                  <c:v>0</c:v>
-                </c:pt>
-                <c:pt idx="52">
-                  <c:v>0</c:v>
-                </c:pt>
-                <c:pt idx="53">
-                  <c:v>0</c:v>
-                </c:pt>
-                <c:pt idx="54">
-                  <c:v>0</c:v>
-                </c:pt>
-                <c:pt idx="55">
-                  <c:v>0</c:v>
-                </c:pt>
-                <c:pt idx="56">
-                  <c:v>0</c:v>
-                </c:pt>
-                <c:pt idx="57">
-                  <c:v>0</c:v>
-                </c:pt>
-                <c:pt idx="58">
-                  <c:v>0</c:v>
-                </c:pt>
-                <c:pt idx="59">
-                  <c:v>0</c:v>
-                </c:pt>
-                <c:pt idx="60">
-                  <c:v>0</c:v>
-                </c:pt>
-                <c:pt idx="61">
-                  <c:v>0</c:v>
-                </c:pt>
-                <c:pt idx="62">
-                  <c:v>0</c:v>
-                </c:pt>
-                <c:pt idx="63">
-                  <c:v>0</c:v>
-                </c:pt>
-                <c:pt idx="64">
-                  <c:v>0</c:v>
-                </c:pt>
-                <c:pt idx="65">
-                  <c:v>0</c:v>
-                </c:pt>
-                <c:pt idx="66">
-                  <c:v>0</c:v>
-                </c:pt>
-                <c:pt idx="67">
-                  <c:v>0</c:v>
-                </c:pt>
-                <c:pt idx="68">
-                  <c:v>0</c:v>
-                </c:pt>
-                <c:pt idx="69">
-                  <c:v>0</c:v>
-                </c:pt>
-                <c:pt idx="70">
-                  <c:v>0</c:v>
-                </c:pt>
-                <c:pt idx="71">
-                  <c:v>0</c:v>
-                </c:pt>
-                <c:pt idx="72">
-                  <c:v>0</c:v>
-                </c:pt>
-                <c:pt idx="73">
-                  <c:v>0</c:v>
-                </c:pt>
-                <c:pt idx="74">
-                  <c:v>0</c:v>
-                </c:pt>
-                <c:pt idx="75">
-                  <c:v>0</c:v>
-                </c:pt>
-                <c:pt idx="76">
-                  <c:v>0</c:v>
-                </c:pt>
-                <c:pt idx="77">
-                  <c:v>0</c:v>
-                </c:pt>
-                <c:pt idx="78">
-                  <c:v>0</c:v>
-                </c:pt>
-                <c:pt idx="79">
-                  <c:v>0</c:v>
-                </c:pt>
-                <c:pt idx="80">
-                  <c:v>0</c:v>
-                </c:pt>
-                <c:pt idx="81">
-                  <c:v>0</c:v>
-                </c:pt>
-                <c:pt idx="82">
-                  <c:v>0</c:v>
-                </c:pt>
-                <c:pt idx="83">
-                  <c:v>0</c:v>
-                </c:pt>
-                <c:pt idx="84">
-                  <c:v>0</c:v>
-                </c:pt>
-                <c:pt idx="85">
-                  <c:v>0</c:v>
-                </c:pt>
-                <c:pt idx="86">
-                  <c:v>0</c:v>
-                </c:pt>
-                <c:pt idx="87">
-                  <c:v>0</c:v>
-                </c:pt>
-                <c:pt idx="88">
-                  <c:v>0</c:v>
-                </c:pt>
-                <c:pt idx="89">
-                  <c:v>0</c:v>
-                </c:pt>
-                <c:pt idx="90">
-                  <c:v>0</c:v>
-                </c:pt>
-                <c:pt idx="91">
-                  <c:v>0</c:v>
-                </c:pt>
-                <c:pt idx="92">
-                  <c:v>0</c:v>
-                </c:pt>
-                <c:pt idx="93">
-                  <c:v>0</c:v>
-                </c:pt>
-                <c:pt idx="94">
-                  <c:v>0</c:v>
-                </c:pt>
-                <c:pt idx="95">
-                  <c:v>0</c:v>
-                </c:pt>
-                <c:pt idx="96">
-                  <c:v>0</c:v>
-                </c:pt>
-                <c:pt idx="97">
-                  <c:v>0</c:v>
-                </c:pt>
-                <c:pt idx="98">
-                  <c:v>0</c:v>
-                </c:pt>
-                <c:pt idx="99">
-                  <c:v>0</c:v>
-                </c:pt>
-                <c:pt idx="100">
-                  <c:v>0</c:v>
-                </c:pt>
-                <c:pt idx="101">
-                  <c:v>0</c:v>
-                </c:pt>
-                <c:pt idx="102">
-                  <c:v>0</c:v>
-                </c:pt>
-                <c:pt idx="103">
-                  <c:v>0</c:v>
-                </c:pt>
-                <c:pt idx="104">
-                  <c:v>0</c:v>
-                </c:pt>
-                <c:pt idx="105">
-                  <c:v>0</c:v>
-                </c:pt>
-                <c:pt idx="106">
-                  <c:v>0</c:v>
-                </c:pt>
-                <c:pt idx="107">
-                  <c:v>0</c:v>
-                </c:pt>
-                <c:pt idx="108">
-                  <c:v>0</c:v>
-                </c:pt>
-                <c:pt idx="109">
-                  <c:v>0</c:v>
-                </c:pt>
-                <c:pt idx="110">
-                  <c:v>0</c:v>
-                </c:pt>
-                <c:pt idx="111">
-                  <c:v>0</c:v>
-                </c:pt>
-                <c:pt idx="112">
-                  <c:v>0</c:v>
-                </c:pt>
-                <c:pt idx="113">
-                  <c:v>0</c:v>
-                </c:pt>
-                <c:pt idx="114">
-                  <c:v>0</c:v>
-                </c:pt>
-                <c:pt idx="115">
-                  <c:v>0</c:v>
-                </c:pt>
-                <c:pt idx="116">
-                  <c:v>0</c:v>
-                </c:pt>
-                <c:pt idx="117">
-                  <c:v>0</c:v>
-                </c:pt>
-                <c:pt idx="118">
-                  <c:v>0</c:v>
-                </c:pt>
-                <c:pt idx="119">
-                  <c:v>0</c:v>
-                </c:pt>
-                <c:pt idx="120">
-                  <c:v>0</c:v>
-                </c:pt>
-                <c:pt idx="121">
-                  <c:v>0</c:v>
-                </c:pt>
-                <c:pt idx="122">
-                  <c:v>0</c:v>
-                </c:pt>
-                <c:pt idx="123">
-                  <c:v>0</c:v>
-                </c:pt>
-                <c:pt idx="124">
-                  <c:v>0</c:v>
-                </c:pt>
-                <c:pt idx="125">
-                  <c:v>0</c:v>
-                </c:pt>
-                <c:pt idx="126">
-                  <c:v>0</c:v>
-                </c:pt>
-                <c:pt idx="127">
-                  <c:v>0</c:v>
-                </c:pt>
-                <c:pt idx="128">
-                  <c:v>0</c:v>
-                </c:pt>
-                <c:pt idx="129">
-                  <c:v>0</c:v>
-                </c:pt>
-                <c:pt idx="130">
-                  <c:v>0</c:v>
-                </c:pt>
-                <c:pt idx="131">
-                  <c:v>0</c:v>
-                </c:pt>
-                <c:pt idx="132">
-                  <c:v>0</c:v>
-                </c:pt>
-                <c:pt idx="133">
-                  <c:v>0</c:v>
-                </c:pt>
-                <c:pt idx="134">
-                  <c:v>0</c:v>
-                </c:pt>
-                <c:pt idx="135">
-                  <c:v>0</c:v>
-                </c:pt>
-                <c:pt idx="136">
-                  <c:v>0</c:v>
-                </c:pt>
-                <c:pt idx="137">
-                  <c:v>0</c:v>
-                </c:pt>
-                <c:pt idx="138">
-                  <c:v>0</c:v>
-                </c:pt>
-                <c:pt idx="139">
-                  <c:v>0</c:v>
-                </c:pt>
-                <c:pt idx="140">
-                  <c:v>0</c:v>
-                </c:pt>
-                <c:pt idx="141">
-                  <c:v>0</c:v>
-                </c:pt>
-                <c:pt idx="142">
-                  <c:v>0</c:v>
-                </c:pt>
-                <c:pt idx="143">
-                  <c:v>0</c:v>
-                </c:pt>
-                <c:pt idx="144">
-                  <c:v>0</c:v>
-                </c:pt>
-                <c:pt idx="145">
-                  <c:v>0</c:v>
-                </c:pt>
-                <c:pt idx="146">
-                  <c:v>0</c:v>
-                </c:pt>
-                <c:pt idx="147">
-                  <c:v>0</c:v>
-                </c:pt>
-                <c:pt idx="148">
-                  <c:v>0</c:v>
-                </c:pt>
-                <c:pt idx="149">
-                  <c:v>0</c:v>
-                </c:pt>
-                <c:pt idx="150">
-                  <c:v>0</c:v>
-                </c:pt>
-                <c:pt idx="151">
-                  <c:v>0</c:v>
-                </c:pt>
-                <c:pt idx="152">
-                  <c:v>0</c:v>
-                </c:pt>
-                <c:pt idx="153">
-                  <c:v>0</c:v>
-                </c:pt>
-                <c:pt idx="154">
-                  <c:v>0</c:v>
-                </c:pt>
-                <c:pt idx="155">
-                  <c:v>0</c:v>
-                </c:pt>
-                <c:pt idx="156">
-                  <c:v>0</c:v>
-                </c:pt>
-                <c:pt idx="157">
-                  <c:v>0</c:v>
-                </c:pt>
-                <c:pt idx="158">
-                  <c:v>0</c:v>
-                </c:pt>
-                <c:pt idx="159">
-                  <c:v>0</c:v>
-                </c:pt>
-                <c:pt idx="160">
-                  <c:v>0</c:v>
-                </c:pt>
-                <c:pt idx="161">
-                  <c:v>0</c:v>
-                </c:pt>
-                <c:pt idx="162">
-                  <c:v>0</c:v>
-                </c:pt>
-                <c:pt idx="163">
-                  <c:v>0</c:v>
-                </c:pt>
-                <c:pt idx="164">
-                  <c:v>0</c:v>
-                </c:pt>
-                <c:pt idx="165">
-                  <c:v>0</c:v>
-                </c:pt>
-                <c:pt idx="166">
-                  <c:v>0</c:v>
-                </c:pt>
-                <c:pt idx="167">
-                  <c:v>0</c:v>
-                </c:pt>
-                <c:pt idx="168">
-                  <c:v>0</c:v>
-                </c:pt>
-                <c:pt idx="169">
-                  <c:v>0</c:v>
-                </c:pt>
-                <c:pt idx="170">
-                  <c:v>0</c:v>
-                </c:pt>
-                <c:pt idx="171">
-                  <c:v>0</c:v>
-                </c:pt>
-                <c:pt idx="172">
-                  <c:v>0</c:v>
-                </c:pt>
-                <c:pt idx="173">
-                  <c:v>0</c:v>
-                </c:pt>
-                <c:pt idx="174">
-                  <c:v>0</c:v>
-                </c:pt>
-                <c:pt idx="175">
-                  <c:v>0</c:v>
-                </c:pt>
-                <c:pt idx="176">
-                  <c:v>0</c:v>
-                </c:pt>
-                <c:pt idx="177">
-                  <c:v>0</c:v>
-                </c:pt>
-                <c:pt idx="178">
-                  <c:v>0</c:v>
-                </c:pt>
-                <c:pt idx="179">
-                  <c:v>0</c:v>
-                </c:pt>
-                <c:pt idx="180">
-                  <c:v>0</c:v>
-                </c:pt>
-                <c:pt idx="181">
-                  <c:v>0</c:v>
-                </c:pt>
-                <c:pt idx="182">
-                  <c:v>0</c:v>
-                </c:pt>
-                <c:pt idx="183">
-                  <c:v>0</c:v>
-                </c:pt>
-                <c:pt idx="184">
-                  <c:v>0</c:v>
-                </c:pt>
-                <c:pt idx="185">
-                  <c:v>0</c:v>
-                </c:pt>
-                <c:pt idx="186">
-                  <c:v>0</c:v>
-                </c:pt>
-                <c:pt idx="187">
-                  <c:v>0</c:v>
-                </c:pt>
-                <c:pt idx="188">
-                  <c:v>0</c:v>
-                </c:pt>
-                <c:pt idx="189">
-                  <c:v>0</c:v>
-                </c:pt>
-                <c:pt idx="190">
-                  <c:v>0</c:v>
-                </c:pt>
-                <c:pt idx="191">
-                  <c:v>0</c:v>
-                </c:pt>
-                <c:pt idx="192">
-                  <c:v>0</c:v>
-                </c:pt>
-                <c:pt idx="193">
-                  <c:v>0</c:v>
-                </c:pt>
-                <c:pt idx="194">
-                  <c:v>0</c:v>
-                </c:pt>
-                <c:pt idx="195">
-                  <c:v>0</c:v>
-                </c:pt>
-                <c:pt idx="196">
-                  <c:v>0</c:v>
-                </c:pt>
-                <c:pt idx="197">
-                  <c:v>0</c:v>
-                </c:pt>
-                <c:pt idx="198">
-                  <c:v>0</c:v>
-                </c:pt>
-                <c:pt idx="199">
-                  <c:v>0</c:v>
-                </c:pt>
-                <c:pt idx="200">
-                  <c:v>0</c:v>
-                </c:pt>
-                <c:pt idx="201">
-                  <c:v>0</c:v>
-                </c:pt>
-                <c:pt idx="202">
-                  <c:v>0</c:v>
-                </c:pt>
-                <c:pt idx="203">
-                  <c:v>0</c:v>
-                </c:pt>
-                <c:pt idx="204">
-                  <c:v>0</c:v>
-                </c:pt>
-                <c:pt idx="205">
-                  <c:v>0</c:v>
-                </c:pt>
-                <c:pt idx="206">
-                  <c:v>0</c:v>
-                </c:pt>
-                <c:pt idx="207">
-                  <c:v>0</c:v>
-                </c:pt>
-                <c:pt idx="208">
-                  <c:v>0</c:v>
-                </c:pt>
-                <c:pt idx="209">
-                  <c:v>0.5</c:v>
-                </c:pt>
-                <c:pt idx="210">
-                  <c:v>1</c:v>
-                </c:pt>
-                <c:pt idx="211">
-                  <c:v>1</c:v>
-                </c:pt>
-                <c:pt idx="212">
-                  <c:v>1</c:v>
-                </c:pt>
-                <c:pt idx="213">
-                  <c:v>1</c:v>
-                </c:pt>
-                <c:pt idx="214">
-                  <c:v>1</c:v>
-                </c:pt>
-                <c:pt idx="215">
-                  <c:v>1</c:v>
-                </c:pt>
-                <c:pt idx="216">
-                  <c:v>1</c:v>
-                </c:pt>
-                <c:pt idx="217">
-                  <c:v>1</c:v>
-                </c:pt>
-                <c:pt idx="218">
-                  <c:v>1</c:v>
-                </c:pt>
-                <c:pt idx="219">
-                  <c:v>1</c:v>
-                </c:pt>
-                <c:pt idx="220">
-                  <c:v>1</c:v>
-                </c:pt>
-                <c:pt idx="221">
-                  <c:v>1</c:v>
-                </c:pt>
-                <c:pt idx="222">
-                  <c:v>1</c:v>
-                </c:pt>
-                <c:pt idx="223">
-                  <c:v>1</c:v>
-                </c:pt>
-                <c:pt idx="224">
-                  <c:v>1</c:v>
-                </c:pt>
-                <c:pt idx="225">
-                  <c:v>1</c:v>
-                </c:pt>
-                <c:pt idx="226">
-                  <c:v>1</c:v>
-                </c:pt>
-                <c:pt idx="227">
-                  <c:v>1</c:v>
-                </c:pt>
-                <c:pt idx="228">
-                  <c:v>1</c:v>
-                </c:pt>
-                <c:pt idx="229">
-                  <c:v>1</c:v>
-                </c:pt>
-                <c:pt idx="230">
-                  <c:v>1</c:v>
-                </c:pt>
-                <c:pt idx="231">
-                  <c:v>1</c:v>
-                </c:pt>
-                <c:pt idx="232">
-                  <c:v>1</c:v>
-                </c:pt>
-                <c:pt idx="233">
-                  <c:v>1</c:v>
-                </c:pt>
-                <c:pt idx="234">
-                  <c:v>1</c:v>
-                </c:pt>
-                <c:pt idx="235">
-                  <c:v>1</c:v>
-                </c:pt>
-                <c:pt idx="236">
-                  <c:v>1</c:v>
-                </c:pt>
-                <c:pt idx="237">
-                  <c:v>1</c:v>
-                </c:pt>
-                <c:pt idx="238">
-                  <c:v>1</c:v>
-                </c:pt>
-                <c:pt idx="239">
-                  <c:v>1</c:v>
-                </c:pt>
-                <c:pt idx="240">
-                  <c:v>1</c:v>
-                </c:pt>
-                <c:pt idx="241">
-                  <c:v>1</c:v>
-                </c:pt>
-                <c:pt idx="242">
-                  <c:v>1</c:v>
-                </c:pt>
-                <c:pt idx="243">
-                  <c:v>1</c:v>
-                </c:pt>
-                <c:pt idx="244">
-                  <c:v>1</c:v>
-                </c:pt>
-                <c:pt idx="245">
-                  <c:v>1</c:v>
-                </c:pt>
-                <c:pt idx="246">
-                  <c:v>1</c:v>
-                </c:pt>
-                <c:pt idx="247">
-                  <c:v>1</c:v>
-                </c:pt>
-                <c:pt idx="248">
-                  <c:v>1</c:v>
-                </c:pt>
-                <c:pt idx="249">
-                  <c:v>1</c:v>
-                </c:pt>
-                <c:pt idx="250">
-                  <c:v>1</c:v>
-                </c:pt>
-                <c:pt idx="251">
-                  <c:v>1</c:v>
-                </c:pt>
-                <c:pt idx="252">
-                  <c:v>1</c:v>
-                </c:pt>
-                <c:pt idx="253">
-                  <c:v>1</c:v>
-                </c:pt>
-                <c:pt idx="254">
-                  <c:v>1</c:v>
-                </c:pt>
-                <c:pt idx="255">
-                  <c:v>1</c:v>
-                </c:pt>
-                <c:pt idx="256">
-                  <c:v>1</c:v>
-                </c:pt>
-                <c:pt idx="257">
-                  <c:v>1</c:v>
-                </c:pt>
-                <c:pt idx="258">
-                  <c:v>1</c:v>
-                </c:pt>
-                <c:pt idx="259">
-                  <c:v>1</c:v>
-                </c:pt>
-                <c:pt idx="260">
-                  <c:v>1</c:v>
-                </c:pt>
-                <c:pt idx="261">
-                  <c:v>1</c:v>
-                </c:pt>
-                <c:pt idx="262">
-                  <c:v>1</c:v>
-                </c:pt>
-                <c:pt idx="263">
-                  <c:v>1</c:v>
-                </c:pt>
-                <c:pt idx="264">
-                  <c:v>1</c:v>
-                </c:pt>
-                <c:pt idx="265">
-                  <c:v>1</c:v>
-                </c:pt>
-                <c:pt idx="266">
-                  <c:v>1</c:v>
-                </c:pt>
-                <c:pt idx="267">
-                  <c:v>1</c:v>
-                </c:pt>
-                <c:pt idx="268">
-                  <c:v>1</c:v>
-                </c:pt>
-                <c:pt idx="269">
-                  <c:v>1</c:v>
-                </c:pt>
-                <c:pt idx="270">
-                  <c:v>1</c:v>
-                </c:pt>
-                <c:pt idx="271">
-                  <c:v>1</c:v>
-                </c:pt>
-                <c:pt idx="272">
-                  <c:v>1</c:v>
-                </c:pt>
-                <c:pt idx="273">
-                  <c:v>1</c:v>
-                </c:pt>
-                <c:pt idx="274">
-                  <c:v>1</c:v>
-                </c:pt>
-                <c:pt idx="275">
-                  <c:v>1</c:v>
-                </c:pt>
-                <c:pt idx="276">
-                  <c:v>1</c:v>
-                </c:pt>
-                <c:pt idx="277">
-                  <c:v>1</c:v>
-                </c:pt>
-                <c:pt idx="278">
-                  <c:v>1</c:v>
-                </c:pt>
-                <c:pt idx="279">
-                  <c:v>1</c:v>
-                </c:pt>
-                <c:pt idx="280">
-                  <c:v>1</c:v>
-                </c:pt>
-                <c:pt idx="281">
-                  <c:v>1</c:v>
-                </c:pt>
-                <c:pt idx="282">
-                  <c:v>1</c:v>
-                </c:pt>
-                <c:pt idx="283">
-                  <c:v>1</c:v>
-                </c:pt>
-                <c:pt idx="284">
-                  <c:v>1</c:v>
-                </c:pt>
-                <c:pt idx="285">
-                  <c:v>1</c:v>
-                </c:pt>
-                <c:pt idx="286">
-                  <c:v>1</c:v>
-                </c:pt>
-                <c:pt idx="287">
-                  <c:v>1</c:v>
-                </c:pt>
-                <c:pt idx="288">
-                  <c:v>1</c:v>
-                </c:pt>
-                <c:pt idx="289">
-                  <c:v>1</c:v>
-                </c:pt>
-                <c:pt idx="290">
-                  <c:v>1</c:v>
-                </c:pt>
-                <c:pt idx="291">
-                  <c:v>1</c:v>
-                </c:pt>
-                <c:pt idx="292">
-                  <c:v>1</c:v>
-                </c:pt>
-                <c:pt idx="293">
-                  <c:v>1</c:v>
-                </c:pt>
-                <c:pt idx="294">
-                  <c:v>1</c:v>
-                </c:pt>
-                <c:pt idx="295">
-                  <c:v>1</c:v>
-                </c:pt>
-                <c:pt idx="296">
-                  <c:v>1</c:v>
-                </c:pt>
-                <c:pt idx="297">
-                  <c:v>1</c:v>
-                </c:pt>
-                <c:pt idx="298">
-                  <c:v>1</c:v>
-                </c:pt>
-                <c:pt idx="299">
-                  <c:v>1</c:v>
-                </c:pt>
-                <c:pt idx="300">
-                  <c:v>1</c:v>
-                </c:pt>
-                <c:pt idx="301">
-                  <c:v>1</c:v>
-                </c:pt>
-                <c:pt idx="302">
-                  <c:v>1</c:v>
-                </c:pt>
-                <c:pt idx="303">
-                  <c:v>1</c:v>
-                </c:pt>
-                <c:pt idx="304">
-                  <c:v>1</c:v>
-                </c:pt>
-                <c:pt idx="305">
-                  <c:v>1</c:v>
-                </c:pt>
-                <c:pt idx="306">
-                  <c:v>1</c:v>
-                </c:pt>
-                <c:pt idx="307">
-                  <c:v>1</c:v>
-                </c:pt>
-                <c:pt idx="308">
-                  <c:v>1</c:v>
-                </c:pt>
-                <c:pt idx="309">
-                  <c:v>1</c:v>
-                </c:pt>
-                <c:pt idx="310">
-                  <c:v>1</c:v>
-                </c:pt>
-                <c:pt idx="311">
-                  <c:v>1</c:v>
-                </c:pt>
-                <c:pt idx="312">
-                  <c:v>1</c:v>
-                </c:pt>
-                <c:pt idx="313">
-                  <c:v>1</c:v>
-                </c:pt>
-                <c:pt idx="314">
-                  <c:v>1</c:v>
-                </c:pt>
-                <c:pt idx="315">
-                  <c:v>1</c:v>
-                </c:pt>
-                <c:pt idx="316">
-                  <c:v>1</c:v>
-                </c:pt>
-                <c:pt idx="317">
-                  <c:v>1</c:v>
-                </c:pt>
-                <c:pt idx="318">
-                  <c:v>1</c:v>
-                </c:pt>
-                <c:pt idx="319">
-                  <c:v>1</c:v>
-                </c:pt>
-                <c:pt idx="320">
-                  <c:v>1</c:v>
-                </c:pt>
-                <c:pt idx="321">
-                  <c:v>1</c:v>
-                </c:pt>
-                <c:pt idx="322">
-                  <c:v>1</c:v>
-                </c:pt>
-                <c:pt idx="323">
-                  <c:v>1</c:v>
-                </c:pt>
-                <c:pt idx="324">
-                  <c:v>1</c:v>
-                </c:pt>
-                <c:pt idx="325">
-                  <c:v>1</c:v>
-                </c:pt>
-                <c:pt idx="326">
-                  <c:v>1</c:v>
-                </c:pt>
-                <c:pt idx="327">
-                  <c:v>1</c:v>
-                </c:pt>
-                <c:pt idx="328">
-                  <c:v>1</c:v>
-                </c:pt>
-                <c:pt idx="329">
-                  <c:v>1</c:v>
-                </c:pt>
-                <c:pt idx="330">
-                  <c:v>1</c:v>
-                </c:pt>
-                <c:pt idx="331">
-                  <c:v>1</c:v>
-                </c:pt>
-                <c:pt idx="332">
-                  <c:v>1</c:v>
-                </c:pt>
-                <c:pt idx="333">
-                  <c:v>1</c:v>
-                </c:pt>
-                <c:pt idx="334">
-                  <c:v>1</c:v>
-                </c:pt>
-                <c:pt idx="335">
-                  <c:v>1</c:v>
-                </c:pt>
-                <c:pt idx="336">
-                  <c:v>1</c:v>
-                </c:pt>
-                <c:pt idx="337">
-                  <c:v>1</c:v>
-                </c:pt>
-                <c:pt idx="338">
-                  <c:v>1</c:v>
-                </c:pt>
-                <c:pt idx="339">
-                  <c:v>1</c:v>
-                </c:pt>
-                <c:pt idx="340">
-                  <c:v>1</c:v>
-                </c:pt>
-                <c:pt idx="341">
-                  <c:v>1</c:v>
-                </c:pt>
-                <c:pt idx="342">
-                  <c:v>1</c:v>
-                </c:pt>
-                <c:pt idx="343">
-                  <c:v>1</c:v>
-                </c:pt>
-                <c:pt idx="344">
-                  <c:v>1</c:v>
-                </c:pt>
-                <c:pt idx="345">
-                  <c:v>1</c:v>
-                </c:pt>
-                <c:pt idx="346">
-                  <c:v>1</c:v>
-                </c:pt>
-                <c:pt idx="347">
-                  <c:v>1</c:v>
-                </c:pt>
-                <c:pt idx="348">
-                  <c:v>1</c:v>
-                </c:pt>
-                <c:pt idx="349">
-                  <c:v>1</c:v>
-                </c:pt>
-                <c:pt idx="350">
-                  <c:v>1</c:v>
-                </c:pt>
-                <c:pt idx="351">
-                  <c:v>1</c:v>
-                </c:pt>
-                <c:pt idx="352">
-                  <c:v>1</c:v>
-                </c:pt>
-                <c:pt idx="353">
-                  <c:v>1</c:v>
-                </c:pt>
-                <c:pt idx="354">
-                  <c:v>1</c:v>
-                </c:pt>
-                <c:pt idx="355">
-                  <c:v>1</c:v>
-                </c:pt>
-                <c:pt idx="356">
-                  <c:v>1</c:v>
-                </c:pt>
-                <c:pt idx="357">
-                  <c:v>1</c:v>
-                </c:pt>
-                <c:pt idx="358">
-                  <c:v>1</c:v>
-                </c:pt>
-                <c:pt idx="359">
-                  <c:v>1</c:v>
-                </c:pt>
-                <c:pt idx="360">
-                  <c:v>1</c:v>
-                </c:pt>
-                <c:pt idx="361">
-                  <c:v>1</c:v>
-                </c:pt>
-                <c:pt idx="362">
-                  <c:v>1</c:v>
-                </c:pt>
-                <c:pt idx="363">
-                  <c:v>1</c:v>
-                </c:pt>
-                <c:pt idx="364">
-                  <c:v>1</c:v>
-                </c:pt>
-                <c:pt idx="365">
-                  <c:v>1</c:v>
-                </c:pt>
-                <c:pt idx="366">
-                  <c:v>1</c:v>
-                </c:pt>
-                <c:pt idx="367">
-                  <c:v>1</c:v>
-                </c:pt>
-                <c:pt idx="368">
-                  <c:v>1</c:v>
-                </c:pt>
-                <c:pt idx="369">
-                  <c:v>1</c:v>
-                </c:pt>
-                <c:pt idx="370">
-                  <c:v>1</c:v>
-                </c:pt>
-                <c:pt idx="371">
-                  <c:v>1</c:v>
-                </c:pt>
-                <c:pt idx="372">
-                  <c:v>1</c:v>
-                </c:pt>
-                <c:pt idx="373">
-                  <c:v>1</c:v>
-                </c:pt>
-                <c:pt idx="374">
-                  <c:v>1</c:v>
-                </c:pt>
-                <c:pt idx="375">
-                  <c:v>1</c:v>
-                </c:pt>
-                <c:pt idx="376">
-                  <c:v>1</c:v>
-                </c:pt>
-                <c:pt idx="377">
-                  <c:v>1</c:v>
-                </c:pt>
-                <c:pt idx="378">
-                  <c:v>1</c:v>
-                </c:pt>
-                <c:pt idx="379">
-                  <c:v>1</c:v>
-                </c:pt>
-                <c:pt idx="380">
-                  <c:v>1</c:v>
-                </c:pt>
-                <c:pt idx="381">
-                  <c:v>1</c:v>
-                </c:pt>
-                <c:pt idx="382">
-                  <c:v>1</c:v>
-                </c:pt>
-                <c:pt idx="383">
-                  <c:v>1</c:v>
-                </c:pt>
-                <c:pt idx="384">
-                  <c:v>1</c:v>
-                </c:pt>
-                <c:pt idx="385">
-                  <c:v>1</c:v>
-                </c:pt>
-                <c:pt idx="386">
-                  <c:v>1</c:v>
-                </c:pt>
-                <c:pt idx="387">
-                  <c:v>1</c:v>
-                </c:pt>
-                <c:pt idx="388">
-                  <c:v>1</c:v>
-                </c:pt>
-                <c:pt idx="389">
-                  <c:v>1</c:v>
-                </c:pt>
-                <c:pt idx="390">
-                  <c:v>1</c:v>
-                </c:pt>
-                <c:pt idx="391">
-                  <c:v>1</c:v>
-                </c:pt>
-                <c:pt idx="392">
-                  <c:v>1</c:v>
-                </c:pt>
-                <c:pt idx="393">
-                  <c:v>1</c:v>
-                </c:pt>
-                <c:pt idx="394">
-                  <c:v>1</c:v>
-                </c:pt>
-                <c:pt idx="395">
-                  <c:v>1</c:v>
-                </c:pt>
-                <c:pt idx="396">
-                  <c:v>1</c:v>
-                </c:pt>
-                <c:pt idx="397">
-                  <c:v>1</c:v>
-                </c:pt>
-                <c:pt idx="398">
-                  <c:v>1</c:v>
-                </c:pt>
-              </c:numCache>
-            </c:numRef>
-          </c:cat>
-          <c:val>
-            <c:numRef>
-              <c:f>GeneralSchemeResults!$L$1:$L$99</c:f>
-              <c:numCache>
-                <c:formatCode>General</c:formatCode>
-                <c:ptCount val="98"/>
-                <c:pt idx="0">
-                  <c:v>0</c:v>
-                </c:pt>
-                <c:pt idx="1">
-                  <c:v>0</c:v>
-                </c:pt>
-                <c:pt idx="2">
-                  <c:v>0</c:v>
-                </c:pt>
-                <c:pt idx="3">
-                  <c:v>0</c:v>
-                </c:pt>
-                <c:pt idx="4">
-                  <c:v>0</c:v>
-                </c:pt>
-                <c:pt idx="5">
-                  <c:v>0</c:v>
-                </c:pt>
-                <c:pt idx="6">
-                  <c:v>0</c:v>
-                </c:pt>
-                <c:pt idx="7">
-                  <c:v>0</c:v>
-                </c:pt>
-                <c:pt idx="8">
-                  <c:v>0</c:v>
-                </c:pt>
-                <c:pt idx="9">
-                  <c:v>0</c:v>
-                </c:pt>
-                <c:pt idx="10">
-                  <c:v>0</c:v>
-                </c:pt>
-                <c:pt idx="11">
-                  <c:v>0</c:v>
-                </c:pt>
-                <c:pt idx="12">
-                  <c:v>0</c:v>
-                </c:pt>
-                <c:pt idx="13">
-                  <c:v>0</c:v>
-                </c:pt>
-                <c:pt idx="14">
-                  <c:v>0</c:v>
-                </c:pt>
-                <c:pt idx="15">
-                  <c:v>0</c:v>
-                </c:pt>
-                <c:pt idx="16">
-                  <c:v>0</c:v>
-                </c:pt>
-                <c:pt idx="17">
-                  <c:v>0</c:v>
-                </c:pt>
-                <c:pt idx="18">
-                  <c:v>0</c:v>
-                </c:pt>
-                <c:pt idx="19">
-                  <c:v>0</c:v>
-                </c:pt>
-                <c:pt idx="20">
-                  <c:v>0</c:v>
-                </c:pt>
-                <c:pt idx="21">
-                  <c:v>0</c:v>
-                </c:pt>
-                <c:pt idx="22">
-                  <c:v>0</c:v>
-                </c:pt>
-                <c:pt idx="23">
-                  <c:v>0</c:v>
-                </c:pt>
-                <c:pt idx="24">
-                  <c:v>0</c:v>
-                </c:pt>
-                <c:pt idx="25">
-                  <c:v>0</c:v>
-                </c:pt>
-                <c:pt idx="26">
-                  <c:v>0</c:v>
-                </c:pt>
-                <c:pt idx="27">
-                  <c:v>0</c:v>
-                </c:pt>
-                <c:pt idx="28">
-                  <c:v>0</c:v>
-                </c:pt>
-                <c:pt idx="29">
-                  <c:v>0</c:v>
-                </c:pt>
-                <c:pt idx="30">
-                  <c:v>0</c:v>
-                </c:pt>
-                <c:pt idx="31">
-                  <c:v>0</c:v>
-                </c:pt>
-                <c:pt idx="32">
-                  <c:v>0</c:v>
-                </c:pt>
-                <c:pt idx="33">
-                  <c:v>0</c:v>
-                </c:pt>
-                <c:pt idx="34">
-                  <c:v>0</c:v>
-                </c:pt>
-                <c:pt idx="35">
-                  <c:v>0</c:v>
-                </c:pt>
-                <c:pt idx="36">
-                  <c:v>0</c:v>
-                </c:pt>
-                <c:pt idx="37">
-                  <c:v>0</c:v>
-                </c:pt>
-                <c:pt idx="38">
-                  <c:v>0</c:v>
-                </c:pt>
-                <c:pt idx="39">
-                  <c:v>0</c:v>
-                </c:pt>
-                <c:pt idx="40">
-                  <c:v>0</c:v>
-                </c:pt>
-                <c:pt idx="41">
-                  <c:v>0</c:v>
-                </c:pt>
-                <c:pt idx="42">
-                  <c:v>0</c:v>
-                </c:pt>
-                <c:pt idx="43">
-                  <c:v>0</c:v>
-                </c:pt>
-                <c:pt idx="44">
-                  <c:v>0</c:v>
-                </c:pt>
-                <c:pt idx="45">
-                  <c:v>0</c:v>
-                </c:pt>
-                <c:pt idx="46">
-                  <c:v>0</c:v>
-                </c:pt>
-                <c:pt idx="47">
-                  <c:v>0</c:v>
-                </c:pt>
-                <c:pt idx="48">
-                  <c:v>0</c:v>
-                </c:pt>
-                <c:pt idx="49">
-                  <c:v>0</c:v>
-                </c:pt>
-                <c:pt idx="50">
-                  <c:v>0</c:v>
-                </c:pt>
-                <c:pt idx="51">
-                  <c:v>0</c:v>
-                </c:pt>
-                <c:pt idx="52">
-                  <c:v>0</c:v>
-                </c:pt>
-                <c:pt idx="53">
-                  <c:v>0</c:v>
-                </c:pt>
-                <c:pt idx="54">
-                  <c:v>0</c:v>
-                </c:pt>
-                <c:pt idx="55">
-                  <c:v>0</c:v>
-                </c:pt>
-                <c:pt idx="56">
-                  <c:v>0</c:v>
-                </c:pt>
-                <c:pt idx="57">
-                  <c:v>0</c:v>
-                </c:pt>
-                <c:pt idx="58">
-                  <c:v>0</c:v>
-                </c:pt>
-                <c:pt idx="59">
-                  <c:v>0</c:v>
-                </c:pt>
-                <c:pt idx="60">
-                  <c:v>0</c:v>
-                </c:pt>
-                <c:pt idx="61">
-                  <c:v>0</c:v>
-                </c:pt>
-                <c:pt idx="62">
-                  <c:v>0</c:v>
-                </c:pt>
-                <c:pt idx="63">
-                  <c:v>0</c:v>
-                </c:pt>
-                <c:pt idx="64">
-                  <c:v>0</c:v>
-                </c:pt>
-                <c:pt idx="65">
-                  <c:v>0</c:v>
-                </c:pt>
-                <c:pt idx="66">
-                  <c:v>0</c:v>
-                </c:pt>
-                <c:pt idx="67">
-                  <c:v>0</c:v>
-                </c:pt>
-                <c:pt idx="68">
-                  <c:v>0</c:v>
-                </c:pt>
-                <c:pt idx="69">
-                  <c:v>0</c:v>
-                </c:pt>
-                <c:pt idx="70">
-                  <c:v>0</c:v>
-                </c:pt>
-                <c:pt idx="71">
-                  <c:v>0</c:v>
-                </c:pt>
-                <c:pt idx="72">
-                  <c:v>0</c:v>
-                </c:pt>
-                <c:pt idx="73">
-                  <c:v>0</c:v>
-                </c:pt>
-                <c:pt idx="74">
-                  <c:v>0</c:v>
-                </c:pt>
-                <c:pt idx="75">
-                  <c:v>0</c:v>
-                </c:pt>
-                <c:pt idx="76">
-                  <c:v>0</c:v>
-                </c:pt>
-                <c:pt idx="77">
-                  <c:v>0</c:v>
-                </c:pt>
-                <c:pt idx="78">
-                  <c:v>0</c:v>
-                </c:pt>
-                <c:pt idx="79">
-                  <c:v>0</c:v>
-                </c:pt>
-                <c:pt idx="80">
-                  <c:v>0</c:v>
-                </c:pt>
-                <c:pt idx="81">
-                  <c:v>0</c:v>
-                </c:pt>
-                <c:pt idx="82">
-                  <c:v>0</c:v>
-                </c:pt>
-                <c:pt idx="83">
-                  <c:v>0</c:v>
-                </c:pt>
-                <c:pt idx="84">
-                  <c:v>0</c:v>
-                </c:pt>
-                <c:pt idx="85">
-                  <c:v>0</c:v>
-                </c:pt>
-                <c:pt idx="86">
-                  <c:v>0</c:v>
-                </c:pt>
-                <c:pt idx="87">
-                  <c:v>0</c:v>
-                </c:pt>
-                <c:pt idx="88">
-                  <c:v>0</c:v>
-                </c:pt>
-                <c:pt idx="89">
-                  <c:v>0</c:v>
-                </c:pt>
-                <c:pt idx="90">
-                  <c:v>0</c:v>
-                </c:pt>
-                <c:pt idx="91">
-                  <c:v>0</c:v>
-                </c:pt>
-                <c:pt idx="92">
-                  <c:v>0</c:v>
-                </c:pt>
-                <c:pt idx="93">
-                  <c:v>0</c:v>
-                </c:pt>
-                <c:pt idx="94">
-                  <c:v>0</c:v>
-                </c:pt>
-                <c:pt idx="95">
-                  <c:v>0</c:v>
-                </c:pt>
-                <c:pt idx="96">
-                  <c:v>0</c:v>
-                </c:pt>
-                <c:pt idx="97">
-                  <c:v>0</c:v>
-                </c:pt>
-              </c:numCache>
-            </c:numRef>
-          </c:val>
-          <c:smooth val="0"/>
-          <c:extLst>
-            <c:ext xmlns:c15="http://schemas.microsoft.com/office/drawing/2012/chart" uri="{02D57815-91ED-43cb-92C2-25804820EDAC}">
-              <c15:filteredSeriesTitle>
-                <c15:tx>
-                  <c:strRef>
-                    <c:extLst>
-                      <c:ext uri="{02D57815-91ED-43cb-92C2-25804820EDAC}">
-                        <c15:formulaRef>
-                          <c15:sqref>GeneralSchemeResults!#REF!</c15:sqref>
-                        </c15:formulaRef>
-                      </c:ext>
-                    </c:extLst>
-                    <c:strCache>
-                      <c:ptCount val="1"/>
-                      <c:pt idx="0">
-                        <c:v>#REF!</c:v>
-                      </c:pt>
-                    </c:strCache>
-                  </c:strRef>
-                </c15:tx>
-              </c15:filteredSeriesTitle>
-            </c:ext>
-            <c:ext xmlns:c16="http://schemas.microsoft.com/office/drawing/2014/chart" uri="{C3380CC4-5D6E-409C-BE32-E72D297353CC}">
-              <c16:uniqueId val="{00000000-53D9-4E17-BB25-8EB2FFAFF3E3}"/>
-            </c:ext>
-          </c:extLst>
-        </c:ser>
-        <c:dLbls>
-          <c:showLegendKey val="0"/>
-          <c:showVal val="0"/>
-          <c:showCatName val="0"/>
-          <c:showSerName val="0"/>
-          <c:showPercent val="0"/>
-          <c:showBubbleSize val="0"/>
-        </c:dLbls>
-        <c:smooth val="0"/>
-        <c:axId val="477410640"/>
-        <c:axId val="471088920"/>
-      </c:lineChart>
-      <c:catAx>
-        <c:axId val="477410640"/>
-        <c:scaling>
-          <c:orientation val="minMax"/>
-        </c:scaling>
-        <c:delete val="0"/>
-        <c:axPos val="b"/>
-        <c:title>
-          <c:tx>
-            <c:rich>
-              <a:bodyPr rot="0" spcFirstLastPara="1" vertOverflow="ellipsis" vert="horz" wrap="square" anchor="ctr" anchorCtr="1"/>
-              <a:lstStyle/>
-              <a:p>
-                <a:pPr>
-                  <a:defRPr sz="1000" b="0" i="0" u="none" strike="noStrike" kern="1200" baseline="0">
-                    <a:solidFill>
-                      <a:schemeClr val="tx1">
-                        <a:lumMod val="65000"/>
-                        <a:lumOff val="35000"/>
-                      </a:schemeClr>
-                    </a:solidFill>
-                    <a:latin typeface="+mn-lt"/>
-                    <a:ea typeface="+mn-ea"/>
-                    <a:cs typeface="+mn-cs"/>
-                  </a:defRPr>
-                </a:pPr>
-                <a:r>
-                  <a:rPr lang="pl-PL"/>
-                  <a:t>Time point</a:t>
-                </a:r>
-              </a:p>
-            </c:rich>
-          </c:tx>
-          <c:layout>
-            <c:manualLayout>
-              <c:xMode val="edge"/>
-              <c:yMode val="edge"/>
-              <c:x val="0.50232584435531236"/>
-              <c:y val="0.93659377911267383"/>
-            </c:manualLayout>
-          </c:layout>
-          <c:overlay val="0"/>
-          <c:spPr>
-            <a:noFill/>
-            <a:ln>
-              <a:noFill/>
-            </a:ln>
-            <a:effectLst/>
-          </c:spPr>
-          <c:txPr>
-            <a:bodyPr rot="0" spcFirstLastPara="1" vertOverflow="ellipsis" vert="horz" wrap="square" anchor="ctr" anchorCtr="1"/>
-            <a:lstStyle/>
-            <a:p>
-              <a:pPr>
-                <a:defRPr sz="1000" b="0" i="0" u="none" strike="noStrike" kern="1200" baseline="0">
-                  <a:solidFill>
-                    <a:schemeClr val="tx1">
-                      <a:lumMod val="65000"/>
-                      <a:lumOff val="35000"/>
-                    </a:schemeClr>
-                  </a:solidFill>
-                  <a:latin typeface="+mn-lt"/>
-                  <a:ea typeface="+mn-ea"/>
-                  <a:cs typeface="+mn-cs"/>
-                </a:defRPr>
-              </a:pPr>
-              <a:endParaRPr lang="pl-PL"/>
-            </a:p>
-          </c:txPr>
-        </c:title>
-        <c:numFmt formatCode="General" sourceLinked="1"/>
-        <c:majorTickMark val="none"/>
-        <c:minorTickMark val="none"/>
-        <c:tickLblPos val="nextTo"/>
-        <c:spPr>
-          <a:noFill/>
-          <a:ln w="9525" cap="flat" cmpd="sng" algn="ctr">
-            <a:solidFill>
-              <a:schemeClr val="tx1">
-                <a:lumMod val="15000"/>
-                <a:lumOff val="85000"/>
-              </a:schemeClr>
-            </a:solidFill>
-            <a:round/>
-          </a:ln>
-          <a:effectLst/>
-        </c:spPr>
-        <c:txPr>
-          <a:bodyPr rot="-60000000" spcFirstLastPara="1" vertOverflow="ellipsis" vert="horz" wrap="square" anchor="ctr" anchorCtr="1"/>
-          <a:lstStyle/>
-          <a:p>
-            <a:pPr>
-              <a:defRPr sz="900" b="0" i="0" u="none" strike="noStrike" kern="1200" baseline="0">
-                <a:solidFill>
-                  <a:schemeClr val="tx1">
-                    <a:lumMod val="65000"/>
-                    <a:lumOff val="35000"/>
-                  </a:schemeClr>
-                </a:solidFill>
-                <a:latin typeface="+mn-lt"/>
-                <a:ea typeface="+mn-ea"/>
-                <a:cs typeface="+mn-cs"/>
-              </a:defRPr>
-            </a:pPr>
-            <a:endParaRPr lang="pl-PL"/>
-          </a:p>
-        </c:txPr>
-        <c:crossAx val="471088920"/>
-        <c:crosses val="autoZero"/>
-        <c:auto val="1"/>
-        <c:lblAlgn val="ctr"/>
-        <c:lblOffset val="100"/>
-        <c:noMultiLvlLbl val="0"/>
-      </c:catAx>
-      <c:valAx>
-        <c:axId val="471088920"/>
-        <c:scaling>
-          <c:orientation val="minMax"/>
-        </c:scaling>
-        <c:delete val="0"/>
-        <c:axPos val="l"/>
-        <c:majorGridlines>
-          <c:spPr>
-            <a:ln w="9525" cap="flat" cmpd="sng" algn="ctr">
-              <a:solidFill>
-                <a:schemeClr val="tx1">
-                  <a:lumMod val="15000"/>
-                  <a:lumOff val="85000"/>
-                </a:schemeClr>
-              </a:solidFill>
-              <a:round/>
-            </a:ln>
-            <a:effectLst/>
-          </c:spPr>
-        </c:majorGridlines>
-        <c:title>
-          <c:tx>
-            <c:rich>
-              <a:bodyPr rot="-5400000" spcFirstLastPara="1" vertOverflow="ellipsis" vert="horz" wrap="square" anchor="ctr" anchorCtr="1"/>
-              <a:lstStyle/>
-              <a:p>
-                <a:pPr>
-                  <a:defRPr sz="1000" b="0" i="0" u="none" strike="noStrike" kern="1200" baseline="0">
-                    <a:solidFill>
-                      <a:schemeClr val="tx1">
-                        <a:lumMod val="65000"/>
-                        <a:lumOff val="35000"/>
-                      </a:schemeClr>
-                    </a:solidFill>
-                    <a:latin typeface="+mn-lt"/>
-                    <a:ea typeface="+mn-ea"/>
-                    <a:cs typeface="+mn-cs"/>
-                  </a:defRPr>
-                </a:pPr>
-                <a:r>
-                  <a:rPr lang="pl-PL"/>
-                  <a:t>Value</a:t>
-                </a:r>
-              </a:p>
-            </c:rich>
-          </c:tx>
-          <c:overlay val="0"/>
-          <c:spPr>
-            <a:noFill/>
-            <a:ln>
-              <a:noFill/>
-            </a:ln>
-            <a:effectLst/>
-          </c:spPr>
-          <c:txPr>
-            <a:bodyPr rot="-5400000" spcFirstLastPara="1" vertOverflow="ellipsis" vert="horz" wrap="square" anchor="ctr" anchorCtr="1"/>
-            <a:lstStyle/>
-            <a:p>
-              <a:pPr>
-                <a:defRPr sz="1000" b="0" i="0" u="none" strike="noStrike" kern="1200" baseline="0">
-                  <a:solidFill>
-                    <a:schemeClr val="tx1">
-                      <a:lumMod val="65000"/>
-                      <a:lumOff val="35000"/>
-                    </a:schemeClr>
-                  </a:solidFill>
-                  <a:latin typeface="+mn-lt"/>
-                  <a:ea typeface="+mn-ea"/>
-                  <a:cs typeface="+mn-cs"/>
-                </a:defRPr>
-              </a:pPr>
-              <a:endParaRPr lang="pl-PL"/>
-            </a:p>
-          </c:txPr>
-        </c:title>
-        <c:numFmt formatCode="General" sourceLinked="1"/>
-        <c:majorTickMark val="none"/>
-        <c:minorTickMark val="none"/>
-        <c:tickLblPos val="nextTo"/>
-        <c:spPr>
-          <a:noFill/>
-          <a:ln>
-            <a:noFill/>
-          </a:ln>
-          <a:effectLst/>
-        </c:spPr>
-        <c:txPr>
-          <a:bodyPr rot="-60000000" spcFirstLastPara="1" vertOverflow="ellipsis" vert="horz" wrap="square" anchor="ctr" anchorCtr="1"/>
-          <a:lstStyle/>
-          <a:p>
-            <a:pPr>
-              <a:defRPr sz="900" b="0" i="0" u="none" strike="noStrike" kern="1200" baseline="0">
-                <a:solidFill>
-                  <a:schemeClr val="tx1">
-                    <a:lumMod val="65000"/>
-                    <a:lumOff val="35000"/>
-                  </a:schemeClr>
-                </a:solidFill>
-                <a:latin typeface="+mn-lt"/>
-                <a:ea typeface="+mn-ea"/>
-                <a:cs typeface="+mn-cs"/>
-              </a:defRPr>
-            </a:pPr>
-            <a:endParaRPr lang="pl-PL"/>
-          </a:p>
-        </c:txPr>
-        <c:crossAx val="477410640"/>
-        <c:crosses val="autoZero"/>
-        <c:crossBetween val="between"/>
-      </c:valAx>
-      <c:spPr>
-        <a:noFill/>
-        <a:ln>
-          <a:noFill/>
-        </a:ln>
-        <a:effectLst/>
-      </c:spPr>
-    </c:plotArea>
-    <c:plotVisOnly val="1"/>
-    <c:dispBlanksAs val="gap"/>
-    <c:showDLblsOverMax val="0"/>
-  </c:chart>
-  <c:spPr>
-    <a:solidFill>
-      <a:schemeClr val="bg1"/>
-    </a:solidFill>
-    <a:ln w="9525" cap="flat" cmpd="sng" algn="ctr">
-      <a:solidFill>
-        <a:schemeClr val="tx1">
-          <a:lumMod val="15000"/>
-          <a:lumOff val="85000"/>
-        </a:schemeClr>
-      </a:solidFill>
-      <a:round/>
-    </a:ln>
-    <a:effectLst/>
-  </c:spPr>
-  <c:txPr>
-    <a:bodyPr/>
-    <a:lstStyle/>
-    <a:p>
-      <a:pPr>
-        <a:defRPr/>
-      </a:pPr>
-      <a:endParaRPr lang="pl-PL"/>
-    </a:p>
-  </c:txPr>
-  <c:externalData r:id="rId3">
-    <c:autoUpdate val="0"/>
-  </c:externalData>
-</c:chartSpace>
-</file>
-
-<file path=word/charts/colors1.xml><?xml version="1.0" encoding="utf-8"?>
-<cs:colorStyle xmlns:cs="http://schemas.microsoft.com/office/drawing/2012/chartStyle" xmlns:a="http://schemas.openxmlformats.org/drawingml/2006/main" meth="cycle" id="10">
-  <a:schemeClr val="accent1"/>
-  <a:schemeClr val="accent2"/>
-  <a:schemeClr val="accent3"/>
-  <a:schemeClr val="accent4"/>
-  <a:schemeClr val="accent5"/>
-  <a:schemeClr val="accent6"/>
-  <cs:variation/>
-  <cs:variation>
-    <a:lumMod val="60000"/>
-  </cs:variation>
-  <cs:variation>
-    <a:lumMod val="80000"/>
-    <a:lumOff val="20000"/>
-  </cs:variation>
-  <cs:variation>
-    <a:lumMod val="80000"/>
-  </cs:variation>
-  <cs:variation>
-    <a:lumMod val="60000"/>
-    <a:lumOff val="40000"/>
-  </cs:variation>
-  <cs:variation>
-    <a:lumMod val="50000"/>
-  </cs:variation>
-  <cs:variation>
-    <a:lumMod val="70000"/>
-    <a:lumOff val="30000"/>
-  </cs:variation>
-  <cs:variation>
-    <a:lumMod val="70000"/>
-  </cs:variation>
-  <cs:variation>
-    <a:lumMod val="50000"/>
-    <a:lumOff val="50000"/>
-  </cs:variation>
-</cs:colorStyle>
-</file>
-
-<file path=word/charts/style1.xml><?xml version="1.0" encoding="utf-8"?>
-<cs:chartStyle xmlns:cs="http://schemas.microsoft.com/office/drawing/2012/chartStyle" xmlns:a="http://schemas.openxmlformats.org/drawingml/2006/main" id="227">
-  <cs:axisTitle>
-    <cs:lnRef idx="0"/>
-    <cs:fillRef idx="0"/>
-    <cs:effectRef idx="0"/>
-    <cs:fontRef idx="minor">
-      <a:schemeClr val="tx1">
-        <a:lumMod val="65000"/>
-        <a:lumOff val="35000"/>
-      </a:schemeClr>
-    </cs:fontRef>
-    <cs:defRPr sz="1000" kern="1200"/>
-  </cs:axisTitle>
-  <cs:categoryAxis>
-    <cs:lnRef idx="0"/>
-    <cs:fillRef idx="0"/>
-    <cs:effectRef idx="0"/>
-    <cs:fontRef idx="minor">
-      <a:schemeClr val="tx1">
-        <a:lumMod val="65000"/>
-        <a:lumOff val="35000"/>
-      </a:schemeClr>
-    </cs:fontRef>
-    <cs:spPr>
-      <a:ln w="9525" cap="flat" cmpd="sng" algn="ctr">
-        <a:solidFill>
-          <a:schemeClr val="tx1">
-            <a:lumMod val="15000"/>
-            <a:lumOff val="85000"/>
-          </a:schemeClr>
-        </a:solidFill>
-        <a:round/>
-      </a:ln>
-    </cs:spPr>
-    <cs:defRPr sz="900" kern="1200"/>
-  </cs:categoryAxis>
-  <cs:chartArea mods="allowNoFillOverride allowNoLineOverride">
-    <cs:lnRef idx="0"/>
-    <cs:fillRef idx="0"/>
-    <cs:effectRef idx="0"/>
-    <cs:fontRef idx="minor">
-      <a:schemeClr val="tx1"/>
-    </cs:fontRef>
-    <cs:spPr>
-      <a:solidFill>
-        <a:schemeClr val="bg1"/>
-      </a:solidFill>
-      <a:ln w="9525" cap="flat" cmpd="sng" algn="ctr">
-        <a:solidFill>
-          <a:schemeClr val="tx1">
-            <a:lumMod val="15000"/>
-            <a:lumOff val="85000"/>
-          </a:schemeClr>
-        </a:solidFill>
-        <a:round/>
-      </a:ln>
-    </cs:spPr>
-    <cs:defRPr sz="1000" kern="1200"/>
-  </cs:chartArea>
-  <cs:dataLabel>
-    <cs:lnRef idx="0"/>
-    <cs:fillRef idx="0"/>
-    <cs:effectRef idx="0"/>
-    <cs:fontRef idx="minor">
-      <a:schemeClr val="tx1">
-        <a:lumMod val="75000"/>
-        <a:lumOff val="25000"/>
-      </a:schemeClr>
-    </cs:fontRef>
-    <cs:defRPr sz="900" kern="1200"/>
-  </cs:dataLabel>
-  <cs:dataLabelCallout>
-    <cs:lnRef idx="0"/>
-    <cs:fillRef idx="0"/>
-    <cs:effectRef idx="0"/>
-    <cs:fontRef idx="minor">
-      <a:schemeClr val="dk1">
-        <a:lumMod val="65000"/>
-        <a:lumOff val="35000"/>
-      </a:schemeClr>
-    </cs:fontRef>
-    <cs:spPr>
-      <a:solidFill>
-        <a:schemeClr val="lt1"/>
-      </a:solidFill>
-      <a:ln>
-        <a:solidFill>
-          <a:schemeClr val="dk1">
-            <a:lumMod val="25000"/>
-            <a:lumOff val="75000"/>
-          </a:schemeClr>
-        </a:solidFill>
-      </a:ln>
-    </cs:spPr>
-    <cs:defRPr sz="900" kern="1200"/>
-    <cs:bodyPr rot="0" spcFirstLastPara="1" vertOverflow="clip" horzOverflow="clip" vert="horz" wrap="square" lIns="36576" tIns="18288" rIns="36576" bIns="18288" anchor="ctr" anchorCtr="1">
-      <a:spAutoFit/>
-    </cs:bodyPr>
-  </cs:dataLabelCallout>
-  <cs:dataPoint>
-    <cs:lnRef idx="0"/>
-    <cs:fillRef idx="1">
-      <cs:styleClr val="auto"/>
-    </cs:fillRef>
-    <cs:effectRef idx="0"/>
-    <cs:fontRef idx="minor">
-      <a:schemeClr val="tx1"/>
-    </cs:fontRef>
-    <cs:spPr>
-      <a:solidFill>
-        <a:schemeClr val="phClr"/>
-      </a:solidFill>
-    </cs:spPr>
-  </cs:dataPoint>
-  <cs:dataPoint3D>
-    <cs:lnRef idx="0"/>
-    <cs:fillRef idx="1">
-      <cs:styleClr val="auto"/>
-    </cs:fillRef>
-    <cs:effectRef idx="0"/>
-    <cs:fontRef idx="minor">
-      <a:schemeClr val="tx1"/>
-    </cs:fontRef>
-    <cs:spPr>
-      <a:solidFill>
-        <a:schemeClr val="phClr"/>
-      </a:solidFill>
-    </cs:spPr>
-  </cs:dataPoint3D>
-  <cs:dataPointLine>
-    <cs:lnRef idx="0">
-      <cs:styleClr val="auto"/>
-    </cs:lnRef>
-    <cs:fillRef idx="1"/>
-    <cs:effectRef idx="0"/>
-    <cs:fontRef idx="minor">
-      <a:schemeClr val="tx1"/>
-    </cs:fontRef>
-    <cs:spPr>
-      <a:ln w="28575" cap="rnd">
-        <a:solidFill>
-          <a:schemeClr val="phClr"/>
-        </a:solidFill>
-        <a:round/>
-      </a:ln>
-    </cs:spPr>
-  </cs:dataPointLine>
-  <cs:dataPointMarker>
-    <cs:lnRef idx="0">
-      <cs:styleClr val="auto"/>
-    </cs:lnRef>
-    <cs:fillRef idx="1">
-      <cs:styleClr val="auto"/>
-    </cs:fillRef>
-    <cs:effectRef idx="0"/>
-    <cs:fontRef idx="minor">
-      <a:schemeClr val="tx1"/>
-    </cs:fontRef>
-    <cs:spPr>
-      <a:solidFill>
-        <a:schemeClr val="phClr"/>
-      </a:solidFill>
-      <a:ln w="9525">
-        <a:solidFill>
-          <a:schemeClr val="phClr"/>
-        </a:solidFill>
-      </a:ln>
-    </cs:spPr>
-  </cs:dataPointMarker>
-  <cs:dataPointMarkerLayout symbol="circle" size="5"/>
-  <cs:dataPointWireframe>
-    <cs:lnRef idx="0">
-      <cs:styleClr val="auto"/>
-    </cs:lnRef>
-    <cs:fillRef idx="1"/>
-    <cs:effectRef idx="0"/>
-    <cs:fontRef idx="minor">
-      <a:schemeClr val="tx1"/>
-    </cs:fontRef>
-    <cs:spPr>
-      <a:ln w="9525" cap="rnd">
-        <a:solidFill>
-          <a:schemeClr val="phClr"/>
-        </a:solidFill>
-        <a:round/>
-      </a:ln>
-    </cs:spPr>
-  </cs:dataPointWireframe>
-  <cs:dataTable>
-    <cs:lnRef idx="0"/>
-    <cs:fillRef idx="0"/>
-    <cs:effectRef idx="0"/>
-    <cs:fontRef idx="minor">
-      <a:schemeClr val="tx1">
-        <a:lumMod val="65000"/>
-        <a:lumOff val="35000"/>
-      </a:schemeClr>
-    </cs:fontRef>
-    <cs:spPr>
-      <a:noFill/>
-      <a:ln w="9525" cap="flat" cmpd="sng" algn="ctr">
-        <a:solidFill>
-          <a:schemeClr val="tx1">
-            <a:lumMod val="15000"/>
-            <a:lumOff val="85000"/>
-          </a:schemeClr>
-        </a:solidFill>
-        <a:round/>
-      </a:ln>
-    </cs:spPr>
-    <cs:defRPr sz="900" kern="1200"/>
-  </cs:dataTable>
-  <cs:downBar>
-    <cs:lnRef idx="0"/>
-    <cs:fillRef idx="0"/>
-    <cs:effectRef idx="0"/>
-    <cs:fontRef idx="minor">
-      <a:schemeClr val="dk1"/>
-    </cs:fontRef>
-    <cs:spPr>
-      <a:solidFill>
-        <a:schemeClr val="dk1">
-          <a:lumMod val="65000"/>
-          <a:lumOff val="35000"/>
-        </a:schemeClr>
-      </a:solidFill>
-      <a:ln w="9525">
-        <a:solidFill>
-          <a:schemeClr val="tx1">
-            <a:lumMod val="65000"/>
-            <a:lumOff val="35000"/>
-          </a:schemeClr>
-        </a:solidFill>
-      </a:ln>
-    </cs:spPr>
-  </cs:downBar>
-  <cs:dropLine>
-    <cs:lnRef idx="0"/>
-    <cs:fillRef idx="0"/>
-    <cs:effectRef idx="0"/>
-    <cs:fontRef idx="minor">
-      <a:schemeClr val="tx1"/>
-    </cs:fontRef>
-    <cs:spPr>
-      <a:ln w="9525" cap="flat" cmpd="sng" algn="ctr">
-        <a:solidFill>
-          <a:schemeClr val="tx1">
-            <a:lumMod val="35000"/>
-            <a:lumOff val="65000"/>
-          </a:schemeClr>
-        </a:solidFill>
-        <a:round/>
-      </a:ln>
-    </cs:spPr>
-  </cs:dropLine>
-  <cs:errorBar>
-    <cs:lnRef idx="0"/>
-    <cs:fillRef idx="0"/>
-    <cs:effectRef idx="0"/>
-    <cs:fontRef idx="minor">
-      <a:schemeClr val="tx1"/>
-    </cs:fontRef>
-    <cs:spPr>
-      <a:ln w="9525" cap="flat" cmpd="sng" algn="ctr">
-        <a:solidFill>
-          <a:schemeClr val="tx1">
-            <a:lumMod val="65000"/>
-            <a:lumOff val="35000"/>
-          </a:schemeClr>
-        </a:solidFill>
-        <a:round/>
-      </a:ln>
-    </cs:spPr>
-  </cs:errorBar>
-  <cs:floor>
-    <cs:lnRef idx="0"/>
-    <cs:fillRef idx="0"/>
-    <cs:effectRef idx="0"/>
-    <cs:fontRef idx="minor">
-      <a:schemeClr val="tx1"/>
-    </cs:fontRef>
-    <cs:spPr>
-      <a:noFill/>
-      <a:ln>
-        <a:noFill/>
-      </a:ln>
-    </cs:spPr>
-  </cs:floor>
-  <cs:gridlineMajor>
-    <cs:lnRef idx="0"/>
-    <cs:fillRef idx="0"/>
-    <cs:effectRef idx="0"/>
-    <cs:fontRef idx="minor">
-      <a:schemeClr val="tx1"/>
-    </cs:fontRef>
-    <cs:spPr>
-      <a:ln w="9525" cap="flat" cmpd="sng" algn="ctr">
-        <a:solidFill>
-          <a:schemeClr val="tx1">
-            <a:lumMod val="15000"/>
-            <a:lumOff val="85000"/>
-          </a:schemeClr>
-        </a:solidFill>
-        <a:round/>
-      </a:ln>
-    </cs:spPr>
-  </cs:gridlineMajor>
-  <cs:gridlineMinor>
-    <cs:lnRef idx="0"/>
-    <cs:fillRef idx="0"/>
-    <cs:effectRef idx="0"/>
-    <cs:fontRef idx="minor">
-      <a:schemeClr val="tx1"/>
-    </cs:fontRef>
-    <cs:spPr>
-      <a:ln w="9525" cap="flat" cmpd="sng" algn="ctr">
-        <a:solidFill>
-          <a:schemeClr val="tx1">
-            <a:lumMod val="5000"/>
-            <a:lumOff val="95000"/>
-          </a:schemeClr>
-        </a:solidFill>
-        <a:round/>
-      </a:ln>
-    </cs:spPr>
-  </cs:gridlineMinor>
-  <cs:hiLoLine>
-    <cs:lnRef idx="0"/>
-    <cs:fillRef idx="0"/>
-    <cs:effectRef idx="0"/>
-    <cs:fontRef idx="minor">
-      <a:schemeClr val="tx1"/>
-    </cs:fontRef>
-    <cs:spPr>
-      <a:ln w="9525" cap="flat" cmpd="sng" algn="ctr">
-        <a:solidFill>
-          <a:schemeClr val="tx1">
-            <a:lumMod val="75000"/>
-            <a:lumOff val="25000"/>
-          </a:schemeClr>
-        </a:solidFill>
-        <a:round/>
-      </a:ln>
-    </cs:spPr>
-  </cs:hiLoLine>
-  <cs:leaderLine>
-    <cs:lnRef idx="0"/>
-    <cs:fillRef idx="0"/>
-    <cs:effectRef idx="0"/>
-    <cs:fontRef idx="minor">
-      <a:schemeClr val="tx1"/>
-    </cs:fontRef>
-    <cs:spPr>
-      <a:ln w="9525" cap="flat" cmpd="sng" algn="ctr">
-        <a:solidFill>
-          <a:schemeClr val="tx1">
-            <a:lumMod val="35000"/>
-            <a:lumOff val="65000"/>
-          </a:schemeClr>
-        </a:solidFill>
-        <a:round/>
-      </a:ln>
-    </cs:spPr>
-  </cs:leaderLine>
-  <cs:legend>
-    <cs:lnRef idx="0"/>
-    <cs:fillRef idx="0"/>
-    <cs:effectRef idx="0"/>
-    <cs:fontRef idx="minor">
-      <a:schemeClr val="tx1">
-        <a:lumMod val="65000"/>
-        <a:lumOff val="35000"/>
-      </a:schemeClr>
-    </cs:fontRef>
-    <cs:defRPr sz="900" kern="1200"/>
-  </cs:legend>
-  <cs:plotArea mods="allowNoFillOverride allowNoLineOverride">
-    <cs:lnRef idx="0"/>
-    <cs:fillRef idx="0"/>
-    <cs:effectRef idx="0"/>
-    <cs:fontRef idx="minor">
-      <a:schemeClr val="tx1"/>
-    </cs:fontRef>
-  </cs:plotArea>
-  <cs:plotArea3D mods="allowNoFillOverride allowNoLineOverride">
-    <cs:lnRef idx="0"/>
-    <cs:fillRef idx="0"/>
-    <cs:effectRef idx="0"/>
-    <cs:fontRef idx="minor">
-      <a:schemeClr val="tx1"/>
-    </cs:fontRef>
-  </cs:plotArea3D>
-  <cs:seriesAxis>
-    <cs:lnRef idx="0"/>
-    <cs:fillRef idx="0"/>
-    <cs:effectRef idx="0"/>
-    <cs:fontRef idx="minor">
-      <a:schemeClr val="tx1">
-        <a:lumMod val="65000"/>
-        <a:lumOff val="35000"/>
-      </a:schemeClr>
-    </cs:fontRef>
-    <cs:defRPr sz="900" kern="1200"/>
-  </cs:seriesAxis>
-  <cs:seriesLine>
-    <cs:lnRef idx="0"/>
-    <cs:fillRef idx="0"/>
-    <cs:effectRef idx="0"/>
-    <cs:fontRef idx="minor">
-      <a:schemeClr val="tx1"/>
-    </cs:fontRef>
-    <cs:spPr>
-      <a:ln w="9525" cap="flat" cmpd="sng" algn="ctr">
-        <a:solidFill>
-          <a:schemeClr val="tx1">
-            <a:lumMod val="35000"/>
-            <a:lumOff val="65000"/>
-          </a:schemeClr>
-        </a:solidFill>
-        <a:round/>
-      </a:ln>
-    </cs:spPr>
-  </cs:seriesLine>
-  <cs:title>
-    <cs:lnRef idx="0"/>
-    <cs:fillRef idx="0"/>
-    <cs:effectRef idx="0"/>
-    <cs:fontRef idx="minor">
-      <a:schemeClr val="tx1">
-        <a:lumMod val="65000"/>
-        <a:lumOff val="35000"/>
-      </a:schemeClr>
-    </cs:fontRef>
-    <cs:defRPr sz="1400" b="0" kern="1200" spc="0" baseline="0"/>
-  </cs:title>
-  <cs:trendline>
-    <cs:lnRef idx="0">
-      <cs:styleClr val="auto"/>
-    </cs:lnRef>
-    <cs:fillRef idx="0"/>
-    <cs:effectRef idx="0"/>
-    <cs:fontRef idx="minor">
-      <a:schemeClr val="tx1"/>
-    </cs:fontRef>
-    <cs:spPr>
-      <a:ln w="19050" cap="rnd">
-        <a:solidFill>
-          <a:schemeClr val="phClr"/>
-        </a:solidFill>
-        <a:prstDash val="sysDot"/>
-      </a:ln>
-    </cs:spPr>
-  </cs:trendline>
-  <cs:trendlineLabel>
-    <cs:lnRef idx="0"/>
-    <cs:fillRef idx="0"/>
-    <cs:effectRef idx="0"/>
-    <cs:fontRef idx="minor">
-      <a:schemeClr val="tx1">
-        <a:lumMod val="65000"/>
-        <a:lumOff val="35000"/>
-      </a:schemeClr>
-    </cs:fontRef>
-    <cs:defRPr sz="900" kern="1200"/>
-  </cs:trendlineLabel>
-  <cs:upBar>
-    <cs:lnRef idx="0"/>
-    <cs:fillRef idx="0"/>
-    <cs:effectRef idx="0"/>
-    <cs:fontRef idx="minor">
-      <a:schemeClr val="dk1"/>
-    </cs:fontRef>
-    <cs:spPr>
-      <a:solidFill>
-        <a:schemeClr val="lt1"/>
-      </a:solidFill>
-      <a:ln w="9525">
-        <a:solidFill>
-          <a:schemeClr val="tx1">
-            <a:lumMod val="15000"/>
-            <a:lumOff val="85000"/>
-          </a:schemeClr>
-        </a:solidFill>
-      </a:ln>
-    </cs:spPr>
-  </cs:upBar>
-  <cs:valueAxis>
-    <cs:lnRef idx="0"/>
-    <cs:fillRef idx="0"/>
-    <cs:effectRef idx="0"/>
-    <cs:fontRef idx="minor">
-      <a:schemeClr val="tx1">
-        <a:lumMod val="65000"/>
-        <a:lumOff val="35000"/>
-      </a:schemeClr>
-    </cs:fontRef>
-    <cs:defRPr sz="900" kern="1200"/>
-  </cs:valueAxis>
-  <cs:wall>
-    <cs:lnRef idx="0"/>
-    <cs:fillRef idx="0"/>
-    <cs:effectRef idx="0"/>
-    <cs:fontRef idx="minor">
-      <a:schemeClr val="tx1"/>
-    </cs:fontRef>
-    <cs:spPr>
-      <a:noFill/>
-      <a:ln>
-        <a:noFill/>
-      </a:ln>
-    </cs:spPr>
-  </cs:wall>
-</cs:chartStyle>
-</file>
-
 <file path=word/theme/theme1.xml><?xml version="1.0" encoding="utf-8"?>
 <a:theme xmlns:a="http://schemas.openxmlformats.org/drawingml/2006/main" name="Motyw pakietu Office">
   <a:themeElements>
@@ -16617,7 +14810,7 @@
 </file>
 
 <file path=customXml/itemProps1.xml><?xml version="1.0" encoding="utf-8"?>
-<ds:datastoreItem xmlns:ds="http://schemas.openxmlformats.org/officeDocument/2006/customXml" ds:itemID="{96F64E1A-0973-4E75-95DF-5AA1CBB26263}">
+<ds:datastoreItem xmlns:ds="http://schemas.openxmlformats.org/officeDocument/2006/customXml" ds:itemID="{E3C6F580-0036-4536-948D-C7DFAA0E3252}">
   <ds:schemaRefs>
     <ds:schemaRef ds:uri="http://schemas.openxmlformats.org/officeDocument/2006/bibliography"/>
   </ds:schemaRefs>

</xml_diff>

<commit_message>
Some matlab graps and assignment additions
</commit_message>
<xml_diff>
--- a/Assignment Bednarek Report/Computional Methods.docx
+++ b/Assignment Bednarek Report/Computional Methods.docx
@@ -12707,9 +12707,9 @@
         <w:lastRenderedPageBreak/>
         <w:drawing>
           <wp:inline distT="0" distB="0" distL="0" distR="0">
-            <wp:extent cx="5435193" cy="4837287"/>
-            <wp:effectExtent l="0" t="0" r="0" b="1905"/>
-            <wp:docPr id="8" name="Obraz 8" descr="C:\Users\Domowy\Desktop\Dokumenty Wiktora\V rok\Computional Methods\Assignment Code WBednarek\Computational-Methods\Matlab scripts and graphs\EXPLICITALLCFL_points100.bmp"/>
+            <wp:extent cx="5760720" cy="4502756"/>
+            <wp:effectExtent l="0" t="0" r="0" b="0"/>
+            <wp:docPr id="9" name="Obraz 9" descr="C:\Users\Domowy\Desktop\Dokumenty Wiktora\V rok\Computional Methods\Assignment Code WBednarek\Computational-Methods\Matlab scripts and graphs\allCLFEXPLICIT.bmp"/>
             <wp:cNvGraphicFramePr>
               <a:graphicFrameLocks xmlns:a="http://schemas.openxmlformats.org/drawingml/2006/main" noChangeAspect="1"/>
             </wp:cNvGraphicFramePr>
@@ -12717,7 +12717,7 @@
               <a:graphicData uri="http://schemas.openxmlformats.org/drawingml/2006/picture">
                 <pic:pic xmlns:pic="http://schemas.openxmlformats.org/drawingml/2006/picture">
                   <pic:nvPicPr>
-                    <pic:cNvPr id="0" name="Picture 5" descr="C:\Users\Domowy\Desktop\Dokumenty Wiktora\V rok\Computional Methods\Assignment Code WBednarek\Computational-Methods\Matlab scripts and graphs\EXPLICITALLCFL_points100.bmp"/>
+                    <pic:cNvPr id="0" name="Picture 6" descr="C:\Users\Domowy\Desktop\Dokumenty Wiktora\V rok\Computional Methods\Assignment Code WBednarek\Computational-Methods\Matlab scripts and graphs\allCLFEXPLICIT.bmp"/>
                     <pic:cNvPicPr>
                       <a:picLocks noChangeAspect="1" noChangeArrowheads="1"/>
                     </pic:cNvPicPr>
@@ -12738,7 +12738,7 @@
                   <pic:spPr bwMode="auto">
                     <a:xfrm>
                       <a:off x="0" y="0"/>
-                      <a:ext cx="5442143" cy="4843473"/>
+                      <a:ext cx="5760720" cy="4502756"/>
                     </a:xfrm>
                     <a:prstGeom prst="rect">
                       <a:avLst/>
@@ -12800,12 +12800,35 @@
         <w:t>, number of points = 100</w:t>
       </w:r>
     </w:p>
-    <w:p/>
-    <w:p>
-      <w:r>
+    <w:p>
+      <w:pPr>
+        <w:ind w:left="0"/>
+      </w:pPr>
+    </w:p>
+    <w:p>
+      <w:pPr>
+        <w:ind w:left="0"/>
+      </w:pPr>
+    </w:p>
+    <w:p>
+      <w:pPr>
+        <w:ind w:left="0"/>
+        <w:rPr>
+          <w:rFonts w:ascii="Times New Roman" w:eastAsiaTheme="minorEastAsia" w:hAnsi="Times New Roman" w:cs="Times New Roman"/>
+          <w:color w:val="000000" w:themeColor="text1"/>
+          <w:szCs w:val="24"/>
+        </w:rPr>
+      </w:pPr>
+      <w:r>
+        <w:rPr>
+          <w:rFonts w:ascii="Times New Roman" w:hAnsi="Times New Roman" w:cs="Times New Roman"/>
+        </w:rPr>
         <w:t>As can be observed for C &gt; 1 huge instability occurs</w:t>
       </w:r>
       <w:r>
+        <w:rPr>
+          <w:rFonts w:ascii="Times New Roman" w:hAnsi="Times New Roman" w:cs="Times New Roman"/>
+        </w:rPr>
         <w:t xml:space="preserve">. Results of this experiment is consistent with theory where </w:t>
       </w:r>
       <m:oMath>
@@ -12814,7 +12837,7 @@
             <m:sty m:val="p"/>
           </m:rPr>
           <w:rPr>
-            <w:rFonts w:ascii="Cambria Math" w:hAnsi="Cambria Math"/>
+            <w:rFonts w:ascii="Cambria Math" w:hAnsi="Cambria Math" w:cs="Times New Roman"/>
             <w:color w:val="000000" w:themeColor="text1"/>
             <w:szCs w:val="24"/>
           </w:rPr>
@@ -12823,14 +12846,2043 @@
       </m:oMath>
       <w:r>
         <w:rPr>
-          <w:rFonts w:eastAsiaTheme="minorEastAsia"/>
+          <w:rFonts w:ascii="Times New Roman" w:eastAsiaTheme="minorEastAsia" w:hAnsi="Times New Roman" w:cs="Times New Roman"/>
           <w:color w:val="000000" w:themeColor="text1"/>
           <w:szCs w:val="24"/>
         </w:rPr>
         <w:t>.</w:t>
+      </w:r>
+    </w:p>
+    <w:p>
+      <w:pPr>
+        <w:ind w:left="0"/>
+        <w:rPr>
+          <w:rFonts w:ascii="Times New Roman" w:eastAsiaTheme="minorEastAsia" w:hAnsi="Times New Roman" w:cs="Times New Roman"/>
+          <w:color w:val="000000" w:themeColor="text1"/>
+          <w:szCs w:val="24"/>
+        </w:rPr>
+      </w:pPr>
+      <w:r>
+        <w:rPr>
+          <w:rFonts w:ascii="Times New Roman" w:eastAsiaTheme="minorEastAsia" w:hAnsi="Times New Roman" w:cs="Times New Roman"/>
+          <w:color w:val="000000" w:themeColor="text1"/>
+          <w:szCs w:val="24"/>
+        </w:rPr>
+        <w:t xml:space="preserve">Next step is to check results for all </w:t>
+      </w:r>
+      <m:oMath>
+        <m:r>
+          <m:rPr>
+            <m:sty m:val="p"/>
+          </m:rPr>
+          <w:rPr>
+            <w:rFonts w:ascii="Cambria Math" w:hAnsi="Cambria Math" w:cs="Times New Roman"/>
+            <w:color w:val="000000" w:themeColor="text1"/>
+            <w:szCs w:val="24"/>
+          </w:rPr>
+          <m:t>C</m:t>
+        </m:r>
+        <m:r>
+          <m:rPr>
+            <m:sty m:val="p"/>
+          </m:rPr>
+          <w:rPr>
+            <w:rFonts w:ascii="Cambria Math" w:hAnsi="Cambria Math" w:cs="Times New Roman"/>
+            <w:color w:val="000000" w:themeColor="text1"/>
+            <w:szCs w:val="24"/>
+          </w:rPr>
+          <m:t>ourant number</m:t>
+        </m:r>
+        <m:r>
+          <m:rPr>
+            <m:sty m:val="p"/>
+          </m:rPr>
+          <w:rPr>
+            <w:rFonts w:ascii="Cambria Math" w:hAnsi="Cambria Math" w:cs="Times New Roman"/>
+            <w:color w:val="000000" w:themeColor="text1"/>
+            <w:szCs w:val="24"/>
+          </w:rPr>
+          <m:t>≤1</m:t>
+        </m:r>
+      </m:oMath>
+      <w:r>
+        <w:rPr>
+          <w:rFonts w:ascii="Times New Roman" w:eastAsiaTheme="minorEastAsia" w:hAnsi="Times New Roman" w:cs="Times New Roman"/>
+          <w:color w:val="000000" w:themeColor="text1"/>
+          <w:szCs w:val="24"/>
+        </w:rPr>
+        <w:t xml:space="preserve"> for better graph </w:t>
+      </w:r>
+      <w:r>
+        <w:rPr>
+          <w:rFonts w:ascii="Times New Roman" w:eastAsiaTheme="minorEastAsia" w:hAnsi="Times New Roman" w:cs="Times New Roman"/>
+          <w:color w:val="000000" w:themeColor="text1"/>
+          <w:szCs w:val="24"/>
+        </w:rPr>
+        <w:t>visibility</w:t>
+      </w:r>
+      <w:r>
+        <w:rPr>
+          <w:rFonts w:ascii="Times New Roman" w:eastAsiaTheme="minorEastAsia" w:hAnsi="Times New Roman" w:cs="Times New Roman"/>
+          <w:color w:val="000000" w:themeColor="text1"/>
+          <w:szCs w:val="24"/>
+        </w:rPr>
+        <w:t>.</w:t>
+      </w:r>
+    </w:p>
+    <w:p>
+      <w:pPr>
+        <w:ind w:left="0"/>
+        <w:rPr>
+          <w:rFonts w:ascii="Times New Roman" w:eastAsiaTheme="minorEastAsia" w:hAnsi="Times New Roman" w:cs="Times New Roman"/>
+          <w:color w:val="000000" w:themeColor="text1"/>
+          <w:szCs w:val="24"/>
+        </w:rPr>
+      </w:pPr>
+    </w:p>
+    <w:p>
+      <w:pPr>
+        <w:ind w:left="0"/>
+        <w:jc w:val="center"/>
+        <w:rPr>
+          <w:rFonts w:ascii="Times New Roman" w:eastAsiaTheme="minorEastAsia" w:hAnsi="Times New Roman" w:cs="Times New Roman"/>
+          <w:color w:val="000000" w:themeColor="text1"/>
+          <w:szCs w:val="24"/>
+        </w:rPr>
+      </w:pPr>
+      <w:r>
+        <w:rPr>
+          <w:rFonts w:ascii="Times New Roman" w:eastAsiaTheme="minorEastAsia" w:hAnsi="Times New Roman" w:cs="Times New Roman"/>
+          <w:noProof/>
+          <w:color w:val="000000" w:themeColor="text1"/>
+          <w:szCs w:val="24"/>
+          <w:lang w:val="pl-PL" w:eastAsia="pl-PL"/>
+        </w:rPr>
+        <w:lastRenderedPageBreak/>
+        <w:drawing>
+          <wp:inline distT="0" distB="0" distL="0" distR="0">
+            <wp:extent cx="4498848" cy="3877467"/>
+            <wp:effectExtent l="0" t="0" r="0" b="8890"/>
+            <wp:docPr id="10" name="Obraz 10" descr="C:\Users\Domowy\Desktop\Dokumenty Wiktora\V rok\Computional Methods\Assignment Code WBednarek\Computational-Methods\Matlab scripts and graphs\Explicit_stableCFLs.bmp"/>
+            <wp:cNvGraphicFramePr>
+              <a:graphicFrameLocks xmlns:a="http://schemas.openxmlformats.org/drawingml/2006/main" noChangeAspect="1"/>
+            </wp:cNvGraphicFramePr>
+            <a:graphic xmlns:a="http://schemas.openxmlformats.org/drawingml/2006/main">
+              <a:graphicData uri="http://schemas.openxmlformats.org/drawingml/2006/picture">
+                <pic:pic xmlns:pic="http://schemas.openxmlformats.org/drawingml/2006/picture">
+                  <pic:nvPicPr>
+                    <pic:cNvPr id="0" name="Picture 7" descr="C:\Users\Domowy\Desktop\Dokumenty Wiktora\V rok\Computional Methods\Assignment Code WBednarek\Computational-Methods\Matlab scripts and graphs\Explicit_stableCFLs.bmp"/>
+                    <pic:cNvPicPr>
+                      <a:picLocks noChangeAspect="1" noChangeArrowheads="1"/>
+                    </pic:cNvPicPr>
+                  </pic:nvPicPr>
+                  <pic:blipFill>
+                    <a:blip r:embed="rId11">
+                      <a:extLst>
+                        <a:ext uri="{28A0092B-C50C-407E-A947-70E740481C1C}">
+                          <a14:useLocalDpi xmlns:a14="http://schemas.microsoft.com/office/drawing/2010/main" val="0"/>
+                        </a:ext>
+                      </a:extLst>
+                    </a:blip>
+                    <a:srcRect/>
+                    <a:stretch>
+                      <a:fillRect/>
+                    </a:stretch>
+                  </pic:blipFill>
+                  <pic:spPr bwMode="auto">
+                    <a:xfrm>
+                      <a:off x="0" y="0"/>
+                      <a:ext cx="4519019" cy="3894852"/>
+                    </a:xfrm>
+                    <a:prstGeom prst="rect">
+                      <a:avLst/>
+                    </a:prstGeom>
+                    <a:noFill/>
+                    <a:ln>
+                      <a:noFill/>
+                    </a:ln>
+                  </pic:spPr>
+                </pic:pic>
+              </a:graphicData>
+            </a:graphic>
+          </wp:inline>
+        </w:drawing>
+      </w:r>
+    </w:p>
+    <w:p>
+      <w:pPr>
+        <w:pStyle w:val="Legenda"/>
+      </w:pPr>
+      <w:r>
+        <w:t xml:space="preserve">Fig. </w:t>
+      </w:r>
+      <w:r>
+        <w:fldChar w:fldCharType="begin"/>
+      </w:r>
+      <w:r>
+        <w:instrText xml:space="preserve"> SEQ Fig. \* ARABIC </w:instrText>
+      </w:r>
+      <w:r>
+        <w:fldChar w:fldCharType="separate"/>
+      </w:r>
+      <w:r>
+        <w:rPr>
+          <w:noProof/>
+        </w:rPr>
+        <w:t>5</w:t>
+      </w:r>
+      <w:r>
+        <w:fldChar w:fldCharType="end"/>
+      </w:r>
+      <w:r>
+        <w:t xml:space="preserve"> </w:t>
+      </w:r>
+      <w:r>
+        <w:t>Comparing Analytical solution and Explicit Upwind Scheme results for sign type of initial boundary t=5, CF</w:t>
+      </w:r>
+      <w:r>
+        <w:t>L = {  0.25 ,0.5, 0.75, 0.999</w:t>
+      </w:r>
+      <w:r>
+        <w:t>}, number of points = 100</w:t>
+      </w:r>
+      <w:r>
+        <w:t>. Stable results.</w:t>
+      </w:r>
+    </w:p>
+    <w:p/>
+    <w:p/>
+    <w:p/>
+    <w:p/>
+    <w:p>
+      <w:pPr>
+        <w:pStyle w:val="Legenda"/>
+        <w:jc w:val="center"/>
+      </w:pPr>
+      <w:r>
+        <w:t xml:space="preserve">Table </w:t>
+      </w:r>
+      <w:r>
+        <w:fldChar w:fldCharType="begin"/>
+      </w:r>
+      <w:r>
+        <w:instrText xml:space="preserve"> SEQ Table \* ARABIC </w:instrText>
+      </w:r>
+      <w:r>
+        <w:fldChar w:fldCharType="separate"/>
+      </w:r>
+      <w:r>
+        <w:rPr>
+          <w:noProof/>
+        </w:rPr>
+        <w:t>1</w:t>
+      </w:r>
+      <w:r>
+        <w:fldChar w:fldCharType="end"/>
+      </w:r>
+      <w:r>
+        <w:t xml:space="preserve"> Norms values depending on Courant number in </w:t>
+      </w:r>
+      <w:r>
+        <w:t>Explicit</w:t>
+      </w:r>
+      <w:r>
+        <w:t xml:space="preserve"> Upwind Scheme</w:t>
+      </w:r>
+      <w:r>
+        <w:t>. Data results for</w:t>
+      </w:r>
+      <w:r>
+        <w:t xml:space="preserve"> </w:t>
+      </w:r>
+      <w:r>
+        <w:t>t=5, CF</w:t>
+      </w:r>
+      <w:r>
+        <w:t>L = {  0.25 ,0.5, 0.75, 0.999</w:t>
+      </w:r>
+      <w:r>
+        <w:t>}, number of points = 100</w:t>
+      </w:r>
+      <w:r>
+        <w:t>.</w:t>
+      </w:r>
+    </w:p>
+    <w:tbl>
+      <w:tblPr>
+        <w:tblW w:w="4760" w:type="dxa"/>
+        <w:jc w:val="center"/>
+        <w:tblCellMar>
+          <w:left w:w="70" w:type="dxa"/>
+          <w:right w:w="70" w:type="dxa"/>
+        </w:tblCellMar>
+        <w:tblLook w:val="04A0" w:firstRow="1" w:lastRow="0" w:firstColumn="1" w:lastColumn="0" w:noHBand="0" w:noVBand="1"/>
+      </w:tblPr>
+      <w:tblGrid>
+        <w:gridCol w:w="960"/>
+        <w:gridCol w:w="1400"/>
+        <w:gridCol w:w="1180"/>
+        <w:gridCol w:w="1220"/>
+      </w:tblGrid>
+      <w:tr>
+        <w:trPr>
+          <w:trHeight w:val="660"/>
+          <w:jc w:val="center"/>
+        </w:trPr>
+        <w:tc>
+          <w:tcPr>
+            <w:tcW w:w="960" w:type="dxa"/>
+            <w:tcBorders>
+              <w:top w:val="single" w:sz="8" w:space="0" w:color="auto"/>
+              <w:left w:val="single" w:sz="8" w:space="0" w:color="auto"/>
+              <w:bottom w:val="single" w:sz="8" w:space="0" w:color="auto"/>
+              <w:right w:val="single" w:sz="4" w:space="0" w:color="auto"/>
+            </w:tcBorders>
+            <w:shd w:val="clear" w:color="auto" w:fill="auto"/>
+            <w:vAlign w:val="bottom"/>
+            <w:hideMark/>
+          </w:tcPr>
+          <w:p>
+            <w:pPr>
+              <w:ind w:left="0"/>
+              <w:rPr>
+                <w:rFonts w:ascii="Calibri" w:eastAsia="Times New Roman" w:hAnsi="Calibri" w:cs="Times New Roman"/>
+                <w:b/>
+                <w:bCs/>
+                <w:color w:val="000000"/>
+                <w:szCs w:val="24"/>
+                <w:lang w:val="pl-PL" w:eastAsia="pl-PL"/>
+              </w:rPr>
+            </w:pPr>
+            <w:r>
+              <w:rPr>
+                <w:rFonts w:ascii="Calibri" w:eastAsia="Times New Roman" w:hAnsi="Calibri" w:cs="Times New Roman"/>
+                <w:b/>
+                <w:bCs/>
+                <w:color w:val="000000"/>
+                <w:szCs w:val="24"/>
+                <w:lang w:val="pl-PL" w:eastAsia="pl-PL"/>
+              </w:rPr>
+              <w:t>Courant Number</w:t>
+            </w:r>
+          </w:p>
+        </w:tc>
+        <w:tc>
+          <w:tcPr>
+            <w:tcW w:w="1400" w:type="dxa"/>
+            <w:tcBorders>
+              <w:top w:val="single" w:sz="8" w:space="0" w:color="auto"/>
+              <w:left w:val="nil"/>
+              <w:bottom w:val="single" w:sz="8" w:space="0" w:color="auto"/>
+              <w:right w:val="single" w:sz="4" w:space="0" w:color="auto"/>
+            </w:tcBorders>
+            <w:shd w:val="clear" w:color="auto" w:fill="auto"/>
+            <w:noWrap/>
+            <w:vAlign w:val="bottom"/>
+            <w:hideMark/>
+          </w:tcPr>
+          <w:p>
+            <w:pPr>
+              <w:ind w:left="0"/>
+              <w:rPr>
+                <w:rFonts w:ascii="Calibri" w:eastAsia="Times New Roman" w:hAnsi="Calibri" w:cs="Times New Roman"/>
+                <w:b/>
+                <w:bCs/>
+                <w:color w:val="000000"/>
+                <w:szCs w:val="24"/>
+                <w:lang w:val="pl-PL" w:eastAsia="pl-PL"/>
+              </w:rPr>
+            </w:pPr>
+            <w:r>
+              <w:rPr>
+                <w:rFonts w:ascii="Calibri" w:eastAsia="Times New Roman" w:hAnsi="Calibri" w:cs="Times New Roman"/>
+                <w:b/>
+                <w:bCs/>
+                <w:color w:val="000000"/>
+                <w:szCs w:val="24"/>
+                <w:lang w:val="pl-PL" w:eastAsia="pl-PL"/>
+              </w:rPr>
+              <w:t>Infinite norm</w:t>
+            </w:r>
+          </w:p>
+        </w:tc>
+        <w:tc>
+          <w:tcPr>
+            <w:tcW w:w="1180" w:type="dxa"/>
+            <w:tcBorders>
+              <w:top w:val="single" w:sz="8" w:space="0" w:color="auto"/>
+              <w:left w:val="nil"/>
+              <w:bottom w:val="single" w:sz="8" w:space="0" w:color="auto"/>
+              <w:right w:val="single" w:sz="4" w:space="0" w:color="auto"/>
+            </w:tcBorders>
+            <w:shd w:val="clear" w:color="auto" w:fill="auto"/>
+            <w:noWrap/>
+            <w:vAlign w:val="bottom"/>
+            <w:hideMark/>
+          </w:tcPr>
+          <w:p>
+            <w:pPr>
+              <w:ind w:left="0"/>
+              <w:rPr>
+                <w:rFonts w:ascii="Calibri" w:eastAsia="Times New Roman" w:hAnsi="Calibri" w:cs="Times New Roman"/>
+                <w:b/>
+                <w:bCs/>
+                <w:color w:val="000000"/>
+                <w:szCs w:val="24"/>
+                <w:lang w:val="pl-PL" w:eastAsia="pl-PL"/>
+              </w:rPr>
+            </w:pPr>
+            <w:r>
+              <w:rPr>
+                <w:rFonts w:ascii="Calibri" w:eastAsia="Times New Roman" w:hAnsi="Calibri" w:cs="Times New Roman"/>
+                <w:b/>
+                <w:bCs/>
+                <w:color w:val="000000"/>
+                <w:szCs w:val="24"/>
+                <w:lang w:val="pl-PL" w:eastAsia="pl-PL"/>
+              </w:rPr>
+              <w:t>Norm one</w:t>
+            </w:r>
+          </w:p>
+        </w:tc>
+        <w:tc>
+          <w:tcPr>
+            <w:tcW w:w="1220" w:type="dxa"/>
+            <w:tcBorders>
+              <w:top w:val="single" w:sz="8" w:space="0" w:color="auto"/>
+              <w:left w:val="nil"/>
+              <w:bottom w:val="single" w:sz="8" w:space="0" w:color="auto"/>
+              <w:right w:val="single" w:sz="8" w:space="0" w:color="auto"/>
+            </w:tcBorders>
+            <w:shd w:val="clear" w:color="auto" w:fill="auto"/>
+            <w:noWrap/>
+            <w:vAlign w:val="bottom"/>
+            <w:hideMark/>
+          </w:tcPr>
+          <w:p>
+            <w:pPr>
+              <w:ind w:left="0"/>
+              <w:rPr>
+                <w:rFonts w:ascii="Calibri" w:eastAsia="Times New Roman" w:hAnsi="Calibri" w:cs="Times New Roman"/>
+                <w:b/>
+                <w:bCs/>
+                <w:color w:val="000000"/>
+                <w:szCs w:val="24"/>
+                <w:lang w:val="pl-PL" w:eastAsia="pl-PL"/>
+              </w:rPr>
+            </w:pPr>
+            <w:r>
+              <w:rPr>
+                <w:rFonts w:ascii="Calibri" w:eastAsia="Times New Roman" w:hAnsi="Calibri" w:cs="Times New Roman"/>
+                <w:b/>
+                <w:bCs/>
+                <w:color w:val="000000"/>
+                <w:szCs w:val="24"/>
+                <w:lang w:val="pl-PL" w:eastAsia="pl-PL"/>
+              </w:rPr>
+              <w:t>Norm two</w:t>
+            </w:r>
+          </w:p>
+        </w:tc>
+      </w:tr>
+      <w:tr>
+        <w:trPr>
+          <w:trHeight w:val="315"/>
+          <w:jc w:val="center"/>
+        </w:trPr>
+        <w:tc>
+          <w:tcPr>
+            <w:tcW w:w="960" w:type="dxa"/>
+            <w:tcBorders>
+              <w:top w:val="nil"/>
+              <w:left w:val="single" w:sz="8" w:space="0" w:color="auto"/>
+              <w:bottom w:val="single" w:sz="4" w:space="0" w:color="auto"/>
+              <w:right w:val="single" w:sz="4" w:space="0" w:color="auto"/>
+            </w:tcBorders>
+            <w:shd w:val="clear" w:color="auto" w:fill="auto"/>
+            <w:noWrap/>
+            <w:vAlign w:val="bottom"/>
+            <w:hideMark/>
+          </w:tcPr>
+          <w:p>
+            <w:pPr>
+              <w:ind w:left="0"/>
+              <w:jc w:val="right"/>
+              <w:rPr>
+                <w:rFonts w:ascii="Calibri" w:eastAsia="Times New Roman" w:hAnsi="Calibri" w:cs="Times New Roman"/>
+                <w:color w:val="000000"/>
+                <w:szCs w:val="24"/>
+                <w:lang w:val="pl-PL" w:eastAsia="pl-PL"/>
+              </w:rPr>
+            </w:pPr>
+            <w:r>
+              <w:rPr>
+                <w:rFonts w:ascii="Calibri" w:eastAsia="Times New Roman" w:hAnsi="Calibri" w:cs="Times New Roman"/>
+                <w:color w:val="000000"/>
+                <w:szCs w:val="24"/>
+                <w:lang w:val="pl-PL" w:eastAsia="pl-PL"/>
+              </w:rPr>
+              <w:t>0,25</w:t>
+            </w:r>
+          </w:p>
+        </w:tc>
+        <w:tc>
+          <w:tcPr>
+            <w:tcW w:w="1400" w:type="dxa"/>
+            <w:tcBorders>
+              <w:top w:val="nil"/>
+              <w:left w:val="nil"/>
+              <w:bottom w:val="single" w:sz="4" w:space="0" w:color="auto"/>
+              <w:right w:val="single" w:sz="4" w:space="0" w:color="auto"/>
+            </w:tcBorders>
+            <w:shd w:val="clear" w:color="auto" w:fill="auto"/>
+            <w:noWrap/>
+            <w:vAlign w:val="bottom"/>
+            <w:hideMark/>
+          </w:tcPr>
+          <w:p>
+            <w:pPr>
+              <w:ind w:left="0"/>
+              <w:jc w:val="right"/>
+              <w:rPr>
+                <w:rFonts w:ascii="Calibri" w:eastAsia="Times New Roman" w:hAnsi="Calibri" w:cs="Times New Roman"/>
+                <w:color w:val="000000"/>
+                <w:sz w:val="22"/>
+                <w:lang w:val="pl-PL" w:eastAsia="pl-PL"/>
+              </w:rPr>
+            </w:pPr>
+            <w:r>
+              <w:rPr>
+                <w:rFonts w:ascii="Calibri" w:eastAsia="Times New Roman" w:hAnsi="Calibri" w:cs="Times New Roman"/>
+                <w:color w:val="000000"/>
+                <w:sz w:val="22"/>
+                <w:lang w:val="pl-PL" w:eastAsia="pl-PL"/>
+              </w:rPr>
+              <w:t>0,663967</w:t>
+            </w:r>
+          </w:p>
+        </w:tc>
+        <w:tc>
+          <w:tcPr>
+            <w:tcW w:w="1180" w:type="dxa"/>
+            <w:tcBorders>
+              <w:top w:val="nil"/>
+              <w:left w:val="nil"/>
+              <w:bottom w:val="single" w:sz="4" w:space="0" w:color="auto"/>
+              <w:right w:val="single" w:sz="4" w:space="0" w:color="auto"/>
+            </w:tcBorders>
+            <w:shd w:val="clear" w:color="auto" w:fill="auto"/>
+            <w:noWrap/>
+            <w:vAlign w:val="bottom"/>
+            <w:hideMark/>
+          </w:tcPr>
+          <w:p>
+            <w:pPr>
+              <w:ind w:left="0"/>
+              <w:jc w:val="right"/>
+              <w:rPr>
+                <w:rFonts w:ascii="Calibri" w:eastAsia="Times New Roman" w:hAnsi="Calibri" w:cs="Times New Roman"/>
+                <w:color w:val="000000"/>
+                <w:sz w:val="22"/>
+                <w:lang w:val="pl-PL" w:eastAsia="pl-PL"/>
+              </w:rPr>
+            </w:pPr>
+            <w:r>
+              <w:rPr>
+                <w:rFonts w:ascii="Calibri" w:eastAsia="Times New Roman" w:hAnsi="Calibri" w:cs="Times New Roman"/>
+                <w:color w:val="000000"/>
+                <w:sz w:val="22"/>
+                <w:lang w:val="pl-PL" w:eastAsia="pl-PL"/>
+              </w:rPr>
+              <w:t>0,0237407</w:t>
+            </w:r>
+          </w:p>
+        </w:tc>
+        <w:tc>
+          <w:tcPr>
+            <w:tcW w:w="1220" w:type="dxa"/>
+            <w:tcBorders>
+              <w:top w:val="nil"/>
+              <w:left w:val="nil"/>
+              <w:bottom w:val="single" w:sz="4" w:space="0" w:color="auto"/>
+              <w:right w:val="single" w:sz="8" w:space="0" w:color="auto"/>
+            </w:tcBorders>
+            <w:shd w:val="clear" w:color="auto" w:fill="auto"/>
+            <w:noWrap/>
+            <w:vAlign w:val="bottom"/>
+            <w:hideMark/>
+          </w:tcPr>
+          <w:p>
+            <w:pPr>
+              <w:ind w:left="0"/>
+              <w:jc w:val="right"/>
+              <w:rPr>
+                <w:rFonts w:ascii="Calibri" w:eastAsia="Times New Roman" w:hAnsi="Calibri" w:cs="Times New Roman"/>
+                <w:color w:val="000000"/>
+                <w:sz w:val="22"/>
+                <w:lang w:val="pl-PL" w:eastAsia="pl-PL"/>
+              </w:rPr>
+            </w:pPr>
+            <w:r>
+              <w:rPr>
+                <w:rFonts w:ascii="Calibri" w:eastAsia="Times New Roman" w:hAnsi="Calibri" w:cs="Times New Roman"/>
+                <w:color w:val="000000"/>
+                <w:sz w:val="22"/>
+                <w:lang w:val="pl-PL" w:eastAsia="pl-PL"/>
+              </w:rPr>
+              <w:t>0,00978942</w:t>
+            </w:r>
+          </w:p>
+        </w:tc>
+      </w:tr>
+      <w:tr>
+        <w:trPr>
+          <w:trHeight w:val="315"/>
+          <w:jc w:val="center"/>
+        </w:trPr>
+        <w:tc>
+          <w:tcPr>
+            <w:tcW w:w="960" w:type="dxa"/>
+            <w:tcBorders>
+              <w:top w:val="nil"/>
+              <w:left w:val="single" w:sz="8" w:space="0" w:color="auto"/>
+              <w:bottom w:val="single" w:sz="4" w:space="0" w:color="auto"/>
+              <w:right w:val="single" w:sz="4" w:space="0" w:color="auto"/>
+            </w:tcBorders>
+            <w:shd w:val="clear" w:color="auto" w:fill="auto"/>
+            <w:noWrap/>
+            <w:vAlign w:val="bottom"/>
+            <w:hideMark/>
+          </w:tcPr>
+          <w:p>
+            <w:pPr>
+              <w:ind w:left="0"/>
+              <w:jc w:val="right"/>
+              <w:rPr>
+                <w:rFonts w:ascii="Calibri" w:eastAsia="Times New Roman" w:hAnsi="Calibri" w:cs="Times New Roman"/>
+                <w:color w:val="000000"/>
+                <w:szCs w:val="24"/>
+                <w:lang w:val="pl-PL" w:eastAsia="pl-PL"/>
+              </w:rPr>
+            </w:pPr>
+            <w:r>
+              <w:rPr>
+                <w:rFonts w:ascii="Calibri" w:eastAsia="Times New Roman" w:hAnsi="Calibri" w:cs="Times New Roman"/>
+                <w:color w:val="000000"/>
+                <w:szCs w:val="24"/>
+                <w:lang w:val="pl-PL" w:eastAsia="pl-PL"/>
+              </w:rPr>
+              <w:t>0,5</w:t>
+            </w:r>
+          </w:p>
+        </w:tc>
+        <w:tc>
+          <w:tcPr>
+            <w:tcW w:w="1400" w:type="dxa"/>
+            <w:tcBorders>
+              <w:top w:val="nil"/>
+              <w:left w:val="nil"/>
+              <w:bottom w:val="single" w:sz="4" w:space="0" w:color="auto"/>
+              <w:right w:val="single" w:sz="4" w:space="0" w:color="auto"/>
+            </w:tcBorders>
+            <w:shd w:val="clear" w:color="auto" w:fill="auto"/>
+            <w:noWrap/>
+            <w:vAlign w:val="bottom"/>
+            <w:hideMark/>
+          </w:tcPr>
+          <w:p>
+            <w:pPr>
+              <w:ind w:left="0"/>
+              <w:jc w:val="right"/>
+              <w:rPr>
+                <w:rFonts w:ascii="Calibri" w:eastAsia="Times New Roman" w:hAnsi="Calibri" w:cs="Times New Roman"/>
+                <w:color w:val="000000"/>
+                <w:sz w:val="22"/>
+                <w:lang w:val="pl-PL" w:eastAsia="pl-PL"/>
+              </w:rPr>
+            </w:pPr>
+            <w:r>
+              <w:rPr>
+                <w:rFonts w:ascii="Calibri" w:eastAsia="Times New Roman" w:hAnsi="Calibri" w:cs="Times New Roman"/>
+                <w:color w:val="000000"/>
+                <w:sz w:val="22"/>
+                <w:lang w:val="pl-PL" w:eastAsia="pl-PL"/>
+              </w:rPr>
+              <w:t>0,685471</w:t>
+            </w:r>
+          </w:p>
+        </w:tc>
+        <w:tc>
+          <w:tcPr>
+            <w:tcW w:w="1180" w:type="dxa"/>
+            <w:tcBorders>
+              <w:top w:val="nil"/>
+              <w:left w:val="nil"/>
+              <w:bottom w:val="single" w:sz="4" w:space="0" w:color="auto"/>
+              <w:right w:val="single" w:sz="4" w:space="0" w:color="auto"/>
+            </w:tcBorders>
+            <w:shd w:val="clear" w:color="auto" w:fill="auto"/>
+            <w:noWrap/>
+            <w:vAlign w:val="bottom"/>
+            <w:hideMark/>
+          </w:tcPr>
+          <w:p>
+            <w:pPr>
+              <w:ind w:left="0"/>
+              <w:jc w:val="right"/>
+              <w:rPr>
+                <w:rFonts w:ascii="Calibri" w:eastAsia="Times New Roman" w:hAnsi="Calibri" w:cs="Times New Roman"/>
+                <w:color w:val="000000"/>
+                <w:sz w:val="22"/>
+                <w:lang w:val="pl-PL" w:eastAsia="pl-PL"/>
+              </w:rPr>
+            </w:pPr>
+            <w:r>
+              <w:rPr>
+                <w:rFonts w:ascii="Calibri" w:eastAsia="Times New Roman" w:hAnsi="Calibri" w:cs="Times New Roman"/>
+                <w:color w:val="000000"/>
+                <w:sz w:val="22"/>
+                <w:lang w:val="pl-PL" w:eastAsia="pl-PL"/>
+              </w:rPr>
+              <w:t>0,0204018</w:t>
+            </w:r>
+          </w:p>
+        </w:tc>
+        <w:tc>
+          <w:tcPr>
+            <w:tcW w:w="1220" w:type="dxa"/>
+            <w:tcBorders>
+              <w:top w:val="nil"/>
+              <w:left w:val="nil"/>
+              <w:bottom w:val="single" w:sz="4" w:space="0" w:color="auto"/>
+              <w:right w:val="single" w:sz="8" w:space="0" w:color="auto"/>
+            </w:tcBorders>
+            <w:shd w:val="clear" w:color="auto" w:fill="auto"/>
+            <w:noWrap/>
+            <w:vAlign w:val="bottom"/>
+            <w:hideMark/>
+          </w:tcPr>
+          <w:p>
+            <w:pPr>
+              <w:ind w:left="0"/>
+              <w:jc w:val="right"/>
+              <w:rPr>
+                <w:rFonts w:ascii="Calibri" w:eastAsia="Times New Roman" w:hAnsi="Calibri" w:cs="Times New Roman"/>
+                <w:color w:val="000000"/>
+                <w:sz w:val="22"/>
+                <w:lang w:val="pl-PL" w:eastAsia="pl-PL"/>
+              </w:rPr>
+            </w:pPr>
+            <w:r>
+              <w:rPr>
+                <w:rFonts w:ascii="Calibri" w:eastAsia="Times New Roman" w:hAnsi="Calibri" w:cs="Times New Roman"/>
+                <w:color w:val="000000"/>
+                <w:sz w:val="22"/>
+                <w:lang w:val="pl-PL" w:eastAsia="pl-PL"/>
+              </w:rPr>
+              <w:t>0,00941058</w:t>
+            </w:r>
+          </w:p>
+        </w:tc>
+      </w:tr>
+      <w:tr>
+        <w:trPr>
+          <w:trHeight w:val="315"/>
+          <w:jc w:val="center"/>
+        </w:trPr>
+        <w:tc>
+          <w:tcPr>
+            <w:tcW w:w="960" w:type="dxa"/>
+            <w:tcBorders>
+              <w:top w:val="nil"/>
+              <w:left w:val="single" w:sz="8" w:space="0" w:color="auto"/>
+              <w:bottom w:val="single" w:sz="4" w:space="0" w:color="auto"/>
+              <w:right w:val="single" w:sz="4" w:space="0" w:color="auto"/>
+            </w:tcBorders>
+            <w:shd w:val="clear" w:color="auto" w:fill="auto"/>
+            <w:noWrap/>
+            <w:vAlign w:val="bottom"/>
+            <w:hideMark/>
+          </w:tcPr>
+          <w:p>
+            <w:pPr>
+              <w:ind w:left="0"/>
+              <w:jc w:val="right"/>
+              <w:rPr>
+                <w:rFonts w:ascii="Calibri" w:eastAsia="Times New Roman" w:hAnsi="Calibri" w:cs="Times New Roman"/>
+                <w:color w:val="000000"/>
+                <w:szCs w:val="24"/>
+                <w:lang w:val="pl-PL" w:eastAsia="pl-PL"/>
+              </w:rPr>
+            </w:pPr>
+            <w:r>
+              <w:rPr>
+                <w:rFonts w:ascii="Calibri" w:eastAsia="Times New Roman" w:hAnsi="Calibri" w:cs="Times New Roman"/>
+                <w:color w:val="000000"/>
+                <w:szCs w:val="24"/>
+                <w:lang w:val="pl-PL" w:eastAsia="pl-PL"/>
+              </w:rPr>
+              <w:t>0,75</w:t>
+            </w:r>
+          </w:p>
+        </w:tc>
+        <w:tc>
+          <w:tcPr>
+            <w:tcW w:w="1400" w:type="dxa"/>
+            <w:tcBorders>
+              <w:top w:val="nil"/>
+              <w:left w:val="nil"/>
+              <w:bottom w:val="single" w:sz="4" w:space="0" w:color="auto"/>
+              <w:right w:val="single" w:sz="4" w:space="0" w:color="auto"/>
+            </w:tcBorders>
+            <w:shd w:val="clear" w:color="auto" w:fill="auto"/>
+            <w:noWrap/>
+            <w:vAlign w:val="bottom"/>
+            <w:hideMark/>
+          </w:tcPr>
+          <w:p>
+            <w:pPr>
+              <w:ind w:left="0"/>
+              <w:jc w:val="right"/>
+              <w:rPr>
+                <w:rFonts w:ascii="Calibri" w:eastAsia="Times New Roman" w:hAnsi="Calibri" w:cs="Times New Roman"/>
+                <w:color w:val="000000"/>
+                <w:sz w:val="22"/>
+                <w:lang w:val="pl-PL" w:eastAsia="pl-PL"/>
+              </w:rPr>
+            </w:pPr>
+            <w:r>
+              <w:rPr>
+                <w:rFonts w:ascii="Calibri" w:eastAsia="Times New Roman" w:hAnsi="Calibri" w:cs="Times New Roman"/>
+                <w:color w:val="000000"/>
+                <w:sz w:val="22"/>
+                <w:lang w:val="pl-PL" w:eastAsia="pl-PL"/>
+              </w:rPr>
+              <w:t>0,544799</w:t>
+            </w:r>
+          </w:p>
+        </w:tc>
+        <w:tc>
+          <w:tcPr>
+            <w:tcW w:w="1180" w:type="dxa"/>
+            <w:tcBorders>
+              <w:top w:val="nil"/>
+              <w:left w:val="nil"/>
+              <w:bottom w:val="single" w:sz="4" w:space="0" w:color="auto"/>
+              <w:right w:val="single" w:sz="4" w:space="0" w:color="auto"/>
+            </w:tcBorders>
+            <w:shd w:val="clear" w:color="auto" w:fill="auto"/>
+            <w:noWrap/>
+            <w:vAlign w:val="bottom"/>
+            <w:hideMark/>
+          </w:tcPr>
+          <w:p>
+            <w:pPr>
+              <w:ind w:left="0"/>
+              <w:jc w:val="right"/>
+              <w:rPr>
+                <w:rFonts w:ascii="Calibri" w:eastAsia="Times New Roman" w:hAnsi="Calibri" w:cs="Times New Roman"/>
+                <w:color w:val="000000"/>
+                <w:sz w:val="22"/>
+                <w:lang w:val="pl-PL" w:eastAsia="pl-PL"/>
+              </w:rPr>
+            </w:pPr>
+            <w:r>
+              <w:rPr>
+                <w:rFonts w:ascii="Calibri" w:eastAsia="Times New Roman" w:hAnsi="Calibri" w:cs="Times New Roman"/>
+                <w:color w:val="000000"/>
+                <w:sz w:val="22"/>
+                <w:lang w:val="pl-PL" w:eastAsia="pl-PL"/>
+              </w:rPr>
+              <w:t>0,0122866</w:t>
+            </w:r>
+          </w:p>
+        </w:tc>
+        <w:tc>
+          <w:tcPr>
+            <w:tcW w:w="1220" w:type="dxa"/>
+            <w:tcBorders>
+              <w:top w:val="nil"/>
+              <w:left w:val="nil"/>
+              <w:bottom w:val="single" w:sz="4" w:space="0" w:color="auto"/>
+              <w:right w:val="single" w:sz="8" w:space="0" w:color="auto"/>
+            </w:tcBorders>
+            <w:shd w:val="clear" w:color="auto" w:fill="auto"/>
+            <w:noWrap/>
+            <w:vAlign w:val="bottom"/>
+            <w:hideMark/>
+          </w:tcPr>
+          <w:p>
+            <w:pPr>
+              <w:ind w:left="0"/>
+              <w:jc w:val="right"/>
+              <w:rPr>
+                <w:rFonts w:ascii="Calibri" w:eastAsia="Times New Roman" w:hAnsi="Calibri" w:cs="Times New Roman"/>
+                <w:color w:val="000000"/>
+                <w:sz w:val="22"/>
+                <w:lang w:val="pl-PL" w:eastAsia="pl-PL"/>
+              </w:rPr>
+            </w:pPr>
+            <w:r>
+              <w:rPr>
+                <w:rFonts w:ascii="Calibri" w:eastAsia="Times New Roman" w:hAnsi="Calibri" w:cs="Times New Roman"/>
+                <w:color w:val="000000"/>
+                <w:sz w:val="22"/>
+                <w:lang w:val="pl-PL" w:eastAsia="pl-PL"/>
+              </w:rPr>
+              <w:t>0,00658793</w:t>
+            </w:r>
+          </w:p>
+        </w:tc>
+      </w:tr>
+      <w:tr>
+        <w:trPr>
+          <w:trHeight w:val="315"/>
+          <w:jc w:val="center"/>
+        </w:trPr>
+        <w:tc>
+          <w:tcPr>
+            <w:tcW w:w="960" w:type="dxa"/>
+            <w:tcBorders>
+              <w:top w:val="nil"/>
+              <w:left w:val="single" w:sz="8" w:space="0" w:color="auto"/>
+              <w:bottom w:val="single" w:sz="4" w:space="0" w:color="auto"/>
+              <w:right w:val="single" w:sz="4" w:space="0" w:color="auto"/>
+            </w:tcBorders>
+            <w:shd w:val="clear" w:color="auto" w:fill="auto"/>
+            <w:noWrap/>
+            <w:vAlign w:val="bottom"/>
+            <w:hideMark/>
+          </w:tcPr>
+          <w:p>
+            <w:pPr>
+              <w:ind w:left="0"/>
+              <w:jc w:val="right"/>
+              <w:rPr>
+                <w:rFonts w:ascii="Calibri" w:eastAsia="Times New Roman" w:hAnsi="Calibri" w:cs="Times New Roman"/>
+                <w:color w:val="000000"/>
+                <w:szCs w:val="24"/>
+                <w:lang w:val="pl-PL" w:eastAsia="pl-PL"/>
+              </w:rPr>
+            </w:pPr>
+            <w:r>
+              <w:rPr>
+                <w:rFonts w:ascii="Calibri" w:eastAsia="Times New Roman" w:hAnsi="Calibri" w:cs="Times New Roman"/>
+                <w:color w:val="000000"/>
+                <w:szCs w:val="24"/>
+                <w:lang w:val="pl-PL" w:eastAsia="pl-PL"/>
+              </w:rPr>
+              <w:t>0,999</w:t>
+            </w:r>
+          </w:p>
+        </w:tc>
+        <w:tc>
+          <w:tcPr>
+            <w:tcW w:w="1400" w:type="dxa"/>
+            <w:tcBorders>
+              <w:top w:val="nil"/>
+              <w:left w:val="nil"/>
+              <w:bottom w:val="single" w:sz="4" w:space="0" w:color="auto"/>
+              <w:right w:val="single" w:sz="4" w:space="0" w:color="auto"/>
+            </w:tcBorders>
+            <w:shd w:val="clear" w:color="auto" w:fill="auto"/>
+            <w:noWrap/>
+            <w:vAlign w:val="bottom"/>
+            <w:hideMark/>
+          </w:tcPr>
+          <w:p>
+            <w:pPr>
+              <w:ind w:left="0"/>
+              <w:jc w:val="right"/>
+              <w:rPr>
+                <w:rFonts w:ascii="Calibri" w:eastAsia="Times New Roman" w:hAnsi="Calibri" w:cs="Times New Roman"/>
+                <w:color w:val="000000"/>
+                <w:sz w:val="22"/>
+                <w:lang w:val="pl-PL" w:eastAsia="pl-PL"/>
+              </w:rPr>
+            </w:pPr>
+            <w:r>
+              <w:rPr>
+                <w:rFonts w:ascii="Calibri" w:eastAsia="Times New Roman" w:hAnsi="Calibri" w:cs="Times New Roman"/>
+                <w:color w:val="000000"/>
+                <w:sz w:val="22"/>
+                <w:lang w:val="pl-PL" w:eastAsia="pl-PL"/>
+              </w:rPr>
+              <w:t>0,262517</w:t>
+            </w:r>
+          </w:p>
+        </w:tc>
+        <w:tc>
+          <w:tcPr>
+            <w:tcW w:w="1180" w:type="dxa"/>
+            <w:tcBorders>
+              <w:top w:val="nil"/>
+              <w:left w:val="nil"/>
+              <w:bottom w:val="single" w:sz="4" w:space="0" w:color="auto"/>
+              <w:right w:val="single" w:sz="4" w:space="0" w:color="auto"/>
+            </w:tcBorders>
+            <w:shd w:val="clear" w:color="auto" w:fill="auto"/>
+            <w:noWrap/>
+            <w:vAlign w:val="bottom"/>
+            <w:hideMark/>
+          </w:tcPr>
+          <w:p>
+            <w:pPr>
+              <w:ind w:left="0"/>
+              <w:jc w:val="right"/>
+              <w:rPr>
+                <w:rFonts w:ascii="Calibri" w:eastAsia="Times New Roman" w:hAnsi="Calibri" w:cs="Times New Roman"/>
+                <w:color w:val="000000"/>
+                <w:sz w:val="22"/>
+                <w:lang w:val="pl-PL" w:eastAsia="pl-PL"/>
+              </w:rPr>
+            </w:pPr>
+            <w:r>
+              <w:rPr>
+                <w:rFonts w:ascii="Calibri" w:eastAsia="Times New Roman" w:hAnsi="Calibri" w:cs="Times New Roman"/>
+                <w:color w:val="000000"/>
+                <w:sz w:val="22"/>
+                <w:lang w:val="pl-PL" w:eastAsia="pl-PL"/>
+              </w:rPr>
+              <w:t>0,01008</w:t>
+            </w:r>
+          </w:p>
+        </w:tc>
+        <w:tc>
+          <w:tcPr>
+            <w:tcW w:w="1220" w:type="dxa"/>
+            <w:tcBorders>
+              <w:top w:val="nil"/>
+              <w:left w:val="nil"/>
+              <w:bottom w:val="single" w:sz="4" w:space="0" w:color="auto"/>
+              <w:right w:val="single" w:sz="8" w:space="0" w:color="auto"/>
+            </w:tcBorders>
+            <w:shd w:val="clear" w:color="auto" w:fill="auto"/>
+            <w:noWrap/>
+            <w:vAlign w:val="bottom"/>
+            <w:hideMark/>
+          </w:tcPr>
+          <w:p>
+            <w:pPr>
+              <w:ind w:left="0"/>
+              <w:jc w:val="right"/>
+              <w:rPr>
+                <w:rFonts w:ascii="Calibri" w:eastAsia="Times New Roman" w:hAnsi="Calibri" w:cs="Times New Roman"/>
+                <w:color w:val="000000"/>
+                <w:sz w:val="22"/>
+                <w:lang w:val="pl-PL" w:eastAsia="pl-PL"/>
+              </w:rPr>
+            </w:pPr>
+            <w:r>
+              <w:rPr>
+                <w:rFonts w:ascii="Calibri" w:eastAsia="Times New Roman" w:hAnsi="Calibri" w:cs="Times New Roman"/>
+                <w:color w:val="000000"/>
+                <w:sz w:val="22"/>
+                <w:lang w:val="pl-PL" w:eastAsia="pl-PL"/>
+              </w:rPr>
+              <w:t>0,0100003</w:t>
+            </w:r>
+          </w:p>
+        </w:tc>
+      </w:tr>
+      <w:tr>
+        <w:trPr>
+          <w:trHeight w:val="315"/>
+          <w:jc w:val="center"/>
+        </w:trPr>
+        <w:tc>
+          <w:tcPr>
+            <w:tcW w:w="960" w:type="dxa"/>
+            <w:tcBorders>
+              <w:top w:val="nil"/>
+              <w:left w:val="single" w:sz="8" w:space="0" w:color="auto"/>
+              <w:bottom w:val="single" w:sz="4" w:space="0" w:color="auto"/>
+              <w:right w:val="single" w:sz="4" w:space="0" w:color="auto"/>
+            </w:tcBorders>
+            <w:shd w:val="clear" w:color="auto" w:fill="auto"/>
+            <w:noWrap/>
+            <w:vAlign w:val="bottom"/>
+            <w:hideMark/>
+          </w:tcPr>
+          <w:p>
+            <w:pPr>
+              <w:ind w:left="0"/>
+              <w:jc w:val="right"/>
+              <w:rPr>
+                <w:rFonts w:ascii="Calibri" w:eastAsia="Times New Roman" w:hAnsi="Calibri" w:cs="Times New Roman"/>
+                <w:color w:val="000000"/>
+                <w:szCs w:val="24"/>
+                <w:lang w:val="pl-PL" w:eastAsia="pl-PL"/>
+              </w:rPr>
+            </w:pPr>
+            <w:r>
+              <w:rPr>
+                <w:rFonts w:ascii="Calibri" w:eastAsia="Times New Roman" w:hAnsi="Calibri" w:cs="Times New Roman"/>
+                <w:color w:val="000000"/>
+                <w:szCs w:val="24"/>
+                <w:lang w:val="pl-PL" w:eastAsia="pl-PL"/>
+              </w:rPr>
+              <w:t>1,25</w:t>
+            </w:r>
+          </w:p>
+        </w:tc>
+        <w:tc>
+          <w:tcPr>
+            <w:tcW w:w="1400" w:type="dxa"/>
+            <w:tcBorders>
+              <w:top w:val="nil"/>
+              <w:left w:val="nil"/>
+              <w:bottom w:val="single" w:sz="4" w:space="0" w:color="auto"/>
+              <w:right w:val="single" w:sz="4" w:space="0" w:color="auto"/>
+            </w:tcBorders>
+            <w:shd w:val="clear" w:color="auto" w:fill="auto"/>
+            <w:noWrap/>
+            <w:vAlign w:val="bottom"/>
+            <w:hideMark/>
+          </w:tcPr>
+          <w:p>
+            <w:pPr>
+              <w:ind w:left="0"/>
+              <w:jc w:val="right"/>
+              <w:rPr>
+                <w:rFonts w:ascii="Calibri" w:eastAsia="Times New Roman" w:hAnsi="Calibri" w:cs="Times New Roman"/>
+                <w:color w:val="000000"/>
+                <w:sz w:val="22"/>
+                <w:lang w:val="pl-PL" w:eastAsia="pl-PL"/>
+              </w:rPr>
+            </w:pPr>
+            <w:r>
+              <w:rPr>
+                <w:rFonts w:ascii="Calibri" w:eastAsia="Times New Roman" w:hAnsi="Calibri" w:cs="Times New Roman"/>
+                <w:color w:val="000000"/>
+                <w:sz w:val="22"/>
+                <w:lang w:val="pl-PL" w:eastAsia="pl-PL"/>
+              </w:rPr>
+              <w:t>2,8147</w:t>
+            </w:r>
+          </w:p>
+        </w:tc>
+        <w:tc>
+          <w:tcPr>
+            <w:tcW w:w="1180" w:type="dxa"/>
+            <w:tcBorders>
+              <w:top w:val="nil"/>
+              <w:left w:val="nil"/>
+              <w:bottom w:val="single" w:sz="4" w:space="0" w:color="auto"/>
+              <w:right w:val="single" w:sz="4" w:space="0" w:color="auto"/>
+            </w:tcBorders>
+            <w:shd w:val="clear" w:color="auto" w:fill="auto"/>
+            <w:noWrap/>
+            <w:vAlign w:val="bottom"/>
+            <w:hideMark/>
+          </w:tcPr>
+          <w:p>
+            <w:pPr>
+              <w:ind w:left="0"/>
+              <w:jc w:val="right"/>
+              <w:rPr>
+                <w:rFonts w:ascii="Calibri" w:eastAsia="Times New Roman" w:hAnsi="Calibri" w:cs="Times New Roman"/>
+                <w:color w:val="000000"/>
+                <w:sz w:val="22"/>
+                <w:lang w:val="pl-PL" w:eastAsia="pl-PL"/>
+              </w:rPr>
+            </w:pPr>
+            <w:r>
+              <w:rPr>
+                <w:rFonts w:ascii="Calibri" w:eastAsia="Times New Roman" w:hAnsi="Calibri" w:cs="Times New Roman"/>
+                <w:color w:val="000000"/>
+                <w:sz w:val="22"/>
+                <w:lang w:val="pl-PL" w:eastAsia="pl-PL"/>
+              </w:rPr>
+              <w:t>0,0819531</w:t>
+            </w:r>
+          </w:p>
+        </w:tc>
+        <w:tc>
+          <w:tcPr>
+            <w:tcW w:w="1220" w:type="dxa"/>
+            <w:tcBorders>
+              <w:top w:val="nil"/>
+              <w:left w:val="nil"/>
+              <w:bottom w:val="single" w:sz="4" w:space="0" w:color="auto"/>
+              <w:right w:val="single" w:sz="8" w:space="0" w:color="auto"/>
+            </w:tcBorders>
+            <w:shd w:val="clear" w:color="auto" w:fill="auto"/>
+            <w:noWrap/>
+            <w:vAlign w:val="bottom"/>
+            <w:hideMark/>
+          </w:tcPr>
+          <w:p>
+            <w:pPr>
+              <w:ind w:left="0"/>
+              <w:jc w:val="right"/>
+              <w:rPr>
+                <w:rFonts w:ascii="Calibri" w:eastAsia="Times New Roman" w:hAnsi="Calibri" w:cs="Times New Roman"/>
+                <w:color w:val="000000"/>
+                <w:sz w:val="22"/>
+                <w:lang w:val="pl-PL" w:eastAsia="pl-PL"/>
+              </w:rPr>
+            </w:pPr>
+            <w:r>
+              <w:rPr>
+                <w:rFonts w:ascii="Calibri" w:eastAsia="Times New Roman" w:hAnsi="Calibri" w:cs="Times New Roman"/>
+                <w:color w:val="000000"/>
+                <w:sz w:val="22"/>
+                <w:lang w:val="pl-PL" w:eastAsia="pl-PL"/>
+              </w:rPr>
+              <w:t>0,0378341</w:t>
+            </w:r>
+          </w:p>
+        </w:tc>
+      </w:tr>
+      <w:tr>
+        <w:trPr>
+          <w:trHeight w:val="315"/>
+          <w:jc w:val="center"/>
+        </w:trPr>
+        <w:tc>
+          <w:tcPr>
+            <w:tcW w:w="960" w:type="dxa"/>
+            <w:tcBorders>
+              <w:top w:val="nil"/>
+              <w:left w:val="single" w:sz="8" w:space="0" w:color="auto"/>
+              <w:bottom w:val="single" w:sz="4" w:space="0" w:color="auto"/>
+              <w:right w:val="single" w:sz="4" w:space="0" w:color="auto"/>
+            </w:tcBorders>
+            <w:shd w:val="clear" w:color="auto" w:fill="auto"/>
+            <w:noWrap/>
+            <w:vAlign w:val="bottom"/>
+            <w:hideMark/>
+          </w:tcPr>
+          <w:p>
+            <w:pPr>
+              <w:ind w:left="0"/>
+              <w:jc w:val="right"/>
+              <w:rPr>
+                <w:rFonts w:ascii="Calibri" w:eastAsia="Times New Roman" w:hAnsi="Calibri" w:cs="Times New Roman"/>
+                <w:color w:val="000000"/>
+                <w:szCs w:val="24"/>
+                <w:lang w:val="pl-PL" w:eastAsia="pl-PL"/>
+              </w:rPr>
+            </w:pPr>
+            <w:r>
+              <w:rPr>
+                <w:rFonts w:ascii="Calibri" w:eastAsia="Times New Roman" w:hAnsi="Calibri" w:cs="Times New Roman"/>
+                <w:color w:val="000000"/>
+                <w:szCs w:val="24"/>
+                <w:lang w:val="pl-PL" w:eastAsia="pl-PL"/>
+              </w:rPr>
+              <w:t>1,5</w:t>
+            </w:r>
+          </w:p>
+        </w:tc>
+        <w:tc>
+          <w:tcPr>
+            <w:tcW w:w="1400" w:type="dxa"/>
+            <w:tcBorders>
+              <w:top w:val="nil"/>
+              <w:left w:val="nil"/>
+              <w:bottom w:val="single" w:sz="4" w:space="0" w:color="auto"/>
+              <w:right w:val="single" w:sz="4" w:space="0" w:color="auto"/>
+            </w:tcBorders>
+            <w:shd w:val="clear" w:color="auto" w:fill="auto"/>
+            <w:noWrap/>
+            <w:vAlign w:val="bottom"/>
+            <w:hideMark/>
+          </w:tcPr>
+          <w:p>
+            <w:pPr>
+              <w:ind w:left="0"/>
+              <w:jc w:val="right"/>
+              <w:rPr>
+                <w:rFonts w:ascii="Calibri" w:eastAsia="Times New Roman" w:hAnsi="Calibri" w:cs="Times New Roman"/>
+                <w:color w:val="000000"/>
+                <w:sz w:val="22"/>
+                <w:lang w:val="pl-PL" w:eastAsia="pl-PL"/>
+              </w:rPr>
+            </w:pPr>
+            <w:r>
+              <w:rPr>
+                <w:rFonts w:ascii="Calibri" w:eastAsia="Times New Roman" w:hAnsi="Calibri" w:cs="Times New Roman"/>
+                <w:color w:val="000000"/>
+                <w:sz w:val="22"/>
+                <w:lang w:val="pl-PL" w:eastAsia="pl-PL"/>
+              </w:rPr>
+              <w:t>6,59375</w:t>
+            </w:r>
+          </w:p>
+        </w:tc>
+        <w:tc>
+          <w:tcPr>
+            <w:tcW w:w="1180" w:type="dxa"/>
+            <w:tcBorders>
+              <w:top w:val="nil"/>
+              <w:left w:val="nil"/>
+              <w:bottom w:val="single" w:sz="4" w:space="0" w:color="auto"/>
+              <w:right w:val="single" w:sz="4" w:space="0" w:color="auto"/>
+            </w:tcBorders>
+            <w:shd w:val="clear" w:color="auto" w:fill="auto"/>
+            <w:noWrap/>
+            <w:vAlign w:val="bottom"/>
+            <w:hideMark/>
+          </w:tcPr>
+          <w:p>
+            <w:pPr>
+              <w:ind w:left="0"/>
+              <w:jc w:val="right"/>
+              <w:rPr>
+                <w:rFonts w:ascii="Calibri" w:eastAsia="Times New Roman" w:hAnsi="Calibri" w:cs="Times New Roman"/>
+                <w:color w:val="000000"/>
+                <w:sz w:val="22"/>
+                <w:lang w:val="pl-PL" w:eastAsia="pl-PL"/>
+              </w:rPr>
+            </w:pPr>
+            <w:r>
+              <w:rPr>
+                <w:rFonts w:ascii="Calibri" w:eastAsia="Times New Roman" w:hAnsi="Calibri" w:cs="Times New Roman"/>
+                <w:color w:val="000000"/>
+                <w:sz w:val="22"/>
+                <w:lang w:val="pl-PL" w:eastAsia="pl-PL"/>
+              </w:rPr>
+              <w:t>0,195</w:t>
+            </w:r>
+          </w:p>
+        </w:tc>
+        <w:tc>
+          <w:tcPr>
+            <w:tcW w:w="1220" w:type="dxa"/>
+            <w:tcBorders>
+              <w:top w:val="nil"/>
+              <w:left w:val="nil"/>
+              <w:bottom w:val="single" w:sz="4" w:space="0" w:color="auto"/>
+              <w:right w:val="single" w:sz="8" w:space="0" w:color="auto"/>
+            </w:tcBorders>
+            <w:shd w:val="clear" w:color="auto" w:fill="auto"/>
+            <w:noWrap/>
+            <w:vAlign w:val="bottom"/>
+            <w:hideMark/>
+          </w:tcPr>
+          <w:p>
+            <w:pPr>
+              <w:ind w:left="0"/>
+              <w:jc w:val="right"/>
+              <w:rPr>
+                <w:rFonts w:ascii="Calibri" w:eastAsia="Times New Roman" w:hAnsi="Calibri" w:cs="Times New Roman"/>
+                <w:color w:val="000000"/>
+                <w:sz w:val="22"/>
+                <w:lang w:val="pl-PL" w:eastAsia="pl-PL"/>
+              </w:rPr>
+            </w:pPr>
+            <w:r>
+              <w:rPr>
+                <w:rFonts w:ascii="Calibri" w:eastAsia="Times New Roman" w:hAnsi="Calibri" w:cs="Times New Roman"/>
+                <w:color w:val="000000"/>
+                <w:sz w:val="22"/>
+                <w:lang w:val="pl-PL" w:eastAsia="pl-PL"/>
+              </w:rPr>
+              <w:t>0,0949023</w:t>
+            </w:r>
+          </w:p>
+        </w:tc>
+      </w:tr>
+      <w:tr>
+        <w:trPr>
+          <w:trHeight w:val="315"/>
+          <w:jc w:val="center"/>
+        </w:trPr>
+        <w:tc>
+          <w:tcPr>
+            <w:tcW w:w="960" w:type="dxa"/>
+            <w:tcBorders>
+              <w:top w:val="nil"/>
+              <w:left w:val="single" w:sz="8" w:space="0" w:color="auto"/>
+              <w:bottom w:val="single" w:sz="4" w:space="0" w:color="auto"/>
+              <w:right w:val="single" w:sz="4" w:space="0" w:color="auto"/>
+            </w:tcBorders>
+            <w:shd w:val="clear" w:color="auto" w:fill="auto"/>
+            <w:noWrap/>
+            <w:vAlign w:val="bottom"/>
+            <w:hideMark/>
+          </w:tcPr>
+          <w:p>
+            <w:pPr>
+              <w:ind w:left="0"/>
+              <w:jc w:val="right"/>
+              <w:rPr>
+                <w:rFonts w:ascii="Calibri" w:eastAsia="Times New Roman" w:hAnsi="Calibri" w:cs="Times New Roman"/>
+                <w:color w:val="000000"/>
+                <w:szCs w:val="24"/>
+                <w:lang w:val="pl-PL" w:eastAsia="pl-PL"/>
+              </w:rPr>
+            </w:pPr>
+            <w:r>
+              <w:rPr>
+                <w:rFonts w:ascii="Calibri" w:eastAsia="Times New Roman" w:hAnsi="Calibri" w:cs="Times New Roman"/>
+                <w:color w:val="000000"/>
+                <w:szCs w:val="24"/>
+                <w:lang w:val="pl-PL" w:eastAsia="pl-PL"/>
+              </w:rPr>
+              <w:t>1,75</w:t>
+            </w:r>
+          </w:p>
+        </w:tc>
+        <w:tc>
+          <w:tcPr>
+            <w:tcW w:w="1400" w:type="dxa"/>
+            <w:tcBorders>
+              <w:top w:val="nil"/>
+              <w:left w:val="nil"/>
+              <w:bottom w:val="single" w:sz="4" w:space="0" w:color="auto"/>
+              <w:right w:val="single" w:sz="4" w:space="0" w:color="auto"/>
+            </w:tcBorders>
+            <w:shd w:val="clear" w:color="auto" w:fill="auto"/>
+            <w:noWrap/>
+            <w:vAlign w:val="bottom"/>
+            <w:hideMark/>
+          </w:tcPr>
+          <w:p>
+            <w:pPr>
+              <w:ind w:left="0"/>
+              <w:jc w:val="right"/>
+              <w:rPr>
+                <w:rFonts w:ascii="Calibri" w:eastAsia="Times New Roman" w:hAnsi="Calibri" w:cs="Times New Roman"/>
+                <w:color w:val="000000"/>
+                <w:sz w:val="22"/>
+                <w:lang w:val="pl-PL" w:eastAsia="pl-PL"/>
+              </w:rPr>
+            </w:pPr>
+            <w:r>
+              <w:rPr>
+                <w:rFonts w:ascii="Calibri" w:eastAsia="Times New Roman" w:hAnsi="Calibri" w:cs="Times New Roman"/>
+                <w:color w:val="000000"/>
+                <w:sz w:val="22"/>
+                <w:lang w:val="pl-PL" w:eastAsia="pl-PL"/>
+              </w:rPr>
+              <w:t>8,37891</w:t>
+            </w:r>
+          </w:p>
+        </w:tc>
+        <w:tc>
+          <w:tcPr>
+            <w:tcW w:w="1180" w:type="dxa"/>
+            <w:tcBorders>
+              <w:top w:val="nil"/>
+              <w:left w:val="nil"/>
+              <w:bottom w:val="single" w:sz="4" w:space="0" w:color="auto"/>
+              <w:right w:val="single" w:sz="4" w:space="0" w:color="auto"/>
+            </w:tcBorders>
+            <w:shd w:val="clear" w:color="auto" w:fill="auto"/>
+            <w:noWrap/>
+            <w:vAlign w:val="bottom"/>
+            <w:hideMark/>
+          </w:tcPr>
+          <w:p>
+            <w:pPr>
+              <w:ind w:left="0"/>
+              <w:jc w:val="right"/>
+              <w:rPr>
+                <w:rFonts w:ascii="Calibri" w:eastAsia="Times New Roman" w:hAnsi="Calibri" w:cs="Times New Roman"/>
+                <w:color w:val="000000"/>
+                <w:sz w:val="22"/>
+                <w:lang w:val="pl-PL" w:eastAsia="pl-PL"/>
+              </w:rPr>
+            </w:pPr>
+            <w:r>
+              <w:rPr>
+                <w:rFonts w:ascii="Calibri" w:eastAsia="Times New Roman" w:hAnsi="Calibri" w:cs="Times New Roman"/>
+                <w:color w:val="000000"/>
+                <w:sz w:val="22"/>
+                <w:lang w:val="pl-PL" w:eastAsia="pl-PL"/>
+              </w:rPr>
+              <w:t>0,230313</w:t>
+            </w:r>
+          </w:p>
+        </w:tc>
+        <w:tc>
+          <w:tcPr>
+            <w:tcW w:w="1220" w:type="dxa"/>
+            <w:tcBorders>
+              <w:top w:val="nil"/>
+              <w:left w:val="nil"/>
+              <w:bottom w:val="single" w:sz="4" w:space="0" w:color="auto"/>
+              <w:right w:val="single" w:sz="8" w:space="0" w:color="auto"/>
+            </w:tcBorders>
+            <w:shd w:val="clear" w:color="auto" w:fill="auto"/>
+            <w:noWrap/>
+            <w:vAlign w:val="bottom"/>
+            <w:hideMark/>
+          </w:tcPr>
+          <w:p>
+            <w:pPr>
+              <w:ind w:left="0"/>
+              <w:jc w:val="right"/>
+              <w:rPr>
+                <w:rFonts w:ascii="Calibri" w:eastAsia="Times New Roman" w:hAnsi="Calibri" w:cs="Times New Roman"/>
+                <w:color w:val="000000"/>
+                <w:sz w:val="22"/>
+                <w:lang w:val="pl-PL" w:eastAsia="pl-PL"/>
+              </w:rPr>
+            </w:pPr>
+            <w:r>
+              <w:rPr>
+                <w:rFonts w:ascii="Calibri" w:eastAsia="Times New Roman" w:hAnsi="Calibri" w:cs="Times New Roman"/>
+                <w:color w:val="000000"/>
+                <w:sz w:val="22"/>
+                <w:lang w:val="pl-PL" w:eastAsia="pl-PL"/>
+              </w:rPr>
+              <w:t>0,118548</w:t>
+            </w:r>
+          </w:p>
+        </w:tc>
+      </w:tr>
+      <w:tr>
+        <w:trPr>
+          <w:trHeight w:val="330"/>
+          <w:jc w:val="center"/>
+        </w:trPr>
+        <w:tc>
+          <w:tcPr>
+            <w:tcW w:w="960" w:type="dxa"/>
+            <w:tcBorders>
+              <w:top w:val="nil"/>
+              <w:left w:val="single" w:sz="8" w:space="0" w:color="auto"/>
+              <w:bottom w:val="single" w:sz="8" w:space="0" w:color="auto"/>
+              <w:right w:val="single" w:sz="4" w:space="0" w:color="auto"/>
+            </w:tcBorders>
+            <w:shd w:val="clear" w:color="auto" w:fill="auto"/>
+            <w:noWrap/>
+            <w:vAlign w:val="bottom"/>
+            <w:hideMark/>
+          </w:tcPr>
+          <w:p>
+            <w:pPr>
+              <w:ind w:left="0"/>
+              <w:jc w:val="right"/>
+              <w:rPr>
+                <w:rFonts w:ascii="Calibri" w:eastAsia="Times New Roman" w:hAnsi="Calibri" w:cs="Times New Roman"/>
+                <w:color w:val="000000"/>
+                <w:szCs w:val="24"/>
+                <w:lang w:val="pl-PL" w:eastAsia="pl-PL"/>
+              </w:rPr>
+            </w:pPr>
+            <w:r>
+              <w:rPr>
+                <w:rFonts w:ascii="Calibri" w:eastAsia="Times New Roman" w:hAnsi="Calibri" w:cs="Times New Roman"/>
+                <w:color w:val="000000"/>
+                <w:szCs w:val="24"/>
+                <w:lang w:val="pl-PL" w:eastAsia="pl-PL"/>
+              </w:rPr>
+              <w:t>2</w:t>
+            </w:r>
+          </w:p>
+        </w:tc>
+        <w:tc>
+          <w:tcPr>
+            <w:tcW w:w="1400" w:type="dxa"/>
+            <w:tcBorders>
+              <w:top w:val="nil"/>
+              <w:left w:val="nil"/>
+              <w:bottom w:val="single" w:sz="8" w:space="0" w:color="auto"/>
+              <w:right w:val="single" w:sz="4" w:space="0" w:color="auto"/>
+            </w:tcBorders>
+            <w:shd w:val="clear" w:color="auto" w:fill="auto"/>
+            <w:noWrap/>
+            <w:vAlign w:val="bottom"/>
+            <w:hideMark/>
+          </w:tcPr>
+          <w:p>
+            <w:pPr>
+              <w:ind w:left="0"/>
+              <w:jc w:val="right"/>
+              <w:rPr>
+                <w:rFonts w:ascii="Calibri" w:eastAsia="Times New Roman" w:hAnsi="Calibri" w:cs="Times New Roman"/>
+                <w:color w:val="000000"/>
+                <w:sz w:val="22"/>
+                <w:lang w:val="pl-PL" w:eastAsia="pl-PL"/>
+              </w:rPr>
+            </w:pPr>
+            <w:r>
+              <w:rPr>
+                <w:rFonts w:ascii="Calibri" w:eastAsia="Times New Roman" w:hAnsi="Calibri" w:cs="Times New Roman"/>
+                <w:color w:val="000000"/>
+                <w:sz w:val="22"/>
+                <w:lang w:val="pl-PL" w:eastAsia="pl-PL"/>
+              </w:rPr>
+              <w:t>17</w:t>
+            </w:r>
+          </w:p>
+        </w:tc>
+        <w:tc>
+          <w:tcPr>
+            <w:tcW w:w="1180" w:type="dxa"/>
+            <w:tcBorders>
+              <w:top w:val="nil"/>
+              <w:left w:val="nil"/>
+              <w:bottom w:val="single" w:sz="8" w:space="0" w:color="auto"/>
+              <w:right w:val="single" w:sz="4" w:space="0" w:color="auto"/>
+            </w:tcBorders>
+            <w:shd w:val="clear" w:color="auto" w:fill="auto"/>
+            <w:noWrap/>
+            <w:vAlign w:val="bottom"/>
+            <w:hideMark/>
+          </w:tcPr>
+          <w:p>
+            <w:pPr>
+              <w:ind w:left="0"/>
+              <w:jc w:val="right"/>
+              <w:rPr>
+                <w:rFonts w:ascii="Calibri" w:eastAsia="Times New Roman" w:hAnsi="Calibri" w:cs="Times New Roman"/>
+                <w:color w:val="000000"/>
+                <w:sz w:val="22"/>
+                <w:lang w:val="pl-PL" w:eastAsia="pl-PL"/>
+              </w:rPr>
+            </w:pPr>
+            <w:r>
+              <w:rPr>
+                <w:rFonts w:ascii="Calibri" w:eastAsia="Times New Roman" w:hAnsi="Calibri" w:cs="Times New Roman"/>
+                <w:color w:val="000000"/>
+                <w:sz w:val="22"/>
+                <w:lang w:val="pl-PL" w:eastAsia="pl-PL"/>
+              </w:rPr>
+              <w:t>0,45</w:t>
+            </w:r>
+          </w:p>
+        </w:tc>
+        <w:tc>
+          <w:tcPr>
+            <w:tcW w:w="1220" w:type="dxa"/>
+            <w:tcBorders>
+              <w:top w:val="nil"/>
+              <w:left w:val="nil"/>
+              <w:bottom w:val="single" w:sz="8" w:space="0" w:color="auto"/>
+              <w:right w:val="single" w:sz="8" w:space="0" w:color="auto"/>
+            </w:tcBorders>
+            <w:shd w:val="clear" w:color="auto" w:fill="auto"/>
+            <w:noWrap/>
+            <w:vAlign w:val="bottom"/>
+            <w:hideMark/>
+          </w:tcPr>
+          <w:p>
+            <w:pPr>
+              <w:ind w:left="0"/>
+              <w:jc w:val="right"/>
+              <w:rPr>
+                <w:rFonts w:ascii="Calibri" w:eastAsia="Times New Roman" w:hAnsi="Calibri" w:cs="Times New Roman"/>
+                <w:color w:val="000000"/>
+                <w:sz w:val="22"/>
+                <w:lang w:val="pl-PL" w:eastAsia="pl-PL"/>
+              </w:rPr>
+            </w:pPr>
+            <w:r>
+              <w:rPr>
+                <w:rFonts w:ascii="Calibri" w:eastAsia="Times New Roman" w:hAnsi="Calibri" w:cs="Times New Roman"/>
+                <w:color w:val="000000"/>
+                <w:sz w:val="22"/>
+                <w:lang w:val="pl-PL" w:eastAsia="pl-PL"/>
+              </w:rPr>
+              <w:t>0,238537</w:t>
+            </w:r>
+          </w:p>
+        </w:tc>
+      </w:tr>
+    </w:tbl>
+    <w:p/>
+    <w:p/>
+    <w:p/>
+    <w:p>
+      <w:pPr>
+        <w:rPr>
+          <w:rFonts w:ascii="Times New Roman" w:hAnsi="Times New Roman" w:cs="Times New Roman"/>
+        </w:rPr>
+      </w:pPr>
+      <w:r>
+        <w:rPr>
+          <w:rFonts w:ascii="Times New Roman" w:hAnsi="Times New Roman" w:cs="Times New Roman"/>
+        </w:rPr>
+        <w:t xml:space="preserve">According to Table 1 as </w:t>
+      </w:r>
+      <w:r>
+        <w:rPr>
+          <w:rFonts w:ascii="Times New Roman" w:hAnsi="Times New Roman" w:cs="Times New Roman"/>
+        </w:rPr>
+        <w:t>Courant</w:t>
+      </w:r>
+      <w:r>
+        <w:rPr>
+          <w:rFonts w:ascii="Times New Roman" w:hAnsi="Times New Roman" w:cs="Times New Roman"/>
+        </w:rPr>
+        <w:t xml:space="preserve"> number is closer to 1 then results are better, errors are lower.</w:t>
+      </w:r>
+      <w:r>
+        <w:rPr>
+          <w:rFonts w:ascii="Times New Roman" w:hAnsi="Times New Roman" w:cs="Times New Roman"/>
+        </w:rPr>
+        <w:t xml:space="preserve"> Norms values for C  &gt; 1 are significantly bigger and growing fast.</w:t>
+      </w:r>
+    </w:p>
+    <w:p>
+      <w:pPr>
+        <w:rPr>
+          <w:rFonts w:ascii="Times New Roman" w:hAnsi="Times New Roman" w:cs="Times New Roman"/>
+        </w:rPr>
+      </w:pPr>
+    </w:p>
+    <w:p>
+      <w:pPr>
+        <w:rPr>
+          <w:rFonts w:ascii="Times New Roman" w:hAnsi="Times New Roman" w:cs="Times New Roman"/>
+        </w:rPr>
+      </w:pPr>
+    </w:p>
+    <w:p>
+      <w:pPr>
+        <w:rPr>
+          <w:rFonts w:ascii="Times New Roman" w:hAnsi="Times New Roman" w:cs="Times New Roman"/>
+        </w:rPr>
+      </w:pPr>
+      <w:r>
+        <w:rPr>
+          <w:rFonts w:ascii="Times New Roman" w:hAnsi="Times New Roman" w:cs="Times New Roman"/>
+        </w:rPr>
+        <w:lastRenderedPageBreak/>
+        <w:t>Now checking Explicit Upwind Scheme behavior for different time and number of space points.</w:t>
+      </w:r>
+    </w:p>
+    <w:p>
+      <w:pPr>
+        <w:rPr>
+          <w:rFonts w:ascii="Times New Roman" w:hAnsi="Times New Roman" w:cs="Times New Roman"/>
+        </w:rPr>
+      </w:pPr>
+    </w:p>
+    <w:p>
+      <w:pPr>
+        <w:jc w:val="center"/>
+        <w:rPr>
+          <w:rFonts w:ascii="Times New Roman" w:hAnsi="Times New Roman" w:cs="Times New Roman"/>
+        </w:rPr>
+      </w:pPr>
+      <w:r>
+        <w:rPr>
+          <w:rFonts w:ascii="Times New Roman" w:hAnsi="Times New Roman" w:cs="Times New Roman"/>
+          <w:noProof/>
+          <w:lang w:val="pl-PL" w:eastAsia="pl-PL"/>
+        </w:rPr>
+        <w:drawing>
+          <wp:inline distT="0" distB="0" distL="0" distR="0">
+            <wp:extent cx="3769514" cy="2828257"/>
+            <wp:effectExtent l="0" t="0" r="2540" b="0"/>
+            <wp:docPr id="11" name="Obraz 11" descr="C:\Users\Domowy\Desktop\Dokumenty Wiktora\V rok\Computional Methods\Assignment Code WBednarek\Computational-Methods\Matlab scripts and graphs\Time comparsion t5 and t10.bmp"/>
+            <wp:cNvGraphicFramePr>
+              <a:graphicFrameLocks xmlns:a="http://schemas.openxmlformats.org/drawingml/2006/main" noChangeAspect="1"/>
+            </wp:cNvGraphicFramePr>
+            <a:graphic xmlns:a="http://schemas.openxmlformats.org/drawingml/2006/main">
+              <a:graphicData uri="http://schemas.openxmlformats.org/drawingml/2006/picture">
+                <pic:pic xmlns:pic="http://schemas.openxmlformats.org/drawingml/2006/picture">
+                  <pic:nvPicPr>
+                    <pic:cNvPr id="0" name="Picture 8" descr="C:\Users\Domowy\Desktop\Dokumenty Wiktora\V rok\Computional Methods\Assignment Code WBednarek\Computational-Methods\Matlab scripts and graphs\Time comparsion t5 and t10.bmp"/>
+                    <pic:cNvPicPr>
+                      <a:picLocks noChangeAspect="1" noChangeArrowheads="1"/>
+                    </pic:cNvPicPr>
+                  </pic:nvPicPr>
+                  <pic:blipFill>
+                    <a:blip r:embed="rId12">
+                      <a:extLst>
+                        <a:ext uri="{28A0092B-C50C-407E-A947-70E740481C1C}">
+                          <a14:useLocalDpi xmlns:a14="http://schemas.microsoft.com/office/drawing/2010/main" val="0"/>
+                        </a:ext>
+                      </a:extLst>
+                    </a:blip>
+                    <a:srcRect/>
+                    <a:stretch>
+                      <a:fillRect/>
+                    </a:stretch>
+                  </pic:blipFill>
+                  <pic:spPr bwMode="auto">
+                    <a:xfrm>
+                      <a:off x="0" y="0"/>
+                      <a:ext cx="3787443" cy="2841709"/>
+                    </a:xfrm>
+                    <a:prstGeom prst="rect">
+                      <a:avLst/>
+                    </a:prstGeom>
+                    <a:noFill/>
+                    <a:ln>
+                      <a:noFill/>
+                    </a:ln>
+                  </pic:spPr>
+                </pic:pic>
+              </a:graphicData>
+            </a:graphic>
+          </wp:inline>
+        </w:drawing>
+      </w:r>
+    </w:p>
+    <w:p>
+      <w:pPr>
+        <w:pStyle w:val="Legenda"/>
+      </w:pPr>
+      <w:r>
+        <w:t xml:space="preserve">Fig. </w:t>
+      </w:r>
+      <w:r>
+        <w:fldChar w:fldCharType="begin"/>
+      </w:r>
+      <w:r>
+        <w:instrText xml:space="preserve"> SEQ Fig. \* ARABIC </w:instrText>
+      </w:r>
+      <w:r>
+        <w:fldChar w:fldCharType="separate"/>
+      </w:r>
+      <w:r>
+        <w:rPr>
+          <w:noProof/>
+        </w:rPr>
+        <w:t>6</w:t>
+      </w:r>
+      <w:r>
+        <w:fldChar w:fldCharType="end"/>
+      </w:r>
+      <w:r>
+        <w:t xml:space="preserve"> </w:t>
+      </w:r>
+      <w:r>
+        <w:t>Comparing  Explicit Upwind Scheme results for</w:t>
+      </w:r>
+      <w:r>
+        <w:t xml:space="preserve"> different times</w:t>
+      </w:r>
+      <w:r>
+        <w:t>,</w:t>
+      </w:r>
+      <w:r>
+        <w:t xml:space="preserve"> sign type of initial boundary t=5</w:t>
+      </w:r>
+      <w:r>
+        <w:t xml:space="preserve"> and 10</w:t>
+      </w:r>
+      <w:r>
+        <w:t>, CFL = 0.999</w:t>
+      </w:r>
+      <w:r>
+        <w:t>, number of points = 100</w:t>
+      </w:r>
+      <w:r>
+        <w:t>.</w:t>
+      </w:r>
+    </w:p>
+    <w:p>
+      <w:pPr>
+        <w:ind w:left="0"/>
+      </w:pPr>
+    </w:p>
+    <w:p>
+      <w:pPr>
+        <w:rPr>
+          <w:rFonts w:ascii="Times New Roman" w:hAnsi="Times New Roman" w:cs="Times New Roman"/>
+        </w:rPr>
+      </w:pPr>
+      <w:r>
+        <w:rPr>
+          <w:rFonts w:ascii="Times New Roman" w:hAnsi="Times New Roman" w:cs="Times New Roman"/>
+        </w:rPr>
+        <w:t>For higher time value</w:t>
+      </w:r>
+      <w:r>
+        <w:rPr>
+          <w:rFonts w:ascii="Times New Roman" w:hAnsi="Times New Roman" w:cs="Times New Roman"/>
+        </w:rPr>
+        <w:t xml:space="preserve"> </w:t>
+      </w:r>
+      <w:r>
+        <w:rPr>
+          <w:rFonts w:ascii="Times New Roman" w:hAnsi="Times New Roman" w:cs="Times New Roman"/>
+        </w:rPr>
+        <w:t xml:space="preserve">Explicit </w:t>
+      </w:r>
+      <w:r>
+        <w:rPr>
+          <w:rFonts w:ascii="Times New Roman" w:hAnsi="Times New Roman" w:cs="Times New Roman"/>
+        </w:rPr>
+        <w:t xml:space="preserve">Upwind </w:t>
+      </w:r>
+      <w:r>
+        <w:rPr>
+          <w:rFonts w:ascii="Times New Roman" w:hAnsi="Times New Roman" w:cs="Times New Roman"/>
+        </w:rPr>
+        <w:t xml:space="preserve">Scheme </w:t>
+      </w:r>
+      <w:r>
+        <w:rPr>
+          <w:rFonts w:ascii="Times New Roman" w:hAnsi="Times New Roman" w:cs="Times New Roman"/>
+        </w:rPr>
+        <w:t xml:space="preserve"> </w:t>
+      </w:r>
+      <w:r>
+        <w:rPr>
+          <w:rFonts w:ascii="Times New Roman" w:hAnsi="Times New Roman" w:cs="Times New Roman"/>
+        </w:rPr>
+        <w:t xml:space="preserve">results </w:t>
+      </w:r>
+      <w:r>
+        <w:rPr>
+          <w:rFonts w:ascii="Times New Roman" w:hAnsi="Times New Roman" w:cs="Times New Roman"/>
+        </w:rPr>
+        <w:t>is shifted to the right</w:t>
+      </w:r>
+      <w:r>
+        <w:rPr>
+          <w:rFonts w:ascii="Times New Roman" w:hAnsi="Times New Roman" w:cs="Times New Roman"/>
+        </w:rPr>
+        <w:t xml:space="preserve"> in space domain</w:t>
+      </w:r>
+      <w:r>
+        <w:rPr>
+          <w:rFonts w:ascii="Times New Roman" w:hAnsi="Times New Roman" w:cs="Times New Roman"/>
+        </w:rPr>
+        <w:t>.</w:t>
+      </w:r>
+      <w:r>
+        <w:rPr>
+          <w:rFonts w:ascii="Times New Roman" w:hAnsi="Times New Roman" w:cs="Times New Roman"/>
+        </w:rPr>
+        <w:t xml:space="preserve"> Whole function shape remained</w:t>
+      </w:r>
+      <w:r>
+        <w:rPr>
+          <w:rFonts w:ascii="Times New Roman" w:hAnsi="Times New Roman" w:cs="Times New Roman"/>
+        </w:rPr>
+        <w:t xml:space="preserve"> same.</w:t>
+      </w:r>
+    </w:p>
+    <w:p>
+      <w:pPr>
+        <w:rPr>
+          <w:rFonts w:ascii="Times New Roman" w:hAnsi="Times New Roman" w:cs="Times New Roman"/>
+        </w:rPr>
+      </w:pPr>
+    </w:p>
+    <w:p>
+      <w:pPr>
+        <w:rPr>
+          <w:rFonts w:ascii="Times New Roman" w:hAnsi="Times New Roman" w:cs="Times New Roman"/>
+        </w:rPr>
+      </w:pPr>
+      <w:r>
+        <w:rPr>
+          <w:rFonts w:ascii="Times New Roman" w:hAnsi="Times New Roman" w:cs="Times New Roman"/>
+        </w:rPr>
+        <w:t>Finally compare results that scheme for different number of points.</w:t>
+      </w:r>
+    </w:p>
+    <w:p>
+      <w:pPr>
+        <w:rPr>
+          <w:rFonts w:ascii="Times New Roman" w:hAnsi="Times New Roman" w:cs="Times New Roman"/>
+        </w:rPr>
+      </w:pPr>
+    </w:p>
+    <w:p>
+      <w:pPr>
+        <w:rPr>
+          <w:rFonts w:ascii="Times New Roman" w:hAnsi="Times New Roman" w:cs="Times New Roman"/>
+        </w:rPr>
+      </w:pPr>
+      <w:r>
+        <w:rPr>
+          <w:rFonts w:ascii="Times New Roman" w:hAnsi="Times New Roman" w:cs="Times New Roman"/>
+          <w:noProof/>
+          <w:lang w:val="pl-PL" w:eastAsia="pl-PL"/>
+        </w:rPr>
+        <w:drawing>
+          <wp:inline distT="0" distB="0" distL="0" distR="0">
+            <wp:extent cx="4681728" cy="3512690"/>
+            <wp:effectExtent l="0" t="0" r="5080" b="0"/>
+            <wp:docPr id="12" name="Obraz 12" descr="C:\Users\Domowy\Desktop\Dokumenty Wiktora\V rok\Computional Methods\Assignment Code WBednarek\Computational-Methods\Matlab scripts and graphs\ExplicitOfPoints.bmp"/>
+            <wp:cNvGraphicFramePr>
+              <a:graphicFrameLocks xmlns:a="http://schemas.openxmlformats.org/drawingml/2006/main" noChangeAspect="1"/>
+            </wp:cNvGraphicFramePr>
+            <a:graphic xmlns:a="http://schemas.openxmlformats.org/drawingml/2006/main">
+              <a:graphicData uri="http://schemas.openxmlformats.org/drawingml/2006/picture">
+                <pic:pic xmlns:pic="http://schemas.openxmlformats.org/drawingml/2006/picture">
+                  <pic:nvPicPr>
+                    <pic:cNvPr id="0" name="Picture 9" descr="C:\Users\Domowy\Desktop\Dokumenty Wiktora\V rok\Computional Methods\Assignment Code WBednarek\Computational-Methods\Matlab scripts and graphs\ExplicitOfPoints.bmp"/>
+                    <pic:cNvPicPr>
+                      <a:picLocks noChangeAspect="1" noChangeArrowheads="1"/>
+                    </pic:cNvPicPr>
+                  </pic:nvPicPr>
+                  <pic:blipFill>
+                    <a:blip r:embed="rId13">
+                      <a:extLst>
+                        <a:ext uri="{28A0092B-C50C-407E-A947-70E740481C1C}">
+                          <a14:useLocalDpi xmlns:a14="http://schemas.microsoft.com/office/drawing/2010/main" val="0"/>
+                        </a:ext>
+                      </a:extLst>
+                    </a:blip>
+                    <a:srcRect/>
+                    <a:stretch>
+                      <a:fillRect/>
+                    </a:stretch>
+                  </pic:blipFill>
+                  <pic:spPr bwMode="auto">
+                    <a:xfrm>
+                      <a:off x="0" y="0"/>
+                      <a:ext cx="4712298" cy="3535626"/>
+                    </a:xfrm>
+                    <a:prstGeom prst="rect">
+                      <a:avLst/>
+                    </a:prstGeom>
+                    <a:noFill/>
+                    <a:ln>
+                      <a:noFill/>
+                    </a:ln>
+                  </pic:spPr>
+                </pic:pic>
+              </a:graphicData>
+            </a:graphic>
+          </wp:inline>
+        </w:drawing>
+      </w:r>
+    </w:p>
+    <w:p>
+      <w:pPr>
+        <w:pStyle w:val="Legenda"/>
+      </w:pPr>
+      <w:r>
+        <w:t xml:space="preserve">Fig. </w:t>
+      </w:r>
+      <w:r>
+        <w:fldChar w:fldCharType="begin"/>
+      </w:r>
+      <w:r>
+        <w:instrText xml:space="preserve"> SEQ Fig. \* ARABIC </w:instrText>
+      </w:r>
+      <w:r>
+        <w:fldChar w:fldCharType="separate"/>
+      </w:r>
+      <w:r>
+        <w:rPr>
+          <w:noProof/>
+        </w:rPr>
+        <w:t>7</w:t>
+      </w:r>
+      <w:r>
+        <w:fldChar w:fldCharType="end"/>
+      </w:r>
+      <w:r>
+        <w:t xml:space="preserve"> </w:t>
+      </w:r>
+      <w:r>
+        <w:t xml:space="preserve">Comparing  Explicit Upwind Scheme results for different </w:t>
+      </w:r>
+      <w:r>
+        <w:t>number of points</w:t>
       </w:r>
       <w:bookmarkStart w:id="2" w:name="_GoBack"/>
       <w:bookmarkEnd w:id="2"/>
+      <w:r>
+        <w:t>, sign type of initial boundary t=5 and 10, CFL = 0.999, number of points = 100.</w:t>
+      </w:r>
     </w:p>
     <w:sectPr>
       <w:pgSz w:w="11906" w:h="16838"/>
@@ -14671,7 +16723,7 @@
 </file>
 
 <file path=customXml/itemProps1.xml><?xml version="1.0" encoding="utf-8"?>
-<ds:datastoreItem xmlns:ds="http://schemas.openxmlformats.org/officeDocument/2006/customXml" ds:itemID="{A832D6D0-5382-4237-95A5-0A791EEFFEEA}">
+<ds:datastoreItem xmlns:ds="http://schemas.openxmlformats.org/officeDocument/2006/customXml" ds:itemID="{39874DD1-513A-4D7B-BE21-FCB73F837BA5}">
   <ds:schemaRefs>
     <ds:schemaRef ds:uri="http://schemas.openxmlformats.org/officeDocument/2006/bibliography"/>
   </ds:schemaRefs>

</xml_diff>

<commit_message>
Some matlab graps and assignment additions v2
</commit_message>
<xml_diff>
--- a/Assignment Bednarek Report/Computional Methods.docx
+++ b/Assignment Bednarek Report/Computional Methods.docx
@@ -95,13 +95,23 @@
           <w:sz w:val="56"/>
         </w:rPr>
       </w:pPr>
+      <w:proofErr w:type="spellStart"/>
       <w:r>
         <w:rPr>
           <w:rFonts w:ascii="Times New Roman" w:hAnsi="Times New Roman" w:cs="Times New Roman"/>
           <w:b/>
           <w:sz w:val="56"/>
         </w:rPr>
-        <w:t>Computional Methods</w:t>
+        <w:t>Computional</w:t>
+      </w:r>
+      <w:proofErr w:type="spellEnd"/>
+      <w:r>
+        <w:rPr>
+          <w:rFonts w:ascii="Times New Roman" w:hAnsi="Times New Roman" w:cs="Times New Roman"/>
+          <w:b/>
+          <w:sz w:val="56"/>
+        </w:rPr>
+        <w:t xml:space="preserve"> Methods</w:t>
       </w:r>
     </w:p>
     <w:p>
@@ -238,14 +248,34 @@
         </w:rPr>
         <w:t xml:space="preserve">                                </w:t>
       </w:r>
+      <w:proofErr w:type="spellStart"/>
       <w:r>
         <w:rPr>
           <w:rFonts w:ascii="Times New Roman" w:hAnsi="Times New Roman" w:cs="Times New Roman"/>
           <w:i/>
           <w:sz w:val="36"/>
         </w:rPr>
-        <w:t>Wiktor Bednarek</w:t>
-      </w:r>
+        <w:t>Wiktor</w:t>
+      </w:r>
+      <w:proofErr w:type="spellEnd"/>
+      <w:r>
+        <w:rPr>
+          <w:rFonts w:ascii="Times New Roman" w:hAnsi="Times New Roman" w:cs="Times New Roman"/>
+          <w:i/>
+          <w:sz w:val="36"/>
+        </w:rPr>
+        <w:t xml:space="preserve"> </w:t>
+      </w:r>
+      <w:proofErr w:type="spellStart"/>
+      <w:r>
+        <w:rPr>
+          <w:rFonts w:ascii="Times New Roman" w:hAnsi="Times New Roman" w:cs="Times New Roman"/>
+          <w:i/>
+          <w:sz w:val="36"/>
+        </w:rPr>
+        <w:t>Bednarek</w:t>
+      </w:r>
+      <w:proofErr w:type="spellEnd"/>
     </w:p>
     <w:p>
       <w:pPr>
@@ -296,14 +326,34 @@
           <w:sz w:val="36"/>
         </w:rPr>
       </w:pPr>
+      <w:proofErr w:type="spellStart"/>
       <w:r>
         <w:rPr>
           <w:rFonts w:ascii="Times New Roman" w:hAnsi="Times New Roman" w:cs="Times New Roman"/>
           <w:i/>
           <w:sz w:val="36"/>
         </w:rPr>
-        <w:t>Dr Irene Moulitsas</w:t>
-      </w:r>
+        <w:t>Dr</w:t>
+      </w:r>
+      <w:proofErr w:type="spellEnd"/>
+      <w:r>
+        <w:rPr>
+          <w:rFonts w:ascii="Times New Roman" w:hAnsi="Times New Roman" w:cs="Times New Roman"/>
+          <w:i/>
+          <w:sz w:val="36"/>
+        </w:rPr>
+        <w:t xml:space="preserve"> Irene </w:t>
+      </w:r>
+      <w:proofErr w:type="spellStart"/>
+      <w:r>
+        <w:rPr>
+          <w:rFonts w:ascii="Times New Roman" w:hAnsi="Times New Roman" w:cs="Times New Roman"/>
+          <w:i/>
+          <w:sz w:val="36"/>
+        </w:rPr>
+        <w:t>Moulitsas</w:t>
+      </w:r>
+      <w:proofErr w:type="spellEnd"/>
     </w:p>
     <w:p>
       <w:pPr>
@@ -315,14 +365,34 @@
           <w:sz w:val="36"/>
         </w:rPr>
       </w:pPr>
+      <w:proofErr w:type="spellStart"/>
       <w:r>
         <w:rPr>
           <w:rFonts w:ascii="Times New Roman" w:hAnsi="Times New Roman" w:cs="Times New Roman"/>
           <w:i/>
           <w:sz w:val="36"/>
         </w:rPr>
-        <w:t>Dr Peter Sherar</w:t>
-      </w:r>
+        <w:t>Dr</w:t>
+      </w:r>
+      <w:proofErr w:type="spellEnd"/>
+      <w:r>
+        <w:rPr>
+          <w:rFonts w:ascii="Times New Roman" w:hAnsi="Times New Roman" w:cs="Times New Roman"/>
+          <w:i/>
+          <w:sz w:val="36"/>
+        </w:rPr>
+        <w:t xml:space="preserve"> Peter </w:t>
+      </w:r>
+      <w:proofErr w:type="spellStart"/>
+      <w:r>
+        <w:rPr>
+          <w:rFonts w:ascii="Times New Roman" w:hAnsi="Times New Roman" w:cs="Times New Roman"/>
+          <w:i/>
+          <w:sz w:val="36"/>
+        </w:rPr>
+        <w:t>Sherar</w:t>
+      </w:r>
+      <w:proofErr w:type="spellEnd"/>
     </w:p>
     <w:p>
       <w:pPr>
@@ -525,6 +595,7 @@
           <w:szCs w:val="28"/>
         </w:rPr>
       </w:pPr>
+      <w:proofErr w:type="spellStart"/>
       <w:r>
         <w:rPr>
           <w:rFonts w:ascii="CMR10" w:hAnsi="CMR10" w:cs="CMR10"/>
@@ -532,8 +603,29 @@
           <w:szCs w:val="20"/>
           <w:lang w:val="pl-PL"/>
         </w:rPr>
-        <w:t>Explicit Upwind</w:t>
-      </w:r>
+        <w:t>Explicit</w:t>
+      </w:r>
+      <w:proofErr w:type="spellEnd"/>
+      <w:r>
+        <w:rPr>
+          <w:rFonts w:ascii="CMR10" w:hAnsi="CMR10" w:cs="CMR10"/>
+          <w:sz w:val="22"/>
+          <w:szCs w:val="20"/>
+          <w:lang w:val="pl-PL"/>
+        </w:rPr>
+        <w:t xml:space="preserve"> </w:t>
+      </w:r>
+      <w:proofErr w:type="spellStart"/>
+      <w:r>
+        <w:rPr>
+          <w:rFonts w:ascii="CMR10" w:hAnsi="CMR10" w:cs="CMR10"/>
+          <w:sz w:val="22"/>
+          <w:szCs w:val="20"/>
+          <w:lang w:val="pl-PL"/>
+        </w:rPr>
+        <w:t>Upwind</w:t>
+      </w:r>
+      <w:proofErr w:type="spellEnd"/>
     </w:p>
     <w:p>
       <w:pPr>
@@ -549,6 +641,7 @@
           <w:szCs w:val="28"/>
         </w:rPr>
       </w:pPr>
+      <w:proofErr w:type="spellStart"/>
       <w:r>
         <w:rPr>
           <w:rFonts w:ascii="CMR10" w:hAnsi="CMR10" w:cs="CMR10"/>
@@ -556,8 +649,29 @@
           <w:szCs w:val="20"/>
           <w:lang w:val="pl-PL"/>
         </w:rPr>
-        <w:t>Implicit Upwind</w:t>
-      </w:r>
+        <w:t>Implicit</w:t>
+      </w:r>
+      <w:proofErr w:type="spellEnd"/>
+      <w:r>
+        <w:rPr>
+          <w:rFonts w:ascii="CMR10" w:hAnsi="CMR10" w:cs="CMR10"/>
+          <w:sz w:val="22"/>
+          <w:szCs w:val="20"/>
+          <w:lang w:val="pl-PL"/>
+        </w:rPr>
+        <w:t xml:space="preserve"> </w:t>
+      </w:r>
+      <w:proofErr w:type="spellStart"/>
+      <w:r>
+        <w:rPr>
+          <w:rFonts w:ascii="CMR10" w:hAnsi="CMR10" w:cs="CMR10"/>
+          <w:sz w:val="22"/>
+          <w:szCs w:val="20"/>
+          <w:lang w:val="pl-PL"/>
+        </w:rPr>
+        <w:t>Upwind</w:t>
+      </w:r>
+      <w:proofErr w:type="spellEnd"/>
     </w:p>
     <w:p>
       <w:pPr>
@@ -573,6 +687,7 @@
           <w:szCs w:val="28"/>
         </w:rPr>
       </w:pPr>
+      <w:proofErr w:type="spellStart"/>
       <w:r>
         <w:rPr>
           <w:rFonts w:ascii="CMR10" w:hAnsi="CMR10" w:cs="CMR10"/>
@@ -582,6 +697,7 @@
         </w:rPr>
         <w:t>Lax-Wendroff</w:t>
       </w:r>
+      <w:proofErr w:type="spellEnd"/>
     </w:p>
     <w:p>
       <w:pPr>
@@ -597,6 +713,7 @@
           <w:szCs w:val="28"/>
         </w:rPr>
       </w:pPr>
+      <w:proofErr w:type="spellStart"/>
       <w:r>
         <w:rPr>
           <w:rFonts w:ascii="CMR10" w:hAnsi="CMR10" w:cs="CMR10"/>
@@ -604,7 +721,37 @@
           <w:szCs w:val="20"/>
           <w:lang w:val="pl-PL"/>
         </w:rPr>
-        <w:t>Richtmyer multi-step</w:t>
+        <w:t>Richtmyer</w:t>
+      </w:r>
+      <w:proofErr w:type="spellEnd"/>
+      <w:r>
+        <w:rPr>
+          <w:rFonts w:ascii="CMR10" w:hAnsi="CMR10" w:cs="CMR10"/>
+          <w:sz w:val="22"/>
+          <w:szCs w:val="20"/>
+          <w:lang w:val="pl-PL"/>
+        </w:rPr>
+        <w:t xml:space="preserve"> </w:t>
+      </w:r>
+      <w:proofErr w:type="spellStart"/>
+      <w:r>
+        <w:rPr>
+          <w:rFonts w:ascii="CMR10" w:hAnsi="CMR10" w:cs="CMR10"/>
+          <w:sz w:val="22"/>
+          <w:szCs w:val="20"/>
+          <w:lang w:val="pl-PL"/>
+        </w:rPr>
+        <w:t>multi</w:t>
+      </w:r>
+      <w:proofErr w:type="spellEnd"/>
+      <w:r>
+        <w:rPr>
+          <w:rFonts w:ascii="CMR10" w:hAnsi="CMR10" w:cs="CMR10"/>
+          <w:sz w:val="22"/>
+          <w:szCs w:val="20"/>
+          <w:lang w:val="pl-PL"/>
+        </w:rPr>
+        <w:t>-step</w:t>
       </w:r>
     </w:p>
     <w:p>
@@ -733,13 +880,29 @@
           <w:rFonts w:ascii="Times New Roman" w:hAnsi="Times New Roman" w:cs="Times New Roman"/>
           <w:szCs w:val="28"/>
         </w:rPr>
-        <w:t>Courant–Friedrichs–Lewy (CFL) condition</w:t>
-      </w:r>
+        <w:t>Courant–</w:t>
+      </w:r>
+      <w:proofErr w:type="spellStart"/>
       <w:r>
         <w:rPr>
           <w:rFonts w:ascii="Times New Roman" w:hAnsi="Times New Roman" w:cs="Times New Roman"/>
           <w:szCs w:val="28"/>
         </w:rPr>
+        <w:t>Friedrichs</w:t>
+      </w:r>
+      <w:proofErr w:type="spellEnd"/>
+      <w:r>
+        <w:rPr>
+          <w:rFonts w:ascii="Times New Roman" w:hAnsi="Times New Roman" w:cs="Times New Roman"/>
+          <w:szCs w:val="28"/>
+        </w:rPr>
+        <w:t>–Lewy (CFL) condition</w:t>
+      </w:r>
+      <w:r>
+        <w:rPr>
+          <w:rFonts w:ascii="Times New Roman" w:hAnsi="Times New Roman" w:cs="Times New Roman"/>
+          <w:szCs w:val="28"/>
+        </w:rPr>
         <w:t xml:space="preserve"> </w:t>
       </w:r>
       <w:r>
@@ -749,6 +912,7 @@
         </w:rPr>
         <w:t xml:space="preserve">which is responsible for output </w:t>
       </w:r>
+      <w:proofErr w:type="spellStart"/>
       <w:r>
         <w:rPr>
           <w:rFonts w:ascii="Times New Roman" w:hAnsi="Times New Roman" w:cs="Times New Roman"/>
@@ -756,6 +920,7 @@
         </w:rPr>
         <w:t>qualty</w:t>
       </w:r>
+      <w:proofErr w:type="spellEnd"/>
       <w:r>
         <w:rPr>
           <w:rFonts w:ascii="Times New Roman" w:hAnsi="Times New Roman" w:cs="Times New Roman"/>
@@ -1127,12 +1292,28 @@
               <w:lang w:val="en-US"/>
             </w:rPr>
           </w:pPr>
+          <w:proofErr w:type="spellStart"/>
           <w:r>
             <w:rPr>
               <w:lang w:val="en-US"/>
             </w:rPr>
-            <w:t>Spis treści</w:t>
+            <w:t>Spis</w:t>
           </w:r>
+          <w:proofErr w:type="spellEnd"/>
+          <w:r>
+            <w:rPr>
+              <w:lang w:val="en-US"/>
+            </w:rPr>
+            <w:t xml:space="preserve"> </w:t>
+          </w:r>
+          <w:proofErr w:type="spellStart"/>
+          <w:r>
+            <w:rPr>
+              <w:lang w:val="en-US"/>
+            </w:rPr>
+            <w:t>treści</w:t>
+          </w:r>
+          <w:proofErr w:type="spellEnd"/>
         </w:p>
         <w:p>
           <w:pPr>
@@ -1878,7 +2059,23 @@
           <w:rFonts w:ascii="Times New Roman" w:hAnsi="Times New Roman" w:cs="Times New Roman"/>
           <w:szCs w:val="24"/>
         </w:rPr>
-        <w:t>Richard Courant, Kurt Friedrichs, and Hans Lewy</w:t>
+        <w:t xml:space="preserve">Richard Courant, Kurt </w:t>
+      </w:r>
+      <w:proofErr w:type="spellStart"/>
+      <w:r>
+        <w:rPr>
+          <w:rFonts w:ascii="Times New Roman" w:hAnsi="Times New Roman" w:cs="Times New Roman"/>
+          <w:szCs w:val="24"/>
+        </w:rPr>
+        <w:t>Friedrichs</w:t>
+      </w:r>
+      <w:proofErr w:type="spellEnd"/>
+      <w:r>
+        <w:rPr>
+          <w:rFonts w:ascii="Times New Roman" w:hAnsi="Times New Roman" w:cs="Times New Roman"/>
+          <w:szCs w:val="24"/>
+        </w:rPr>
+        <w:t>, and Hans Lewy</w:t>
       </w:r>
       <w:r>
         <w:rPr>
@@ -1941,7 +2138,23 @@
           <w:rFonts w:ascii="Times New Roman" w:hAnsi="Times New Roman" w:cs="Times New Roman"/>
           <w:szCs w:val="24"/>
         </w:rPr>
-        <w:t>Courant–Friedrichs–Lewy</w:t>
+        <w:t>Courant–</w:t>
+      </w:r>
+      <w:proofErr w:type="spellStart"/>
+      <w:r>
+        <w:rPr>
+          <w:rFonts w:ascii="Times New Roman" w:hAnsi="Times New Roman" w:cs="Times New Roman"/>
+          <w:szCs w:val="24"/>
+        </w:rPr>
+        <w:t>Friedrichs</w:t>
+      </w:r>
+      <w:proofErr w:type="spellEnd"/>
+      <w:r>
+        <w:rPr>
+          <w:rFonts w:ascii="Times New Roman" w:hAnsi="Times New Roman" w:cs="Times New Roman"/>
+          <w:szCs w:val="24"/>
+        </w:rPr>
+        <w:t>–Lewy</w:t>
       </w:r>
       <w:r>
         <w:rPr>
@@ -2974,7 +3187,21 @@
         <w:rPr>
           <w:rFonts w:ascii="Times New Roman" w:hAnsi="Times New Roman" w:cs="Times New Roman"/>
         </w:rPr>
-        <w:t>n of one-dimesional description, u stands for speed.</w:t>
+        <w:t>n of one-</w:t>
+      </w:r>
+      <w:proofErr w:type="spellStart"/>
+      <w:r>
+        <w:rPr>
+          <w:rFonts w:ascii="Times New Roman" w:hAnsi="Times New Roman" w:cs="Times New Roman"/>
+        </w:rPr>
+        <w:t>dimesional</w:t>
+      </w:r>
+      <w:proofErr w:type="spellEnd"/>
+      <w:r>
+        <w:rPr>
+          <w:rFonts w:ascii="Times New Roman" w:hAnsi="Times New Roman" w:cs="Times New Roman"/>
+        </w:rPr>
+        <w:t xml:space="preserve"> description, u stands for speed.</w:t>
       </w:r>
     </w:p>
     <w:p>
@@ -3618,7 +3845,21 @@
         <w:rPr>
           <w:rFonts w:ascii="Times New Roman" w:eastAsiaTheme="minorEastAsia" w:hAnsi="Times New Roman" w:cs="Times New Roman"/>
         </w:rPr>
-        <w:t>where x is space point and t is time point.</w:t>
+        <w:t xml:space="preserve">where x is space point and </w:t>
+      </w:r>
+      <w:proofErr w:type="spellStart"/>
+      <w:r>
+        <w:rPr>
+          <w:rFonts w:ascii="Times New Roman" w:eastAsiaTheme="minorEastAsia" w:hAnsi="Times New Roman" w:cs="Times New Roman"/>
+        </w:rPr>
+        <w:t>t</w:t>
+      </w:r>
+      <w:proofErr w:type="spellEnd"/>
+      <w:r>
+        <w:rPr>
+          <w:rFonts w:ascii="Times New Roman" w:eastAsiaTheme="minorEastAsia" w:hAnsi="Times New Roman" w:cs="Times New Roman"/>
+        </w:rPr>
+        <w:t xml:space="preserve"> is time point.</w:t>
       </w:r>
     </w:p>
     <w:p>
@@ -7916,24 +8157,42 @@
           <w:b/>
           <w:sz w:val="28"/>
         </w:rPr>
-        <w:t>Lax-Wendro</w:t>
-      </w:r>
+        <w:t>Lax-</w:t>
+      </w:r>
+      <w:proofErr w:type="spellStart"/>
       <w:r>
         <w:rPr>
           <w:rFonts w:ascii="Times New Roman" w:hAnsi="Times New Roman" w:cs="Times New Roman"/>
           <w:b/>
           <w:sz w:val="28"/>
         </w:rPr>
-        <w:t>ff scheme</w:t>
-      </w:r>
-    </w:p>
-    <w:p>
-      <w:pPr>
+        <w:t>Wendro</w:t>
+      </w:r>
+      <w:r>
         <w:rPr>
           <w:rFonts w:ascii="Times New Roman" w:hAnsi="Times New Roman" w:cs="Times New Roman"/>
           <w:b/>
           <w:sz w:val="28"/>
         </w:rPr>
+        <w:t>ff</w:t>
+      </w:r>
+      <w:proofErr w:type="spellEnd"/>
+      <w:r>
+        <w:rPr>
+          <w:rFonts w:ascii="Times New Roman" w:hAnsi="Times New Roman" w:cs="Times New Roman"/>
+          <w:b/>
+          <w:sz w:val="28"/>
+        </w:rPr>
+        <w:t xml:space="preserve"> scheme</w:t>
+      </w:r>
+    </w:p>
+    <w:p>
+      <w:pPr>
+        <w:rPr>
+          <w:rFonts w:ascii="Times New Roman" w:hAnsi="Times New Roman" w:cs="Times New Roman"/>
+          <w:b/>
+          <w:sz w:val="28"/>
+        </w:rPr>
       </w:pPr>
     </w:p>
     <w:p>
@@ -7950,8 +8209,17 @@
           <w:rFonts w:ascii="Times New Roman" w:hAnsi="Times New Roman" w:cs="Times New Roman"/>
           <w:szCs w:val="24"/>
         </w:rPr>
-        <w:t>Lax-Wendroff</w:t>
-      </w:r>
+        <w:t>Lax-</w:t>
+      </w:r>
+      <w:proofErr w:type="spellStart"/>
+      <w:r>
+        <w:rPr>
+          <w:rFonts w:ascii="Times New Roman" w:hAnsi="Times New Roman" w:cs="Times New Roman"/>
+          <w:szCs w:val="24"/>
+        </w:rPr>
+        <w:t>Wendroff</w:t>
+      </w:r>
+      <w:proofErr w:type="spellEnd"/>
       <w:r>
         <w:rPr>
           <w:rFonts w:ascii="Times New Roman" w:hAnsi="Times New Roman" w:cs="Times New Roman"/>
@@ -8422,43 +8690,89 @@
         </w:rPr>
         <w:t xml:space="preserve"> </w:t>
       </w:r>
+      <w:proofErr w:type="spellStart"/>
       <w:r>
         <w:rPr>
           <w:rFonts w:ascii="Times New Roman" w:hAnsi="Times New Roman" w:cs="Times New Roman"/>
           <w:b/>
           <w:sz w:val="28"/>
         </w:rPr>
-        <w:t>Richtmyer multi-step</w:t>
-      </w:r>
+        <w:t>Richtmyer</w:t>
+      </w:r>
+      <w:proofErr w:type="spellEnd"/>
       <w:r>
         <w:rPr>
           <w:rFonts w:ascii="Times New Roman" w:hAnsi="Times New Roman" w:cs="Times New Roman"/>
           <w:b/>
           <w:sz w:val="28"/>
         </w:rPr>
-        <w:t xml:space="preserve"> scheme</w:t>
-      </w:r>
-    </w:p>
-    <w:p>
-      <w:pPr>
+        <w:t xml:space="preserve"> multi-step</w:t>
+      </w:r>
+      <w:r>
         <w:rPr>
           <w:rFonts w:ascii="Times New Roman" w:hAnsi="Times New Roman" w:cs="Times New Roman"/>
           <w:b/>
           <w:sz w:val="28"/>
         </w:rPr>
-      </w:pPr>
-    </w:p>
-    <w:p>
-      <w:pPr>
-        <w:rPr>
-          <w:rFonts w:ascii="Times New Roman" w:hAnsi="Times New Roman" w:cs="Times New Roman"/>
-        </w:rPr>
-      </w:pPr>
-      <w:r>
-        <w:rPr>
-          <w:rFonts w:ascii="Times New Roman" w:hAnsi="Times New Roman" w:cs="Times New Roman"/>
-        </w:rPr>
-        <w:t xml:space="preserve">Richtmyer is also called two-step Lax–Wendroff method[4]. In the first step Richtmyer method values for f(u(x, t)) at half time steps </w:t>
+        <w:t xml:space="preserve"> scheme</w:t>
+      </w:r>
+    </w:p>
+    <w:p>
+      <w:pPr>
+        <w:rPr>
+          <w:rFonts w:ascii="Times New Roman" w:hAnsi="Times New Roman" w:cs="Times New Roman"/>
+          <w:b/>
+          <w:sz w:val="28"/>
+        </w:rPr>
+      </w:pPr>
+    </w:p>
+    <w:p>
+      <w:pPr>
+        <w:rPr>
+          <w:rFonts w:ascii="Times New Roman" w:hAnsi="Times New Roman" w:cs="Times New Roman"/>
+        </w:rPr>
+      </w:pPr>
+      <w:proofErr w:type="spellStart"/>
+      <w:r>
+        <w:rPr>
+          <w:rFonts w:ascii="Times New Roman" w:hAnsi="Times New Roman" w:cs="Times New Roman"/>
+        </w:rPr>
+        <w:t>Richtmyer</w:t>
+      </w:r>
+      <w:proofErr w:type="spellEnd"/>
+      <w:r>
+        <w:rPr>
+          <w:rFonts w:ascii="Times New Roman" w:hAnsi="Times New Roman" w:cs="Times New Roman"/>
+        </w:rPr>
+        <w:t xml:space="preserve"> is also called two-step Lax–</w:t>
+      </w:r>
+      <w:proofErr w:type="spellStart"/>
+      <w:r>
+        <w:rPr>
+          <w:rFonts w:ascii="Times New Roman" w:hAnsi="Times New Roman" w:cs="Times New Roman"/>
+        </w:rPr>
+        <w:t>Wendroff</w:t>
+      </w:r>
+      <w:proofErr w:type="spellEnd"/>
+      <w:r>
+        <w:rPr>
+          <w:rFonts w:ascii="Times New Roman" w:hAnsi="Times New Roman" w:cs="Times New Roman"/>
+        </w:rPr>
+        <w:t xml:space="preserve"> method[4]. In the first step </w:t>
+      </w:r>
+      <w:proofErr w:type="spellStart"/>
+      <w:r>
+        <w:rPr>
+          <w:rFonts w:ascii="Times New Roman" w:hAnsi="Times New Roman" w:cs="Times New Roman"/>
+        </w:rPr>
+        <w:t>Richtmyer</w:t>
+      </w:r>
+      <w:proofErr w:type="spellEnd"/>
+      <w:r>
+        <w:rPr>
+          <w:rFonts w:ascii="Times New Roman" w:hAnsi="Times New Roman" w:cs="Times New Roman"/>
+        </w:rPr>
+        <w:t xml:space="preserve"> method values for f(u(x, t)) at half time steps </w:t>
       </w:r>
       <m:oMath>
         <m:sSubSup>
@@ -8670,7 +8984,21 @@
         <w:rPr>
           <w:rFonts w:ascii="Times New Roman" w:hAnsi="Times New Roman" w:cs="Times New Roman"/>
         </w:rPr>
-        <w:t xml:space="preserve"> Also Richtmyer is c</w:t>
+        <w:t xml:space="preserve"> Also </w:t>
+      </w:r>
+      <w:proofErr w:type="spellStart"/>
+      <w:r>
+        <w:rPr>
+          <w:rFonts w:ascii="Times New Roman" w:hAnsi="Times New Roman" w:cs="Times New Roman"/>
+        </w:rPr>
+        <w:t>Richtmyer</w:t>
+      </w:r>
+      <w:proofErr w:type="spellEnd"/>
+      <w:r>
+        <w:rPr>
+          <w:rFonts w:ascii="Times New Roman" w:hAnsi="Times New Roman" w:cs="Times New Roman"/>
+        </w:rPr>
+        <w:t xml:space="preserve"> is c</w:t>
       </w:r>
       <w:r>
         <w:rPr>
@@ -8690,11 +9018,24 @@
       <w:r>
         <w:t xml:space="preserve">For </w:t>
       </w:r>
-      <w:r>
-        <w:t>Richtmyer multi-step scheme</w:t>
-      </w:r>
-      <w:r>
-        <w:t xml:space="preserve"> stability (Equation 21) condition described by Counant umber is following:</w:t>
+      <w:proofErr w:type="spellStart"/>
+      <w:r>
+        <w:t>Richtmyer</w:t>
+      </w:r>
+      <w:proofErr w:type="spellEnd"/>
+      <w:r>
+        <w:t xml:space="preserve"> multi-step scheme</w:t>
+      </w:r>
+      <w:r>
+        <w:t xml:space="preserve"> stability (Equation 21) condition described by </w:t>
+      </w:r>
+      <w:proofErr w:type="spellStart"/>
+      <w:r>
+        <w:t>Counant</w:t>
+      </w:r>
+      <w:proofErr w:type="spellEnd"/>
+      <w:r>
+        <w:t xml:space="preserve"> umber is following:</w:t>
       </w:r>
     </w:p>
     <w:p/>
@@ -8807,7 +9148,15 @@
     <w:p/>
     <w:p>
       <w:r>
-        <w:t>The same as in previous methods because of it’s predictive character initial boundaries  conditions are required to perform computation.</w:t>
+        <w:t xml:space="preserve">The same as in previous methods because of </w:t>
+      </w:r>
+      <w:proofErr w:type="spellStart"/>
+      <w:r>
+        <w:t>it’s</w:t>
+      </w:r>
+      <w:proofErr w:type="spellEnd"/>
+      <w:r>
+        <w:t xml:space="preserve"> predictive character initial boundaries  conditions are required to perform computation.</w:t>
       </w:r>
     </w:p>
     <w:p>
@@ -8880,7 +9229,25 @@
           <w:b/>
           <w:szCs w:val="24"/>
         </w:rPr>
-        <w:t>Courant–Friedrichs–Lewy (CFL) condition</w:t>
+        <w:t>Courant–</w:t>
+      </w:r>
+      <w:proofErr w:type="spellStart"/>
+      <w:r>
+        <w:rPr>
+          <w:rFonts w:ascii="Times New Roman" w:hAnsi="Times New Roman" w:cs="Times New Roman"/>
+          <w:b/>
+          <w:szCs w:val="24"/>
+        </w:rPr>
+        <w:t>Friedrichs</w:t>
+      </w:r>
+      <w:proofErr w:type="spellEnd"/>
+      <w:r>
+        <w:rPr>
+          <w:rFonts w:ascii="Times New Roman" w:hAnsi="Times New Roman" w:cs="Times New Roman"/>
+          <w:b/>
+          <w:szCs w:val="24"/>
+        </w:rPr>
+        <w:t>–Lewy (CFL) condition</w:t>
       </w:r>
     </w:p>
     <w:p>
@@ -8919,7 +9286,23 @@
           <w:rFonts w:ascii="Times New Roman" w:hAnsi="Times New Roman" w:cs="Times New Roman"/>
           <w:szCs w:val="24"/>
         </w:rPr>
-        <w:t>Richard Courant, Kurt Friedrichs, and Hans Lewy</w:t>
+        <w:t xml:space="preserve">Richard Courant, Kurt </w:t>
+      </w:r>
+      <w:proofErr w:type="spellStart"/>
+      <w:r>
+        <w:rPr>
+          <w:rFonts w:ascii="Times New Roman" w:hAnsi="Times New Roman" w:cs="Times New Roman"/>
+          <w:szCs w:val="24"/>
+        </w:rPr>
+        <w:t>Friedrichs</w:t>
+      </w:r>
+      <w:proofErr w:type="spellEnd"/>
+      <w:r>
+        <w:rPr>
+          <w:rFonts w:ascii="Times New Roman" w:hAnsi="Times New Roman" w:cs="Times New Roman"/>
+          <w:szCs w:val="24"/>
+        </w:rPr>
+        <w:t>, and Hans Lewy</w:t>
       </w:r>
       <w:r>
         <w:rPr>
@@ -8965,7 +9348,23 @@
           <w:rFonts w:ascii="Times New Roman" w:hAnsi="Times New Roman" w:cs="Times New Roman"/>
           <w:szCs w:val="24"/>
         </w:rPr>
-        <w:t>Considering one-dimensional case CLFhas it’s general form is as following;</w:t>
+        <w:t xml:space="preserve">Considering one-dimensional case </w:t>
+      </w:r>
+      <w:proofErr w:type="spellStart"/>
+      <w:r>
+        <w:rPr>
+          <w:rFonts w:ascii="Times New Roman" w:hAnsi="Times New Roman" w:cs="Times New Roman"/>
+          <w:szCs w:val="24"/>
+        </w:rPr>
+        <w:t>CLFhas</w:t>
+      </w:r>
+      <w:proofErr w:type="spellEnd"/>
+      <w:r>
+        <w:rPr>
+          <w:rFonts w:ascii="Times New Roman" w:hAnsi="Times New Roman" w:cs="Times New Roman"/>
+          <w:szCs w:val="24"/>
+        </w:rPr>
+        <w:t xml:space="preserve"> it’s general form is as following;</w:t>
       </w:r>
     </w:p>
     <w:p>
@@ -9307,6 +9706,7 @@
           <w:szCs w:val="24"/>
         </w:rPr>
       </w:pPr>
+      <w:proofErr w:type="spellStart"/>
       <w:r>
         <w:rPr>
           <w:rFonts w:ascii="Times New Roman" w:eastAsiaTheme="minorEastAsia" w:hAnsi="Times New Roman" w:cs="Times New Roman"/>
@@ -9327,6 +9727,7 @@
         </w:rPr>
         <w:t>max</w:t>
       </w:r>
+      <w:proofErr w:type="spellEnd"/>
       <w:r>
         <w:rPr>
           <w:rFonts w:ascii="Times New Roman" w:eastAsiaTheme="minorEastAsia" w:hAnsi="Times New Roman" w:cs="Times New Roman"/>
@@ -9337,6 +9738,7 @@
         </w:rPr>
         <w:t xml:space="preserve"> depends on actual scheme type there are different </w:t>
       </w:r>
+      <w:proofErr w:type="spellStart"/>
       <w:r>
         <w:rPr>
           <w:rFonts w:ascii="Times New Roman" w:eastAsiaTheme="minorEastAsia" w:hAnsi="Times New Roman" w:cs="Times New Roman"/>
@@ -9357,6 +9759,7 @@
         </w:rPr>
         <w:t>max</w:t>
       </w:r>
+      <w:proofErr w:type="spellEnd"/>
       <w:r>
         <w:rPr>
           <w:rFonts w:ascii="Times New Roman" w:eastAsiaTheme="minorEastAsia" w:hAnsi="Times New Roman" w:cs="Times New Roman"/>
@@ -9378,6 +9781,7 @@
         </w:rPr>
         <w:t xml:space="preserve">values for Explicit Upwind Scheme and for </w:t>
       </w:r>
+      <w:proofErr w:type="spellStart"/>
       <w:r>
         <w:rPr>
           <w:rFonts w:ascii="Times New Roman" w:eastAsiaTheme="minorEastAsia" w:hAnsi="Times New Roman" w:cs="Times New Roman"/>
@@ -9386,8 +9790,9 @@
           <w:sz w:val="22"/>
           <w:szCs w:val="24"/>
         </w:rPr>
-        <w:t>Richtmyer multi-step scheme</w:t>
-      </w:r>
+        <w:t>Richtmyer</w:t>
+      </w:r>
+      <w:proofErr w:type="spellEnd"/>
       <w:r>
         <w:rPr>
           <w:rFonts w:ascii="Times New Roman" w:eastAsiaTheme="minorEastAsia" w:hAnsi="Times New Roman" w:cs="Times New Roman"/>
@@ -9396,16 +9801,17 @@
           <w:sz w:val="22"/>
           <w:szCs w:val="24"/>
         </w:rPr>
-        <w:t>. The usual value for</w:t>
+        <w:t xml:space="preserve"> multi-step scheme</w:t>
       </w:r>
       <w:r>
         <w:rPr>
           <w:rFonts w:ascii="Times New Roman" w:eastAsiaTheme="minorEastAsia" w:hAnsi="Times New Roman" w:cs="Times New Roman"/>
           <w:iCs/>
           <w:color w:val="000000" w:themeColor="text1"/>
-          <w:szCs w:val="24"/>
-        </w:rPr>
-        <w:t xml:space="preserve"> </w:t>
+          <w:sz w:val="22"/>
+          <w:szCs w:val="24"/>
+        </w:rPr>
+        <w:t>. The usual value for</w:t>
       </w:r>
       <w:r>
         <w:rPr>
@@ -9414,18 +9820,17 @@
           <w:color w:val="000000" w:themeColor="text1"/>
           <w:szCs w:val="24"/>
         </w:rPr>
-        <w:t>C</w:t>
-      </w:r>
+        <w:t xml:space="preserve"> </w:t>
+      </w:r>
+      <w:proofErr w:type="spellStart"/>
       <w:r>
         <w:rPr>
           <w:rFonts w:ascii="Times New Roman" w:eastAsiaTheme="minorEastAsia" w:hAnsi="Times New Roman" w:cs="Times New Roman"/>
           <w:iCs/>
           <w:color w:val="000000" w:themeColor="text1"/>
-          <w:sz w:val="22"/>
-          <w:szCs w:val="24"/>
-          <w:vertAlign w:val="subscript"/>
-        </w:rPr>
-        <w:t>max</w:t>
+          <w:szCs w:val="24"/>
+        </w:rPr>
+        <w:t>C</w:t>
       </w:r>
       <w:r>
         <w:rPr>
@@ -9434,9 +9839,11 @@
           <w:color w:val="000000" w:themeColor="text1"/>
           <w:sz w:val="22"/>
           <w:szCs w:val="24"/>
-        </w:rPr>
-        <w:t xml:space="preserve"> is 1, while in </w:t>
-      </w:r>
+          <w:vertAlign w:val="subscript"/>
+        </w:rPr>
+        <w:t>max</w:t>
+      </w:r>
+      <w:proofErr w:type="spellEnd"/>
       <w:r>
         <w:rPr>
           <w:rFonts w:ascii="Times New Roman" w:eastAsiaTheme="minorEastAsia" w:hAnsi="Times New Roman" w:cs="Times New Roman"/>
@@ -9445,7 +9852,29 @@
           <w:sz w:val="22"/>
           <w:szCs w:val="24"/>
         </w:rPr>
-        <w:t>Richtmyer multi-step scheme</w:t>
+        <w:t xml:space="preserve"> is 1, while in </w:t>
+      </w:r>
+      <w:proofErr w:type="spellStart"/>
+      <w:r>
+        <w:rPr>
+          <w:rFonts w:ascii="Times New Roman" w:eastAsiaTheme="minorEastAsia" w:hAnsi="Times New Roman" w:cs="Times New Roman"/>
+          <w:iCs/>
+          <w:color w:val="000000" w:themeColor="text1"/>
+          <w:sz w:val="22"/>
+          <w:szCs w:val="24"/>
+        </w:rPr>
+        <w:t>Richtmyer</w:t>
+      </w:r>
+      <w:proofErr w:type="spellEnd"/>
+      <w:r>
+        <w:rPr>
+          <w:rFonts w:ascii="Times New Roman" w:eastAsiaTheme="minorEastAsia" w:hAnsi="Times New Roman" w:cs="Times New Roman"/>
+          <w:iCs/>
+          <w:color w:val="000000" w:themeColor="text1"/>
+          <w:sz w:val="22"/>
+          <w:szCs w:val="24"/>
+        </w:rPr>
+        <w:t xml:space="preserve"> multi-step scheme</w:t>
       </w:r>
       <w:r>
         <w:rPr>
@@ -13163,8 +13592,21 @@
                 <w:szCs w:val="24"/>
                 <w:lang w:val="pl-PL" w:eastAsia="pl-PL"/>
               </w:rPr>
-              <w:t>Courant Number</w:t>
+              <w:t xml:space="preserve">Courant </w:t>
             </w:r>
+            <w:proofErr w:type="spellStart"/>
+            <w:r>
+              <w:rPr>
+                <w:rFonts w:ascii="Calibri" w:eastAsia="Times New Roman" w:hAnsi="Calibri" w:cs="Times New Roman"/>
+                <w:b/>
+                <w:bCs/>
+                <w:color w:val="000000"/>
+                <w:szCs w:val="24"/>
+                <w:lang w:val="pl-PL" w:eastAsia="pl-PL"/>
+              </w:rPr>
+              <w:t>Number</w:t>
+            </w:r>
+            <w:proofErr w:type="spellEnd"/>
           </w:p>
         </w:tc>
         <w:tc>
@@ -13280,8 +13722,21 @@
                 <w:szCs w:val="24"/>
                 <w:lang w:val="pl-PL" w:eastAsia="pl-PL"/>
               </w:rPr>
-              <w:t>Norm two</w:t>
+              <w:t xml:space="preserve">Norm </w:t>
             </w:r>
+            <w:proofErr w:type="spellStart"/>
+            <w:r>
+              <w:rPr>
+                <w:rFonts w:ascii="Calibri" w:eastAsia="Times New Roman" w:hAnsi="Calibri" w:cs="Times New Roman"/>
+                <w:b/>
+                <w:bCs/>
+                <w:color w:val="000000"/>
+                <w:szCs w:val="24"/>
+                <w:lang w:val="pl-PL" w:eastAsia="pl-PL"/>
+              </w:rPr>
+              <w:t>two</w:t>
+            </w:r>
+            <w:proofErr w:type="spellEnd"/>
           </w:p>
         </w:tc>
       </w:tr>
@@ -14570,8 +15025,8 @@
         </w:rPr>
         <w:drawing>
           <wp:inline distT="0" distB="0" distL="0" distR="0">
-            <wp:extent cx="3769514" cy="2828257"/>
-            <wp:effectExtent l="0" t="0" r="2540" b="0"/>
+            <wp:extent cx="4059936" cy="3046160"/>
+            <wp:effectExtent l="0" t="0" r="0" b="1905"/>
             <wp:docPr id="11" name="Obraz 11" descr="C:\Users\Domowy\Desktop\Dokumenty Wiktora\V rok\Computional Methods\Assignment Code WBednarek\Computational-Methods\Matlab scripts and graphs\Time comparsion t5 and t10.bmp"/>
             <wp:cNvGraphicFramePr>
               <a:graphicFrameLocks xmlns:a="http://schemas.openxmlformats.org/drawingml/2006/main" noChangeAspect="1"/>
@@ -14601,7 +15056,7 @@
                   <pic:spPr bwMode="auto">
                     <a:xfrm>
                       <a:off x="0" y="0"/>
-                      <a:ext cx="3787443" cy="2841709"/>
+                      <a:ext cx="4087438" cy="3066794"/>
                     </a:xfrm>
                     <a:prstGeom prst="rect">
                       <a:avLst/>
@@ -14784,6 +15239,7 @@
     </w:p>
     <w:p>
       <w:pPr>
+        <w:jc w:val="center"/>
         <w:rPr>
           <w:rFonts w:ascii="Times New Roman" w:hAnsi="Times New Roman" w:cs="Times New Roman"/>
         </w:rPr>
@@ -14796,8 +15252,8 @@
         </w:rPr>
         <w:drawing>
           <wp:inline distT="0" distB="0" distL="0" distR="0">
-            <wp:extent cx="4681728" cy="3512690"/>
-            <wp:effectExtent l="0" t="0" r="5080" b="0"/>
+            <wp:extent cx="4096072" cy="3073273"/>
+            <wp:effectExtent l="0" t="0" r="0" b="0"/>
             <wp:docPr id="12" name="Obraz 12" descr="C:\Users\Domowy\Desktop\Dokumenty Wiktora\V rok\Computional Methods\Assignment Code WBednarek\Computational-Methods\Matlab scripts and graphs\ExplicitOfPoints.bmp"/>
             <wp:cNvGraphicFramePr>
               <a:graphicFrameLocks xmlns:a="http://schemas.openxmlformats.org/drawingml/2006/main" noChangeAspect="1"/>
@@ -14827,7 +15283,7 @@
                   <pic:spPr bwMode="auto">
                     <a:xfrm>
                       <a:off x="0" y="0"/>
-                      <a:ext cx="4712298" cy="3535626"/>
+                      <a:ext cx="4143268" cy="3108684"/>
                     </a:xfrm>
                     <a:prstGeom prst="rect">
                       <a:avLst/>
@@ -14878,12 +15334,2978 @@
       <w:r>
         <w:t>number of points</w:t>
       </w:r>
+      <w:r>
+        <w:t>, sign typ</w:t>
+      </w:r>
+      <w:r>
+        <w:t>e of initial boundary t=10</w:t>
+      </w:r>
+      <w:r>
+        <w:t>, CFL = 0.999, number of points = 100</w:t>
+      </w:r>
+      <w:r>
+        <w:t>, 200, 400</w:t>
+      </w:r>
+    </w:p>
+    <w:p>
+      <w:pPr>
+        <w:pStyle w:val="Legenda"/>
+      </w:pPr>
+    </w:p>
+    <w:p>
+      <w:pPr>
+        <w:pStyle w:val="Legenda"/>
+        <w:jc w:val="center"/>
+      </w:pPr>
+      <w:r>
+        <w:lastRenderedPageBreak/>
+        <w:t xml:space="preserve">Table </w:t>
+      </w:r>
+      <w:r>
+        <w:fldChar w:fldCharType="begin"/>
+      </w:r>
+      <w:r>
+        <w:instrText xml:space="preserve"> SEQ Table \* ARABIC </w:instrText>
+      </w:r>
+      <w:r>
+        <w:fldChar w:fldCharType="separate"/>
+      </w:r>
+      <w:r>
+        <w:rPr>
+          <w:noProof/>
+        </w:rPr>
+        <w:t>2</w:t>
+      </w:r>
+      <w:r>
+        <w:fldChar w:fldCharType="end"/>
+      </w:r>
+      <w:r>
+        <w:t xml:space="preserve"> </w:t>
+      </w:r>
+      <w:r>
+        <w:t xml:space="preserve">Norms values depending on </w:t>
+      </w:r>
+      <w:r>
+        <w:t>number of points</w:t>
+      </w:r>
+      <w:r>
+        <w:t xml:space="preserve"> in Explicit Upwind Scheme. Data results for t=5, CFL = </w:t>
+      </w:r>
+      <w:r>
+        <w:t>0.999</w:t>
+      </w:r>
+      <w:r>
+        <w:t xml:space="preserve"> </w:t>
+      </w:r>
+      <w:r>
+        <w:t>number of points = 100, 200, 400</w:t>
+      </w:r>
+      <w:r>
+        <w:t>.</w:t>
+      </w:r>
+    </w:p>
+    <w:tbl>
+      <w:tblPr>
+        <w:tblW w:w="5020" w:type="dxa"/>
+        <w:jc w:val="center"/>
+        <w:tblCellMar>
+          <w:left w:w="70" w:type="dxa"/>
+          <w:right w:w="70" w:type="dxa"/>
+        </w:tblCellMar>
+        <w:tblLook w:val="04A0" w:firstRow="1" w:lastRow="0" w:firstColumn="1" w:lastColumn="0" w:noHBand="0" w:noVBand="1"/>
+      </w:tblPr>
+      <w:tblGrid>
+        <w:gridCol w:w="960"/>
+        <w:gridCol w:w="1400"/>
+        <w:gridCol w:w="1180"/>
+        <w:gridCol w:w="1480"/>
+      </w:tblGrid>
+      <w:tr>
+        <w:trPr>
+          <w:trHeight w:val="1275"/>
+          <w:jc w:val="center"/>
+        </w:trPr>
+        <w:tc>
+          <w:tcPr>
+            <w:tcW w:w="960" w:type="dxa"/>
+            <w:tcBorders>
+              <w:top w:val="single" w:sz="8" w:space="0" w:color="auto"/>
+              <w:left w:val="single" w:sz="8" w:space="0" w:color="auto"/>
+              <w:bottom w:val="single" w:sz="8" w:space="0" w:color="auto"/>
+              <w:right w:val="single" w:sz="4" w:space="0" w:color="auto"/>
+            </w:tcBorders>
+            <w:shd w:val="clear" w:color="auto" w:fill="auto"/>
+            <w:vAlign w:val="bottom"/>
+            <w:hideMark/>
+          </w:tcPr>
+          <w:p>
+            <w:pPr>
+              <w:ind w:left="0"/>
+              <w:rPr>
+                <w:rFonts w:ascii="Calibri" w:eastAsia="Times New Roman" w:hAnsi="Calibri" w:cs="Times New Roman"/>
+                <w:b/>
+                <w:bCs/>
+                <w:color w:val="000000"/>
+                <w:szCs w:val="24"/>
+                <w:lang w:eastAsia="pl-PL"/>
+              </w:rPr>
+            </w:pPr>
+            <w:r>
+              <w:rPr>
+                <w:rFonts w:ascii="Calibri" w:eastAsia="Times New Roman" w:hAnsi="Calibri" w:cs="Times New Roman"/>
+                <w:b/>
+                <w:bCs/>
+                <w:color w:val="000000"/>
+                <w:szCs w:val="24"/>
+                <w:lang w:eastAsia="pl-PL"/>
+              </w:rPr>
+              <w:t>Number of points in space</w:t>
+            </w:r>
+          </w:p>
+        </w:tc>
+        <w:tc>
+          <w:tcPr>
+            <w:tcW w:w="1400" w:type="dxa"/>
+            <w:tcBorders>
+              <w:top w:val="single" w:sz="8" w:space="0" w:color="auto"/>
+              <w:left w:val="nil"/>
+              <w:bottom w:val="single" w:sz="8" w:space="0" w:color="auto"/>
+              <w:right w:val="single" w:sz="4" w:space="0" w:color="auto"/>
+            </w:tcBorders>
+            <w:shd w:val="clear" w:color="auto" w:fill="auto"/>
+            <w:noWrap/>
+            <w:vAlign w:val="bottom"/>
+            <w:hideMark/>
+          </w:tcPr>
+          <w:p>
+            <w:pPr>
+              <w:ind w:left="0"/>
+              <w:rPr>
+                <w:rFonts w:ascii="Calibri" w:eastAsia="Times New Roman" w:hAnsi="Calibri" w:cs="Times New Roman"/>
+                <w:b/>
+                <w:bCs/>
+                <w:color w:val="000000"/>
+                <w:szCs w:val="24"/>
+                <w:lang w:val="pl-PL" w:eastAsia="pl-PL"/>
+              </w:rPr>
+            </w:pPr>
+            <w:r>
+              <w:rPr>
+                <w:rFonts w:ascii="Calibri" w:eastAsia="Times New Roman" w:hAnsi="Calibri" w:cs="Times New Roman"/>
+                <w:b/>
+                <w:bCs/>
+                <w:color w:val="000000"/>
+                <w:szCs w:val="24"/>
+                <w:lang w:val="pl-PL" w:eastAsia="pl-PL"/>
+              </w:rPr>
+              <w:t>Infinite norm</w:t>
+            </w:r>
+          </w:p>
+        </w:tc>
+        <w:tc>
+          <w:tcPr>
+            <w:tcW w:w="1180" w:type="dxa"/>
+            <w:tcBorders>
+              <w:top w:val="single" w:sz="8" w:space="0" w:color="auto"/>
+              <w:left w:val="nil"/>
+              <w:bottom w:val="single" w:sz="8" w:space="0" w:color="auto"/>
+              <w:right w:val="single" w:sz="4" w:space="0" w:color="auto"/>
+            </w:tcBorders>
+            <w:shd w:val="clear" w:color="auto" w:fill="auto"/>
+            <w:noWrap/>
+            <w:vAlign w:val="bottom"/>
+            <w:hideMark/>
+          </w:tcPr>
+          <w:p>
+            <w:pPr>
+              <w:ind w:left="0"/>
+              <w:rPr>
+                <w:rFonts w:ascii="Calibri" w:eastAsia="Times New Roman" w:hAnsi="Calibri" w:cs="Times New Roman"/>
+                <w:b/>
+                <w:bCs/>
+                <w:color w:val="000000"/>
+                <w:szCs w:val="24"/>
+                <w:lang w:val="pl-PL" w:eastAsia="pl-PL"/>
+              </w:rPr>
+            </w:pPr>
+            <w:r>
+              <w:rPr>
+                <w:rFonts w:ascii="Calibri" w:eastAsia="Times New Roman" w:hAnsi="Calibri" w:cs="Times New Roman"/>
+                <w:b/>
+                <w:bCs/>
+                <w:color w:val="000000"/>
+                <w:szCs w:val="24"/>
+                <w:lang w:val="pl-PL" w:eastAsia="pl-PL"/>
+              </w:rPr>
+              <w:t>Norm one</w:t>
+            </w:r>
+          </w:p>
+        </w:tc>
+        <w:tc>
+          <w:tcPr>
+            <w:tcW w:w="1480" w:type="dxa"/>
+            <w:tcBorders>
+              <w:top w:val="single" w:sz="8" w:space="0" w:color="auto"/>
+              <w:left w:val="nil"/>
+              <w:bottom w:val="single" w:sz="8" w:space="0" w:color="auto"/>
+              <w:right w:val="single" w:sz="8" w:space="0" w:color="auto"/>
+            </w:tcBorders>
+            <w:shd w:val="clear" w:color="auto" w:fill="auto"/>
+            <w:noWrap/>
+            <w:vAlign w:val="bottom"/>
+            <w:hideMark/>
+          </w:tcPr>
+          <w:p>
+            <w:pPr>
+              <w:ind w:left="0"/>
+              <w:rPr>
+                <w:rFonts w:ascii="Calibri" w:eastAsia="Times New Roman" w:hAnsi="Calibri" w:cs="Times New Roman"/>
+                <w:b/>
+                <w:bCs/>
+                <w:color w:val="000000"/>
+                <w:szCs w:val="24"/>
+                <w:lang w:val="pl-PL" w:eastAsia="pl-PL"/>
+              </w:rPr>
+            </w:pPr>
+            <w:r>
+              <w:rPr>
+                <w:rFonts w:ascii="Calibri" w:eastAsia="Times New Roman" w:hAnsi="Calibri" w:cs="Times New Roman"/>
+                <w:b/>
+                <w:bCs/>
+                <w:color w:val="000000"/>
+                <w:szCs w:val="24"/>
+                <w:lang w:val="pl-PL" w:eastAsia="pl-PL"/>
+              </w:rPr>
+              <w:t xml:space="preserve">Norm </w:t>
+            </w:r>
+            <w:proofErr w:type="spellStart"/>
+            <w:r>
+              <w:rPr>
+                <w:rFonts w:ascii="Calibri" w:eastAsia="Times New Roman" w:hAnsi="Calibri" w:cs="Times New Roman"/>
+                <w:b/>
+                <w:bCs/>
+                <w:color w:val="000000"/>
+                <w:szCs w:val="24"/>
+                <w:lang w:val="pl-PL" w:eastAsia="pl-PL"/>
+              </w:rPr>
+              <w:t>two</w:t>
+            </w:r>
+            <w:proofErr w:type="spellEnd"/>
+          </w:p>
+        </w:tc>
+      </w:tr>
+      <w:tr>
+        <w:trPr>
+          <w:trHeight w:val="315"/>
+          <w:jc w:val="center"/>
+        </w:trPr>
+        <w:tc>
+          <w:tcPr>
+            <w:tcW w:w="960" w:type="dxa"/>
+            <w:tcBorders>
+              <w:top w:val="nil"/>
+              <w:left w:val="single" w:sz="8" w:space="0" w:color="auto"/>
+              <w:bottom w:val="single" w:sz="4" w:space="0" w:color="auto"/>
+              <w:right w:val="single" w:sz="4" w:space="0" w:color="auto"/>
+            </w:tcBorders>
+            <w:shd w:val="clear" w:color="auto" w:fill="auto"/>
+            <w:noWrap/>
+            <w:vAlign w:val="bottom"/>
+            <w:hideMark/>
+          </w:tcPr>
+          <w:p>
+            <w:pPr>
+              <w:ind w:left="0"/>
+              <w:jc w:val="right"/>
+              <w:rPr>
+                <w:rFonts w:ascii="Calibri" w:eastAsia="Times New Roman" w:hAnsi="Calibri" w:cs="Times New Roman"/>
+                <w:color w:val="000000"/>
+                <w:szCs w:val="24"/>
+                <w:lang w:val="pl-PL" w:eastAsia="pl-PL"/>
+              </w:rPr>
+            </w:pPr>
+            <w:r>
+              <w:rPr>
+                <w:rFonts w:ascii="Calibri" w:eastAsia="Times New Roman" w:hAnsi="Calibri" w:cs="Times New Roman"/>
+                <w:color w:val="000000"/>
+                <w:szCs w:val="24"/>
+                <w:lang w:val="pl-PL" w:eastAsia="pl-PL"/>
+              </w:rPr>
+              <w:t>100</w:t>
+            </w:r>
+          </w:p>
+        </w:tc>
+        <w:tc>
+          <w:tcPr>
+            <w:tcW w:w="1400" w:type="dxa"/>
+            <w:tcBorders>
+              <w:top w:val="nil"/>
+              <w:left w:val="nil"/>
+              <w:bottom w:val="single" w:sz="4" w:space="0" w:color="auto"/>
+              <w:right w:val="single" w:sz="4" w:space="0" w:color="auto"/>
+            </w:tcBorders>
+            <w:shd w:val="clear" w:color="auto" w:fill="auto"/>
+            <w:noWrap/>
+            <w:vAlign w:val="bottom"/>
+            <w:hideMark/>
+          </w:tcPr>
+          <w:p>
+            <w:pPr>
+              <w:ind w:left="0"/>
+              <w:rPr>
+                <w:rFonts w:ascii="Calibri" w:eastAsia="Times New Roman" w:hAnsi="Calibri" w:cs="Times New Roman"/>
+                <w:color w:val="000000"/>
+                <w:sz w:val="22"/>
+                <w:lang w:val="pl-PL" w:eastAsia="pl-PL"/>
+              </w:rPr>
+            </w:pPr>
+            <w:r>
+              <w:rPr>
+                <w:rFonts w:ascii="Calibri" w:eastAsia="Times New Roman" w:hAnsi="Calibri" w:cs="Times New Roman"/>
+                <w:color w:val="000000"/>
+                <w:sz w:val="22"/>
+                <w:lang w:val="pl-PL" w:eastAsia="pl-PL"/>
+              </w:rPr>
+              <w:t>0.0715698</w:t>
+            </w:r>
+          </w:p>
+        </w:tc>
+        <w:tc>
+          <w:tcPr>
+            <w:tcW w:w="1180" w:type="dxa"/>
+            <w:tcBorders>
+              <w:top w:val="nil"/>
+              <w:left w:val="nil"/>
+              <w:bottom w:val="single" w:sz="4" w:space="0" w:color="auto"/>
+              <w:right w:val="single" w:sz="4" w:space="0" w:color="auto"/>
+            </w:tcBorders>
+            <w:shd w:val="clear" w:color="auto" w:fill="auto"/>
+            <w:noWrap/>
+            <w:vAlign w:val="bottom"/>
+            <w:hideMark/>
+          </w:tcPr>
+          <w:p>
+            <w:pPr>
+              <w:ind w:left="0"/>
+              <w:rPr>
+                <w:rFonts w:ascii="Calibri" w:eastAsia="Times New Roman" w:hAnsi="Calibri" w:cs="Times New Roman"/>
+                <w:color w:val="000000"/>
+                <w:sz w:val="22"/>
+                <w:lang w:val="pl-PL" w:eastAsia="pl-PL"/>
+              </w:rPr>
+            </w:pPr>
+            <w:r>
+              <w:rPr>
+                <w:rFonts w:ascii="Calibri" w:eastAsia="Times New Roman" w:hAnsi="Calibri" w:cs="Times New Roman"/>
+                <w:color w:val="000000"/>
+                <w:sz w:val="22"/>
+                <w:lang w:val="pl-PL" w:eastAsia="pl-PL"/>
+              </w:rPr>
+              <w:t>0.01017</w:t>
+            </w:r>
+          </w:p>
+        </w:tc>
+        <w:tc>
+          <w:tcPr>
+            <w:tcW w:w="1480" w:type="dxa"/>
+            <w:tcBorders>
+              <w:top w:val="nil"/>
+              <w:left w:val="nil"/>
+              <w:bottom w:val="single" w:sz="4" w:space="0" w:color="auto"/>
+              <w:right w:val="single" w:sz="8" w:space="0" w:color="auto"/>
+            </w:tcBorders>
+            <w:shd w:val="clear" w:color="auto" w:fill="auto"/>
+            <w:noWrap/>
+            <w:vAlign w:val="bottom"/>
+            <w:hideMark/>
+          </w:tcPr>
+          <w:p>
+            <w:pPr>
+              <w:ind w:left="0"/>
+              <w:rPr>
+                <w:rFonts w:ascii="Calibri" w:eastAsia="Times New Roman" w:hAnsi="Calibri" w:cs="Times New Roman"/>
+                <w:color w:val="000000"/>
+                <w:sz w:val="22"/>
+                <w:lang w:val="pl-PL" w:eastAsia="pl-PL"/>
+              </w:rPr>
+            </w:pPr>
+            <w:r>
+              <w:rPr>
+                <w:rFonts w:ascii="Calibri" w:eastAsia="Times New Roman" w:hAnsi="Calibri" w:cs="Times New Roman"/>
+                <w:color w:val="000000"/>
+                <w:sz w:val="22"/>
+                <w:lang w:val="pl-PL" w:eastAsia="pl-PL"/>
+              </w:rPr>
+              <w:t>0.0100014</w:t>
+            </w:r>
+          </w:p>
+        </w:tc>
+      </w:tr>
+      <w:tr>
+        <w:trPr>
+          <w:trHeight w:val="315"/>
+          <w:jc w:val="center"/>
+        </w:trPr>
+        <w:tc>
+          <w:tcPr>
+            <w:tcW w:w="960" w:type="dxa"/>
+            <w:tcBorders>
+              <w:top w:val="nil"/>
+              <w:left w:val="single" w:sz="8" w:space="0" w:color="auto"/>
+              <w:bottom w:val="single" w:sz="4" w:space="0" w:color="auto"/>
+              <w:right w:val="single" w:sz="4" w:space="0" w:color="auto"/>
+            </w:tcBorders>
+            <w:shd w:val="clear" w:color="auto" w:fill="auto"/>
+            <w:noWrap/>
+            <w:vAlign w:val="bottom"/>
+            <w:hideMark/>
+          </w:tcPr>
+          <w:p>
+            <w:pPr>
+              <w:ind w:left="0"/>
+              <w:jc w:val="right"/>
+              <w:rPr>
+                <w:rFonts w:ascii="Calibri" w:eastAsia="Times New Roman" w:hAnsi="Calibri" w:cs="Times New Roman"/>
+                <w:color w:val="000000"/>
+                <w:szCs w:val="24"/>
+                <w:lang w:val="pl-PL" w:eastAsia="pl-PL"/>
+              </w:rPr>
+            </w:pPr>
+            <w:r>
+              <w:rPr>
+                <w:rFonts w:ascii="Calibri" w:eastAsia="Times New Roman" w:hAnsi="Calibri" w:cs="Times New Roman"/>
+                <w:color w:val="000000"/>
+                <w:szCs w:val="24"/>
+                <w:lang w:val="pl-PL" w:eastAsia="pl-PL"/>
+              </w:rPr>
+              <w:t>200</w:t>
+            </w:r>
+          </w:p>
+        </w:tc>
+        <w:tc>
+          <w:tcPr>
+            <w:tcW w:w="1400" w:type="dxa"/>
+            <w:tcBorders>
+              <w:top w:val="nil"/>
+              <w:left w:val="nil"/>
+              <w:bottom w:val="single" w:sz="4" w:space="0" w:color="auto"/>
+              <w:right w:val="single" w:sz="4" w:space="0" w:color="auto"/>
+            </w:tcBorders>
+            <w:shd w:val="clear" w:color="auto" w:fill="auto"/>
+            <w:noWrap/>
+            <w:vAlign w:val="bottom"/>
+            <w:hideMark/>
+          </w:tcPr>
+          <w:p>
+            <w:pPr>
+              <w:ind w:left="0"/>
+              <w:rPr>
+                <w:rFonts w:ascii="Calibri" w:eastAsia="Times New Roman" w:hAnsi="Calibri" w:cs="Times New Roman"/>
+                <w:color w:val="000000"/>
+                <w:sz w:val="22"/>
+                <w:lang w:val="pl-PL" w:eastAsia="pl-PL"/>
+              </w:rPr>
+            </w:pPr>
+            <w:r>
+              <w:rPr>
+                <w:rFonts w:ascii="Calibri" w:eastAsia="Times New Roman" w:hAnsi="Calibri" w:cs="Times New Roman"/>
+                <w:color w:val="000000"/>
+                <w:sz w:val="22"/>
+                <w:lang w:val="pl-PL" w:eastAsia="pl-PL"/>
+              </w:rPr>
+              <w:t>0.0334449</w:t>
+            </w:r>
+          </w:p>
+        </w:tc>
+        <w:tc>
+          <w:tcPr>
+            <w:tcW w:w="1180" w:type="dxa"/>
+            <w:tcBorders>
+              <w:top w:val="nil"/>
+              <w:left w:val="nil"/>
+              <w:bottom w:val="single" w:sz="4" w:space="0" w:color="auto"/>
+              <w:right w:val="single" w:sz="4" w:space="0" w:color="auto"/>
+            </w:tcBorders>
+            <w:shd w:val="clear" w:color="auto" w:fill="auto"/>
+            <w:noWrap/>
+            <w:vAlign w:val="bottom"/>
+            <w:hideMark/>
+          </w:tcPr>
+          <w:p>
+            <w:pPr>
+              <w:ind w:left="0"/>
+              <w:rPr>
+                <w:rFonts w:ascii="Calibri" w:eastAsia="Times New Roman" w:hAnsi="Calibri" w:cs="Times New Roman"/>
+                <w:color w:val="000000"/>
+                <w:sz w:val="22"/>
+                <w:lang w:val="pl-PL" w:eastAsia="pl-PL"/>
+              </w:rPr>
+            </w:pPr>
+            <w:r>
+              <w:rPr>
+                <w:rFonts w:ascii="Calibri" w:eastAsia="Times New Roman" w:hAnsi="Calibri" w:cs="Times New Roman"/>
+                <w:color w:val="000000"/>
+                <w:sz w:val="22"/>
+                <w:lang w:val="pl-PL" w:eastAsia="pl-PL"/>
+              </w:rPr>
+              <w:t>0.00017</w:t>
+            </w:r>
+          </w:p>
+        </w:tc>
+        <w:tc>
+          <w:tcPr>
+            <w:tcW w:w="1480" w:type="dxa"/>
+            <w:tcBorders>
+              <w:top w:val="nil"/>
+              <w:left w:val="nil"/>
+              <w:bottom w:val="single" w:sz="4" w:space="0" w:color="auto"/>
+              <w:right w:val="single" w:sz="8" w:space="0" w:color="auto"/>
+            </w:tcBorders>
+            <w:shd w:val="clear" w:color="auto" w:fill="auto"/>
+            <w:noWrap/>
+            <w:vAlign w:val="bottom"/>
+            <w:hideMark/>
+          </w:tcPr>
+          <w:p>
+            <w:pPr>
+              <w:ind w:left="0"/>
+              <w:rPr>
+                <w:rFonts w:ascii="Calibri" w:eastAsia="Times New Roman" w:hAnsi="Calibri" w:cs="Times New Roman"/>
+                <w:color w:val="000000"/>
+                <w:sz w:val="22"/>
+                <w:lang w:val="pl-PL" w:eastAsia="pl-PL"/>
+              </w:rPr>
+            </w:pPr>
+            <w:r>
+              <w:rPr>
+                <w:rFonts w:ascii="Calibri" w:eastAsia="Times New Roman" w:hAnsi="Calibri" w:cs="Times New Roman"/>
+                <w:color w:val="000000"/>
+                <w:sz w:val="22"/>
+                <w:lang w:val="pl-PL" w:eastAsia="pl-PL"/>
+              </w:rPr>
+              <w:t>0.000167247</w:t>
+            </w:r>
+          </w:p>
+        </w:tc>
+      </w:tr>
+      <w:tr>
+        <w:trPr>
+          <w:trHeight w:val="330"/>
+          <w:jc w:val="center"/>
+        </w:trPr>
+        <w:tc>
+          <w:tcPr>
+            <w:tcW w:w="960" w:type="dxa"/>
+            <w:tcBorders>
+              <w:top w:val="nil"/>
+              <w:left w:val="single" w:sz="8" w:space="0" w:color="auto"/>
+              <w:bottom w:val="single" w:sz="8" w:space="0" w:color="auto"/>
+              <w:right w:val="single" w:sz="4" w:space="0" w:color="auto"/>
+            </w:tcBorders>
+            <w:shd w:val="clear" w:color="auto" w:fill="auto"/>
+            <w:noWrap/>
+            <w:vAlign w:val="bottom"/>
+            <w:hideMark/>
+          </w:tcPr>
+          <w:p>
+            <w:pPr>
+              <w:ind w:left="0"/>
+              <w:jc w:val="right"/>
+              <w:rPr>
+                <w:rFonts w:ascii="Calibri" w:eastAsia="Times New Roman" w:hAnsi="Calibri" w:cs="Times New Roman"/>
+                <w:color w:val="000000"/>
+                <w:szCs w:val="24"/>
+                <w:lang w:val="pl-PL" w:eastAsia="pl-PL"/>
+              </w:rPr>
+            </w:pPr>
+            <w:r>
+              <w:rPr>
+                <w:rFonts w:ascii="Calibri" w:eastAsia="Times New Roman" w:hAnsi="Calibri" w:cs="Times New Roman"/>
+                <w:color w:val="000000"/>
+                <w:szCs w:val="24"/>
+                <w:lang w:val="pl-PL" w:eastAsia="pl-PL"/>
+              </w:rPr>
+              <w:t>400</w:t>
+            </w:r>
+          </w:p>
+        </w:tc>
+        <w:tc>
+          <w:tcPr>
+            <w:tcW w:w="1400" w:type="dxa"/>
+            <w:tcBorders>
+              <w:top w:val="nil"/>
+              <w:left w:val="nil"/>
+              <w:bottom w:val="single" w:sz="8" w:space="0" w:color="auto"/>
+              <w:right w:val="single" w:sz="4" w:space="0" w:color="auto"/>
+            </w:tcBorders>
+            <w:shd w:val="clear" w:color="auto" w:fill="auto"/>
+            <w:noWrap/>
+            <w:vAlign w:val="bottom"/>
+            <w:hideMark/>
+          </w:tcPr>
+          <w:p>
+            <w:pPr>
+              <w:ind w:left="0"/>
+              <w:rPr>
+                <w:rFonts w:ascii="Calibri" w:eastAsia="Times New Roman" w:hAnsi="Calibri" w:cs="Times New Roman"/>
+                <w:color w:val="000000"/>
+                <w:sz w:val="22"/>
+                <w:lang w:val="pl-PL" w:eastAsia="pl-PL"/>
+              </w:rPr>
+            </w:pPr>
+            <w:r>
+              <w:rPr>
+                <w:rFonts w:ascii="Calibri" w:eastAsia="Times New Roman" w:hAnsi="Calibri" w:cs="Times New Roman"/>
+                <w:color w:val="000000"/>
+                <w:sz w:val="22"/>
+                <w:lang w:val="pl-PL" w:eastAsia="pl-PL"/>
+              </w:rPr>
+              <w:t>0.0667055</w:t>
+            </w:r>
+          </w:p>
+        </w:tc>
+        <w:tc>
+          <w:tcPr>
+            <w:tcW w:w="1180" w:type="dxa"/>
+            <w:tcBorders>
+              <w:top w:val="nil"/>
+              <w:left w:val="nil"/>
+              <w:bottom w:val="single" w:sz="8" w:space="0" w:color="auto"/>
+              <w:right w:val="single" w:sz="4" w:space="0" w:color="auto"/>
+            </w:tcBorders>
+            <w:shd w:val="clear" w:color="auto" w:fill="auto"/>
+            <w:noWrap/>
+            <w:vAlign w:val="bottom"/>
+            <w:hideMark/>
+          </w:tcPr>
+          <w:p>
+            <w:pPr>
+              <w:ind w:left="0"/>
+              <w:rPr>
+                <w:rFonts w:ascii="Calibri" w:eastAsia="Times New Roman" w:hAnsi="Calibri" w:cs="Times New Roman"/>
+                <w:color w:val="000000"/>
+                <w:sz w:val="22"/>
+                <w:lang w:val="pl-PL" w:eastAsia="pl-PL"/>
+              </w:rPr>
+            </w:pPr>
+            <w:r>
+              <w:rPr>
+                <w:rFonts w:ascii="Calibri" w:eastAsia="Times New Roman" w:hAnsi="Calibri" w:cs="Times New Roman"/>
+                <w:color w:val="000000"/>
+                <w:sz w:val="22"/>
+                <w:lang w:val="pl-PL" w:eastAsia="pl-PL"/>
+              </w:rPr>
+              <w:t>0.0001725</w:t>
+            </w:r>
+          </w:p>
+        </w:tc>
+        <w:tc>
+          <w:tcPr>
+            <w:tcW w:w="1480" w:type="dxa"/>
+            <w:tcBorders>
+              <w:top w:val="nil"/>
+              <w:left w:val="nil"/>
+              <w:bottom w:val="single" w:sz="8" w:space="0" w:color="auto"/>
+              <w:right w:val="single" w:sz="8" w:space="0" w:color="auto"/>
+            </w:tcBorders>
+            <w:shd w:val="clear" w:color="auto" w:fill="auto"/>
+            <w:noWrap/>
+            <w:vAlign w:val="bottom"/>
+            <w:hideMark/>
+          </w:tcPr>
+          <w:p>
+            <w:pPr>
+              <w:ind w:left="0"/>
+              <w:rPr>
+                <w:rFonts w:ascii="Calibri" w:eastAsia="Times New Roman" w:hAnsi="Calibri" w:cs="Times New Roman"/>
+                <w:color w:val="000000"/>
+                <w:sz w:val="22"/>
+                <w:lang w:val="pl-PL" w:eastAsia="pl-PL"/>
+              </w:rPr>
+            </w:pPr>
+            <w:r>
+              <w:rPr>
+                <w:rFonts w:ascii="Calibri" w:eastAsia="Times New Roman" w:hAnsi="Calibri" w:cs="Times New Roman"/>
+                <w:color w:val="000000"/>
+                <w:sz w:val="22"/>
+                <w:lang w:val="pl-PL" w:eastAsia="pl-PL"/>
+              </w:rPr>
+              <w:t>0.000166858</w:t>
+            </w:r>
+          </w:p>
+        </w:tc>
+      </w:tr>
+    </w:tbl>
+    <w:p/>
+    <w:p/>
+    <w:p>
+      <w:r>
+        <w:t>More points gives better results comparing case with 100 and 200 points.</w:t>
+      </w:r>
+      <w:r>
+        <w:t xml:space="preserve"> Between 200 and 400 points in space there is no significant difference. </w:t>
+      </w:r>
+    </w:p>
+    <w:p/>
+    <w:p>
+      <w:pPr>
+        <w:pStyle w:val="Akapitzlist"/>
+        <w:ind w:left="1224"/>
+        <w:rPr>
+          <w:rFonts w:ascii="Times New Roman" w:hAnsi="Times New Roman" w:cs="Times New Roman"/>
+          <w:b/>
+        </w:rPr>
+      </w:pPr>
+    </w:p>
+    <w:p>
+      <w:pPr>
+        <w:pStyle w:val="Akapitzlist"/>
+        <w:numPr>
+          <w:ilvl w:val="2"/>
+          <w:numId w:val="3"/>
+        </w:numPr>
+        <w:rPr>
+          <w:rFonts w:ascii="Times New Roman" w:hAnsi="Times New Roman" w:cs="Times New Roman"/>
+          <w:b/>
+        </w:rPr>
+      </w:pPr>
+      <w:r>
+        <w:rPr>
+          <w:rFonts w:ascii="Times New Roman" w:hAnsi="Times New Roman" w:cs="Times New Roman"/>
+          <w:b/>
+        </w:rPr>
+        <w:t xml:space="preserve">Results for </w:t>
+      </w:r>
+      <w:r>
+        <w:rPr>
+          <w:rFonts w:ascii="Times New Roman" w:hAnsi="Times New Roman" w:cs="Times New Roman"/>
+          <w:b/>
+        </w:rPr>
+        <w:t>exponential</w:t>
+      </w:r>
+      <w:r>
+        <w:rPr>
+          <w:rFonts w:ascii="Times New Roman" w:hAnsi="Times New Roman" w:cs="Times New Roman"/>
+          <w:b/>
+        </w:rPr>
+        <w:t xml:space="preserve"> type of boundary conditions</w:t>
+      </w:r>
+    </w:p>
+    <w:p>
+      <w:pPr>
+        <w:rPr>
+          <w:rFonts w:ascii="Times New Roman" w:hAnsi="Times New Roman" w:cs="Times New Roman"/>
+          <w:b/>
+        </w:rPr>
+      </w:pPr>
+    </w:p>
+    <w:p>
+      <w:pPr>
+        <w:rPr>
+          <w:rFonts w:ascii="Times New Roman" w:hAnsi="Times New Roman" w:cs="Times New Roman"/>
+          <w:b/>
+        </w:rPr>
+      </w:pPr>
+    </w:p>
+    <w:p>
+      <w:pPr>
+        <w:rPr>
+          <w:rFonts w:ascii="Times New Roman" w:hAnsi="Times New Roman" w:cs="Times New Roman"/>
+          <w:b/>
+        </w:rPr>
+      </w:pPr>
+      <w:r>
+        <w:rPr>
+          <w:rFonts w:ascii="Times New Roman" w:hAnsi="Times New Roman" w:cs="Times New Roman"/>
+          <w:b/>
+          <w:noProof/>
+          <w:lang w:val="pl-PL" w:eastAsia="pl-PL"/>
+        </w:rPr>
+        <w:drawing>
+          <wp:inline distT="0" distB="0" distL="0" distR="0">
+            <wp:extent cx="5760720" cy="2800813"/>
+            <wp:effectExtent l="0" t="0" r="0" b="0"/>
+            <wp:docPr id="14" name="Obraz 14" descr="C:\Users\Domowy\Desktop\Dokumenty Wiktora\V rok\Computional Methods\Assignment Code WBednarek\Computational-Methods\Matlab scripts and graphs\Explicit_courant_exp.bmp"/>
+            <wp:cNvGraphicFramePr>
+              <a:graphicFrameLocks xmlns:a="http://schemas.openxmlformats.org/drawingml/2006/main" noChangeAspect="1"/>
+            </wp:cNvGraphicFramePr>
+            <a:graphic xmlns:a="http://schemas.openxmlformats.org/drawingml/2006/main">
+              <a:graphicData uri="http://schemas.openxmlformats.org/drawingml/2006/picture">
+                <pic:pic xmlns:pic="http://schemas.openxmlformats.org/drawingml/2006/picture">
+                  <pic:nvPicPr>
+                    <pic:cNvPr id="0" name="Picture 11" descr="C:\Users\Domowy\Desktop\Dokumenty Wiktora\V rok\Computional Methods\Assignment Code WBednarek\Computational-Methods\Matlab scripts and graphs\Explicit_courant_exp.bmp"/>
+                    <pic:cNvPicPr>
+                      <a:picLocks noChangeAspect="1" noChangeArrowheads="1"/>
+                    </pic:cNvPicPr>
+                  </pic:nvPicPr>
+                  <pic:blipFill>
+                    <a:blip r:embed="rId14">
+                      <a:extLst>
+                        <a:ext uri="{28A0092B-C50C-407E-A947-70E740481C1C}">
+                          <a14:useLocalDpi xmlns:a14="http://schemas.microsoft.com/office/drawing/2010/main" val="0"/>
+                        </a:ext>
+                      </a:extLst>
+                    </a:blip>
+                    <a:srcRect/>
+                    <a:stretch>
+                      <a:fillRect/>
+                    </a:stretch>
+                  </pic:blipFill>
+                  <pic:spPr bwMode="auto">
+                    <a:xfrm>
+                      <a:off x="0" y="0"/>
+                      <a:ext cx="5760720" cy="2800813"/>
+                    </a:xfrm>
+                    <a:prstGeom prst="rect">
+                      <a:avLst/>
+                    </a:prstGeom>
+                    <a:noFill/>
+                    <a:ln>
+                      <a:noFill/>
+                    </a:ln>
+                  </pic:spPr>
+                </pic:pic>
+              </a:graphicData>
+            </a:graphic>
+          </wp:inline>
+        </w:drawing>
+      </w:r>
+    </w:p>
+    <w:p>
+      <w:pPr>
+        <w:pStyle w:val="Legenda"/>
+        <w:jc w:val="center"/>
+        <w:rPr>
+          <w:rFonts w:ascii="Times New Roman" w:hAnsi="Times New Roman" w:cs="Times New Roman"/>
+          <w:b/>
+        </w:rPr>
+      </w:pPr>
+      <w:r>
+        <w:t xml:space="preserve">Fig. </w:t>
+      </w:r>
+      <w:r>
+        <w:fldChar w:fldCharType="begin"/>
+      </w:r>
+      <w:r>
+        <w:instrText xml:space="preserve"> SEQ Fig. \* ARABIC </w:instrText>
+      </w:r>
+      <w:r>
+        <w:fldChar w:fldCharType="separate"/>
+      </w:r>
+      <w:r>
+        <w:rPr>
+          <w:noProof/>
+        </w:rPr>
+        <w:t>8</w:t>
+      </w:r>
+      <w:r>
+        <w:fldChar w:fldCharType="end"/>
+      </w:r>
+      <w:r>
+        <w:t xml:space="preserve"> </w:t>
+      </w:r>
+      <w:r>
+        <w:t>Comparing  Explicit Upwind Scheme results for different number of points, exponential type of initial boundary t=5, CFL { 0.25 ,0.5, 0.75, 0.999}, number of points = 100</w:t>
+      </w:r>
+    </w:p>
+    <w:p>
+      <w:pPr>
+        <w:rPr>
+          <w:rFonts w:ascii="Times New Roman" w:hAnsi="Times New Roman" w:cs="Times New Roman"/>
+          <w:b/>
+        </w:rPr>
+      </w:pPr>
+    </w:p>
+    <w:p>
+      <w:pPr>
+        <w:pStyle w:val="Legenda"/>
+        <w:jc w:val="center"/>
+        <w:rPr>
+          <w:rFonts w:ascii="Times New Roman" w:hAnsi="Times New Roman" w:cs="Times New Roman"/>
+          <w:b/>
+        </w:rPr>
+      </w:pPr>
+      <w:r>
+        <w:t xml:space="preserve">Table </w:t>
+      </w:r>
+      <w:r>
+        <w:fldChar w:fldCharType="begin"/>
+      </w:r>
+      <w:r>
+        <w:instrText xml:space="preserve"> SEQ Table \* ARABIC </w:instrText>
+      </w:r>
+      <w:r>
+        <w:fldChar w:fldCharType="separate"/>
+      </w:r>
+      <w:r>
+        <w:rPr>
+          <w:noProof/>
+        </w:rPr>
+        <w:t>3</w:t>
+      </w:r>
+      <w:r>
+        <w:fldChar w:fldCharType="end"/>
+      </w:r>
+      <w:r>
+        <w:t xml:space="preserve"> </w:t>
+      </w:r>
+      <w:r>
+        <w:t>Norms values depending on number of points in Explicit Upwind Scheme</w:t>
+      </w:r>
+      <w:r>
+        <w:t>, exponential boundary type</w:t>
+      </w:r>
+      <w:r>
+        <w:t>. Data results for t=5, CFL = 0.999 number of points = 100, 200, 400.</w:t>
+      </w:r>
+    </w:p>
+    <w:tbl>
+      <w:tblPr>
+        <w:tblW w:w="5020" w:type="dxa"/>
+        <w:jc w:val="center"/>
+        <w:tblCellMar>
+          <w:left w:w="70" w:type="dxa"/>
+          <w:right w:w="70" w:type="dxa"/>
+        </w:tblCellMar>
+        <w:tblLook w:val="04A0" w:firstRow="1" w:lastRow="0" w:firstColumn="1" w:lastColumn="0" w:noHBand="0" w:noVBand="1"/>
+      </w:tblPr>
+      <w:tblGrid>
+        <w:gridCol w:w="960"/>
+        <w:gridCol w:w="1400"/>
+        <w:gridCol w:w="1200"/>
+        <w:gridCol w:w="1480"/>
+      </w:tblGrid>
+      <w:tr>
+        <w:trPr>
+          <w:trHeight w:val="645"/>
+          <w:jc w:val="center"/>
+        </w:trPr>
+        <w:tc>
+          <w:tcPr>
+            <w:tcW w:w="960" w:type="dxa"/>
+            <w:tcBorders>
+              <w:top w:val="single" w:sz="8" w:space="0" w:color="auto"/>
+              <w:left w:val="single" w:sz="8" w:space="0" w:color="auto"/>
+              <w:bottom w:val="single" w:sz="8" w:space="0" w:color="auto"/>
+              <w:right w:val="single" w:sz="4" w:space="0" w:color="auto"/>
+            </w:tcBorders>
+            <w:shd w:val="clear" w:color="auto" w:fill="auto"/>
+            <w:vAlign w:val="bottom"/>
+            <w:hideMark/>
+          </w:tcPr>
+          <w:p>
+            <w:pPr>
+              <w:ind w:left="0"/>
+              <w:rPr>
+                <w:rFonts w:ascii="Calibri" w:eastAsia="Times New Roman" w:hAnsi="Calibri" w:cs="Times New Roman"/>
+                <w:b/>
+                <w:bCs/>
+                <w:color w:val="000000"/>
+                <w:szCs w:val="24"/>
+                <w:lang w:val="pl-PL" w:eastAsia="pl-PL"/>
+              </w:rPr>
+            </w:pPr>
+            <w:r>
+              <w:rPr>
+                <w:rFonts w:ascii="Calibri" w:eastAsia="Times New Roman" w:hAnsi="Calibri" w:cs="Times New Roman"/>
+                <w:b/>
+                <w:bCs/>
+                <w:color w:val="000000"/>
+                <w:szCs w:val="24"/>
+                <w:lang w:val="pl-PL" w:eastAsia="pl-PL"/>
+              </w:rPr>
+              <w:t xml:space="preserve">Courant </w:t>
+            </w:r>
+            <w:proofErr w:type="spellStart"/>
+            <w:r>
+              <w:rPr>
+                <w:rFonts w:ascii="Calibri" w:eastAsia="Times New Roman" w:hAnsi="Calibri" w:cs="Times New Roman"/>
+                <w:b/>
+                <w:bCs/>
+                <w:color w:val="000000"/>
+                <w:szCs w:val="24"/>
+                <w:lang w:val="pl-PL" w:eastAsia="pl-PL"/>
+              </w:rPr>
+              <w:t>Number</w:t>
+            </w:r>
+            <w:proofErr w:type="spellEnd"/>
+          </w:p>
+        </w:tc>
+        <w:tc>
+          <w:tcPr>
+            <w:tcW w:w="1400" w:type="dxa"/>
+            <w:tcBorders>
+              <w:top w:val="single" w:sz="8" w:space="0" w:color="auto"/>
+              <w:left w:val="nil"/>
+              <w:bottom w:val="single" w:sz="8" w:space="0" w:color="auto"/>
+              <w:right w:val="single" w:sz="4" w:space="0" w:color="auto"/>
+            </w:tcBorders>
+            <w:shd w:val="clear" w:color="auto" w:fill="auto"/>
+            <w:noWrap/>
+            <w:vAlign w:val="bottom"/>
+            <w:hideMark/>
+          </w:tcPr>
+          <w:p>
+            <w:pPr>
+              <w:ind w:left="0"/>
+              <w:rPr>
+                <w:rFonts w:ascii="Calibri" w:eastAsia="Times New Roman" w:hAnsi="Calibri" w:cs="Times New Roman"/>
+                <w:b/>
+                <w:bCs/>
+                <w:color w:val="000000"/>
+                <w:szCs w:val="24"/>
+                <w:lang w:val="pl-PL" w:eastAsia="pl-PL"/>
+              </w:rPr>
+            </w:pPr>
+            <w:r>
+              <w:rPr>
+                <w:rFonts w:ascii="Calibri" w:eastAsia="Times New Roman" w:hAnsi="Calibri" w:cs="Times New Roman"/>
+                <w:b/>
+                <w:bCs/>
+                <w:color w:val="000000"/>
+                <w:szCs w:val="24"/>
+                <w:lang w:val="pl-PL" w:eastAsia="pl-PL"/>
+              </w:rPr>
+              <w:t>Infinite norm</w:t>
+            </w:r>
+          </w:p>
+        </w:tc>
+        <w:tc>
+          <w:tcPr>
+            <w:tcW w:w="1180" w:type="dxa"/>
+            <w:tcBorders>
+              <w:top w:val="single" w:sz="8" w:space="0" w:color="auto"/>
+              <w:left w:val="nil"/>
+              <w:bottom w:val="single" w:sz="8" w:space="0" w:color="auto"/>
+              <w:right w:val="single" w:sz="4" w:space="0" w:color="auto"/>
+            </w:tcBorders>
+            <w:shd w:val="clear" w:color="auto" w:fill="auto"/>
+            <w:noWrap/>
+            <w:vAlign w:val="bottom"/>
+            <w:hideMark/>
+          </w:tcPr>
+          <w:p>
+            <w:pPr>
+              <w:ind w:left="0"/>
+              <w:rPr>
+                <w:rFonts w:ascii="Calibri" w:eastAsia="Times New Roman" w:hAnsi="Calibri" w:cs="Times New Roman"/>
+                <w:b/>
+                <w:bCs/>
+                <w:color w:val="000000"/>
+                <w:szCs w:val="24"/>
+                <w:lang w:val="pl-PL" w:eastAsia="pl-PL"/>
+              </w:rPr>
+            </w:pPr>
+            <w:r>
+              <w:rPr>
+                <w:rFonts w:ascii="Calibri" w:eastAsia="Times New Roman" w:hAnsi="Calibri" w:cs="Times New Roman"/>
+                <w:b/>
+                <w:bCs/>
+                <w:color w:val="000000"/>
+                <w:szCs w:val="24"/>
+                <w:lang w:val="pl-PL" w:eastAsia="pl-PL"/>
+              </w:rPr>
+              <w:t>Norm one</w:t>
+            </w:r>
+          </w:p>
+        </w:tc>
+        <w:tc>
+          <w:tcPr>
+            <w:tcW w:w="1480" w:type="dxa"/>
+            <w:tcBorders>
+              <w:top w:val="single" w:sz="8" w:space="0" w:color="auto"/>
+              <w:left w:val="nil"/>
+              <w:bottom w:val="single" w:sz="8" w:space="0" w:color="auto"/>
+              <w:right w:val="single" w:sz="8" w:space="0" w:color="auto"/>
+            </w:tcBorders>
+            <w:shd w:val="clear" w:color="auto" w:fill="auto"/>
+            <w:noWrap/>
+            <w:vAlign w:val="bottom"/>
+            <w:hideMark/>
+          </w:tcPr>
+          <w:p>
+            <w:pPr>
+              <w:ind w:left="0"/>
+              <w:rPr>
+                <w:rFonts w:ascii="Calibri" w:eastAsia="Times New Roman" w:hAnsi="Calibri" w:cs="Times New Roman"/>
+                <w:b/>
+                <w:bCs/>
+                <w:color w:val="000000"/>
+                <w:szCs w:val="24"/>
+                <w:lang w:val="pl-PL" w:eastAsia="pl-PL"/>
+              </w:rPr>
+            </w:pPr>
+            <w:r>
+              <w:rPr>
+                <w:rFonts w:ascii="Calibri" w:eastAsia="Times New Roman" w:hAnsi="Calibri" w:cs="Times New Roman"/>
+                <w:b/>
+                <w:bCs/>
+                <w:color w:val="000000"/>
+                <w:szCs w:val="24"/>
+                <w:lang w:val="pl-PL" w:eastAsia="pl-PL"/>
+              </w:rPr>
+              <w:t xml:space="preserve">Norm </w:t>
+            </w:r>
+            <w:proofErr w:type="spellStart"/>
+            <w:r>
+              <w:rPr>
+                <w:rFonts w:ascii="Calibri" w:eastAsia="Times New Roman" w:hAnsi="Calibri" w:cs="Times New Roman"/>
+                <w:b/>
+                <w:bCs/>
+                <w:color w:val="000000"/>
+                <w:szCs w:val="24"/>
+                <w:lang w:val="pl-PL" w:eastAsia="pl-PL"/>
+              </w:rPr>
+              <w:t>two</w:t>
+            </w:r>
+            <w:proofErr w:type="spellEnd"/>
+          </w:p>
+        </w:tc>
+      </w:tr>
+      <w:tr>
+        <w:trPr>
+          <w:trHeight w:val="315"/>
+          <w:jc w:val="center"/>
+        </w:trPr>
+        <w:tc>
+          <w:tcPr>
+            <w:tcW w:w="960" w:type="dxa"/>
+            <w:tcBorders>
+              <w:top w:val="nil"/>
+              <w:left w:val="single" w:sz="8" w:space="0" w:color="auto"/>
+              <w:bottom w:val="single" w:sz="4" w:space="0" w:color="auto"/>
+              <w:right w:val="single" w:sz="4" w:space="0" w:color="auto"/>
+            </w:tcBorders>
+            <w:shd w:val="clear" w:color="auto" w:fill="auto"/>
+            <w:noWrap/>
+            <w:vAlign w:val="bottom"/>
+            <w:hideMark/>
+          </w:tcPr>
+          <w:p>
+            <w:pPr>
+              <w:ind w:left="0"/>
+              <w:jc w:val="right"/>
+              <w:rPr>
+                <w:rFonts w:ascii="Calibri" w:eastAsia="Times New Roman" w:hAnsi="Calibri" w:cs="Times New Roman"/>
+                <w:color w:val="000000"/>
+                <w:szCs w:val="24"/>
+                <w:lang w:val="pl-PL" w:eastAsia="pl-PL"/>
+              </w:rPr>
+            </w:pPr>
+            <w:r>
+              <w:rPr>
+                <w:rFonts w:ascii="Calibri" w:eastAsia="Times New Roman" w:hAnsi="Calibri" w:cs="Times New Roman"/>
+                <w:color w:val="000000"/>
+                <w:szCs w:val="24"/>
+                <w:lang w:val="pl-PL" w:eastAsia="pl-PL"/>
+              </w:rPr>
+              <w:t>0,25</w:t>
+            </w:r>
+          </w:p>
+        </w:tc>
+        <w:tc>
+          <w:tcPr>
+            <w:tcW w:w="1400" w:type="dxa"/>
+            <w:tcBorders>
+              <w:top w:val="nil"/>
+              <w:left w:val="nil"/>
+              <w:bottom w:val="single" w:sz="4" w:space="0" w:color="auto"/>
+              <w:right w:val="single" w:sz="4" w:space="0" w:color="auto"/>
+            </w:tcBorders>
+            <w:shd w:val="clear" w:color="auto" w:fill="auto"/>
+            <w:noWrap/>
+            <w:vAlign w:val="bottom"/>
+            <w:hideMark/>
+          </w:tcPr>
+          <w:p>
+            <w:pPr>
+              <w:ind w:left="0"/>
+              <w:rPr>
+                <w:rFonts w:ascii="Calibri" w:eastAsia="Times New Roman" w:hAnsi="Calibri" w:cs="Times New Roman"/>
+                <w:color w:val="000000"/>
+                <w:sz w:val="22"/>
+                <w:lang w:val="pl-PL" w:eastAsia="pl-PL"/>
+              </w:rPr>
+            </w:pPr>
+            <w:r>
+              <w:rPr>
+                <w:rFonts w:ascii="Calibri" w:eastAsia="Times New Roman" w:hAnsi="Calibri" w:cs="Times New Roman"/>
+                <w:color w:val="000000"/>
+                <w:sz w:val="22"/>
+                <w:lang w:val="pl-PL" w:eastAsia="pl-PL"/>
+              </w:rPr>
+              <w:t>0.380291</w:t>
+            </w:r>
+          </w:p>
+        </w:tc>
+        <w:tc>
+          <w:tcPr>
+            <w:tcW w:w="1180" w:type="dxa"/>
+            <w:tcBorders>
+              <w:top w:val="nil"/>
+              <w:left w:val="nil"/>
+              <w:bottom w:val="single" w:sz="4" w:space="0" w:color="auto"/>
+              <w:right w:val="single" w:sz="4" w:space="0" w:color="auto"/>
+            </w:tcBorders>
+            <w:shd w:val="clear" w:color="auto" w:fill="auto"/>
+            <w:noWrap/>
+            <w:vAlign w:val="bottom"/>
+            <w:hideMark/>
+          </w:tcPr>
+          <w:p>
+            <w:pPr>
+              <w:ind w:left="0"/>
+              <w:rPr>
+                <w:rFonts w:ascii="Calibri" w:eastAsia="Times New Roman" w:hAnsi="Calibri" w:cs="Times New Roman"/>
+                <w:color w:val="000000"/>
+                <w:sz w:val="22"/>
+                <w:lang w:val="pl-PL" w:eastAsia="pl-PL"/>
+              </w:rPr>
+            </w:pPr>
+            <w:r>
+              <w:rPr>
+                <w:rFonts w:ascii="Calibri" w:eastAsia="Times New Roman" w:hAnsi="Calibri" w:cs="Times New Roman"/>
+                <w:color w:val="000000"/>
+                <w:sz w:val="22"/>
+                <w:lang w:val="pl-PL" w:eastAsia="pl-PL"/>
+              </w:rPr>
+              <w:t>0.0102704</w:t>
+            </w:r>
+          </w:p>
+        </w:tc>
+        <w:tc>
+          <w:tcPr>
+            <w:tcW w:w="1480" w:type="dxa"/>
+            <w:tcBorders>
+              <w:top w:val="nil"/>
+              <w:left w:val="nil"/>
+              <w:bottom w:val="single" w:sz="4" w:space="0" w:color="auto"/>
+              <w:right w:val="single" w:sz="8" w:space="0" w:color="auto"/>
+            </w:tcBorders>
+            <w:shd w:val="clear" w:color="auto" w:fill="auto"/>
+            <w:noWrap/>
+            <w:vAlign w:val="bottom"/>
+            <w:hideMark/>
+          </w:tcPr>
+          <w:p>
+            <w:pPr>
+              <w:ind w:left="0"/>
+              <w:rPr>
+                <w:rFonts w:ascii="Calibri" w:eastAsia="Times New Roman" w:hAnsi="Calibri" w:cs="Times New Roman"/>
+                <w:color w:val="000000"/>
+                <w:sz w:val="22"/>
+                <w:lang w:val="pl-PL" w:eastAsia="pl-PL"/>
+              </w:rPr>
+            </w:pPr>
+            <w:r>
+              <w:rPr>
+                <w:rFonts w:ascii="Calibri" w:eastAsia="Times New Roman" w:hAnsi="Calibri" w:cs="Times New Roman"/>
+                <w:color w:val="000000"/>
+                <w:sz w:val="22"/>
+                <w:lang w:val="pl-PL" w:eastAsia="pl-PL"/>
+              </w:rPr>
+              <w:t>0.00439509</w:t>
+            </w:r>
+          </w:p>
+        </w:tc>
+      </w:tr>
+      <w:tr>
+        <w:trPr>
+          <w:trHeight w:val="315"/>
+          <w:jc w:val="center"/>
+        </w:trPr>
+        <w:tc>
+          <w:tcPr>
+            <w:tcW w:w="960" w:type="dxa"/>
+            <w:tcBorders>
+              <w:top w:val="nil"/>
+              <w:left w:val="single" w:sz="8" w:space="0" w:color="auto"/>
+              <w:bottom w:val="single" w:sz="4" w:space="0" w:color="auto"/>
+              <w:right w:val="single" w:sz="4" w:space="0" w:color="auto"/>
+            </w:tcBorders>
+            <w:shd w:val="clear" w:color="auto" w:fill="auto"/>
+            <w:noWrap/>
+            <w:vAlign w:val="bottom"/>
+            <w:hideMark/>
+          </w:tcPr>
+          <w:p>
+            <w:pPr>
+              <w:ind w:left="0"/>
+              <w:jc w:val="right"/>
+              <w:rPr>
+                <w:rFonts w:ascii="Calibri" w:eastAsia="Times New Roman" w:hAnsi="Calibri" w:cs="Times New Roman"/>
+                <w:color w:val="000000"/>
+                <w:szCs w:val="24"/>
+                <w:lang w:val="pl-PL" w:eastAsia="pl-PL"/>
+              </w:rPr>
+            </w:pPr>
+            <w:r>
+              <w:rPr>
+                <w:rFonts w:ascii="Calibri" w:eastAsia="Times New Roman" w:hAnsi="Calibri" w:cs="Times New Roman"/>
+                <w:color w:val="000000"/>
+                <w:szCs w:val="24"/>
+                <w:lang w:val="pl-PL" w:eastAsia="pl-PL"/>
+              </w:rPr>
+              <w:t>0,5</w:t>
+            </w:r>
+          </w:p>
+        </w:tc>
+        <w:tc>
+          <w:tcPr>
+            <w:tcW w:w="1400" w:type="dxa"/>
+            <w:tcBorders>
+              <w:top w:val="nil"/>
+              <w:left w:val="nil"/>
+              <w:bottom w:val="single" w:sz="4" w:space="0" w:color="auto"/>
+              <w:right w:val="single" w:sz="4" w:space="0" w:color="auto"/>
+            </w:tcBorders>
+            <w:shd w:val="clear" w:color="auto" w:fill="auto"/>
+            <w:noWrap/>
+            <w:vAlign w:val="bottom"/>
+            <w:hideMark/>
+          </w:tcPr>
+          <w:p>
+            <w:pPr>
+              <w:ind w:left="0"/>
+              <w:rPr>
+                <w:rFonts w:ascii="Calibri" w:eastAsia="Times New Roman" w:hAnsi="Calibri" w:cs="Times New Roman"/>
+                <w:color w:val="000000"/>
+                <w:sz w:val="22"/>
+                <w:lang w:val="pl-PL" w:eastAsia="pl-PL"/>
+              </w:rPr>
+            </w:pPr>
+            <w:r>
+              <w:rPr>
+                <w:rFonts w:ascii="Calibri" w:eastAsia="Times New Roman" w:hAnsi="Calibri" w:cs="Times New Roman"/>
+                <w:color w:val="000000"/>
+                <w:sz w:val="22"/>
+                <w:lang w:val="pl-PL" w:eastAsia="pl-PL"/>
+              </w:rPr>
+              <w:t>0.35623</w:t>
+            </w:r>
+          </w:p>
+        </w:tc>
+        <w:tc>
+          <w:tcPr>
+            <w:tcW w:w="1180" w:type="dxa"/>
+            <w:tcBorders>
+              <w:top w:val="nil"/>
+              <w:left w:val="nil"/>
+              <w:bottom w:val="single" w:sz="4" w:space="0" w:color="auto"/>
+              <w:right w:val="single" w:sz="4" w:space="0" w:color="auto"/>
+            </w:tcBorders>
+            <w:shd w:val="clear" w:color="auto" w:fill="auto"/>
+            <w:noWrap/>
+            <w:vAlign w:val="bottom"/>
+            <w:hideMark/>
+          </w:tcPr>
+          <w:p>
+            <w:pPr>
+              <w:ind w:left="0"/>
+              <w:rPr>
+                <w:rFonts w:ascii="Calibri" w:eastAsia="Times New Roman" w:hAnsi="Calibri" w:cs="Times New Roman"/>
+                <w:color w:val="000000"/>
+                <w:sz w:val="22"/>
+                <w:lang w:val="pl-PL" w:eastAsia="pl-PL"/>
+              </w:rPr>
+            </w:pPr>
+            <w:r>
+              <w:rPr>
+                <w:rFonts w:ascii="Calibri" w:eastAsia="Times New Roman" w:hAnsi="Calibri" w:cs="Times New Roman"/>
+                <w:color w:val="000000"/>
+                <w:sz w:val="22"/>
+                <w:lang w:val="pl-PL" w:eastAsia="pl-PL"/>
+              </w:rPr>
+              <w:t>0.0090336</w:t>
+            </w:r>
+          </w:p>
+        </w:tc>
+        <w:tc>
+          <w:tcPr>
+            <w:tcW w:w="1480" w:type="dxa"/>
+            <w:tcBorders>
+              <w:top w:val="nil"/>
+              <w:left w:val="nil"/>
+              <w:bottom w:val="single" w:sz="4" w:space="0" w:color="auto"/>
+              <w:right w:val="single" w:sz="8" w:space="0" w:color="auto"/>
+            </w:tcBorders>
+            <w:shd w:val="clear" w:color="auto" w:fill="auto"/>
+            <w:noWrap/>
+            <w:vAlign w:val="bottom"/>
+            <w:hideMark/>
+          </w:tcPr>
+          <w:p>
+            <w:pPr>
+              <w:ind w:left="0"/>
+              <w:rPr>
+                <w:rFonts w:ascii="Calibri" w:eastAsia="Times New Roman" w:hAnsi="Calibri" w:cs="Times New Roman"/>
+                <w:color w:val="000000"/>
+                <w:sz w:val="22"/>
+                <w:lang w:val="pl-PL" w:eastAsia="pl-PL"/>
+              </w:rPr>
+            </w:pPr>
+            <w:r>
+              <w:rPr>
+                <w:rFonts w:ascii="Calibri" w:eastAsia="Times New Roman" w:hAnsi="Calibri" w:cs="Times New Roman"/>
+                <w:color w:val="000000"/>
+                <w:sz w:val="22"/>
+                <w:lang w:val="pl-PL" w:eastAsia="pl-PL"/>
+              </w:rPr>
+              <w:t>0.00414326</w:t>
+            </w:r>
+          </w:p>
+        </w:tc>
+      </w:tr>
+      <w:tr>
+        <w:trPr>
+          <w:trHeight w:val="315"/>
+          <w:jc w:val="center"/>
+        </w:trPr>
+        <w:tc>
+          <w:tcPr>
+            <w:tcW w:w="960" w:type="dxa"/>
+            <w:tcBorders>
+              <w:top w:val="nil"/>
+              <w:left w:val="single" w:sz="8" w:space="0" w:color="auto"/>
+              <w:bottom w:val="single" w:sz="4" w:space="0" w:color="auto"/>
+              <w:right w:val="single" w:sz="4" w:space="0" w:color="auto"/>
+            </w:tcBorders>
+            <w:shd w:val="clear" w:color="auto" w:fill="auto"/>
+            <w:noWrap/>
+            <w:vAlign w:val="bottom"/>
+            <w:hideMark/>
+          </w:tcPr>
+          <w:p>
+            <w:pPr>
+              <w:ind w:left="0"/>
+              <w:jc w:val="right"/>
+              <w:rPr>
+                <w:rFonts w:ascii="Calibri" w:eastAsia="Times New Roman" w:hAnsi="Calibri" w:cs="Times New Roman"/>
+                <w:color w:val="000000"/>
+                <w:szCs w:val="24"/>
+                <w:lang w:val="pl-PL" w:eastAsia="pl-PL"/>
+              </w:rPr>
+            </w:pPr>
+            <w:r>
+              <w:rPr>
+                <w:rFonts w:ascii="Calibri" w:eastAsia="Times New Roman" w:hAnsi="Calibri" w:cs="Times New Roman"/>
+                <w:color w:val="000000"/>
+                <w:szCs w:val="24"/>
+                <w:lang w:val="pl-PL" w:eastAsia="pl-PL"/>
+              </w:rPr>
+              <w:t>0,75</w:t>
+            </w:r>
+          </w:p>
+        </w:tc>
+        <w:tc>
+          <w:tcPr>
+            <w:tcW w:w="1400" w:type="dxa"/>
+            <w:tcBorders>
+              <w:top w:val="nil"/>
+              <w:left w:val="nil"/>
+              <w:bottom w:val="single" w:sz="4" w:space="0" w:color="auto"/>
+              <w:right w:val="single" w:sz="4" w:space="0" w:color="auto"/>
+            </w:tcBorders>
+            <w:shd w:val="clear" w:color="auto" w:fill="auto"/>
+            <w:noWrap/>
+            <w:vAlign w:val="bottom"/>
+            <w:hideMark/>
+          </w:tcPr>
+          <w:p>
+            <w:pPr>
+              <w:ind w:left="0"/>
+              <w:rPr>
+                <w:rFonts w:ascii="Calibri" w:eastAsia="Times New Roman" w:hAnsi="Calibri" w:cs="Times New Roman"/>
+                <w:color w:val="000000"/>
+                <w:sz w:val="22"/>
+                <w:lang w:val="pl-PL" w:eastAsia="pl-PL"/>
+              </w:rPr>
+            </w:pPr>
+            <w:r>
+              <w:rPr>
+                <w:rFonts w:ascii="Calibri" w:eastAsia="Times New Roman" w:hAnsi="Calibri" w:cs="Times New Roman"/>
+                <w:color w:val="000000"/>
+                <w:sz w:val="22"/>
+                <w:lang w:val="pl-PL" w:eastAsia="pl-PL"/>
+              </w:rPr>
+              <w:t>0.294644</w:t>
+            </w:r>
+          </w:p>
+        </w:tc>
+        <w:tc>
+          <w:tcPr>
+            <w:tcW w:w="1180" w:type="dxa"/>
+            <w:tcBorders>
+              <w:top w:val="nil"/>
+              <w:left w:val="nil"/>
+              <w:bottom w:val="single" w:sz="4" w:space="0" w:color="auto"/>
+              <w:right w:val="single" w:sz="4" w:space="0" w:color="auto"/>
+            </w:tcBorders>
+            <w:shd w:val="clear" w:color="auto" w:fill="auto"/>
+            <w:noWrap/>
+            <w:vAlign w:val="bottom"/>
+            <w:hideMark/>
+          </w:tcPr>
+          <w:p>
+            <w:pPr>
+              <w:ind w:left="0"/>
+              <w:rPr>
+                <w:rFonts w:ascii="Calibri" w:eastAsia="Times New Roman" w:hAnsi="Calibri" w:cs="Times New Roman"/>
+                <w:color w:val="000000"/>
+                <w:sz w:val="22"/>
+                <w:lang w:val="pl-PL" w:eastAsia="pl-PL"/>
+              </w:rPr>
+            </w:pPr>
+            <w:r>
+              <w:rPr>
+                <w:rFonts w:ascii="Calibri" w:eastAsia="Times New Roman" w:hAnsi="Calibri" w:cs="Times New Roman"/>
+                <w:color w:val="000000"/>
+                <w:sz w:val="22"/>
+                <w:lang w:val="pl-PL" w:eastAsia="pl-PL"/>
+              </w:rPr>
+              <w:t>0.00740797</w:t>
+            </w:r>
+          </w:p>
+        </w:tc>
+        <w:tc>
+          <w:tcPr>
+            <w:tcW w:w="1480" w:type="dxa"/>
+            <w:tcBorders>
+              <w:top w:val="nil"/>
+              <w:left w:val="nil"/>
+              <w:bottom w:val="single" w:sz="4" w:space="0" w:color="auto"/>
+              <w:right w:val="single" w:sz="8" w:space="0" w:color="auto"/>
+            </w:tcBorders>
+            <w:shd w:val="clear" w:color="auto" w:fill="auto"/>
+            <w:noWrap/>
+            <w:vAlign w:val="bottom"/>
+            <w:hideMark/>
+          </w:tcPr>
+          <w:p>
+            <w:pPr>
+              <w:ind w:left="0"/>
+              <w:rPr>
+                <w:rFonts w:ascii="Calibri" w:eastAsia="Times New Roman" w:hAnsi="Calibri" w:cs="Times New Roman"/>
+                <w:color w:val="000000"/>
+                <w:sz w:val="22"/>
+                <w:lang w:val="pl-PL" w:eastAsia="pl-PL"/>
+              </w:rPr>
+            </w:pPr>
+            <w:r>
+              <w:rPr>
+                <w:rFonts w:ascii="Calibri" w:eastAsia="Times New Roman" w:hAnsi="Calibri" w:cs="Times New Roman"/>
+                <w:color w:val="000000"/>
+                <w:sz w:val="22"/>
+                <w:lang w:val="pl-PL" w:eastAsia="pl-PL"/>
+              </w:rPr>
+              <w:t>0.00364687</w:t>
+            </w:r>
+          </w:p>
+        </w:tc>
+      </w:tr>
+      <w:tr>
+        <w:trPr>
+          <w:trHeight w:val="330"/>
+          <w:jc w:val="center"/>
+        </w:trPr>
+        <w:tc>
+          <w:tcPr>
+            <w:tcW w:w="960" w:type="dxa"/>
+            <w:tcBorders>
+              <w:top w:val="nil"/>
+              <w:left w:val="single" w:sz="8" w:space="0" w:color="auto"/>
+              <w:bottom w:val="single" w:sz="8" w:space="0" w:color="auto"/>
+              <w:right w:val="single" w:sz="4" w:space="0" w:color="auto"/>
+            </w:tcBorders>
+            <w:shd w:val="clear" w:color="auto" w:fill="auto"/>
+            <w:noWrap/>
+            <w:vAlign w:val="bottom"/>
+            <w:hideMark/>
+          </w:tcPr>
+          <w:p>
+            <w:pPr>
+              <w:ind w:left="0"/>
+              <w:jc w:val="right"/>
+              <w:rPr>
+                <w:rFonts w:ascii="Calibri" w:eastAsia="Times New Roman" w:hAnsi="Calibri" w:cs="Times New Roman"/>
+                <w:color w:val="000000"/>
+                <w:szCs w:val="24"/>
+                <w:lang w:val="pl-PL" w:eastAsia="pl-PL"/>
+              </w:rPr>
+            </w:pPr>
+            <w:r>
+              <w:rPr>
+                <w:rFonts w:ascii="Calibri" w:eastAsia="Times New Roman" w:hAnsi="Calibri" w:cs="Times New Roman"/>
+                <w:color w:val="000000"/>
+                <w:szCs w:val="24"/>
+                <w:lang w:val="pl-PL" w:eastAsia="pl-PL"/>
+              </w:rPr>
+              <w:t>0,999</w:t>
+            </w:r>
+          </w:p>
+        </w:tc>
+        <w:tc>
+          <w:tcPr>
+            <w:tcW w:w="1400" w:type="dxa"/>
+            <w:tcBorders>
+              <w:top w:val="nil"/>
+              <w:left w:val="nil"/>
+              <w:bottom w:val="single" w:sz="8" w:space="0" w:color="auto"/>
+              <w:right w:val="single" w:sz="4" w:space="0" w:color="auto"/>
+            </w:tcBorders>
+            <w:shd w:val="clear" w:color="auto" w:fill="auto"/>
+            <w:noWrap/>
+            <w:vAlign w:val="bottom"/>
+            <w:hideMark/>
+          </w:tcPr>
+          <w:p>
+            <w:pPr>
+              <w:ind w:left="0"/>
+              <w:rPr>
+                <w:rFonts w:ascii="Calibri" w:eastAsia="Times New Roman" w:hAnsi="Calibri" w:cs="Times New Roman"/>
+                <w:color w:val="000000"/>
+                <w:sz w:val="22"/>
+                <w:lang w:val="pl-PL" w:eastAsia="pl-PL"/>
+              </w:rPr>
+            </w:pPr>
+            <w:r>
+              <w:rPr>
+                <w:rFonts w:ascii="Calibri" w:eastAsia="Times New Roman" w:hAnsi="Calibri" w:cs="Times New Roman"/>
+                <w:color w:val="000000"/>
+                <w:sz w:val="22"/>
+                <w:lang w:val="pl-PL" w:eastAsia="pl-PL"/>
+              </w:rPr>
+              <w:t>0.335505</w:t>
+            </w:r>
+          </w:p>
+        </w:tc>
+        <w:tc>
+          <w:tcPr>
+            <w:tcW w:w="1180" w:type="dxa"/>
+            <w:tcBorders>
+              <w:top w:val="nil"/>
+              <w:left w:val="nil"/>
+              <w:bottom w:val="single" w:sz="8" w:space="0" w:color="auto"/>
+              <w:right w:val="single" w:sz="4" w:space="0" w:color="auto"/>
+            </w:tcBorders>
+            <w:shd w:val="clear" w:color="auto" w:fill="auto"/>
+            <w:noWrap/>
+            <w:vAlign w:val="bottom"/>
+            <w:hideMark/>
+          </w:tcPr>
+          <w:p>
+            <w:pPr>
+              <w:ind w:left="0"/>
+              <w:rPr>
+                <w:rFonts w:ascii="Calibri" w:eastAsia="Times New Roman" w:hAnsi="Calibri" w:cs="Times New Roman"/>
+                <w:color w:val="000000"/>
+                <w:sz w:val="22"/>
+                <w:lang w:val="pl-PL" w:eastAsia="pl-PL"/>
+              </w:rPr>
+            </w:pPr>
+            <w:r>
+              <w:rPr>
+                <w:rFonts w:ascii="Calibri" w:eastAsia="Times New Roman" w:hAnsi="Calibri" w:cs="Times New Roman"/>
+                <w:color w:val="000000"/>
+                <w:sz w:val="22"/>
+                <w:lang w:val="pl-PL" w:eastAsia="pl-PL"/>
+              </w:rPr>
+              <w:t>0.00774656</w:t>
+            </w:r>
+          </w:p>
+        </w:tc>
+        <w:tc>
+          <w:tcPr>
+            <w:tcW w:w="1480" w:type="dxa"/>
+            <w:tcBorders>
+              <w:top w:val="nil"/>
+              <w:left w:val="nil"/>
+              <w:bottom w:val="single" w:sz="8" w:space="0" w:color="auto"/>
+              <w:right w:val="single" w:sz="8" w:space="0" w:color="auto"/>
+            </w:tcBorders>
+            <w:shd w:val="clear" w:color="auto" w:fill="auto"/>
+            <w:noWrap/>
+            <w:vAlign w:val="bottom"/>
+            <w:hideMark/>
+          </w:tcPr>
+          <w:p>
+            <w:pPr>
+              <w:ind w:left="0"/>
+              <w:rPr>
+                <w:rFonts w:ascii="Calibri" w:eastAsia="Times New Roman" w:hAnsi="Calibri" w:cs="Times New Roman"/>
+                <w:color w:val="000000"/>
+                <w:sz w:val="22"/>
+                <w:lang w:val="pl-PL" w:eastAsia="pl-PL"/>
+              </w:rPr>
+            </w:pPr>
+            <w:r>
+              <w:rPr>
+                <w:rFonts w:ascii="Calibri" w:eastAsia="Times New Roman" w:hAnsi="Calibri" w:cs="Times New Roman"/>
+                <w:color w:val="000000"/>
+                <w:sz w:val="22"/>
+                <w:lang w:val="pl-PL" w:eastAsia="pl-PL"/>
+              </w:rPr>
+              <w:t>0.00479188</w:t>
+            </w:r>
+          </w:p>
+        </w:tc>
+      </w:tr>
+    </w:tbl>
+    <w:p>
+      <w:pPr>
+        <w:rPr>
+          <w:rFonts w:ascii="Times New Roman" w:hAnsi="Times New Roman" w:cs="Times New Roman"/>
+          <w:b/>
+        </w:rPr>
+      </w:pPr>
+    </w:p>
+    <w:p>
+      <w:pPr>
+        <w:ind w:firstLine="351"/>
+        <w:rPr>
+          <w:rFonts w:ascii="Times New Roman" w:hAnsi="Times New Roman" w:cs="Times New Roman"/>
+        </w:rPr>
+      </w:pPr>
+      <w:r>
+        <w:rPr>
+          <w:rFonts w:ascii="Times New Roman" w:hAnsi="Times New Roman" w:cs="Times New Roman"/>
+        </w:rPr>
+        <w:lastRenderedPageBreak/>
+        <w:t>Results are c</w:t>
+      </w:r>
+      <w:r>
+        <w:rPr>
+          <w:rFonts w:ascii="Times New Roman" w:hAnsi="Times New Roman" w:cs="Times New Roman"/>
+        </w:rPr>
+        <w:t xml:space="preserve">urious is in spite of the fact </w:t>
+      </w:r>
+      <w:r>
+        <w:rPr>
+          <w:rFonts w:ascii="Times New Roman" w:hAnsi="Times New Roman" w:cs="Times New Roman"/>
+        </w:rPr>
+        <w:t>the chart for C = 0.75 look completely different from output for C = 0.99</w:t>
+      </w:r>
+      <w:r>
+        <w:rPr>
+          <w:rFonts w:ascii="Times New Roman" w:hAnsi="Times New Roman" w:cs="Times New Roman"/>
+        </w:rPr>
+        <w:t xml:space="preserve"> which is more similar to Analytical solution</w:t>
+      </w:r>
+      <w:r>
+        <w:rPr>
+          <w:rFonts w:ascii="Times New Roman" w:hAnsi="Times New Roman" w:cs="Times New Roman"/>
+        </w:rPr>
+        <w:t xml:space="preserve">, norms for these two outputs are really similar. It could be computation error or </w:t>
+      </w:r>
+      <w:r>
+        <w:rPr>
+          <w:rFonts w:ascii="Times New Roman" w:hAnsi="Times New Roman" w:cs="Times New Roman"/>
+        </w:rPr>
+        <w:t>confirmation</w:t>
+      </w:r>
+      <w:r>
+        <w:rPr>
+          <w:rFonts w:ascii="Times New Roman" w:hAnsi="Times New Roman" w:cs="Times New Roman"/>
+        </w:rPr>
+        <w:t xml:space="preserve"> of fact that visual similarity could be deceptive.</w:t>
+      </w:r>
+    </w:p>
+    <w:p>
+      <w:pPr>
+        <w:rPr>
+          <w:rFonts w:ascii="Times New Roman" w:hAnsi="Times New Roman" w:cs="Times New Roman"/>
+          <w:b/>
+        </w:rPr>
+      </w:pPr>
+    </w:p>
+    <w:p>
+      <w:pPr>
+        <w:rPr>
+          <w:rFonts w:ascii="Times New Roman" w:hAnsi="Times New Roman" w:cs="Times New Roman"/>
+          <w:b/>
+        </w:rPr>
+      </w:pPr>
+    </w:p>
+    <w:p>
+      <w:pPr>
+        <w:rPr>
+          <w:rFonts w:ascii="Times New Roman" w:hAnsi="Times New Roman" w:cs="Times New Roman"/>
+          <w:b/>
+        </w:rPr>
+      </w:pPr>
+      <w:r>
+        <w:rPr>
+          <w:rFonts w:ascii="Times New Roman" w:hAnsi="Times New Roman" w:cs="Times New Roman"/>
+          <w:b/>
+        </w:rPr>
+        <w:t>Compare this case for different time</w:t>
+      </w:r>
+    </w:p>
+    <w:p>
+      <w:pPr>
+        <w:rPr>
+          <w:rFonts w:ascii="Times New Roman" w:hAnsi="Times New Roman" w:cs="Times New Roman"/>
+          <w:b/>
+        </w:rPr>
+      </w:pPr>
+    </w:p>
+    <w:p>
+      <w:pPr>
+        <w:rPr>
+          <w:rFonts w:ascii="Times New Roman" w:hAnsi="Times New Roman" w:cs="Times New Roman"/>
+          <w:b/>
+        </w:rPr>
+      </w:pPr>
+    </w:p>
+    <w:p>
+      <w:pPr>
+        <w:jc w:val="center"/>
+        <w:rPr>
+          <w:rFonts w:ascii="Times New Roman" w:hAnsi="Times New Roman" w:cs="Times New Roman"/>
+          <w:b/>
+        </w:rPr>
+      </w:pPr>
+      <w:r>
+        <w:rPr>
+          <w:rFonts w:ascii="Times New Roman" w:hAnsi="Times New Roman" w:cs="Times New Roman"/>
+          <w:b/>
+          <w:noProof/>
+          <w:lang w:val="pl-PL" w:eastAsia="pl-PL"/>
+        </w:rPr>
+        <w:drawing>
+          <wp:inline distT="0" distB="0" distL="0" distR="0">
+            <wp:extent cx="3152851" cy="2365577"/>
+            <wp:effectExtent l="0" t="0" r="0" b="0"/>
+            <wp:docPr id="15" name="Obraz 15" descr="C:\Users\Domowy\Desktop\Dokumenty Wiktora\V rok\Computional Methods\Assignment Code WBednarek\Computational-Methods\Matlab scripts and graphs\expTimeExplicit.bmp"/>
+            <wp:cNvGraphicFramePr>
+              <a:graphicFrameLocks xmlns:a="http://schemas.openxmlformats.org/drawingml/2006/main" noChangeAspect="1"/>
+            </wp:cNvGraphicFramePr>
+            <a:graphic xmlns:a="http://schemas.openxmlformats.org/drawingml/2006/main">
+              <a:graphicData uri="http://schemas.openxmlformats.org/drawingml/2006/picture">
+                <pic:pic xmlns:pic="http://schemas.openxmlformats.org/drawingml/2006/picture">
+                  <pic:nvPicPr>
+                    <pic:cNvPr id="0" name="Picture 12" descr="C:\Users\Domowy\Desktop\Dokumenty Wiktora\V rok\Computional Methods\Assignment Code WBednarek\Computational-Methods\Matlab scripts and graphs\expTimeExplicit.bmp"/>
+                    <pic:cNvPicPr>
+                      <a:picLocks noChangeAspect="1" noChangeArrowheads="1"/>
+                    </pic:cNvPicPr>
+                  </pic:nvPicPr>
+                  <pic:blipFill>
+                    <a:blip r:embed="rId15">
+                      <a:extLst>
+                        <a:ext uri="{28A0092B-C50C-407E-A947-70E740481C1C}">
+                          <a14:useLocalDpi xmlns:a14="http://schemas.microsoft.com/office/drawing/2010/main" val="0"/>
+                        </a:ext>
+                      </a:extLst>
+                    </a:blip>
+                    <a:srcRect/>
+                    <a:stretch>
+                      <a:fillRect/>
+                    </a:stretch>
+                  </pic:blipFill>
+                  <pic:spPr bwMode="auto">
+                    <a:xfrm>
+                      <a:off x="0" y="0"/>
+                      <a:ext cx="3169999" cy="2378443"/>
+                    </a:xfrm>
+                    <a:prstGeom prst="rect">
+                      <a:avLst/>
+                    </a:prstGeom>
+                    <a:noFill/>
+                    <a:ln>
+                      <a:noFill/>
+                    </a:ln>
+                  </pic:spPr>
+                </pic:pic>
+              </a:graphicData>
+            </a:graphic>
+          </wp:inline>
+        </w:drawing>
+      </w:r>
+    </w:p>
+    <w:p>
+      <w:pPr>
+        <w:rPr>
+          <w:rFonts w:ascii="Times New Roman" w:hAnsi="Times New Roman" w:cs="Times New Roman"/>
+          <w:b/>
+        </w:rPr>
+      </w:pPr>
+    </w:p>
+    <w:p>
+      <w:pPr>
+        <w:pStyle w:val="Legenda"/>
+        <w:jc w:val="center"/>
+        <w:rPr>
+          <w:rFonts w:ascii="Times New Roman" w:hAnsi="Times New Roman" w:cs="Times New Roman"/>
+          <w:b/>
+        </w:rPr>
+      </w:pPr>
+      <w:r>
+        <w:t xml:space="preserve">Fig. </w:t>
+      </w:r>
+      <w:r>
+        <w:fldChar w:fldCharType="begin"/>
+      </w:r>
+      <w:r>
+        <w:instrText xml:space="preserve"> SEQ Fig. \* ARABIC </w:instrText>
+      </w:r>
+      <w:r>
+        <w:fldChar w:fldCharType="separate"/>
+      </w:r>
+      <w:r>
+        <w:rPr>
+          <w:noProof/>
+        </w:rPr>
+        <w:t>9</w:t>
+      </w:r>
+      <w:r>
+        <w:fldChar w:fldCharType="end"/>
+      </w:r>
+      <w:r>
+        <w:t xml:space="preserve"> </w:t>
+      </w:r>
+      <w:r>
+        <w:t>Comparing  Explicit Upwind Scheme results for different times, exponential type of initial boundary t=5 and 10, CFL = 0.999, number of points = 100.</w:t>
+      </w:r>
+    </w:p>
+    <w:p>
+      <w:pPr>
+        <w:rPr>
+          <w:rFonts w:ascii="Times New Roman" w:hAnsi="Times New Roman" w:cs="Times New Roman"/>
+          <w:b/>
+        </w:rPr>
+      </w:pPr>
+    </w:p>
+    <w:p>
+      <w:pPr>
+        <w:rPr>
+          <w:rFonts w:ascii="Times New Roman" w:hAnsi="Times New Roman" w:cs="Times New Roman"/>
+          <w:b/>
+        </w:rPr>
+      </w:pPr>
+      <w:r>
+        <w:rPr>
+          <w:rFonts w:ascii="Times New Roman" w:hAnsi="Times New Roman" w:cs="Times New Roman"/>
+          <w:b/>
+        </w:rPr>
+        <w:t xml:space="preserve">Finally </w:t>
+      </w:r>
+      <w:r>
+        <w:rPr>
+          <w:rFonts w:ascii="Times New Roman" w:hAnsi="Times New Roman" w:cs="Times New Roman"/>
+          <w:b/>
+        </w:rPr>
+        <w:t xml:space="preserve">Compare this case for different </w:t>
+      </w:r>
+      <w:r>
+        <w:rPr>
+          <w:rFonts w:ascii="Times New Roman" w:hAnsi="Times New Roman" w:cs="Times New Roman"/>
+          <w:b/>
+        </w:rPr>
+        <w:t>numb</w:t>
+      </w:r>
+      <w:r>
+        <w:rPr>
+          <w:rFonts w:ascii="Times New Roman" w:hAnsi="Times New Roman" w:cs="Times New Roman"/>
+          <w:b/>
+        </w:rPr>
+        <w:t>er of points</w:t>
+      </w:r>
+    </w:p>
+    <w:p>
+      <w:pPr>
+        <w:rPr>
+          <w:rFonts w:ascii="Times New Roman" w:hAnsi="Times New Roman" w:cs="Times New Roman"/>
+          <w:b/>
+        </w:rPr>
+      </w:pPr>
+    </w:p>
+    <w:p>
+      <w:pPr>
+        <w:rPr>
+          <w:rFonts w:ascii="Times New Roman" w:hAnsi="Times New Roman" w:cs="Times New Roman"/>
+          <w:b/>
+        </w:rPr>
+      </w:pPr>
+    </w:p>
+    <w:p>
+      <w:pPr>
+        <w:jc w:val="center"/>
+        <w:rPr>
+          <w:rFonts w:ascii="Times New Roman" w:hAnsi="Times New Roman" w:cs="Times New Roman"/>
+          <w:b/>
+        </w:rPr>
+      </w:pPr>
+      <w:r>
+        <w:rPr>
+          <w:rFonts w:ascii="Times New Roman" w:hAnsi="Times New Roman" w:cs="Times New Roman"/>
+          <w:b/>
+          <w:noProof/>
+          <w:lang w:val="pl-PL" w:eastAsia="pl-PL"/>
+        </w:rPr>
+        <w:drawing>
+          <wp:inline distT="0" distB="0" distL="0" distR="0">
+            <wp:extent cx="3272996" cy="2860244"/>
+            <wp:effectExtent l="0" t="0" r="3810" b="0"/>
+            <wp:docPr id="16" name="Obraz 16" descr="C:\Users\Domowy\Desktop\Dokumenty Wiktora\V rok\Computional Methods\Assignment Code WBednarek\Computational-Methods\Matlab scripts and graphs\expPointsExplicit.bmp"/>
+            <wp:cNvGraphicFramePr>
+              <a:graphicFrameLocks xmlns:a="http://schemas.openxmlformats.org/drawingml/2006/main" noChangeAspect="1"/>
+            </wp:cNvGraphicFramePr>
+            <a:graphic xmlns:a="http://schemas.openxmlformats.org/drawingml/2006/main">
+              <a:graphicData uri="http://schemas.openxmlformats.org/drawingml/2006/picture">
+                <pic:pic xmlns:pic="http://schemas.openxmlformats.org/drawingml/2006/picture">
+                  <pic:nvPicPr>
+                    <pic:cNvPr id="0" name="Picture 13" descr="C:\Users\Domowy\Desktop\Dokumenty Wiktora\V rok\Computional Methods\Assignment Code WBednarek\Computational-Methods\Matlab scripts and graphs\expPointsExplicit.bmp"/>
+                    <pic:cNvPicPr>
+                      <a:picLocks noChangeAspect="1" noChangeArrowheads="1"/>
+                    </pic:cNvPicPr>
+                  </pic:nvPicPr>
+                  <pic:blipFill>
+                    <a:blip r:embed="rId16">
+                      <a:extLst>
+                        <a:ext uri="{28A0092B-C50C-407E-A947-70E740481C1C}">
+                          <a14:useLocalDpi xmlns:a14="http://schemas.microsoft.com/office/drawing/2010/main" val="0"/>
+                        </a:ext>
+                      </a:extLst>
+                    </a:blip>
+                    <a:srcRect/>
+                    <a:stretch>
+                      <a:fillRect/>
+                    </a:stretch>
+                  </pic:blipFill>
+                  <pic:spPr bwMode="auto">
+                    <a:xfrm>
+                      <a:off x="0" y="0"/>
+                      <a:ext cx="3285944" cy="2871559"/>
+                    </a:xfrm>
+                    <a:prstGeom prst="rect">
+                      <a:avLst/>
+                    </a:prstGeom>
+                    <a:noFill/>
+                    <a:ln>
+                      <a:noFill/>
+                    </a:ln>
+                  </pic:spPr>
+                </pic:pic>
+              </a:graphicData>
+            </a:graphic>
+          </wp:inline>
+        </w:drawing>
+      </w:r>
+    </w:p>
+    <w:p>
+      <w:pPr>
+        <w:pStyle w:val="Legenda"/>
+        <w:jc w:val="center"/>
+        <w:rPr>
+          <w:rFonts w:ascii="Times New Roman" w:hAnsi="Times New Roman" w:cs="Times New Roman"/>
+          <w:b/>
+        </w:rPr>
+      </w:pPr>
       <w:bookmarkStart w:id="2" w:name="_GoBack"/>
-      <w:bookmarkEnd w:id="2"/>
-      <w:r>
-        <w:t>, sign type of initial boundary t=5 and 10, CFL = 0.999, number of points = 100.</w:t>
-      </w:r>
-    </w:p>
+      <w:r>
+        <w:t xml:space="preserve">Fig. </w:t>
+      </w:r>
+      <w:r>
+        <w:fldChar w:fldCharType="begin"/>
+      </w:r>
+      <w:r>
+        <w:instrText xml:space="preserve"> SEQ Fig. \* ARABIC </w:instrText>
+      </w:r>
+      <w:r>
+        <w:fldChar w:fldCharType="separate"/>
+      </w:r>
+      <w:r>
+        <w:rPr>
+          <w:noProof/>
+        </w:rPr>
+        <w:t>10</w:t>
+      </w:r>
+      <w:r>
+        <w:fldChar w:fldCharType="end"/>
+      </w:r>
+      <w:r>
+        <w:t xml:space="preserve"> </w:t>
+      </w:r>
+      <w:r>
+        <w:t>Comparing  Explicit Upwind Scheme results for different times, exponential t</w:t>
+      </w:r>
+      <w:r>
+        <w:t>ype of initial boundary t=</w:t>
+      </w:r>
+      <w:r>
+        <w:t>10, CFL = 0.999, number of points = 100</w:t>
+      </w:r>
+      <w:r>
+        <w:t>, 200 and 400</w:t>
+      </w:r>
+      <w:r>
+        <w:t>.</w:t>
+      </w:r>
+    </w:p>
+    <w:bookmarkEnd w:id="2"/>
+    <w:p>
+      <w:pPr>
+        <w:rPr>
+          <w:rFonts w:ascii="Times New Roman" w:hAnsi="Times New Roman" w:cs="Times New Roman"/>
+          <w:b/>
+        </w:rPr>
+      </w:pPr>
+    </w:p>
+    <w:p>
+      <w:pPr>
+        <w:rPr>
+          <w:rFonts w:ascii="Times New Roman" w:hAnsi="Times New Roman" w:cs="Times New Roman"/>
+          <w:b/>
+        </w:rPr>
+      </w:pPr>
+    </w:p>
+    <w:p>
+      <w:pPr>
+        <w:rPr>
+          <w:rFonts w:ascii="Times New Roman" w:hAnsi="Times New Roman" w:cs="Times New Roman"/>
+          <w:b/>
+        </w:rPr>
+      </w:pPr>
+    </w:p>
+    <w:p>
+      <w:pPr>
+        <w:rPr>
+          <w:rFonts w:ascii="Times New Roman" w:hAnsi="Times New Roman" w:cs="Times New Roman"/>
+          <w:b/>
+        </w:rPr>
+      </w:pPr>
+    </w:p>
+    <w:p>
+      <w:pPr>
+        <w:rPr>
+          <w:rFonts w:ascii="Times New Roman" w:hAnsi="Times New Roman" w:cs="Times New Roman"/>
+          <w:b/>
+        </w:rPr>
+      </w:pPr>
+    </w:p>
+    <w:p>
+      <w:pPr>
+        <w:rPr>
+          <w:rFonts w:ascii="Times New Roman" w:hAnsi="Times New Roman" w:cs="Times New Roman"/>
+          <w:b/>
+        </w:rPr>
+      </w:pPr>
+    </w:p>
+    <w:p>
+      <w:pPr>
+        <w:rPr>
+          <w:rFonts w:ascii="Times New Roman" w:hAnsi="Times New Roman" w:cs="Times New Roman"/>
+          <w:b/>
+        </w:rPr>
+      </w:pPr>
+    </w:p>
+    <w:p>
+      <w:pPr>
+        <w:rPr>
+          <w:rFonts w:ascii="Times New Roman" w:hAnsi="Times New Roman" w:cs="Times New Roman"/>
+          <w:b/>
+        </w:rPr>
+      </w:pPr>
+    </w:p>
+    <w:p>
+      <w:pPr>
+        <w:rPr>
+          <w:rFonts w:ascii="Times New Roman" w:hAnsi="Times New Roman" w:cs="Times New Roman"/>
+          <w:b/>
+        </w:rPr>
+      </w:pPr>
+    </w:p>
+    <w:p>
+      <w:pPr>
+        <w:rPr>
+          <w:rFonts w:ascii="Times New Roman" w:hAnsi="Times New Roman" w:cs="Times New Roman"/>
+          <w:b/>
+        </w:rPr>
+      </w:pPr>
+    </w:p>
+    <w:p>
+      <w:pPr>
+        <w:rPr>
+          <w:rFonts w:ascii="Times New Roman" w:hAnsi="Times New Roman" w:cs="Times New Roman"/>
+          <w:b/>
+        </w:rPr>
+      </w:pPr>
+    </w:p>
+    <w:p>
+      <w:pPr>
+        <w:rPr>
+          <w:rFonts w:ascii="Times New Roman" w:hAnsi="Times New Roman" w:cs="Times New Roman"/>
+          <w:b/>
+        </w:rPr>
+      </w:pPr>
+    </w:p>
+    <w:p>
+      <w:pPr>
+        <w:rPr>
+          <w:rFonts w:ascii="Times New Roman" w:hAnsi="Times New Roman" w:cs="Times New Roman"/>
+          <w:b/>
+        </w:rPr>
+      </w:pPr>
+    </w:p>
+    <w:p>
+      <w:pPr>
+        <w:pStyle w:val="Legenda"/>
+        <w:jc w:val="center"/>
+        <w:rPr>
+          <w:rFonts w:ascii="Times New Roman" w:hAnsi="Times New Roman" w:cs="Times New Roman"/>
+          <w:b/>
+        </w:rPr>
+      </w:pPr>
+      <w:r>
+        <w:t xml:space="preserve">Table </w:t>
+      </w:r>
+      <w:r>
+        <w:fldChar w:fldCharType="begin"/>
+      </w:r>
+      <w:r>
+        <w:instrText xml:space="preserve"> SEQ Table \* ARABIC </w:instrText>
+      </w:r>
+      <w:r>
+        <w:fldChar w:fldCharType="separate"/>
+      </w:r>
+      <w:r>
+        <w:rPr>
+          <w:noProof/>
+        </w:rPr>
+        <w:t>4</w:t>
+      </w:r>
+      <w:r>
+        <w:fldChar w:fldCharType="end"/>
+      </w:r>
+      <w:r>
+        <w:t xml:space="preserve"> </w:t>
+      </w:r>
+      <w:r>
+        <w:t>Norms values depending on number of points in Explicit Upwind Scheme</w:t>
+      </w:r>
+      <w:r>
+        <w:t xml:space="preserve"> with exponential </w:t>
+      </w:r>
+      <w:r>
+        <w:t>type of initial boundary</w:t>
+      </w:r>
+      <w:r>
+        <w:t>. Data results for t=10</w:t>
+      </w:r>
+      <w:r>
+        <w:t>, CFL = 0.999 number of points = 100, 200, 400.</w:t>
+      </w:r>
+    </w:p>
+    <w:tbl>
+      <w:tblPr>
+        <w:tblW w:w="5020" w:type="dxa"/>
+        <w:jc w:val="center"/>
+        <w:tblCellMar>
+          <w:left w:w="70" w:type="dxa"/>
+          <w:right w:w="70" w:type="dxa"/>
+        </w:tblCellMar>
+        <w:tblLook w:val="04A0" w:firstRow="1" w:lastRow="0" w:firstColumn="1" w:lastColumn="0" w:noHBand="0" w:noVBand="1"/>
+      </w:tblPr>
+      <w:tblGrid>
+        <w:gridCol w:w="960"/>
+        <w:gridCol w:w="1400"/>
+        <w:gridCol w:w="1200"/>
+        <w:gridCol w:w="1480"/>
+      </w:tblGrid>
+      <w:tr>
+        <w:trPr>
+          <w:trHeight w:val="1275"/>
+          <w:jc w:val="center"/>
+        </w:trPr>
+        <w:tc>
+          <w:tcPr>
+            <w:tcW w:w="960" w:type="dxa"/>
+            <w:tcBorders>
+              <w:top w:val="single" w:sz="8" w:space="0" w:color="auto"/>
+              <w:left w:val="single" w:sz="8" w:space="0" w:color="auto"/>
+              <w:bottom w:val="single" w:sz="8" w:space="0" w:color="auto"/>
+              <w:right w:val="single" w:sz="4" w:space="0" w:color="auto"/>
+            </w:tcBorders>
+            <w:shd w:val="clear" w:color="auto" w:fill="auto"/>
+            <w:vAlign w:val="bottom"/>
+            <w:hideMark/>
+          </w:tcPr>
+          <w:p>
+            <w:pPr>
+              <w:ind w:left="0"/>
+              <w:rPr>
+                <w:rFonts w:ascii="Calibri" w:eastAsia="Times New Roman" w:hAnsi="Calibri" w:cs="Times New Roman"/>
+                <w:b/>
+                <w:bCs/>
+                <w:color w:val="000000"/>
+                <w:szCs w:val="24"/>
+                <w:lang w:eastAsia="pl-PL"/>
+              </w:rPr>
+            </w:pPr>
+            <w:r>
+              <w:rPr>
+                <w:rFonts w:ascii="Calibri" w:eastAsia="Times New Roman" w:hAnsi="Calibri" w:cs="Times New Roman"/>
+                <w:b/>
+                <w:bCs/>
+                <w:color w:val="000000"/>
+                <w:szCs w:val="24"/>
+                <w:lang w:eastAsia="pl-PL"/>
+              </w:rPr>
+              <w:t>Number of points in space</w:t>
+            </w:r>
+          </w:p>
+        </w:tc>
+        <w:tc>
+          <w:tcPr>
+            <w:tcW w:w="1400" w:type="dxa"/>
+            <w:tcBorders>
+              <w:top w:val="single" w:sz="8" w:space="0" w:color="auto"/>
+              <w:left w:val="nil"/>
+              <w:bottom w:val="single" w:sz="8" w:space="0" w:color="auto"/>
+              <w:right w:val="single" w:sz="4" w:space="0" w:color="auto"/>
+            </w:tcBorders>
+            <w:shd w:val="clear" w:color="auto" w:fill="auto"/>
+            <w:noWrap/>
+            <w:vAlign w:val="bottom"/>
+            <w:hideMark/>
+          </w:tcPr>
+          <w:p>
+            <w:pPr>
+              <w:ind w:left="0"/>
+              <w:rPr>
+                <w:rFonts w:ascii="Calibri" w:eastAsia="Times New Roman" w:hAnsi="Calibri" w:cs="Times New Roman"/>
+                <w:b/>
+                <w:bCs/>
+                <w:color w:val="000000"/>
+                <w:szCs w:val="24"/>
+                <w:lang w:val="pl-PL" w:eastAsia="pl-PL"/>
+              </w:rPr>
+            </w:pPr>
+            <w:r>
+              <w:rPr>
+                <w:rFonts w:ascii="Calibri" w:eastAsia="Times New Roman" w:hAnsi="Calibri" w:cs="Times New Roman"/>
+                <w:b/>
+                <w:bCs/>
+                <w:color w:val="000000"/>
+                <w:szCs w:val="24"/>
+                <w:lang w:val="pl-PL" w:eastAsia="pl-PL"/>
+              </w:rPr>
+              <w:t>Infinite norm</w:t>
+            </w:r>
+          </w:p>
+        </w:tc>
+        <w:tc>
+          <w:tcPr>
+            <w:tcW w:w="1180" w:type="dxa"/>
+            <w:tcBorders>
+              <w:top w:val="single" w:sz="8" w:space="0" w:color="auto"/>
+              <w:left w:val="nil"/>
+              <w:bottom w:val="single" w:sz="8" w:space="0" w:color="auto"/>
+              <w:right w:val="single" w:sz="4" w:space="0" w:color="auto"/>
+            </w:tcBorders>
+            <w:shd w:val="clear" w:color="auto" w:fill="auto"/>
+            <w:noWrap/>
+            <w:vAlign w:val="bottom"/>
+            <w:hideMark/>
+          </w:tcPr>
+          <w:p>
+            <w:pPr>
+              <w:ind w:left="0"/>
+              <w:rPr>
+                <w:rFonts w:ascii="Calibri" w:eastAsia="Times New Roman" w:hAnsi="Calibri" w:cs="Times New Roman"/>
+                <w:b/>
+                <w:bCs/>
+                <w:color w:val="000000"/>
+                <w:szCs w:val="24"/>
+                <w:lang w:val="pl-PL" w:eastAsia="pl-PL"/>
+              </w:rPr>
+            </w:pPr>
+            <w:r>
+              <w:rPr>
+                <w:rFonts w:ascii="Calibri" w:eastAsia="Times New Roman" w:hAnsi="Calibri" w:cs="Times New Roman"/>
+                <w:b/>
+                <w:bCs/>
+                <w:color w:val="000000"/>
+                <w:szCs w:val="24"/>
+                <w:lang w:val="pl-PL" w:eastAsia="pl-PL"/>
+              </w:rPr>
+              <w:t>Norm one</w:t>
+            </w:r>
+          </w:p>
+        </w:tc>
+        <w:tc>
+          <w:tcPr>
+            <w:tcW w:w="1480" w:type="dxa"/>
+            <w:tcBorders>
+              <w:top w:val="single" w:sz="8" w:space="0" w:color="auto"/>
+              <w:left w:val="nil"/>
+              <w:bottom w:val="single" w:sz="8" w:space="0" w:color="auto"/>
+              <w:right w:val="single" w:sz="8" w:space="0" w:color="auto"/>
+            </w:tcBorders>
+            <w:shd w:val="clear" w:color="auto" w:fill="auto"/>
+            <w:noWrap/>
+            <w:vAlign w:val="bottom"/>
+            <w:hideMark/>
+          </w:tcPr>
+          <w:p>
+            <w:pPr>
+              <w:ind w:left="0"/>
+              <w:rPr>
+                <w:rFonts w:ascii="Calibri" w:eastAsia="Times New Roman" w:hAnsi="Calibri" w:cs="Times New Roman"/>
+                <w:b/>
+                <w:bCs/>
+                <w:color w:val="000000"/>
+                <w:szCs w:val="24"/>
+                <w:lang w:val="pl-PL" w:eastAsia="pl-PL"/>
+              </w:rPr>
+            </w:pPr>
+            <w:r>
+              <w:rPr>
+                <w:rFonts w:ascii="Calibri" w:eastAsia="Times New Roman" w:hAnsi="Calibri" w:cs="Times New Roman"/>
+                <w:b/>
+                <w:bCs/>
+                <w:color w:val="000000"/>
+                <w:szCs w:val="24"/>
+                <w:lang w:val="pl-PL" w:eastAsia="pl-PL"/>
+              </w:rPr>
+              <w:t xml:space="preserve">Norm </w:t>
+            </w:r>
+            <w:proofErr w:type="spellStart"/>
+            <w:r>
+              <w:rPr>
+                <w:rFonts w:ascii="Calibri" w:eastAsia="Times New Roman" w:hAnsi="Calibri" w:cs="Times New Roman"/>
+                <w:b/>
+                <w:bCs/>
+                <w:color w:val="000000"/>
+                <w:szCs w:val="24"/>
+                <w:lang w:val="pl-PL" w:eastAsia="pl-PL"/>
+              </w:rPr>
+              <w:t>two</w:t>
+            </w:r>
+            <w:proofErr w:type="spellEnd"/>
+          </w:p>
+        </w:tc>
+      </w:tr>
+      <w:tr>
+        <w:trPr>
+          <w:trHeight w:val="315"/>
+          <w:jc w:val="center"/>
+        </w:trPr>
+        <w:tc>
+          <w:tcPr>
+            <w:tcW w:w="960" w:type="dxa"/>
+            <w:tcBorders>
+              <w:top w:val="nil"/>
+              <w:left w:val="single" w:sz="8" w:space="0" w:color="auto"/>
+              <w:bottom w:val="single" w:sz="4" w:space="0" w:color="auto"/>
+              <w:right w:val="single" w:sz="4" w:space="0" w:color="auto"/>
+            </w:tcBorders>
+            <w:shd w:val="clear" w:color="auto" w:fill="auto"/>
+            <w:noWrap/>
+            <w:vAlign w:val="bottom"/>
+            <w:hideMark/>
+          </w:tcPr>
+          <w:p>
+            <w:pPr>
+              <w:ind w:left="0"/>
+              <w:jc w:val="right"/>
+              <w:rPr>
+                <w:rFonts w:ascii="Calibri" w:eastAsia="Times New Roman" w:hAnsi="Calibri" w:cs="Times New Roman"/>
+                <w:color w:val="000000"/>
+                <w:szCs w:val="24"/>
+                <w:lang w:val="pl-PL" w:eastAsia="pl-PL"/>
+              </w:rPr>
+            </w:pPr>
+            <w:r>
+              <w:rPr>
+                <w:rFonts w:ascii="Calibri" w:eastAsia="Times New Roman" w:hAnsi="Calibri" w:cs="Times New Roman"/>
+                <w:color w:val="000000"/>
+                <w:szCs w:val="24"/>
+                <w:lang w:val="pl-PL" w:eastAsia="pl-PL"/>
+              </w:rPr>
+              <w:t>100</w:t>
+            </w:r>
+          </w:p>
+        </w:tc>
+        <w:tc>
+          <w:tcPr>
+            <w:tcW w:w="1400" w:type="dxa"/>
+            <w:tcBorders>
+              <w:top w:val="nil"/>
+              <w:left w:val="nil"/>
+              <w:bottom w:val="single" w:sz="4" w:space="0" w:color="auto"/>
+              <w:right w:val="single" w:sz="4" w:space="0" w:color="auto"/>
+            </w:tcBorders>
+            <w:shd w:val="clear" w:color="auto" w:fill="auto"/>
+            <w:noWrap/>
+            <w:vAlign w:val="bottom"/>
+            <w:hideMark/>
+          </w:tcPr>
+          <w:p>
+            <w:pPr>
+              <w:ind w:left="0"/>
+              <w:rPr>
+                <w:rFonts w:ascii="Calibri" w:eastAsia="Times New Roman" w:hAnsi="Calibri" w:cs="Times New Roman"/>
+                <w:color w:val="000000"/>
+                <w:sz w:val="22"/>
+                <w:lang w:val="pl-PL" w:eastAsia="pl-PL"/>
+              </w:rPr>
+            </w:pPr>
+            <w:r>
+              <w:rPr>
+                <w:rFonts w:ascii="Calibri" w:eastAsia="Times New Roman" w:hAnsi="Calibri" w:cs="Times New Roman"/>
+                <w:color w:val="000000"/>
+                <w:sz w:val="22"/>
+                <w:lang w:val="pl-PL" w:eastAsia="pl-PL"/>
+              </w:rPr>
+              <w:t>0.333254</w:t>
+            </w:r>
+          </w:p>
+        </w:tc>
+        <w:tc>
+          <w:tcPr>
+            <w:tcW w:w="1180" w:type="dxa"/>
+            <w:tcBorders>
+              <w:top w:val="nil"/>
+              <w:left w:val="nil"/>
+              <w:bottom w:val="single" w:sz="4" w:space="0" w:color="auto"/>
+              <w:right w:val="single" w:sz="4" w:space="0" w:color="auto"/>
+            </w:tcBorders>
+            <w:shd w:val="clear" w:color="auto" w:fill="auto"/>
+            <w:noWrap/>
+            <w:vAlign w:val="bottom"/>
+            <w:hideMark/>
+          </w:tcPr>
+          <w:p>
+            <w:pPr>
+              <w:ind w:left="0"/>
+              <w:rPr>
+                <w:rFonts w:ascii="Calibri" w:eastAsia="Times New Roman" w:hAnsi="Calibri" w:cs="Times New Roman"/>
+                <w:color w:val="000000"/>
+                <w:sz w:val="22"/>
+                <w:lang w:val="pl-PL" w:eastAsia="pl-PL"/>
+              </w:rPr>
+            </w:pPr>
+            <w:r>
+              <w:rPr>
+                <w:rFonts w:ascii="Calibri" w:eastAsia="Times New Roman" w:hAnsi="Calibri" w:cs="Times New Roman"/>
+                <w:color w:val="000000"/>
+                <w:sz w:val="22"/>
+                <w:lang w:val="pl-PL" w:eastAsia="pl-PL"/>
+              </w:rPr>
+              <w:t>0.00778686</w:t>
+            </w:r>
+          </w:p>
+        </w:tc>
+        <w:tc>
+          <w:tcPr>
+            <w:tcW w:w="1480" w:type="dxa"/>
+            <w:tcBorders>
+              <w:top w:val="nil"/>
+              <w:left w:val="nil"/>
+              <w:bottom w:val="single" w:sz="4" w:space="0" w:color="auto"/>
+              <w:right w:val="single" w:sz="8" w:space="0" w:color="auto"/>
+            </w:tcBorders>
+            <w:shd w:val="clear" w:color="auto" w:fill="auto"/>
+            <w:noWrap/>
+            <w:vAlign w:val="bottom"/>
+            <w:hideMark/>
+          </w:tcPr>
+          <w:p>
+            <w:pPr>
+              <w:ind w:left="0"/>
+              <w:rPr>
+                <w:rFonts w:ascii="Calibri" w:eastAsia="Times New Roman" w:hAnsi="Calibri" w:cs="Times New Roman"/>
+                <w:color w:val="000000"/>
+                <w:sz w:val="22"/>
+                <w:lang w:val="pl-PL" w:eastAsia="pl-PL"/>
+              </w:rPr>
+            </w:pPr>
+            <w:r>
+              <w:rPr>
+                <w:rFonts w:ascii="Calibri" w:eastAsia="Times New Roman" w:hAnsi="Calibri" w:cs="Times New Roman"/>
+                <w:color w:val="000000"/>
+                <w:sz w:val="22"/>
+                <w:lang w:val="pl-PL" w:eastAsia="pl-PL"/>
+              </w:rPr>
+              <w:t>0.0047627</w:t>
+            </w:r>
+          </w:p>
+        </w:tc>
+      </w:tr>
+      <w:tr>
+        <w:trPr>
+          <w:trHeight w:val="315"/>
+          <w:jc w:val="center"/>
+        </w:trPr>
+        <w:tc>
+          <w:tcPr>
+            <w:tcW w:w="960" w:type="dxa"/>
+            <w:tcBorders>
+              <w:top w:val="nil"/>
+              <w:left w:val="single" w:sz="8" w:space="0" w:color="auto"/>
+              <w:bottom w:val="single" w:sz="4" w:space="0" w:color="auto"/>
+              <w:right w:val="single" w:sz="4" w:space="0" w:color="auto"/>
+            </w:tcBorders>
+            <w:shd w:val="clear" w:color="auto" w:fill="auto"/>
+            <w:noWrap/>
+            <w:vAlign w:val="bottom"/>
+            <w:hideMark/>
+          </w:tcPr>
+          <w:p>
+            <w:pPr>
+              <w:ind w:left="0"/>
+              <w:jc w:val="right"/>
+              <w:rPr>
+                <w:rFonts w:ascii="Calibri" w:eastAsia="Times New Roman" w:hAnsi="Calibri" w:cs="Times New Roman"/>
+                <w:color w:val="000000"/>
+                <w:szCs w:val="24"/>
+                <w:lang w:val="pl-PL" w:eastAsia="pl-PL"/>
+              </w:rPr>
+            </w:pPr>
+            <w:r>
+              <w:rPr>
+                <w:rFonts w:ascii="Calibri" w:eastAsia="Times New Roman" w:hAnsi="Calibri" w:cs="Times New Roman"/>
+                <w:color w:val="000000"/>
+                <w:szCs w:val="24"/>
+                <w:lang w:val="pl-PL" w:eastAsia="pl-PL"/>
+              </w:rPr>
+              <w:t>200</w:t>
+            </w:r>
+          </w:p>
+        </w:tc>
+        <w:tc>
+          <w:tcPr>
+            <w:tcW w:w="1400" w:type="dxa"/>
+            <w:tcBorders>
+              <w:top w:val="nil"/>
+              <w:left w:val="nil"/>
+              <w:bottom w:val="single" w:sz="4" w:space="0" w:color="auto"/>
+              <w:right w:val="single" w:sz="4" w:space="0" w:color="auto"/>
+            </w:tcBorders>
+            <w:shd w:val="clear" w:color="auto" w:fill="auto"/>
+            <w:noWrap/>
+            <w:vAlign w:val="bottom"/>
+            <w:hideMark/>
+          </w:tcPr>
+          <w:p>
+            <w:pPr>
+              <w:ind w:left="0"/>
+              <w:rPr>
+                <w:rFonts w:ascii="Calibri" w:eastAsia="Times New Roman" w:hAnsi="Calibri" w:cs="Times New Roman"/>
+                <w:color w:val="000000"/>
+                <w:sz w:val="22"/>
+                <w:lang w:val="pl-PL" w:eastAsia="pl-PL"/>
+              </w:rPr>
+            </w:pPr>
+            <w:r>
+              <w:rPr>
+                <w:rFonts w:ascii="Calibri" w:eastAsia="Times New Roman" w:hAnsi="Calibri" w:cs="Times New Roman"/>
+                <w:color w:val="000000"/>
+                <w:sz w:val="22"/>
+                <w:lang w:val="pl-PL" w:eastAsia="pl-PL"/>
+              </w:rPr>
+              <w:t>0.204957</w:t>
+            </w:r>
+          </w:p>
+        </w:tc>
+        <w:tc>
+          <w:tcPr>
+            <w:tcW w:w="1180" w:type="dxa"/>
+            <w:tcBorders>
+              <w:top w:val="nil"/>
+              <w:left w:val="nil"/>
+              <w:bottom w:val="single" w:sz="4" w:space="0" w:color="auto"/>
+              <w:right w:val="single" w:sz="4" w:space="0" w:color="auto"/>
+            </w:tcBorders>
+            <w:shd w:val="clear" w:color="auto" w:fill="auto"/>
+            <w:noWrap/>
+            <w:vAlign w:val="bottom"/>
+            <w:hideMark/>
+          </w:tcPr>
+          <w:p>
+            <w:pPr>
+              <w:ind w:left="0"/>
+              <w:rPr>
+                <w:rFonts w:ascii="Calibri" w:eastAsia="Times New Roman" w:hAnsi="Calibri" w:cs="Times New Roman"/>
+                <w:color w:val="000000"/>
+                <w:sz w:val="22"/>
+                <w:lang w:val="pl-PL" w:eastAsia="pl-PL"/>
+              </w:rPr>
+            </w:pPr>
+            <w:r>
+              <w:rPr>
+                <w:rFonts w:ascii="Calibri" w:eastAsia="Times New Roman" w:hAnsi="Calibri" w:cs="Times New Roman"/>
+                <w:color w:val="000000"/>
+                <w:sz w:val="22"/>
+                <w:lang w:val="pl-PL" w:eastAsia="pl-PL"/>
+              </w:rPr>
+              <w:t>0.00496823</w:t>
+            </w:r>
+          </w:p>
+        </w:tc>
+        <w:tc>
+          <w:tcPr>
+            <w:tcW w:w="1480" w:type="dxa"/>
+            <w:tcBorders>
+              <w:top w:val="nil"/>
+              <w:left w:val="nil"/>
+              <w:bottom w:val="single" w:sz="4" w:space="0" w:color="auto"/>
+              <w:right w:val="single" w:sz="8" w:space="0" w:color="auto"/>
+            </w:tcBorders>
+            <w:shd w:val="clear" w:color="auto" w:fill="auto"/>
+            <w:noWrap/>
+            <w:vAlign w:val="bottom"/>
+            <w:hideMark/>
+          </w:tcPr>
+          <w:p>
+            <w:pPr>
+              <w:ind w:left="0"/>
+              <w:rPr>
+                <w:rFonts w:ascii="Calibri" w:eastAsia="Times New Roman" w:hAnsi="Calibri" w:cs="Times New Roman"/>
+                <w:color w:val="000000"/>
+                <w:sz w:val="22"/>
+                <w:lang w:val="pl-PL" w:eastAsia="pl-PL"/>
+              </w:rPr>
+            </w:pPr>
+            <w:r>
+              <w:rPr>
+                <w:rFonts w:ascii="Calibri" w:eastAsia="Times New Roman" w:hAnsi="Calibri" w:cs="Times New Roman"/>
+                <w:color w:val="000000"/>
+                <w:sz w:val="22"/>
+                <w:lang w:val="pl-PL" w:eastAsia="pl-PL"/>
+              </w:rPr>
+              <w:t>0.00190988</w:t>
+            </w:r>
+          </w:p>
+        </w:tc>
+      </w:tr>
+      <w:tr>
+        <w:trPr>
+          <w:trHeight w:val="330"/>
+          <w:jc w:val="center"/>
+        </w:trPr>
+        <w:tc>
+          <w:tcPr>
+            <w:tcW w:w="960" w:type="dxa"/>
+            <w:tcBorders>
+              <w:top w:val="nil"/>
+              <w:left w:val="single" w:sz="8" w:space="0" w:color="auto"/>
+              <w:bottom w:val="single" w:sz="8" w:space="0" w:color="auto"/>
+              <w:right w:val="single" w:sz="4" w:space="0" w:color="auto"/>
+            </w:tcBorders>
+            <w:shd w:val="clear" w:color="auto" w:fill="auto"/>
+            <w:noWrap/>
+            <w:vAlign w:val="bottom"/>
+            <w:hideMark/>
+          </w:tcPr>
+          <w:p>
+            <w:pPr>
+              <w:ind w:left="0"/>
+              <w:jc w:val="right"/>
+              <w:rPr>
+                <w:rFonts w:ascii="Calibri" w:eastAsia="Times New Roman" w:hAnsi="Calibri" w:cs="Times New Roman"/>
+                <w:color w:val="000000"/>
+                <w:szCs w:val="24"/>
+                <w:lang w:val="pl-PL" w:eastAsia="pl-PL"/>
+              </w:rPr>
+            </w:pPr>
+            <w:r>
+              <w:rPr>
+                <w:rFonts w:ascii="Calibri" w:eastAsia="Times New Roman" w:hAnsi="Calibri" w:cs="Times New Roman"/>
+                <w:color w:val="000000"/>
+                <w:szCs w:val="24"/>
+                <w:lang w:val="pl-PL" w:eastAsia="pl-PL"/>
+              </w:rPr>
+              <w:t>400</w:t>
+            </w:r>
+          </w:p>
+        </w:tc>
+        <w:tc>
+          <w:tcPr>
+            <w:tcW w:w="1400" w:type="dxa"/>
+            <w:tcBorders>
+              <w:top w:val="nil"/>
+              <w:left w:val="nil"/>
+              <w:bottom w:val="single" w:sz="8" w:space="0" w:color="auto"/>
+              <w:right w:val="single" w:sz="4" w:space="0" w:color="auto"/>
+            </w:tcBorders>
+            <w:shd w:val="clear" w:color="auto" w:fill="auto"/>
+            <w:noWrap/>
+            <w:vAlign w:val="bottom"/>
+            <w:hideMark/>
+          </w:tcPr>
+          <w:p>
+            <w:pPr>
+              <w:ind w:left="0"/>
+              <w:rPr>
+                <w:rFonts w:ascii="Calibri" w:eastAsia="Times New Roman" w:hAnsi="Calibri" w:cs="Times New Roman"/>
+                <w:color w:val="000000"/>
+                <w:sz w:val="22"/>
+                <w:lang w:val="pl-PL" w:eastAsia="pl-PL"/>
+              </w:rPr>
+            </w:pPr>
+            <w:r>
+              <w:rPr>
+                <w:rFonts w:ascii="Calibri" w:eastAsia="Times New Roman" w:hAnsi="Calibri" w:cs="Times New Roman"/>
+                <w:color w:val="000000"/>
+                <w:sz w:val="22"/>
+                <w:lang w:val="pl-PL" w:eastAsia="pl-PL"/>
+              </w:rPr>
+              <w:t>0.105701</w:t>
+            </w:r>
+          </w:p>
+        </w:tc>
+        <w:tc>
+          <w:tcPr>
+            <w:tcW w:w="1180" w:type="dxa"/>
+            <w:tcBorders>
+              <w:top w:val="nil"/>
+              <w:left w:val="nil"/>
+              <w:bottom w:val="single" w:sz="8" w:space="0" w:color="auto"/>
+              <w:right w:val="single" w:sz="4" w:space="0" w:color="auto"/>
+            </w:tcBorders>
+            <w:shd w:val="clear" w:color="auto" w:fill="auto"/>
+            <w:noWrap/>
+            <w:vAlign w:val="bottom"/>
+            <w:hideMark/>
+          </w:tcPr>
+          <w:p>
+            <w:pPr>
+              <w:ind w:left="0"/>
+              <w:rPr>
+                <w:rFonts w:ascii="Calibri" w:eastAsia="Times New Roman" w:hAnsi="Calibri" w:cs="Times New Roman"/>
+                <w:color w:val="000000"/>
+                <w:sz w:val="22"/>
+                <w:lang w:val="pl-PL" w:eastAsia="pl-PL"/>
+              </w:rPr>
+            </w:pPr>
+            <w:r>
+              <w:rPr>
+                <w:rFonts w:ascii="Calibri" w:eastAsia="Times New Roman" w:hAnsi="Calibri" w:cs="Times New Roman"/>
+                <w:color w:val="000000"/>
+                <w:sz w:val="22"/>
+                <w:lang w:val="pl-PL" w:eastAsia="pl-PL"/>
+              </w:rPr>
+              <w:t>0.00249042</w:t>
+            </w:r>
+          </w:p>
+        </w:tc>
+        <w:tc>
+          <w:tcPr>
+            <w:tcW w:w="1480" w:type="dxa"/>
+            <w:tcBorders>
+              <w:top w:val="nil"/>
+              <w:left w:val="nil"/>
+              <w:bottom w:val="single" w:sz="8" w:space="0" w:color="auto"/>
+              <w:right w:val="single" w:sz="8" w:space="0" w:color="auto"/>
+            </w:tcBorders>
+            <w:shd w:val="clear" w:color="auto" w:fill="auto"/>
+            <w:noWrap/>
+            <w:vAlign w:val="bottom"/>
+            <w:hideMark/>
+          </w:tcPr>
+          <w:p>
+            <w:pPr>
+              <w:ind w:left="0"/>
+              <w:rPr>
+                <w:rFonts w:ascii="Calibri" w:eastAsia="Times New Roman" w:hAnsi="Calibri" w:cs="Times New Roman"/>
+                <w:color w:val="000000"/>
+                <w:sz w:val="22"/>
+                <w:lang w:val="pl-PL" w:eastAsia="pl-PL"/>
+              </w:rPr>
+            </w:pPr>
+            <w:r>
+              <w:rPr>
+                <w:rFonts w:ascii="Calibri" w:eastAsia="Times New Roman" w:hAnsi="Calibri" w:cs="Times New Roman"/>
+                <w:color w:val="000000"/>
+                <w:sz w:val="22"/>
+                <w:lang w:val="pl-PL" w:eastAsia="pl-PL"/>
+              </w:rPr>
+              <w:t>0.000694047</w:t>
+            </w:r>
+          </w:p>
+        </w:tc>
+      </w:tr>
+    </w:tbl>
+    <w:p>
+      <w:pPr>
+        <w:rPr>
+          <w:rFonts w:ascii="Times New Roman" w:hAnsi="Times New Roman" w:cs="Times New Roman"/>
+          <w:b/>
+        </w:rPr>
+      </w:pPr>
+    </w:p>
+    <w:p>
+      <w:pPr>
+        <w:rPr>
+          <w:rFonts w:ascii="Times New Roman" w:hAnsi="Times New Roman" w:cs="Times New Roman"/>
+          <w:b/>
+        </w:rPr>
+      </w:pPr>
+    </w:p>
+    <w:p>
+      <w:pPr>
+        <w:rPr>
+          <w:rFonts w:ascii="Times New Roman" w:hAnsi="Times New Roman" w:cs="Times New Roman"/>
+          <w:b/>
+        </w:rPr>
+      </w:pPr>
+    </w:p>
+    <w:p>
+      <w:pPr>
+        <w:rPr>
+          <w:rFonts w:ascii="Times New Roman" w:hAnsi="Times New Roman" w:cs="Times New Roman"/>
+          <w:b/>
+        </w:rPr>
+      </w:pPr>
+    </w:p>
+    <w:p>
+      <w:pPr>
+        <w:rPr>
+          <w:rFonts w:ascii="Times New Roman" w:hAnsi="Times New Roman" w:cs="Times New Roman"/>
+          <w:b/>
+        </w:rPr>
+      </w:pPr>
+    </w:p>
+    <w:p>
+      <w:pPr>
+        <w:rPr>
+          <w:rFonts w:ascii="Times New Roman" w:hAnsi="Times New Roman" w:cs="Times New Roman"/>
+          <w:b/>
+        </w:rPr>
+      </w:pPr>
+    </w:p>
+    <w:p>
+      <w:pPr>
+        <w:rPr>
+          <w:rFonts w:ascii="Times New Roman" w:hAnsi="Times New Roman" w:cs="Times New Roman"/>
+          <w:b/>
+        </w:rPr>
+      </w:pPr>
+    </w:p>
+    <w:p>
+      <w:pPr>
+        <w:rPr>
+          <w:rFonts w:ascii="Times New Roman" w:hAnsi="Times New Roman" w:cs="Times New Roman"/>
+          <w:b/>
+        </w:rPr>
+      </w:pPr>
+    </w:p>
+    <w:p>
+      <w:pPr>
+        <w:pStyle w:val="Akapitzlist"/>
+        <w:numPr>
+          <w:ilvl w:val="2"/>
+          <w:numId w:val="3"/>
+        </w:numPr>
+        <w:rPr>
+          <w:rFonts w:ascii="Times New Roman" w:hAnsi="Times New Roman" w:cs="Times New Roman"/>
+          <w:b/>
+        </w:rPr>
+      </w:pPr>
+    </w:p>
+    <w:p/>
     <w:sectPr>
       <w:pgSz w:w="11906" w:h="16838"/>
       <w:pgMar w:top="1417" w:right="1417" w:bottom="1417" w:left="1417" w:header="708" w:footer="708" w:gutter="0"/>
@@ -14897,6 +18319,92 @@
 <file path=word/numbering.xml><?xml version="1.0" encoding="utf-8"?>
 <w:numbering xmlns:wpc="http://schemas.microsoft.com/office/word/2010/wordprocessingCanvas" xmlns:cx="http://schemas.microsoft.com/office/drawing/2014/chartex" xmlns:cx1="http://schemas.microsoft.com/office/drawing/2015/9/8/chartex" xmlns:cx2="http://schemas.microsoft.com/office/drawing/2015/10/21/chartex" xmlns:mc="http://schemas.openxmlformats.org/markup-compatibility/2006" xmlns:o="urn:schemas-microsoft-com:office:office" xmlns:r="http://schemas.openxmlformats.org/officeDocument/2006/relationships" xmlns:m="http://schemas.openxmlformats.org/officeDocument/2006/math" xmlns:v="urn:schemas-microsoft-com:vml" xmlns:wp14="http://schemas.microsoft.com/office/word/2010/wordprocessingDrawing" xmlns:wp="http://schemas.openxmlformats.org/drawingml/2006/wordprocessingDrawing" xmlns:w10="urn:schemas-microsoft-com:office:word" xmlns:w="http://schemas.openxmlformats.org/wordprocessingml/2006/main" xmlns:w14="http://schemas.microsoft.com/office/word/2010/wordml" xmlns:w15="http://schemas.microsoft.com/office/word/2012/wordml" xmlns:w16se="http://schemas.microsoft.com/office/word/2015/wordml/symex" xmlns:wpg="http://schemas.microsoft.com/office/word/2010/wordprocessingGroup" xmlns:wpi="http://schemas.microsoft.com/office/word/2010/wordprocessingInk" xmlns:wne="http://schemas.microsoft.com/office/word/2006/wordml" xmlns:wps="http://schemas.microsoft.com/office/word/2010/wordprocessingShape" mc:Ignorable="w14 w15 w16se wp14">
   <w:abstractNum w:abstractNumId="0" w15:restartNumberingAfterBreak="0">
+    <w:nsid w:val="04B000EB"/>
+    <w:multiLevelType w:val="multilevel"/>
+    <w:tmpl w:val="0415001F"/>
+    <w:lvl w:ilvl="0">
+      <w:start w:val="1"/>
+      <w:numFmt w:val="decimal"/>
+      <w:lvlText w:val="%1."/>
+      <w:lvlJc w:val="left"/>
+      <w:pPr>
+        <w:ind w:left="360" w:hanging="360"/>
+      </w:pPr>
+    </w:lvl>
+    <w:lvl w:ilvl="1">
+      <w:start w:val="1"/>
+      <w:numFmt w:val="decimal"/>
+      <w:lvlText w:val="%1.%2."/>
+      <w:lvlJc w:val="left"/>
+      <w:pPr>
+        <w:ind w:left="792" w:hanging="432"/>
+      </w:pPr>
+    </w:lvl>
+    <w:lvl w:ilvl="2">
+      <w:start w:val="1"/>
+      <w:numFmt w:val="decimal"/>
+      <w:lvlText w:val="%1.%2.%3."/>
+      <w:lvlJc w:val="left"/>
+      <w:pPr>
+        <w:ind w:left="1224" w:hanging="504"/>
+      </w:pPr>
+    </w:lvl>
+    <w:lvl w:ilvl="3">
+      <w:start w:val="1"/>
+      <w:numFmt w:val="decimal"/>
+      <w:lvlText w:val="%1.%2.%3.%4."/>
+      <w:lvlJc w:val="left"/>
+      <w:pPr>
+        <w:ind w:left="1728" w:hanging="648"/>
+      </w:pPr>
+    </w:lvl>
+    <w:lvl w:ilvl="4">
+      <w:start w:val="1"/>
+      <w:numFmt w:val="decimal"/>
+      <w:lvlText w:val="%1.%2.%3.%4.%5."/>
+      <w:lvlJc w:val="left"/>
+      <w:pPr>
+        <w:ind w:left="2232" w:hanging="792"/>
+      </w:pPr>
+    </w:lvl>
+    <w:lvl w:ilvl="5">
+      <w:start w:val="1"/>
+      <w:numFmt w:val="decimal"/>
+      <w:lvlText w:val="%1.%2.%3.%4.%5.%6."/>
+      <w:lvlJc w:val="left"/>
+      <w:pPr>
+        <w:ind w:left="2736" w:hanging="936"/>
+      </w:pPr>
+    </w:lvl>
+    <w:lvl w:ilvl="6">
+      <w:start w:val="1"/>
+      <w:numFmt w:val="decimal"/>
+      <w:lvlText w:val="%1.%2.%3.%4.%5.%6.%7."/>
+      <w:lvlJc w:val="left"/>
+      <w:pPr>
+        <w:ind w:left="3240" w:hanging="1080"/>
+      </w:pPr>
+    </w:lvl>
+    <w:lvl w:ilvl="7">
+      <w:start w:val="1"/>
+      <w:numFmt w:val="decimal"/>
+      <w:lvlText w:val="%1.%2.%3.%4.%5.%6.%7.%8."/>
+      <w:lvlJc w:val="left"/>
+      <w:pPr>
+        <w:ind w:left="3744" w:hanging="1224"/>
+      </w:pPr>
+    </w:lvl>
+    <w:lvl w:ilvl="8">
+      <w:start w:val="1"/>
+      <w:numFmt w:val="decimal"/>
+      <w:lvlText w:val="%1.%2.%3.%4.%5.%6.%7.%8.%9."/>
+      <w:lvlJc w:val="left"/>
+      <w:pPr>
+        <w:ind w:left="4320" w:hanging="1440"/>
+      </w:pPr>
+    </w:lvl>
+  </w:abstractNum>
+  <w:abstractNum w:abstractNumId="1" w15:restartNumberingAfterBreak="0">
     <w:nsid w:val="0DF93DAD"/>
     <w:multiLevelType w:val="hybridMultilevel"/>
     <w:tmpl w:val="C788415C"/>
@@ -15009,7 +18517,7 @@
       </w:rPr>
     </w:lvl>
   </w:abstractNum>
-  <w:abstractNum w:abstractNumId="1" w15:restartNumberingAfterBreak="0">
+  <w:abstractNum w:abstractNumId="2" w15:restartNumberingAfterBreak="0">
     <w:nsid w:val="2291590B"/>
     <w:multiLevelType w:val="hybridMultilevel"/>
     <w:tmpl w:val="8FA89AD6"/>
@@ -15095,7 +18603,7 @@
       </w:pPr>
     </w:lvl>
   </w:abstractNum>
-  <w:abstractNum w:abstractNumId="2" w15:restartNumberingAfterBreak="0">
+  <w:abstractNum w:abstractNumId="3" w15:restartNumberingAfterBreak="0">
     <w:nsid w:val="2B407C42"/>
     <w:multiLevelType w:val="multilevel"/>
     <w:tmpl w:val="0415001F"/>
@@ -15181,7 +18689,7 @@
       </w:pPr>
     </w:lvl>
   </w:abstractNum>
-  <w:abstractNum w:abstractNumId="3" w15:restartNumberingAfterBreak="0">
+  <w:abstractNum w:abstractNumId="4" w15:restartNumberingAfterBreak="0">
     <w:nsid w:val="34CE01E5"/>
     <w:multiLevelType w:val="hybridMultilevel"/>
     <w:tmpl w:val="C194038E"/>
@@ -15267,7 +18775,7 @@
       </w:pPr>
     </w:lvl>
   </w:abstractNum>
-  <w:abstractNum w:abstractNumId="4" w15:restartNumberingAfterBreak="0">
+  <w:abstractNum w:abstractNumId="5" w15:restartNumberingAfterBreak="0">
     <w:nsid w:val="38DE6EED"/>
     <w:multiLevelType w:val="hybridMultilevel"/>
     <w:tmpl w:val="980EF25A"/>
@@ -15380,7 +18888,7 @@
       </w:rPr>
     </w:lvl>
   </w:abstractNum>
-  <w:abstractNum w:abstractNumId="5" w15:restartNumberingAfterBreak="0">
+  <w:abstractNum w:abstractNumId="6" w15:restartNumberingAfterBreak="0">
     <w:nsid w:val="4E9E4713"/>
     <w:multiLevelType w:val="hybridMultilevel"/>
     <w:tmpl w:val="AB7C5292"/>
@@ -15493,7 +19001,7 @@
       </w:rPr>
     </w:lvl>
   </w:abstractNum>
-  <w:abstractNum w:abstractNumId="6" w15:restartNumberingAfterBreak="0">
+  <w:abstractNum w:abstractNumId="7" w15:restartNumberingAfterBreak="0">
     <w:nsid w:val="57B161B2"/>
     <w:multiLevelType w:val="multilevel"/>
     <w:tmpl w:val="0415001F"/>
@@ -15579,7 +19087,7 @@
       </w:pPr>
     </w:lvl>
   </w:abstractNum>
-  <w:abstractNum w:abstractNumId="7" w15:restartNumberingAfterBreak="0">
+  <w:abstractNum w:abstractNumId="8" w15:restartNumberingAfterBreak="0">
     <w:nsid w:val="6619213A"/>
     <w:multiLevelType w:val="hybridMultilevel"/>
     <w:tmpl w:val="C730011E"/>
@@ -15665,7 +19173,7 @@
       </w:pPr>
     </w:lvl>
   </w:abstractNum>
-  <w:abstractNum w:abstractNumId="8" w15:restartNumberingAfterBreak="0">
+  <w:abstractNum w:abstractNumId="9" w15:restartNumberingAfterBreak="0">
     <w:nsid w:val="73457985"/>
     <w:multiLevelType w:val="multilevel"/>
     <w:tmpl w:val="0415001F"/>
@@ -15752,31 +19260,34 @@
     </w:lvl>
   </w:abstractNum>
   <w:num w:numId="1">
+    <w:abstractNumId w:val="5"/>
+  </w:num>
+  <w:num w:numId="2">
+    <w:abstractNumId w:val="8"/>
+  </w:num>
+  <w:num w:numId="3">
+    <w:abstractNumId w:val="3"/>
+  </w:num>
+  <w:num w:numId="4">
+    <w:abstractNumId w:val="7"/>
+  </w:num>
+  <w:num w:numId="5">
+    <w:abstractNumId w:val="6"/>
+  </w:num>
+  <w:num w:numId="6">
+    <w:abstractNumId w:val="1"/>
+  </w:num>
+  <w:num w:numId="7">
     <w:abstractNumId w:val="4"/>
   </w:num>
-  <w:num w:numId="2">
-    <w:abstractNumId w:val="7"/>
-  </w:num>
-  <w:num w:numId="3">
+  <w:num w:numId="8">
     <w:abstractNumId w:val="2"/>
   </w:num>
-  <w:num w:numId="4">
-    <w:abstractNumId w:val="6"/>
+  <w:num w:numId="9">
+    <w:abstractNumId w:val="9"/>
   </w:num>
-  <w:num w:numId="5">
-    <w:abstractNumId w:val="5"/>
-  </w:num>
-  <w:num w:numId="6">
+  <w:num w:numId="10">
     <w:abstractNumId w:val="0"/>
-  </w:num>
-  <w:num w:numId="7">
-    <w:abstractNumId w:val="3"/>
-  </w:num>
-  <w:num w:numId="8">
-    <w:abstractNumId w:val="1"/>
-  </w:num>
-  <w:num w:numId="9">
-    <w:abstractNumId w:val="8"/>
   </w:num>
 </w:numbering>
 </file>
@@ -16246,7 +19757,6 @@
   <w:style w:type="character" w:default="1" w:styleId="Domylnaczcionkaakapitu">
     <w:name w:val="Default Paragraph Font"/>
     <w:uiPriority w:val="1"/>
-    <w:semiHidden/>
     <w:unhideWhenUsed/>
   </w:style>
   <w:style w:type="table" w:default="1" w:styleId="Standardowy">
@@ -16723,7 +20233,7 @@
 </file>
 
 <file path=customXml/itemProps1.xml><?xml version="1.0" encoding="utf-8"?>
-<ds:datastoreItem xmlns:ds="http://schemas.openxmlformats.org/officeDocument/2006/customXml" ds:itemID="{39874DD1-513A-4D7B-BE21-FCB73F837BA5}">
+<ds:datastoreItem xmlns:ds="http://schemas.openxmlformats.org/officeDocument/2006/customXml" ds:itemID="{386BB24F-F921-4D4D-B681-8404D5EC19E9}">
   <ds:schemaRefs>
     <ds:schemaRef ds:uri="http://schemas.openxmlformats.org/officeDocument/2006/bibliography"/>
   </ds:schemaRefs>

</xml_diff>

<commit_message>
Some matlab graps and assignment additions v4
</commit_message>
<xml_diff>
--- a/Assignment Bednarek Report/Computional Methods.docx
+++ b/Assignment Bednarek Report/Computional Methods.docx
@@ -22391,8 +22391,6 @@
           <w:sz w:val="28"/>
         </w:rPr>
       </w:pPr>
-      <w:bookmarkStart w:id="2" w:name="_GoBack"/>
-      <w:bookmarkEnd w:id="2"/>
     </w:p>
     <w:p>
       <w:pPr>
@@ -22494,15 +22492,14 @@
           <w:rFonts w:ascii="Times New Roman" w:hAnsi="Times New Roman" w:cs="Times New Roman"/>
           <w:b/>
           <w:noProof/>
-          <w:sz w:val="28"/>
           <w:lang w:val="pl-PL" w:eastAsia="pl-PL"/>
         </w:rPr>
         <w:lastRenderedPageBreak/>
         <w:drawing>
-          <wp:inline distT="0" distB="0" distL="0" distR="0" wp14:anchorId="3604056D" wp14:editId="5350FB1E">
-            <wp:extent cx="4076255" cy="3416198"/>
-            <wp:effectExtent l="0" t="0" r="635" b="0"/>
-            <wp:docPr id="41" name="Obraz 41" descr="C:\Users\Domowy\Desktop\Dokumenty Wiktora\V rok\Computional Methods\Assignment Code WBednarek\Computational-Methods\Matlab scripts and graphs\signLaxCourant.bmp"/>
+          <wp:inline distT="0" distB="0" distL="0" distR="0">
+            <wp:extent cx="5760720" cy="4744399"/>
+            <wp:effectExtent l="0" t="0" r="0" b="0"/>
+            <wp:docPr id="44" name="Obraz 44" descr="C:\Users\Domowy\Desktop\Dokumenty Wiktora\V rok\Computional Methods\Assignment Code WBednarek\Computational-Methods\Matlab scripts and graphs\signRichCourant.bmp"/>
             <wp:cNvGraphicFramePr>
               <a:graphicFrameLocks xmlns:a="http://schemas.openxmlformats.org/drawingml/2006/main" noChangeAspect="1"/>
             </wp:cNvGraphicFramePr>
@@ -22510,13 +22507,13 @@
               <a:graphicData uri="http://schemas.openxmlformats.org/drawingml/2006/picture">
                 <pic:pic xmlns:pic="http://schemas.openxmlformats.org/drawingml/2006/picture">
                   <pic:nvPicPr>
-                    <pic:cNvPr id="0" name="Picture 14" descr="C:\Users\Domowy\Desktop\Dokumenty Wiktora\V rok\Computional Methods\Assignment Code WBednarek\Computational-Methods\Matlab scripts and graphs\signLaxCourant.bmp"/>
+                    <pic:cNvPr id="0" name="Picture 26" descr="C:\Users\Domowy\Desktop\Dokumenty Wiktora\V rok\Computional Methods\Assignment Code WBednarek\Computational-Methods\Matlab scripts and graphs\signRichCourant.bmp"/>
                     <pic:cNvPicPr>
                       <a:picLocks noChangeAspect="1" noChangeArrowheads="1"/>
                     </pic:cNvPicPr>
                   </pic:nvPicPr>
                   <pic:blipFill>
-                    <a:blip r:embed="rId17">
+                    <a:blip r:embed="rId23">
                       <a:extLst>
                         <a:ext uri="{28A0092B-C50C-407E-A947-70E740481C1C}">
                           <a14:useLocalDpi xmlns:a14="http://schemas.microsoft.com/office/drawing/2010/main" val="0"/>
@@ -22531,7 +22528,7 @@
                   <pic:spPr bwMode="auto">
                     <a:xfrm>
                       <a:off x="0" y="0"/>
-                      <a:ext cx="4094518" cy="3431503"/>
+                      <a:ext cx="5760720" cy="4744399"/>
                     </a:xfrm>
                     <a:prstGeom prst="rect">
                       <a:avLst/>
@@ -22551,85 +22548,113 @@
     <w:p>
       <w:pPr>
         <w:pStyle w:val="Legenda"/>
+        <w:rPr>
+          <w:rFonts w:ascii="Times New Roman" w:hAnsi="Times New Roman" w:cs="Times New Roman"/>
+          <w:b/>
+        </w:rPr>
+      </w:pPr>
+      <w:r>
+        <w:t xml:space="preserve">Fig. </w:t>
+      </w:r>
+      <w:r>
+        <w:fldChar w:fldCharType="begin"/>
+      </w:r>
+      <w:r>
+        <w:instrText xml:space="preserve"> SEQ Fig. \* ARABIC </w:instrText>
+      </w:r>
+      <w:r>
+        <w:fldChar w:fldCharType="separate"/>
+      </w:r>
+      <w:r>
+        <w:rPr>
+          <w:noProof/>
+        </w:rPr>
+        <w:t>18</w:t>
+      </w:r>
+      <w:r>
+        <w:fldChar w:fldCharType="end"/>
+      </w:r>
+      <w:r>
+        <w:t xml:space="preserve"> </w:t>
+      </w:r>
+      <w:r>
+        <w:t xml:space="preserve"> Analytical solution and </w:t>
+      </w:r>
+      <w:r>
+        <w:t xml:space="preserve">Richtmyer multi-step </w:t>
+      </w:r>
+      <w:r>
+        <w:t>scheme results for sign type of initial boundary t=5, C = {  0.25 ,0.5, 0.75, 0.999}, number of points = 100. Stable results.</w:t>
+      </w:r>
+    </w:p>
+    <w:p>
+      <w:pPr>
         <w:jc w:val="center"/>
         <w:rPr>
           <w:rFonts w:ascii="Times New Roman" w:hAnsi="Times New Roman" w:cs="Times New Roman"/>
           <w:b/>
         </w:rPr>
       </w:pPr>
-      <w:r>
-        <w:t xml:space="preserve">Fig. </w:t>
-      </w:r>
-      <w:r>
-        <w:fldChar w:fldCharType="begin"/>
-      </w:r>
-      <w:r>
-        <w:instrText xml:space="preserve"> SEQ Fig. \* ARABIC </w:instrText>
-      </w:r>
-      <w:r>
-        <w:fldChar w:fldCharType="separate"/>
-      </w:r>
-      <w:r>
-        <w:rPr>
-          <w:noProof/>
-        </w:rPr>
-        <w:t>11</w:t>
-      </w:r>
-      <w:r>
-        <w:fldChar w:fldCharType="end"/>
-      </w:r>
-      <w:r>
-        <w:t xml:space="preserve"> </w:t>
-      </w:r>
-      <w:r>
-        <w:t xml:space="preserve">Comparing Analytical solution and </w:t>
-      </w:r>
-      <w:r>
-        <w:t>Lax-Wendroff scheme</w:t>
-      </w:r>
-      <w:r>
-        <w:t xml:space="preserve"> results for sign t</w:t>
-      </w:r>
-      <w:r>
-        <w:t>ype of initial boundary t=5, C</w:t>
-      </w:r>
-      <w:r>
-        <w:t xml:space="preserve"> = {  0.25 ,0.5, 0.75, 0.999}, number of points = 100. Stable results.</w:t>
-      </w:r>
-    </w:p>
-    <w:p>
-      <w:pPr>
-        <w:jc w:val="center"/>
-        <w:rPr>
-          <w:rFonts w:ascii="Times New Roman" w:hAnsi="Times New Roman" w:cs="Times New Roman"/>
-          <w:b/>
-        </w:rPr>
-      </w:pPr>
-    </w:p>
-    <w:p>
-      <w:pPr>
-        <w:rPr>
-          <w:rFonts w:ascii="Times New Roman" w:hAnsi="Times New Roman" w:cs="Times New Roman"/>
-        </w:rPr>
-      </w:pPr>
-      <w:r>
-        <w:rPr>
-          <w:rFonts w:ascii="Times New Roman" w:hAnsi="Times New Roman" w:cs="Times New Roman"/>
-          <w:b/>
-        </w:rPr>
-        <w:t>Fig. 11 Shows Lax-Wendroff scheme behavior.</w:t>
-      </w:r>
-      <w:r>
-        <w:rPr>
-          <w:rFonts w:ascii="Times New Roman" w:hAnsi="Times New Roman" w:cs="Times New Roman"/>
-        </w:rPr>
-        <w:t xml:space="preserve"> Near point of fast value change scheme tries to stabilize before that point. </w:t>
-      </w:r>
-      <w:r>
-        <w:rPr>
-          <w:rFonts w:ascii="Times New Roman" w:hAnsi="Times New Roman" w:cs="Times New Roman"/>
-        </w:rPr>
-        <w:t>It works different than previous schemes. For C = 0.99 there is no significant stabilization.</w:t>
+    </w:p>
+    <w:p>
+      <w:pPr>
+        <w:rPr>
+          <w:rFonts w:ascii="Times New Roman" w:hAnsi="Times New Roman" w:cs="Times New Roman"/>
+        </w:rPr>
+      </w:pPr>
+      <w:r>
+        <w:rPr>
+          <w:rFonts w:ascii="Times New Roman" w:hAnsi="Times New Roman" w:cs="Times New Roman"/>
+        </w:rPr>
+        <w:t>Fig. 1</w:t>
+      </w:r>
+      <w:r>
+        <w:rPr>
+          <w:rFonts w:ascii="Times New Roman" w:hAnsi="Times New Roman" w:cs="Times New Roman"/>
+        </w:rPr>
+        <w:t>8</w:t>
+      </w:r>
+      <w:r>
+        <w:rPr>
+          <w:rFonts w:ascii="Times New Roman" w:hAnsi="Times New Roman" w:cs="Times New Roman"/>
+        </w:rPr>
+        <w:t xml:space="preserve"> Shows </w:t>
+      </w:r>
+      <w:r>
+        <w:rPr>
+          <w:rFonts w:ascii="Times New Roman" w:hAnsi="Times New Roman" w:cs="Times New Roman"/>
+        </w:rPr>
+        <w:t xml:space="preserve">Richtmyer multi-step </w:t>
+      </w:r>
+      <w:r>
+        <w:rPr>
+          <w:rFonts w:ascii="Times New Roman" w:hAnsi="Times New Roman" w:cs="Times New Roman"/>
+        </w:rPr>
+        <w:t xml:space="preserve">scheme behavior. </w:t>
+      </w:r>
+      <w:r>
+        <w:rPr>
+          <w:rFonts w:ascii="Times New Roman" w:hAnsi="Times New Roman" w:cs="Times New Roman"/>
+        </w:rPr>
+        <w:t>Unfortunately</w:t>
+      </w:r>
+      <w:r>
+        <w:rPr>
+          <w:rFonts w:ascii="Times New Roman" w:hAnsi="Times New Roman" w:cs="Times New Roman"/>
+        </w:rPr>
+        <w:t xml:space="preserve"> my implementation is </w:t>
+      </w:r>
+      <w:r>
+        <w:rPr>
+          <w:rFonts w:ascii="Times New Roman" w:hAnsi="Times New Roman" w:cs="Times New Roman"/>
+        </w:rPr>
+        <w:t>unstable for this solution</w:t>
+      </w:r>
+      <w:r>
+        <w:rPr>
+          <w:rFonts w:ascii="Times New Roman" w:hAnsi="Times New Roman" w:cs="Times New Roman"/>
+        </w:rPr>
+        <w:t>. Especially at the very end some huge error occurs.</w:t>
       </w:r>
     </w:p>
     <w:p>
@@ -22665,7 +22690,7 @@
         <w:rPr>
           <w:noProof/>
         </w:rPr>
-        <w:t>5</w:t>
+        <w:t>8</w:t>
       </w:r>
       <w:r>
         <w:fldChar w:fldCharType="end"/>
@@ -22683,7 +22708,10 @@
         <w:t xml:space="preserve"> in </w:t>
       </w:r>
       <w:r>
-        <w:t xml:space="preserve">Lax-Wendroff scheme, sign </w:t>
+        <w:t xml:space="preserve">Richtmyer multi-step </w:t>
+      </w:r>
+      <w:r>
+        <w:t xml:space="preserve">scheme, sign </w:t>
       </w:r>
       <w:r>
         <w:t>boundary type. Data results for t=5, CFL = 0.999 number of points = 100, 200, 400.</w:t>
@@ -22691,7 +22719,7 @@
     </w:p>
     <w:tbl>
       <w:tblPr>
-        <w:tblW w:w="5420" w:type="dxa"/>
+        <w:tblW w:w="6080" w:type="dxa"/>
         <w:jc w:val="center"/>
         <w:tblCellMar>
           <w:left w:w="70" w:type="dxa"/>
@@ -22701,13 +22729,13 @@
       </w:tblPr>
       <w:tblGrid>
         <w:gridCol w:w="1400"/>
-        <w:gridCol w:w="1180"/>
+        <w:gridCol w:w="1840"/>
         <w:gridCol w:w="1480"/>
         <w:gridCol w:w="1360"/>
       </w:tblGrid>
       <w:tr>
         <w:trPr>
-          <w:trHeight w:val="645"/>
+          <w:trHeight w:val="630"/>
           <w:jc w:val="center"/>
         </w:trPr>
         <w:tc>
@@ -22716,7 +22744,7 @@
             <w:tcBorders>
               <w:top w:val="single" w:sz="8" w:space="0" w:color="auto"/>
               <w:left w:val="single" w:sz="8" w:space="0" w:color="auto"/>
-              <w:bottom w:val="single" w:sz="8" w:space="0" w:color="auto"/>
+              <w:bottom w:val="single" w:sz="4" w:space="0" w:color="auto"/>
               <w:right w:val="single" w:sz="4" w:space="0" w:color="auto"/>
             </w:tcBorders>
             <w:shd w:val="clear" w:color="auto" w:fill="auto"/>
@@ -22732,7 +22760,7 @@
                 <w:bCs/>
                 <w:color w:val="000000"/>
                 <w:szCs w:val="24"/>
-                <w:lang w:eastAsia="pl-PL"/>
+                <w:lang w:val="pl-PL" w:eastAsia="pl-PL"/>
               </w:rPr>
             </w:pPr>
             <w:r>
@@ -22742,7 +22770,7 @@
                 <w:bCs/>
                 <w:color w:val="000000"/>
                 <w:szCs w:val="24"/>
-                <w:lang w:eastAsia="pl-PL"/>
+                <w:lang w:val="pl-PL" w:eastAsia="pl-PL"/>
               </w:rPr>
               <w:t>Courant Number</w:t>
             </w:r>
@@ -22750,11 +22778,11 @@
         </w:tc>
         <w:tc>
           <w:tcPr>
-            <w:tcW w:w="1180" w:type="dxa"/>
+            <w:tcW w:w="1840" w:type="dxa"/>
             <w:tcBorders>
               <w:top w:val="single" w:sz="8" w:space="0" w:color="auto"/>
               <w:left w:val="nil"/>
-              <w:bottom w:val="single" w:sz="8" w:space="0" w:color="auto"/>
+              <w:bottom w:val="single" w:sz="4" w:space="0" w:color="auto"/>
               <w:right w:val="single" w:sz="4" w:space="0" w:color="auto"/>
             </w:tcBorders>
             <w:shd w:val="clear" w:color="auto" w:fill="auto"/>
@@ -22771,7 +22799,7 @@
                 <w:bCs/>
                 <w:color w:val="000000"/>
                 <w:szCs w:val="24"/>
-                <w:lang w:eastAsia="pl-PL"/>
+                <w:lang w:val="pl-PL" w:eastAsia="pl-PL"/>
               </w:rPr>
             </w:pPr>
             <w:r>
@@ -22781,7 +22809,7 @@
                 <w:bCs/>
                 <w:color w:val="000000"/>
                 <w:szCs w:val="24"/>
-                <w:lang w:eastAsia="pl-PL"/>
+                <w:lang w:val="pl-PL" w:eastAsia="pl-PL"/>
               </w:rPr>
               <w:t>Infinite norm</w:t>
             </w:r>
@@ -22793,7 +22821,7 @@
             <w:tcBorders>
               <w:top w:val="single" w:sz="8" w:space="0" w:color="auto"/>
               <w:left w:val="nil"/>
-              <w:bottom w:val="single" w:sz="8" w:space="0" w:color="auto"/>
+              <w:bottom w:val="single" w:sz="4" w:space="0" w:color="auto"/>
               <w:right w:val="single" w:sz="4" w:space="0" w:color="auto"/>
             </w:tcBorders>
             <w:shd w:val="clear" w:color="auto" w:fill="auto"/>
@@ -22810,7 +22838,7 @@
                 <w:bCs/>
                 <w:color w:val="000000"/>
                 <w:szCs w:val="24"/>
-                <w:lang w:eastAsia="pl-PL"/>
+                <w:lang w:val="pl-PL" w:eastAsia="pl-PL"/>
               </w:rPr>
             </w:pPr>
             <w:r>
@@ -22820,7 +22848,7 @@
                 <w:bCs/>
                 <w:color w:val="000000"/>
                 <w:szCs w:val="24"/>
-                <w:lang w:eastAsia="pl-PL"/>
+                <w:lang w:val="pl-PL" w:eastAsia="pl-PL"/>
               </w:rPr>
               <w:t>Norm one</w:t>
             </w:r>
@@ -22832,7 +22860,7 @@
             <w:tcBorders>
               <w:top w:val="single" w:sz="8" w:space="0" w:color="auto"/>
               <w:left w:val="nil"/>
-              <w:bottom w:val="single" w:sz="8" w:space="0" w:color="auto"/>
+              <w:bottom w:val="single" w:sz="4" w:space="0" w:color="auto"/>
               <w:right w:val="single" w:sz="8" w:space="0" w:color="auto"/>
             </w:tcBorders>
             <w:shd w:val="clear" w:color="auto" w:fill="auto"/>
@@ -22849,7 +22877,7 @@
                 <w:bCs/>
                 <w:color w:val="000000"/>
                 <w:szCs w:val="24"/>
-                <w:lang w:eastAsia="pl-PL"/>
+                <w:lang w:val="pl-PL" w:eastAsia="pl-PL"/>
               </w:rPr>
             </w:pPr>
             <w:r>
@@ -22859,7 +22887,7 @@
                 <w:bCs/>
                 <w:color w:val="000000"/>
                 <w:szCs w:val="24"/>
-                <w:lang w:eastAsia="pl-PL"/>
+                <w:lang w:val="pl-PL" w:eastAsia="pl-PL"/>
               </w:rPr>
               <w:t>Norm two</w:t>
             </w:r>
@@ -22893,7 +22921,7 @@
                 <w:rFonts w:ascii="Calibri" w:eastAsia="Times New Roman" w:hAnsi="Calibri" w:cs="Times New Roman"/>
                 <w:color w:val="000000"/>
                 <w:szCs w:val="24"/>
-                <w:lang w:eastAsia="pl-PL"/>
+                <w:lang w:val="pl-PL" w:eastAsia="pl-PL"/>
               </w:rPr>
             </w:pPr>
             <w:r>
@@ -22901,7 +22929,7 @@
                 <w:rFonts w:ascii="Calibri" w:eastAsia="Times New Roman" w:hAnsi="Calibri" w:cs="Times New Roman"/>
                 <w:color w:val="000000"/>
                 <w:szCs w:val="24"/>
-                <w:lang w:eastAsia="pl-PL"/>
+                <w:lang w:val="pl-PL" w:eastAsia="pl-PL"/>
               </w:rPr>
               <w:t>0,25</w:t>
             </w:r>
@@ -22909,7 +22937,7 @@
         </w:tc>
         <w:tc>
           <w:tcPr>
-            <w:tcW w:w="1180" w:type="dxa"/>
+            <w:tcW w:w="1840" w:type="dxa"/>
             <w:tcBorders>
               <w:top w:val="nil"/>
               <w:left w:val="nil"/>
@@ -22928,7 +22956,7 @@
                 <w:rFonts w:ascii="Calibri" w:eastAsia="Times New Roman" w:hAnsi="Calibri" w:cs="Times New Roman"/>
                 <w:color w:val="000000"/>
                 <w:sz w:val="22"/>
-                <w:lang w:eastAsia="pl-PL"/>
+                <w:lang w:val="pl-PL" w:eastAsia="pl-PL"/>
               </w:rPr>
             </w:pPr>
             <w:r>
@@ -22936,9 +22964,9 @@
                 <w:rFonts w:ascii="Calibri" w:eastAsia="Times New Roman" w:hAnsi="Calibri" w:cs="Times New Roman"/>
                 <w:color w:val="000000"/>
                 <w:sz w:val="22"/>
-                <w:lang w:eastAsia="pl-PL"/>
-              </w:rPr>
-              <w:t>0.843482</w:t>
+                <w:lang w:val="pl-PL" w:eastAsia="pl-PL"/>
+              </w:rPr>
+              <w:t>4.125</w:t>
             </w:r>
           </w:p>
         </w:tc>
@@ -22963,7 +22991,7 @@
                 <w:rFonts w:ascii="Calibri" w:eastAsia="Times New Roman" w:hAnsi="Calibri" w:cs="Times New Roman"/>
                 <w:color w:val="000000"/>
                 <w:sz w:val="22"/>
-                <w:lang w:eastAsia="pl-PL"/>
+                <w:lang w:val="pl-PL" w:eastAsia="pl-PL"/>
               </w:rPr>
             </w:pPr>
             <w:r>
@@ -22971,9 +22999,9 @@
                 <w:rFonts w:ascii="Calibri" w:eastAsia="Times New Roman" w:hAnsi="Calibri" w:cs="Times New Roman"/>
                 <w:color w:val="000000"/>
                 <w:sz w:val="22"/>
-                <w:lang w:eastAsia="pl-PL"/>
-              </w:rPr>
-              <w:t>0.0280907</w:t>
+                <w:lang w:val="pl-PL" w:eastAsia="pl-PL"/>
+              </w:rPr>
+              <w:t>0.159607</w:t>
             </w:r>
           </w:p>
         </w:tc>
@@ -22998,7 +23026,7 @@
                 <w:rFonts w:ascii="Calibri" w:eastAsia="Times New Roman" w:hAnsi="Calibri" w:cs="Times New Roman"/>
                 <w:color w:val="000000"/>
                 <w:sz w:val="22"/>
-                <w:lang w:eastAsia="pl-PL"/>
+                <w:lang w:val="pl-PL" w:eastAsia="pl-PL"/>
               </w:rPr>
             </w:pPr>
             <w:r>
@@ -23006,9 +23034,9 @@
                 <w:rFonts w:ascii="Calibri" w:eastAsia="Times New Roman" w:hAnsi="Calibri" w:cs="Times New Roman"/>
                 <w:color w:val="000000"/>
                 <w:sz w:val="22"/>
-                <w:lang w:eastAsia="pl-PL"/>
-              </w:rPr>
-              <w:t>0.0118393</w:t>
+                <w:lang w:val="pl-PL" w:eastAsia="pl-PL"/>
+              </w:rPr>
+              <w:t>0.0548335</w:t>
             </w:r>
           </w:p>
         </w:tc>
@@ -23040,7 +23068,7 @@
                 <w:rFonts w:ascii="Calibri" w:eastAsia="Times New Roman" w:hAnsi="Calibri" w:cs="Times New Roman"/>
                 <w:color w:val="000000"/>
                 <w:szCs w:val="24"/>
-                <w:lang w:eastAsia="pl-PL"/>
+                <w:lang w:val="pl-PL" w:eastAsia="pl-PL"/>
               </w:rPr>
             </w:pPr>
             <w:r>
@@ -23048,7 +23076,7 @@
                 <w:rFonts w:ascii="Calibri" w:eastAsia="Times New Roman" w:hAnsi="Calibri" w:cs="Times New Roman"/>
                 <w:color w:val="000000"/>
                 <w:szCs w:val="24"/>
-                <w:lang w:eastAsia="pl-PL"/>
+                <w:lang w:val="pl-PL" w:eastAsia="pl-PL"/>
               </w:rPr>
               <w:t>0,5</w:t>
             </w:r>
@@ -23056,7 +23084,7 @@
         </w:tc>
         <w:tc>
           <w:tcPr>
-            <w:tcW w:w="1180" w:type="dxa"/>
+            <w:tcW w:w="1840" w:type="dxa"/>
             <w:tcBorders>
               <w:top w:val="nil"/>
               <w:left w:val="nil"/>
@@ -23071,11 +23099,12 @@
           <w:p>
             <w:pPr>
               <w:ind w:left="0"/>
+              <w:jc w:val="right"/>
               <w:rPr>
                 <w:rFonts w:ascii="Calibri" w:eastAsia="Times New Roman" w:hAnsi="Calibri" w:cs="Times New Roman"/>
                 <w:color w:val="000000"/>
                 <w:sz w:val="22"/>
-                <w:lang w:eastAsia="pl-PL"/>
+                <w:lang w:val="pl-PL" w:eastAsia="pl-PL"/>
               </w:rPr>
             </w:pPr>
             <w:r>
@@ -23083,9 +23112,9 @@
                 <w:rFonts w:ascii="Calibri" w:eastAsia="Times New Roman" w:hAnsi="Calibri" w:cs="Times New Roman"/>
                 <w:color w:val="000000"/>
                 <w:sz w:val="22"/>
-                <w:lang w:eastAsia="pl-PL"/>
-              </w:rPr>
-              <w:t>0.850934</w:t>
+                <w:lang w:val="pl-PL" w:eastAsia="pl-PL"/>
+              </w:rPr>
+              <w:t>4</w:t>
             </w:r>
           </w:p>
         </w:tc>
@@ -23120,7 +23149,7 @@
                 <w:sz w:val="22"/>
                 <w:lang w:val="pl-PL" w:eastAsia="pl-PL"/>
               </w:rPr>
-              <w:t>0.0230004</w:t>
+              <w:t>0.154968</w:t>
             </w:r>
           </w:p>
         </w:tc>
@@ -23155,7 +23184,7 @@
                 <w:sz w:val="22"/>
                 <w:lang w:val="pl-PL" w:eastAsia="pl-PL"/>
               </w:rPr>
-              <w:t>0.0113918</w:t>
+              <w:t>0.0527197</w:t>
             </w:r>
           </w:p>
         </w:tc>
@@ -23203,7 +23232,7 @@
         </w:tc>
         <w:tc>
           <w:tcPr>
-            <w:tcW w:w="1180" w:type="dxa"/>
+            <w:tcW w:w="1840" w:type="dxa"/>
             <w:tcBorders>
               <w:top w:val="nil"/>
               <w:left w:val="nil"/>
@@ -23232,7 +23261,7 @@
                 <w:sz w:val="22"/>
                 <w:lang w:val="pl-PL" w:eastAsia="pl-PL"/>
               </w:rPr>
-              <w:t>0.696607</w:t>
+              <w:t>3.75</w:t>
             </w:r>
           </w:p>
         </w:tc>
@@ -23267,7 +23296,7 @@
                 <w:sz w:val="22"/>
                 <w:lang w:val="pl-PL" w:eastAsia="pl-PL"/>
               </w:rPr>
-              <w:t>0.013489</w:t>
+              <w:t>0.138316</w:t>
             </w:r>
           </w:p>
         </w:tc>
@@ -23302,7 +23331,7 @@
                 <w:sz w:val="22"/>
                 <w:lang w:val="pl-PL" w:eastAsia="pl-PL"/>
               </w:rPr>
-              <w:t>0.00785805</w:t>
+              <w:t>0.0486656</w:t>
             </w:r>
           </w:p>
         </w:tc>
@@ -23350,7 +23379,7 @@
         </w:tc>
         <w:tc>
           <w:tcPr>
-            <w:tcW w:w="1180" w:type="dxa"/>
+            <w:tcW w:w="1840" w:type="dxa"/>
             <w:tcBorders>
               <w:top w:val="nil"/>
               <w:left w:val="nil"/>
@@ -23365,7 +23394,6 @@
           <w:p>
             <w:pPr>
               <w:ind w:left="0"/>
-              <w:jc w:val="right"/>
               <w:rPr>
                 <w:rFonts w:ascii="Calibri" w:eastAsia="Times New Roman" w:hAnsi="Calibri" w:cs="Times New Roman"/>
                 <w:color w:val="000000"/>
@@ -23380,7 +23408,7 @@
                 <w:sz w:val="22"/>
                 <w:lang w:val="pl-PL" w:eastAsia="pl-PL"/>
               </w:rPr>
-              <w:t>1</w:t>
+              <w:t>3.4965</w:t>
             </w:r>
           </w:p>
         </w:tc>
@@ -23415,7 +23443,7 @@
                 <w:sz w:val="22"/>
                 <w:lang w:val="pl-PL" w:eastAsia="pl-PL"/>
               </w:rPr>
-              <w:t>0.0101588</w:t>
+              <w:t>0.13158</w:t>
             </w:r>
           </w:p>
         </w:tc>
@@ -23450,7 +23478,7 @@
                 <w:sz w:val="22"/>
                 <w:lang w:val="pl-PL" w:eastAsia="pl-PL"/>
               </w:rPr>
-              <w:t>0.0100008</w:t>
+              <w:t>0.0457204</w:t>
             </w:r>
           </w:p>
         </w:tc>
@@ -23485,7 +23513,76 @@
           <w:rFonts w:ascii="Times New Roman" w:hAnsi="Times New Roman" w:cs="Times New Roman"/>
           <w:b/>
         </w:rPr>
-        <w:t>Checking Lax-Wendroff results for time change</w:t>
+        <w:t>As can be seen errors have big values.</w:t>
+      </w:r>
+    </w:p>
+    <w:p>
+      <w:pPr>
+        <w:rPr>
+          <w:rFonts w:ascii="Times New Roman" w:hAnsi="Times New Roman" w:cs="Times New Roman"/>
+          <w:b/>
+        </w:rPr>
+      </w:pPr>
+    </w:p>
+    <w:p>
+      <w:pPr>
+        <w:rPr>
+          <w:rFonts w:ascii="Times New Roman" w:hAnsi="Times New Roman" w:cs="Times New Roman"/>
+          <w:b/>
+        </w:rPr>
+      </w:pPr>
+    </w:p>
+    <w:p>
+      <w:pPr>
+        <w:rPr>
+          <w:rFonts w:ascii="Times New Roman" w:hAnsi="Times New Roman" w:cs="Times New Roman"/>
+          <w:b/>
+        </w:rPr>
+      </w:pPr>
+    </w:p>
+    <w:p>
+      <w:pPr>
+        <w:rPr>
+          <w:rFonts w:ascii="Times New Roman" w:hAnsi="Times New Roman" w:cs="Times New Roman"/>
+          <w:b/>
+        </w:rPr>
+      </w:pPr>
+    </w:p>
+    <w:p>
+      <w:pPr>
+        <w:rPr>
+          <w:rFonts w:ascii="Times New Roman" w:hAnsi="Times New Roman" w:cs="Times New Roman"/>
+          <w:b/>
+        </w:rPr>
+      </w:pPr>
+    </w:p>
+    <w:p>
+      <w:pPr>
+        <w:rPr>
+          <w:rFonts w:ascii="Times New Roman" w:hAnsi="Times New Roman" w:cs="Times New Roman"/>
+          <w:b/>
+        </w:rPr>
+      </w:pPr>
+      <w:r>
+        <w:rPr>
+          <w:rFonts w:ascii="Times New Roman" w:hAnsi="Times New Roman" w:cs="Times New Roman"/>
+          <w:b/>
+        </w:rPr>
+        <w:t xml:space="preserve">Checking </w:t>
+      </w:r>
+      <w:r>
+        <w:rPr>
+          <w:rFonts w:ascii="Times New Roman" w:hAnsi="Times New Roman" w:cs="Times New Roman"/>
+          <w:b/>
+        </w:rPr>
+        <w:t xml:space="preserve">Richtmyer multi-step </w:t>
+      </w:r>
+      <w:r>
+        <w:rPr>
+          <w:rFonts w:ascii="Times New Roman" w:hAnsi="Times New Roman" w:cs="Times New Roman"/>
+          <w:b/>
+        </w:rPr>
+        <w:t>results for time change</w:t>
       </w:r>
     </w:p>
     <w:p>
@@ -23511,12 +23608,11 @@
           <w:noProof/>
           <w:lang w:val="pl-PL" w:eastAsia="pl-PL"/>
         </w:rPr>
-        <w:lastRenderedPageBreak/>
         <w:drawing>
-          <wp:inline distT="0" distB="0" distL="0" distR="0" wp14:anchorId="64BE838A" wp14:editId="7BC93692">
-            <wp:extent cx="3328416" cy="2497303"/>
-            <wp:effectExtent l="0" t="0" r="5715" b="0"/>
-            <wp:docPr id="42" name="Obraz 42" descr="C:\Users\Domowy\Desktop\Dokumenty Wiktora\V rok\Computional Methods\Assignment Code WBednarek\Computational-Methods\Matlab scripts and graphs\signLaxTime.bmp"/>
+          <wp:inline distT="0" distB="0" distL="0" distR="0">
+            <wp:extent cx="5760720" cy="4960971"/>
+            <wp:effectExtent l="0" t="0" r="0" b="0"/>
+            <wp:docPr id="45" name="Obraz 45" descr="C:\Users\Domowy\Desktop\Dokumenty Wiktora\V rok\Computional Methods\Assignment Code WBednarek\Computational-Methods\Matlab scripts and graphs\signRichTime.bmp"/>
             <wp:cNvGraphicFramePr>
               <a:graphicFrameLocks xmlns:a="http://schemas.openxmlformats.org/drawingml/2006/main" noChangeAspect="1"/>
             </wp:cNvGraphicFramePr>
@@ -23524,13 +23620,13 @@
               <a:graphicData uri="http://schemas.openxmlformats.org/drawingml/2006/picture">
                 <pic:pic xmlns:pic="http://schemas.openxmlformats.org/drawingml/2006/picture">
                   <pic:nvPicPr>
-                    <pic:cNvPr id="0" name="Picture 15" descr="C:\Users\Domowy\Desktop\Dokumenty Wiktora\V rok\Computional Methods\Assignment Code WBednarek\Computational-Methods\Matlab scripts and graphs\signLaxTime.bmp"/>
+                    <pic:cNvPr id="0" name="Picture 27" descr="C:\Users\Domowy\Desktop\Dokumenty Wiktora\V rok\Computional Methods\Assignment Code WBednarek\Computational-Methods\Matlab scripts and graphs\signRichTime.bmp"/>
                     <pic:cNvPicPr>
                       <a:picLocks noChangeAspect="1" noChangeArrowheads="1"/>
                     </pic:cNvPicPr>
                   </pic:nvPicPr>
                   <pic:blipFill>
-                    <a:blip r:embed="rId18">
+                    <a:blip r:embed="rId24">
                       <a:extLst>
                         <a:ext uri="{28A0092B-C50C-407E-A947-70E740481C1C}">
                           <a14:useLocalDpi xmlns:a14="http://schemas.microsoft.com/office/drawing/2010/main" val="0"/>
@@ -23545,7 +23641,7 @@
                   <pic:spPr bwMode="auto">
                     <a:xfrm>
                       <a:off x="0" y="0"/>
-                      <a:ext cx="3340635" cy="2506471"/>
+                      <a:ext cx="5760720" cy="4960971"/>
                     </a:xfrm>
                     <a:prstGeom prst="rect">
                       <a:avLst/>
@@ -23583,7 +23679,7 @@
         <w:rPr>
           <w:noProof/>
         </w:rPr>
-        <w:t>12</w:t>
+        <w:t>19</w:t>
       </w:r>
       <w:r>
         <w:fldChar w:fldCharType="end"/>
@@ -23592,10 +23688,19 @@
         <w:t xml:space="preserve"> </w:t>
       </w:r>
       <w:r>
-        <w:t xml:space="preserve">Fig. 6 Comparing  </w:t>
-      </w:r>
-      <w:r>
-        <w:t xml:space="preserve">Lax-Wendroff </w:t>
+        <w:t>Fig. 6</w:t>
+      </w:r>
+      <w:r>
+        <w:t xml:space="preserve">  </w:t>
+      </w:r>
+      <w:r>
+        <w:t xml:space="preserve">Richtmyer multi-step </w:t>
+      </w:r>
+      <w:r>
+        <w:t>scheme</w:t>
+      </w:r>
+      <w:r>
+        <w:t xml:space="preserve"> </w:t>
       </w:r>
       <w:r>
         <w:t>results for different times, sign type of initial boundary t=5 and 10, CFL = 0.999, number of points = 100.</w:t>
@@ -23618,7 +23723,13 @@
         <w:rPr>
           <w:rFonts w:ascii="Times New Roman" w:hAnsi="Times New Roman" w:cs="Times New Roman"/>
         </w:rPr>
-        <w:t>According to expectations for higher time function is shifted to the right in space domain. Also it is worth to notice that function tries to stabilize before point of sudden values change .</w:t>
+        <w:t>In this case scheme doesn’t work fine as well. Especially at the end of space domain we can observe  relatively big negative value</w:t>
+      </w:r>
+      <w:r>
+        <w:rPr>
+          <w:rFonts w:ascii="Times New Roman" w:hAnsi="Times New Roman" w:cs="Times New Roman"/>
+        </w:rPr>
+        <w:t>.</w:t>
       </w:r>
     </w:p>
     <w:p/>
@@ -23632,11 +23743,12 @@
           <w:noProof/>
           <w:lang w:val="pl-PL" w:eastAsia="pl-PL"/>
         </w:rPr>
+        <w:lastRenderedPageBreak/>
         <w:drawing>
-          <wp:inline distT="0" distB="0" distL="0" distR="0" wp14:anchorId="713F7F63" wp14:editId="2C06FF03">
-            <wp:extent cx="3547872" cy="2970808"/>
-            <wp:effectExtent l="0" t="0" r="0" b="1270"/>
-            <wp:docPr id="43" name="Obraz 43" descr="C:\Users\Domowy\Desktop\Dokumenty Wiktora\V rok\Computional Methods\Assignment Code WBednarek\Computational-Methods\Matlab scripts and graphs\singLaxPointsbmp.bmp"/>
+          <wp:inline distT="0" distB="0" distL="0" distR="0">
+            <wp:extent cx="4001414" cy="3213856"/>
+            <wp:effectExtent l="0" t="0" r="0" b="5715"/>
+            <wp:docPr id="46" name="Obraz 46" descr="C:\Users\Domowy\Desktop\Dokumenty Wiktora\V rok\Computional Methods\Assignment Code WBednarek\Computational-Methods\Matlab scripts and graphs\signRichPointsbmp.bmp"/>
             <wp:cNvGraphicFramePr>
               <a:graphicFrameLocks xmlns:a="http://schemas.openxmlformats.org/drawingml/2006/main" noChangeAspect="1"/>
             </wp:cNvGraphicFramePr>
@@ -23644,13 +23756,13 @@
               <a:graphicData uri="http://schemas.openxmlformats.org/drawingml/2006/picture">
                 <pic:pic xmlns:pic="http://schemas.openxmlformats.org/drawingml/2006/picture">
                   <pic:nvPicPr>
-                    <pic:cNvPr id="0" name="Picture 18" descr="C:\Users\Domowy\Desktop\Dokumenty Wiktora\V rok\Computional Methods\Assignment Code WBednarek\Computational-Methods\Matlab scripts and graphs\singLaxPointsbmp.bmp"/>
+                    <pic:cNvPr id="0" name="Picture 28" descr="C:\Users\Domowy\Desktop\Dokumenty Wiktora\V rok\Computional Methods\Assignment Code WBednarek\Computational-Methods\Matlab scripts and graphs\signRichPointsbmp.bmp"/>
                     <pic:cNvPicPr>
                       <a:picLocks noChangeAspect="1" noChangeArrowheads="1"/>
                     </pic:cNvPicPr>
                   </pic:nvPicPr>
                   <pic:blipFill>
-                    <a:blip r:embed="rId19">
+                    <a:blip r:embed="rId25">
                       <a:extLst>
                         <a:ext uri="{28A0092B-C50C-407E-A947-70E740481C1C}">
                           <a14:useLocalDpi xmlns:a14="http://schemas.microsoft.com/office/drawing/2010/main" val="0"/>
@@ -23665,7 +23777,7 @@
                   <pic:spPr bwMode="auto">
                     <a:xfrm>
                       <a:off x="0" y="0"/>
-                      <a:ext cx="3554440" cy="2976308"/>
+                      <a:ext cx="4013110" cy="3223250"/>
                     </a:xfrm>
                     <a:prstGeom prst="rect">
                       <a:avLst/>
@@ -23703,16 +23815,19 @@
         <w:rPr>
           <w:noProof/>
         </w:rPr>
-        <w:t>13</w:t>
+        <w:t>20</w:t>
       </w:r>
       <w:r>
         <w:fldChar w:fldCharType="end"/>
       </w:r>
       <w:r>
-        <w:t xml:space="preserve"> Lax-Wenfroff</w:t>
-      </w:r>
-      <w:r>
-        <w:t xml:space="preserve"> results for different times, </w:t>
+        <w:t xml:space="preserve"> </w:t>
+      </w:r>
+      <w:r>
+        <w:t xml:space="preserve">Richtmyer </w:t>
+      </w:r>
+      <w:r>
+        <w:t xml:space="preserve">results for different times, </w:t>
       </w:r>
       <w:r>
         <w:t>sign type of initial boundary t=5</w:t>
@@ -23724,28 +23839,25 @@
     <w:p/>
     <w:p>
       <w:r>
-        <w:t xml:space="preserve">It is really hard to visually distinct which solution is the best. For each number of points solutions seems to be accurate. </w:t>
+        <w:t>As expected also in this case results are far from being correct. Probably in a code is little logic mistake.</w:t>
       </w:r>
     </w:p>
     <w:p/>
     <w:p/>
     <w:p/>
     <w:p/>
-    <w:p/>
     <w:p>
       <w:pPr>
         <w:pStyle w:val="Legenda"/>
-        <w:jc w:val="center"/>
-      </w:pPr>
-      <w:r>
-        <w:lastRenderedPageBreak/>
-        <w:t xml:space="preserve">Fig. </w:t>
+      </w:pPr>
+      <w:r>
+        <w:t xml:space="preserve">Table </w:t>
       </w:r>
       <w:r>
         <w:fldChar w:fldCharType="begin"/>
       </w:r>
       <w:r>
-        <w:instrText xml:space="preserve"> SEQ Fig. \* ARABIC </w:instrText>
+        <w:instrText xml:space="preserve"> SEQ Table \* ARABIC </w:instrText>
       </w:r>
       <w:r>
         <w:fldChar w:fldCharType="separate"/>
@@ -23754,7 +23866,7 @@
         <w:rPr>
           <w:noProof/>
         </w:rPr>
-        <w:t>14</w:t>
+        <w:t>9</w:t>
       </w:r>
       <w:r>
         <w:fldChar w:fldCharType="end"/>
@@ -23763,12 +23875,24 @@
         <w:t xml:space="preserve"> </w:t>
       </w:r>
       <w:r>
-        <w:t>Norms values depending on number of points in Lax-Wendroff scheme, sign boundary type. Data results for t=5, CFL = 0.999 number of points = 100, 200, 400.</w:t>
+        <w:t>Norms values depen</w:t>
+      </w:r>
+      <w:r>
+        <w:t>ding on number of points in</w:t>
+      </w:r>
+      <w:r>
+        <w:t xml:space="preserve"> </w:t>
+      </w:r>
+      <w:r>
+        <w:t>Richtmyer</w:t>
+      </w:r>
+      <w:r>
+        <w:t xml:space="preserve"> scheme, sign boundary type. Data results for t=5, CFL = 0.999 number of points = 100, 200, 400.</w:t>
       </w:r>
     </w:p>
     <w:tbl>
       <w:tblPr>
-        <w:tblW w:w="5420" w:type="dxa"/>
+        <w:tblW w:w="6080" w:type="dxa"/>
         <w:jc w:val="center"/>
         <w:tblCellMar>
           <w:left w:w="70" w:type="dxa"/>
@@ -23778,13 +23902,13 @@
       </w:tblPr>
       <w:tblGrid>
         <w:gridCol w:w="1400"/>
-        <w:gridCol w:w="1180"/>
+        <w:gridCol w:w="1840"/>
         <w:gridCol w:w="1480"/>
         <w:gridCol w:w="1360"/>
       </w:tblGrid>
       <w:tr>
         <w:trPr>
-          <w:trHeight w:val="960"/>
+          <w:trHeight w:val="945"/>
           <w:jc w:val="center"/>
         </w:trPr>
         <w:tc>
@@ -23793,7 +23917,7 @@
             <w:tcBorders>
               <w:top w:val="single" w:sz="8" w:space="0" w:color="auto"/>
               <w:left w:val="single" w:sz="8" w:space="0" w:color="auto"/>
-              <w:bottom w:val="single" w:sz="8" w:space="0" w:color="auto"/>
+              <w:bottom w:val="single" w:sz="4" w:space="0" w:color="auto"/>
               <w:right w:val="single" w:sz="4" w:space="0" w:color="auto"/>
             </w:tcBorders>
             <w:shd w:val="clear" w:color="auto" w:fill="auto"/>
@@ -23827,11 +23951,11 @@
         </w:tc>
         <w:tc>
           <w:tcPr>
-            <w:tcW w:w="1180" w:type="dxa"/>
+            <w:tcW w:w="1840" w:type="dxa"/>
             <w:tcBorders>
               <w:top w:val="single" w:sz="8" w:space="0" w:color="auto"/>
               <w:left w:val="nil"/>
-              <w:bottom w:val="single" w:sz="8" w:space="0" w:color="auto"/>
+              <w:bottom w:val="single" w:sz="4" w:space="0" w:color="auto"/>
               <w:right w:val="single" w:sz="4" w:space="0" w:color="auto"/>
             </w:tcBorders>
             <w:shd w:val="clear" w:color="auto" w:fill="auto"/>
@@ -23870,7 +23994,7 @@
             <w:tcBorders>
               <w:top w:val="single" w:sz="8" w:space="0" w:color="auto"/>
               <w:left w:val="nil"/>
-              <w:bottom w:val="single" w:sz="8" w:space="0" w:color="auto"/>
+              <w:bottom w:val="single" w:sz="4" w:space="0" w:color="auto"/>
               <w:right w:val="single" w:sz="4" w:space="0" w:color="auto"/>
             </w:tcBorders>
             <w:shd w:val="clear" w:color="auto" w:fill="auto"/>
@@ -23909,7 +24033,7 @@
             <w:tcBorders>
               <w:top w:val="single" w:sz="8" w:space="0" w:color="auto"/>
               <w:left w:val="nil"/>
-              <w:bottom w:val="single" w:sz="8" w:space="0" w:color="auto"/>
+              <w:bottom w:val="single" w:sz="4" w:space="0" w:color="auto"/>
               <w:right w:val="single" w:sz="8" w:space="0" w:color="auto"/>
             </w:tcBorders>
             <w:shd w:val="clear" w:color="auto" w:fill="auto"/>
@@ -23986,7 +24110,7 @@
         </w:tc>
         <w:tc>
           <w:tcPr>
-            <w:tcW w:w="1180" w:type="dxa"/>
+            <w:tcW w:w="1840" w:type="dxa"/>
             <w:tcBorders>
               <w:top w:val="nil"/>
               <w:left w:val="nil"/>
@@ -24001,7 +24125,6 @@
           <w:p>
             <w:pPr>
               <w:ind w:left="0"/>
-              <w:jc w:val="right"/>
               <w:rPr>
                 <w:rFonts w:ascii="Calibri" w:eastAsia="Times New Roman" w:hAnsi="Calibri" w:cs="Times New Roman"/>
                 <w:color w:val="000000"/>
@@ -24016,7 +24139,7 @@
                 <w:sz w:val="22"/>
                 <w:lang w:val="pl-PL" w:eastAsia="pl-PL"/>
               </w:rPr>
-              <w:t>0.673435</w:t>
+              <w:t>3.4965</w:t>
             </w:r>
           </w:p>
         </w:tc>
@@ -24051,7 +24174,7 @@
                 <w:sz w:val="22"/>
                 <w:lang w:val="pl-PL" w:eastAsia="pl-PL"/>
               </w:rPr>
-              <w:t>0.0101588</w:t>
+              <w:t>0.13158</w:t>
             </w:r>
           </w:p>
         </w:tc>
@@ -24086,7 +24209,7 @@
                 <w:sz w:val="22"/>
                 <w:lang w:val="pl-PL" w:eastAsia="pl-PL"/>
               </w:rPr>
-              <w:t>0.0100008</w:t>
+              <w:t>0.0457204</w:t>
             </w:r>
           </w:p>
         </w:tc>
@@ -24134,7 +24257,7 @@
         </w:tc>
         <w:tc>
           <w:tcPr>
-            <w:tcW w:w="1180" w:type="dxa"/>
+            <w:tcW w:w="1840" w:type="dxa"/>
             <w:tcBorders>
               <w:top w:val="nil"/>
               <w:left w:val="nil"/>
@@ -24163,16 +24286,7 @@
                 <w:sz w:val="22"/>
                 <w:lang w:val="pl-PL" w:eastAsia="pl-PL"/>
               </w:rPr>
-              <w:t xml:space="preserve">    </w:t>
-            </w:r>
-            <w:r>
-              <w:rPr>
-                <w:rFonts w:ascii="Calibri" w:eastAsia="Times New Roman" w:hAnsi="Calibri" w:cs="Times New Roman"/>
-                <w:color w:val="000000"/>
-                <w:sz w:val="22"/>
-                <w:lang w:val="pl-PL" w:eastAsia="pl-PL"/>
-              </w:rPr>
-              <w:t>0.025188</w:t>
+              <w:t>7.992</w:t>
             </w:r>
           </w:p>
         </w:tc>
@@ -24207,7 +24321,7 @@
                 <w:sz w:val="22"/>
                 <w:lang w:val="pl-PL" w:eastAsia="pl-PL"/>
               </w:rPr>
-              <w:t>0.00016719</w:t>
+              <w:t>0.133451</w:t>
             </w:r>
           </w:p>
         </w:tc>
@@ -24242,7 +24356,7 @@
                 <w:sz w:val="22"/>
                 <w:lang w:val="pl-PL" w:eastAsia="pl-PL"/>
               </w:rPr>
-              <w:t>0.000132128</w:t>
+              <w:t>0.0457428</w:t>
             </w:r>
           </w:p>
         </w:tc>
@@ -24290,7 +24404,7 @@
         </w:tc>
         <w:tc>
           <w:tcPr>
-            <w:tcW w:w="1180" w:type="dxa"/>
+            <w:tcW w:w="1840" w:type="dxa"/>
             <w:tcBorders>
               <w:top w:val="nil"/>
               <w:left w:val="nil"/>
@@ -24319,7 +24433,7 @@
                 <w:sz w:val="22"/>
                 <w:lang w:val="pl-PL" w:eastAsia="pl-PL"/>
               </w:rPr>
-              <w:t>0.0497415</w:t>
+              <w:t>16.4835</w:t>
             </w:r>
           </w:p>
         </w:tc>
@@ -24354,7 +24468,7 @@
                 <w:sz w:val="22"/>
                 <w:lang w:val="pl-PL" w:eastAsia="pl-PL"/>
               </w:rPr>
-              <w:t>0.000164281</w:t>
+              <w:t>0.135743</w:t>
             </w:r>
           </w:p>
         </w:tc>
@@ -24389,7 +24503,7 @@
                 <w:sz w:val="22"/>
                 <w:lang w:val="pl-PL" w:eastAsia="pl-PL"/>
               </w:rPr>
-              <w:t>0.000129863</w:t>
+              <w:t>0.0448285</w:t>
             </w:r>
           </w:p>
         </w:tc>
@@ -24407,16 +24521,28 @@
         <w:rPr>
           <w:rFonts w:ascii="Times New Roman" w:hAnsi="Times New Roman" w:cs="Times New Roman"/>
         </w:rPr>
-        <w:t xml:space="preserve">Lax-Wendroff </w:t>
-      </w:r>
-      <w:r>
-        <w:rPr>
-          <w:rStyle w:val="shorttext"/>
-          <w:rFonts w:ascii="Times New Roman" w:hAnsi="Times New Roman" w:cs="Times New Roman"/>
-          <w:lang w:val="en"/>
-        </w:rPr>
-        <w:t>is Characterised by good results for sign initial boundary condition. For 400 we have really low norms values. Results of this approach are worse than Explicit Upwind Scheme but still they could be considered as high quality results.</w:t>
-      </w:r>
+        <w:t xml:space="preserve">Until now </w:t>
+      </w:r>
+      <w:r>
+        <w:rPr>
+          <w:rFonts w:ascii="Times New Roman" w:hAnsi="Times New Roman" w:cs="Times New Roman"/>
+        </w:rPr>
+        <w:t xml:space="preserve">it hard to say about </w:t>
+      </w:r>
+      <w:r>
+        <w:rPr>
+          <w:rFonts w:ascii="Times New Roman" w:hAnsi="Times New Roman" w:cs="Times New Roman"/>
+        </w:rPr>
+        <w:t>Richtmyer multi-step</w:t>
+      </w:r>
+      <w:r>
+        <w:rPr>
+          <w:rFonts w:ascii="Times New Roman" w:hAnsi="Times New Roman" w:cs="Times New Roman"/>
+        </w:rPr>
+        <w:t xml:space="preserve"> method accuracy. It now working properly.</w:t>
+      </w:r>
+      <w:bookmarkStart w:id="2" w:name="_GoBack"/>
+      <w:bookmarkEnd w:id="2"/>
     </w:p>
     <w:p>
       <w:pPr>
@@ -24600,7 +24726,7 @@
         <w:rPr>
           <w:noProof/>
         </w:rPr>
-        <w:t>15</w:t>
+        <w:t>22</w:t>
       </w:r>
       <w:r>
         <w:fldChar w:fldCharType="end"/>
@@ -24661,7 +24787,7 @@
         <w:rPr>
           <w:noProof/>
         </w:rPr>
-        <w:t>6</w:t>
+        <w:t>10</w:t>
       </w:r>
       <w:r>
         <w:fldChar w:fldCharType="end"/>
@@ -25535,6 +25661,7 @@
           <w:noProof/>
           <w:lang w:val="pl-PL" w:eastAsia="pl-PL"/>
         </w:rPr>
+        <w:lastRenderedPageBreak/>
         <w:drawing>
           <wp:inline distT="0" distB="0" distL="0" distR="0" wp14:anchorId="1917AB6B" wp14:editId="3C17DAD3">
             <wp:extent cx="4328880" cy="3247949"/>
@@ -25618,7 +25745,7 @@
         <w:rPr>
           <w:noProof/>
         </w:rPr>
-        <w:t>16</w:t>
+        <w:t>23</w:t>
       </w:r>
       <w:r>
         <w:fldChar w:fldCharType="end"/>
@@ -25796,7 +25923,7 @@
         <w:rPr>
           <w:noProof/>
         </w:rPr>
-        <w:t>17</w:t>
+        <w:t>24</w:t>
       </w:r>
       <w:r>
         <w:fldChar w:fldCharType="end"/>
@@ -25873,7 +26000,7 @@
         <w:rPr>
           <w:noProof/>
         </w:rPr>
-        <w:t>7</w:t>
+        <w:t>11</w:t>
       </w:r>
       <w:r>
         <w:fldChar w:fldCharType="end"/>
@@ -28564,7 +28691,7 @@
 </file>
 
 <file path=customXml/itemProps1.xml><?xml version="1.0" encoding="utf-8"?>
-<ds:datastoreItem xmlns:ds="http://schemas.openxmlformats.org/officeDocument/2006/customXml" ds:itemID="{0B8EC4C7-2635-449B-A8F6-CC75BC731746}">
+<ds:datastoreItem xmlns:ds="http://schemas.openxmlformats.org/officeDocument/2006/customXml" ds:itemID="{EA5C23A5-3C24-4A1B-AE87-7150C54035D6}">
   <ds:schemaRefs>
     <ds:schemaRef ds:uri="http://schemas.openxmlformats.org/officeDocument/2006/bibliography"/>
   </ds:schemaRefs>

</xml_diff>

<commit_message>
Some matlab graps and assignment additions v5
</commit_message>
<xml_diff>
--- a/Assignment Bednarek Report/Computional Methods.docx
+++ b/Assignment Bednarek Report/Computional Methods.docx
@@ -11799,13 +11799,13 @@
     <w:p/>
     <w:p>
       <w:pPr>
-        <w:pStyle w:val="Nagwek1"/>
+        <w:pStyle w:val="Akapitzlist"/>
         <w:numPr>
           <w:ilvl w:val="0"/>
           <w:numId w:val="3"/>
         </w:numPr>
         <w:rPr>
-          <w:rFonts w:ascii="Times New Roman" w:hAnsi="Times New Roman" w:cs="Times New Roman"/>
+          <w:rFonts w:ascii="Times New Roman" w:eastAsiaTheme="majorEastAsia" w:hAnsi="Times New Roman" w:cs="Times New Roman"/>
           <w:b/>
           <w:color w:val="000000" w:themeColor="text1"/>
           <w:sz w:val="44"/>
@@ -11814,7 +11814,7 @@
       </w:pPr>
       <w:r>
         <w:rPr>
-          <w:rFonts w:ascii="Times New Roman" w:hAnsi="Times New Roman" w:cs="Times New Roman"/>
+          <w:rFonts w:ascii="Times New Roman" w:eastAsiaTheme="majorEastAsia" w:hAnsi="Times New Roman" w:cs="Times New Roman"/>
           <w:b/>
           <w:color w:val="000000" w:themeColor="text1"/>
           <w:sz w:val="44"/>
@@ -11823,6 +11823,7 @@
         <w:t>Results</w:t>
       </w:r>
     </w:p>
+    <w:p/>
     <w:p/>
     <w:p>
       <w:pPr>
@@ -11853,6 +11854,16 @@
         </w:rPr>
         <w:t>Analytical solution</w:t>
       </w:r>
+    </w:p>
+    <w:p>
+      <w:pPr>
+        <w:ind w:left="360"/>
+        <w:rPr>
+          <w:rFonts w:ascii="Times New Roman" w:hAnsi="Times New Roman" w:cs="Times New Roman"/>
+          <w:b/>
+          <w:sz w:val="28"/>
+        </w:rPr>
+      </w:pPr>
     </w:p>
     <w:p/>
     <w:p>
@@ -12181,7 +12192,6 @@
         <w:rPr>
           <w:rFonts w:ascii="Times New Roman" w:hAnsi="Times New Roman" w:cs="Times New Roman"/>
         </w:rPr>
-        <w:lastRenderedPageBreak/>
         <w:t>As</w:t>
       </w:r>
       <w:r>
@@ -24541,8 +24551,6 @@
         </w:rPr>
         <w:t xml:space="preserve"> method accuracy. It now working properly.</w:t>
       </w:r>
-      <w:bookmarkStart w:id="2" w:name="_GoBack"/>
-      <w:bookmarkEnd w:id="2"/>
     </w:p>
     <w:p>
       <w:pPr>
@@ -24652,10 +24660,10 @@
           <w:lang w:val="pl-PL" w:eastAsia="pl-PL"/>
         </w:rPr>
         <w:drawing>
-          <wp:inline distT="0" distB="0" distL="0" distR="0" wp14:anchorId="24726F95" wp14:editId="552F77E7">
-            <wp:extent cx="4605674" cy="4074567"/>
-            <wp:effectExtent l="0" t="0" r="4445" b="2540"/>
-            <wp:docPr id="38" name="Obraz 38" descr="C:\Users\Domowy\Desktop\Dokumenty Wiktora\V rok\Computional Methods\Assignment Code WBednarek\Computational-Methods\Matlab scripts and graphs\expLaxCourant.bmp"/>
+          <wp:inline distT="0" distB="0" distL="0" distR="0">
+            <wp:extent cx="4845063" cy="4762196"/>
+            <wp:effectExtent l="0" t="0" r="0" b="635"/>
+            <wp:docPr id="47" name="Obraz 47" descr="C:\Users\Domowy\Desktop\Dokumenty Wiktora\V rok\Computional Methods\Assignment Code WBednarek\Computational-Methods\Matlab scripts and graphs\expRichCourant.bmp"/>
             <wp:cNvGraphicFramePr>
               <a:graphicFrameLocks xmlns:a="http://schemas.openxmlformats.org/drawingml/2006/main" noChangeAspect="1"/>
             </wp:cNvGraphicFramePr>
@@ -24663,13 +24671,13 @@
               <a:graphicData uri="http://schemas.openxmlformats.org/drawingml/2006/picture">
                 <pic:pic xmlns:pic="http://schemas.openxmlformats.org/drawingml/2006/picture">
                   <pic:nvPicPr>
-                    <pic:cNvPr id="0" name="Picture 22" descr="C:\Users\Domowy\Desktop\Dokumenty Wiktora\V rok\Computional Methods\Assignment Code WBednarek\Computational-Methods\Matlab scripts and graphs\expLaxCourant.bmp"/>
+                    <pic:cNvPr id="0" name="Picture 29" descr="C:\Users\Domowy\Desktop\Dokumenty Wiktora\V rok\Computional Methods\Assignment Code WBednarek\Computational-Methods\Matlab scripts and graphs\expRichCourant.bmp"/>
                     <pic:cNvPicPr>
                       <a:picLocks noChangeAspect="1" noChangeArrowheads="1"/>
                     </pic:cNvPicPr>
                   </pic:nvPicPr>
                   <pic:blipFill>
-                    <a:blip r:embed="rId20">
+                    <a:blip r:embed="rId26">
                       <a:extLst>
                         <a:ext uri="{28A0092B-C50C-407E-A947-70E740481C1C}">
                           <a14:useLocalDpi xmlns:a14="http://schemas.microsoft.com/office/drawing/2010/main" val="0"/>
@@ -24684,7 +24692,7 @@
                   <pic:spPr bwMode="auto">
                     <a:xfrm>
                       <a:off x="0" y="0"/>
-                      <a:ext cx="4619704" cy="4086979"/>
+                      <a:ext cx="4853154" cy="4770149"/>
                     </a:xfrm>
                     <a:prstGeom prst="rect">
                       <a:avLst/>
@@ -24704,7 +24712,6 @@
     <w:p>
       <w:pPr>
         <w:pStyle w:val="Legenda"/>
-        <w:jc w:val="center"/>
         <w:rPr>
           <w:rFonts w:ascii="Times New Roman" w:hAnsi="Times New Roman" w:cs="Times New Roman"/>
           <w:b/>
@@ -24726,7 +24733,7 @@
         <w:rPr>
           <w:noProof/>
         </w:rPr>
-        <w:t>22</w:t>
+        <w:t>21</w:t>
       </w:r>
       <w:r>
         <w:fldChar w:fldCharType="end"/>
@@ -24738,19 +24745,85 @@
         <w:t xml:space="preserve">Comparing  </w:t>
       </w:r>
       <w:r>
-        <w:t>Lax-Wendroff</w:t>
-      </w:r>
-      <w:r>
-        <w:t xml:space="preserve"> Scheme results for different number of points, exponential type of initial boundary t=5, CFL { 0.25 ,0.5, 0.75, 0.999}, number of points = 100</w:t>
-      </w:r>
-    </w:p>
-    <w:p>
-      <w:pPr>
-        <w:rPr>
-          <w:rFonts w:ascii="Times New Roman" w:hAnsi="Times New Roman" w:cs="Times New Roman"/>
-          <w:b/>
-        </w:rPr>
-      </w:pPr>
+        <w:t>Richtmyer</w:t>
+      </w:r>
+      <w:r>
+        <w:t>’s</w:t>
+      </w:r>
+      <w:r>
+        <w:t xml:space="preserve"> multi-step method</w:t>
+      </w:r>
+      <w:r>
+        <w:t xml:space="preserve"> results for different number of points, exponential type of initial boundary t=5, CFL { 0.25 ,0.5, 0.75, 0.999}, number of points = 100</w:t>
+      </w:r>
+    </w:p>
+    <w:p>
+      <w:pPr>
+        <w:rPr>
+          <w:rFonts w:ascii="Times New Roman" w:hAnsi="Times New Roman" w:cs="Times New Roman"/>
+        </w:rPr>
+      </w:pPr>
+    </w:p>
+    <w:p>
+      <w:pPr>
+        <w:rPr>
+          <w:rFonts w:ascii="Times New Roman" w:hAnsi="Times New Roman" w:cs="Times New Roman"/>
+        </w:rPr>
+      </w:pPr>
+      <w:r>
+        <w:rPr>
+          <w:rFonts w:ascii="Times New Roman" w:hAnsi="Times New Roman" w:cs="Times New Roman"/>
+        </w:rPr>
+        <w:t>Surprisingly for exponential boundary type scheme works better, is still not fully accurate graph seems to be shifted</w:t>
+      </w:r>
+      <w:r>
+        <w:rPr>
+          <w:rFonts w:ascii="Times New Roman" w:hAnsi="Times New Roman" w:cs="Times New Roman"/>
+        </w:rPr>
+        <w:t xml:space="preserve">. Because </w:t>
+      </w:r>
+      <w:r>
+        <w:rPr>
+          <w:rFonts w:ascii="Times New Roman" w:hAnsi="Times New Roman" w:cs="Times New Roman"/>
+        </w:rPr>
+        <w:t>of that fact</w:t>
+      </w:r>
+      <w:r>
+        <w:rPr>
+          <w:rFonts w:ascii="Times New Roman" w:hAnsi="Times New Roman" w:cs="Times New Roman"/>
+        </w:rPr>
+        <w:t xml:space="preserve"> maybe there is something wrong with</w:t>
+      </w:r>
+      <w:r>
+        <w:rPr>
+          <w:rFonts w:ascii="Times New Roman" w:hAnsi="Times New Roman" w:cs="Times New Roman"/>
+        </w:rPr>
+        <w:t xml:space="preserve"> </w:t>
+      </w:r>
+      <w:r>
+        <w:rPr>
+          <w:rFonts w:ascii="Times New Roman" w:hAnsi="Times New Roman" w:cs="Times New Roman"/>
+        </w:rPr>
+        <w:t>sign</w:t>
+      </w:r>
+      <w:r>
+        <w:rPr>
+          <w:rFonts w:ascii="Times New Roman" w:hAnsi="Times New Roman" w:cs="Times New Roman"/>
+        </w:rPr>
+        <w:t xml:space="preserve"> initial boundary</w:t>
+      </w:r>
+      <w:r>
+        <w:rPr>
+          <w:rFonts w:ascii="Times New Roman" w:hAnsi="Times New Roman" w:cs="Times New Roman"/>
+        </w:rPr>
+        <w:t xml:space="preserve"> values</w:t>
+      </w:r>
+      <w:r>
+        <w:rPr>
+          <w:rFonts w:ascii="Times New Roman" w:hAnsi="Times New Roman" w:cs="Times New Roman"/>
+        </w:rPr>
+        <w:t>.</w:t>
+      </w:r>
     </w:p>
     <w:p>
       <w:pPr>
@@ -24799,10 +24872,7 @@
         <w:t xml:space="preserve">Norms values depending on number of points in </w:t>
       </w:r>
       <w:r>
-        <w:t>Lax-Wendroff</w:t>
-      </w:r>
-      <w:r>
-        <w:t xml:space="preserve"> Scheme</w:t>
+        <w:t>Richtmyer’s multi-step method</w:t>
       </w:r>
       <w:r>
         <w:t>, exponential boundary type</w:t>
@@ -24813,7 +24883,7 @@
     </w:p>
     <w:tbl>
       <w:tblPr>
-        <w:tblW w:w="5420" w:type="dxa"/>
+        <w:tblW w:w="6080" w:type="dxa"/>
         <w:jc w:val="center"/>
         <w:tblCellMar>
           <w:left w:w="70" w:type="dxa"/>
@@ -24823,13 +24893,13 @@
       </w:tblPr>
       <w:tblGrid>
         <w:gridCol w:w="1400"/>
-        <w:gridCol w:w="1180"/>
+        <w:gridCol w:w="1840"/>
         <w:gridCol w:w="1480"/>
         <w:gridCol w:w="1360"/>
       </w:tblGrid>
       <w:tr>
         <w:trPr>
-          <w:trHeight w:val="645"/>
+          <w:trHeight w:val="630"/>
           <w:jc w:val="center"/>
         </w:trPr>
         <w:tc>
@@ -24838,7 +24908,7 @@
             <w:tcBorders>
               <w:top w:val="single" w:sz="8" w:space="0" w:color="auto"/>
               <w:left w:val="single" w:sz="8" w:space="0" w:color="auto"/>
-              <w:bottom w:val="single" w:sz="8" w:space="0" w:color="auto"/>
+              <w:bottom w:val="single" w:sz="4" w:space="0" w:color="auto"/>
               <w:right w:val="single" w:sz="4" w:space="0" w:color="auto"/>
             </w:tcBorders>
             <w:shd w:val="clear" w:color="auto" w:fill="auto"/>
@@ -24872,11 +24942,11 @@
         </w:tc>
         <w:tc>
           <w:tcPr>
-            <w:tcW w:w="1180" w:type="dxa"/>
+            <w:tcW w:w="1840" w:type="dxa"/>
             <w:tcBorders>
               <w:top w:val="single" w:sz="8" w:space="0" w:color="auto"/>
               <w:left w:val="nil"/>
-              <w:bottom w:val="single" w:sz="8" w:space="0" w:color="auto"/>
+              <w:bottom w:val="single" w:sz="4" w:space="0" w:color="auto"/>
               <w:right w:val="single" w:sz="4" w:space="0" w:color="auto"/>
             </w:tcBorders>
             <w:shd w:val="clear" w:color="auto" w:fill="auto"/>
@@ -24915,7 +24985,7 @@
             <w:tcBorders>
               <w:top w:val="single" w:sz="8" w:space="0" w:color="auto"/>
               <w:left w:val="nil"/>
-              <w:bottom w:val="single" w:sz="8" w:space="0" w:color="auto"/>
+              <w:bottom w:val="single" w:sz="4" w:space="0" w:color="auto"/>
               <w:right w:val="single" w:sz="4" w:space="0" w:color="auto"/>
             </w:tcBorders>
             <w:shd w:val="clear" w:color="auto" w:fill="auto"/>
@@ -24954,7 +25024,7 @@
             <w:tcBorders>
               <w:top w:val="single" w:sz="8" w:space="0" w:color="auto"/>
               <w:left w:val="nil"/>
-              <w:bottom w:val="single" w:sz="8" w:space="0" w:color="auto"/>
+              <w:bottom w:val="single" w:sz="4" w:space="0" w:color="auto"/>
               <w:right w:val="single" w:sz="8" w:space="0" w:color="auto"/>
             </w:tcBorders>
             <w:shd w:val="clear" w:color="auto" w:fill="auto"/>
@@ -25031,7 +25101,7 @@
         </w:tc>
         <w:tc>
           <w:tcPr>
-            <w:tcW w:w="1180" w:type="dxa"/>
+            <w:tcW w:w="1840" w:type="dxa"/>
             <w:tcBorders>
               <w:top w:val="nil"/>
               <w:left w:val="nil"/>
@@ -25060,7 +25130,7 @@
                 <w:sz w:val="22"/>
                 <w:lang w:val="pl-PL" w:eastAsia="pl-PL"/>
               </w:rPr>
-              <w:t>0.375093</w:t>
+              <w:t>0.499837</w:t>
             </w:r>
           </w:p>
         </w:tc>
@@ -25095,7 +25165,7 @@
                 <w:sz w:val="22"/>
                 <w:lang w:val="pl-PL" w:eastAsia="pl-PL"/>
               </w:rPr>
-              <w:t>0.0153503</w:t>
+              <w:t>0.0180175</w:t>
             </w:r>
           </w:p>
         </w:tc>
@@ -25130,7 +25200,7 @@
                 <w:sz w:val="22"/>
                 <w:lang w:val="pl-PL" w:eastAsia="pl-PL"/>
               </w:rPr>
-              <w:t>0.00558898</w:t>
+              <w:t>0.00798902</w:t>
             </w:r>
           </w:p>
         </w:tc>
@@ -25178,7 +25248,7 @@
         </w:tc>
         <w:tc>
           <w:tcPr>
-            <w:tcW w:w="1180" w:type="dxa"/>
+            <w:tcW w:w="1840" w:type="dxa"/>
             <w:tcBorders>
               <w:top w:val="nil"/>
               <w:left w:val="nil"/>
@@ -25207,7 +25277,7 @@
                 <w:sz w:val="22"/>
                 <w:lang w:val="pl-PL" w:eastAsia="pl-PL"/>
               </w:rPr>
-              <w:t>0.361667</w:t>
+              <w:t>0.499377</w:t>
             </w:r>
           </w:p>
         </w:tc>
@@ -25242,7 +25312,7 @@
                 <w:sz w:val="22"/>
                 <w:lang w:val="pl-PL" w:eastAsia="pl-PL"/>
               </w:rPr>
-              <w:t>0.0127334</w:t>
+              <w:t>0.0184629</w:t>
             </w:r>
           </w:p>
         </w:tc>
@@ -25277,7 +25347,7 @@
                 <w:sz w:val="22"/>
                 <w:lang w:val="pl-PL" w:eastAsia="pl-PL"/>
               </w:rPr>
-              <w:t>0.00521556</w:t>
+              <w:t>0.00804342</w:t>
             </w:r>
           </w:p>
         </w:tc>
@@ -25325,7 +25395,7 @@
         </w:tc>
         <w:tc>
           <w:tcPr>
-            <w:tcW w:w="1180" w:type="dxa"/>
+            <w:tcW w:w="1840" w:type="dxa"/>
             <w:tcBorders>
               <w:top w:val="nil"/>
               <w:left w:val="nil"/>
@@ -25354,7 +25424,7 @@
                 <w:sz w:val="22"/>
                 <w:lang w:val="pl-PL" w:eastAsia="pl-PL"/>
               </w:rPr>
-              <w:t>0.336339</w:t>
+              <w:t>0.468691</w:t>
             </w:r>
           </w:p>
         </w:tc>
@@ -25389,7 +25459,7 @@
                 <w:sz w:val="22"/>
                 <w:lang w:val="pl-PL" w:eastAsia="pl-PL"/>
               </w:rPr>
-              <w:t>0.0101199</w:t>
+              <w:t>0.018925</w:t>
             </w:r>
           </w:p>
         </w:tc>
@@ -25424,7 +25494,7 @@
                 <w:sz w:val="22"/>
                 <w:lang w:val="pl-PL" w:eastAsia="pl-PL"/>
               </w:rPr>
-              <w:t>0.00481173</w:t>
+              <w:t>0.00800204</w:t>
             </w:r>
           </w:p>
         </w:tc>
@@ -25472,7 +25542,7 @@
         </w:tc>
         <w:tc>
           <w:tcPr>
-            <w:tcW w:w="1180" w:type="dxa"/>
+            <w:tcW w:w="1840" w:type="dxa"/>
             <w:tcBorders>
               <w:top w:val="nil"/>
               <w:left w:val="nil"/>
@@ -25501,7 +25571,7 @@
                 <w:sz w:val="22"/>
                 <w:lang w:val="pl-PL" w:eastAsia="pl-PL"/>
               </w:rPr>
-              <w:t>0.336012</w:t>
+              <w:t>0.423177</w:t>
             </w:r>
           </w:p>
         </w:tc>
@@ -25536,7 +25606,7 @@
                 <w:sz w:val="22"/>
                 <w:lang w:val="pl-PL" w:eastAsia="pl-PL"/>
               </w:rPr>
-              <w:t>0.00777735</w:t>
+              <w:t>0.019019</w:t>
             </w:r>
           </w:p>
         </w:tc>
@@ -25571,7 +25641,7 @@
                 <w:sz w:val="22"/>
                 <w:lang w:val="pl-PL" w:eastAsia="pl-PL"/>
               </w:rPr>
-              <w:t>0.00480413</w:t>
+              <w:t>0.00789675</w:t>
             </w:r>
           </w:p>
         </w:tc>
@@ -25587,46 +25657,57 @@
     </w:p>
     <w:p>
       <w:pPr>
-        <w:ind w:firstLine="351"/>
-        <w:rPr>
-          <w:rFonts w:ascii="Times New Roman" w:hAnsi="Times New Roman" w:cs="Times New Roman"/>
-        </w:rPr>
-      </w:pPr>
-      <w:r>
-        <w:rPr>
-          <w:rFonts w:ascii="Times New Roman" w:hAnsi="Times New Roman" w:cs="Times New Roman"/>
-        </w:rPr>
-        <w:t>Similar to sign type of scheme this time scheme tries to adapt to Analytical solution as well. Errors are quite small but still higher than in Explicit Upwind Scheme.</w:t>
-      </w:r>
-    </w:p>
-    <w:p>
-      <w:pPr>
-        <w:rPr>
-          <w:rFonts w:ascii="Times New Roman" w:hAnsi="Times New Roman" w:cs="Times New Roman"/>
-          <w:b/>
-        </w:rPr>
-      </w:pPr>
-    </w:p>
-    <w:p>
-      <w:pPr>
-        <w:rPr>
-          <w:rFonts w:ascii="Times New Roman" w:hAnsi="Times New Roman" w:cs="Times New Roman"/>
-          <w:b/>
-        </w:rPr>
-      </w:pPr>
-    </w:p>
-    <w:p>
-      <w:pPr>
-        <w:rPr>
-          <w:rFonts w:ascii="Times New Roman" w:hAnsi="Times New Roman" w:cs="Times New Roman"/>
-          <w:b/>
-        </w:rPr>
-      </w:pPr>
-      <w:r>
-        <w:rPr>
-          <w:rFonts w:ascii="Times New Roman" w:hAnsi="Times New Roman" w:cs="Times New Roman"/>
-          <w:b/>
-        </w:rPr>
+        <w:rPr>
+          <w:rFonts w:ascii="Times New Roman" w:hAnsi="Times New Roman" w:cs="Times New Roman"/>
+          <w:b/>
+        </w:rPr>
+      </w:pPr>
+      <w:r>
+        <w:rPr>
+          <w:rFonts w:ascii="Times New Roman" w:hAnsi="Times New Roman" w:cs="Times New Roman"/>
+        </w:rPr>
+        <w:t>Norms values confirms that method is quite accurate is exponential boundary condition case.</w:t>
+      </w:r>
+      <w:r>
+        <w:rPr>
+          <w:rFonts w:ascii="Times New Roman" w:hAnsi="Times New Roman" w:cs="Times New Roman"/>
+        </w:rPr>
+        <w:t xml:space="preserve"> This situation is unusual</w:t>
+      </w:r>
+      <w:r>
+        <w:rPr>
+          <w:rFonts w:ascii="Times New Roman" w:hAnsi="Times New Roman" w:cs="Times New Roman"/>
+        </w:rPr>
+        <w:t xml:space="preserve"> and curious</w:t>
+      </w:r>
+      <w:r>
+        <w:rPr>
+          <w:rFonts w:ascii="Times New Roman" w:hAnsi="Times New Roman" w:cs="Times New Roman"/>
+        </w:rPr>
+        <w:t>.</w:t>
+      </w:r>
+    </w:p>
+    <w:p>
+      <w:pPr>
+        <w:rPr>
+          <w:rFonts w:ascii="Times New Roman" w:hAnsi="Times New Roman" w:cs="Times New Roman"/>
+          <w:b/>
+        </w:rPr>
+      </w:pPr>
+    </w:p>
+    <w:p>
+      <w:pPr>
+        <w:rPr>
+          <w:rFonts w:ascii="Times New Roman" w:hAnsi="Times New Roman" w:cs="Times New Roman"/>
+          <w:b/>
+        </w:rPr>
+      </w:pPr>
+      <w:r>
+        <w:rPr>
+          <w:rFonts w:ascii="Times New Roman" w:hAnsi="Times New Roman" w:cs="Times New Roman"/>
+          <w:b/>
+        </w:rPr>
+        <w:lastRenderedPageBreak/>
         <w:t>Compare this case for different time</w:t>
       </w:r>
     </w:p>
@@ -25661,12 +25742,11 @@
           <w:noProof/>
           <w:lang w:val="pl-PL" w:eastAsia="pl-PL"/>
         </w:rPr>
-        <w:lastRenderedPageBreak/>
         <w:drawing>
-          <wp:inline distT="0" distB="0" distL="0" distR="0" wp14:anchorId="1917AB6B" wp14:editId="3C17DAD3">
-            <wp:extent cx="4328880" cy="3247949"/>
-            <wp:effectExtent l="0" t="0" r="0" b="0"/>
-            <wp:docPr id="39" name="Obraz 39" descr="C:\Users\Domowy\Desktop\Dokumenty Wiktora\V rok\Computional Methods\Assignment Code WBednarek\Computational-Methods\Matlab scripts and graphs\expLaxTime.bmp"/>
+          <wp:inline distT="0" distB="0" distL="0" distR="0">
+            <wp:extent cx="5332730" cy="4001135"/>
+            <wp:effectExtent l="0" t="0" r="1270" b="0"/>
+            <wp:docPr id="50" name="Obraz 50" descr="C:\Users\Domowy\Desktop\Dokumenty Wiktora\V rok\Computional Methods\Assignment Code WBednarek\Computational-Methods\Matlab scripts and graphs\expRitchTime.bmp"/>
             <wp:cNvGraphicFramePr>
               <a:graphicFrameLocks xmlns:a="http://schemas.openxmlformats.org/drawingml/2006/main" noChangeAspect="1"/>
             </wp:cNvGraphicFramePr>
@@ -25674,13 +25754,13 @@
               <a:graphicData uri="http://schemas.openxmlformats.org/drawingml/2006/picture">
                 <pic:pic xmlns:pic="http://schemas.openxmlformats.org/drawingml/2006/picture">
                   <pic:nvPicPr>
-                    <pic:cNvPr id="0" name="Picture 23" descr="C:\Users\Domowy\Desktop\Dokumenty Wiktora\V rok\Computional Methods\Assignment Code WBednarek\Computational-Methods\Matlab scripts and graphs\expLaxTime.bmp"/>
+                    <pic:cNvPr id="0" name="Picture 32" descr="C:\Users\Domowy\Desktop\Dokumenty Wiktora\V rok\Computional Methods\Assignment Code WBednarek\Computational-Methods\Matlab scripts and graphs\expRitchTime.bmp"/>
                     <pic:cNvPicPr>
                       <a:picLocks noChangeAspect="1" noChangeArrowheads="1"/>
                     </pic:cNvPicPr>
                   </pic:nvPicPr>
                   <pic:blipFill>
-                    <a:blip r:embed="rId21">
+                    <a:blip r:embed="rId27">
                       <a:extLst>
                         <a:ext uri="{28A0092B-C50C-407E-A947-70E740481C1C}">
                           <a14:useLocalDpi xmlns:a14="http://schemas.microsoft.com/office/drawing/2010/main" val="0"/>
@@ -25695,7 +25775,7 @@
                   <pic:spPr bwMode="auto">
                     <a:xfrm>
                       <a:off x="0" y="0"/>
-                      <a:ext cx="4339838" cy="3256170"/>
+                      <a:ext cx="5332730" cy="4001135"/>
                     </a:xfrm>
                     <a:prstGeom prst="rect">
                       <a:avLst/>
@@ -25745,37 +25825,55 @@
         <w:rPr>
           <w:noProof/>
         </w:rPr>
-        <w:t>23</w:t>
+        <w:t>22</w:t>
       </w:r>
       <w:r>
         <w:fldChar w:fldCharType="end"/>
       </w:r>
       <w:r>
-        <w:t xml:space="preserve"> Lax-Wendroff</w:t>
-      </w:r>
-      <w:r>
-        <w:t xml:space="preserve"> Scheme results for different times, exponential type of initial boundary t=5 and 10, CFL = 0.999, number of points = 100.</w:t>
-      </w:r>
-    </w:p>
-    <w:p>
-      <w:pPr>
-        <w:rPr>
-          <w:rFonts w:ascii="Times New Roman" w:hAnsi="Times New Roman" w:cs="Times New Roman"/>
-          <w:b/>
-        </w:rPr>
-      </w:pPr>
-    </w:p>
-    <w:p>
-      <w:pPr>
-        <w:rPr>
-          <w:rFonts w:ascii="Times New Roman" w:hAnsi="Times New Roman" w:cs="Times New Roman"/>
-        </w:rPr>
-      </w:pPr>
-      <w:r>
-        <w:rPr>
-          <w:rFonts w:ascii="Times New Roman" w:hAnsi="Times New Roman" w:cs="Times New Roman"/>
-        </w:rPr>
-        <w:t>In this case expected behavior can be observed. Higher time results are on higher point in space domain.</w:t>
+        <w:t xml:space="preserve"> </w:t>
+      </w:r>
+      <w:r>
+        <w:t>Richtmyer’s multi-step method</w:t>
+      </w:r>
+      <w:r>
+        <w:t xml:space="preserve"> </w:t>
+      </w:r>
+      <w:r>
+        <w:t>results for different times, exponential type of initial boundary t=5 and 10, CFL = 0.999, number of points = 100.</w:t>
+      </w:r>
+    </w:p>
+    <w:p>
+      <w:pPr>
+        <w:rPr>
+          <w:rFonts w:ascii="Times New Roman" w:hAnsi="Times New Roman" w:cs="Times New Roman"/>
+          <w:b/>
+        </w:rPr>
+      </w:pPr>
+    </w:p>
+    <w:p>
+      <w:pPr>
+        <w:rPr>
+          <w:rFonts w:ascii="Times New Roman" w:hAnsi="Times New Roman" w:cs="Times New Roman"/>
+        </w:rPr>
+      </w:pPr>
+      <w:r>
+        <w:rPr>
+          <w:rFonts w:ascii="Times New Roman" w:hAnsi="Times New Roman" w:cs="Times New Roman"/>
+        </w:rPr>
+        <w:t>Graph doesn’t seems to be shifted by a time</w:t>
+      </w:r>
+      <w:r>
+        <w:rPr>
+          <w:rFonts w:ascii="Times New Roman" w:hAnsi="Times New Roman" w:cs="Times New Roman"/>
+        </w:rPr>
+        <w:t xml:space="preserve"> or shift is too small to obserbate</w:t>
+      </w:r>
+      <w:r>
+        <w:rPr>
+          <w:rFonts w:ascii="Times New Roman" w:hAnsi="Times New Roman" w:cs="Times New Roman"/>
+        </w:rPr>
+        <w:t>. It stands in one place.</w:t>
       </w:r>
     </w:p>
     <w:p>
@@ -25848,11 +25946,12 @@
           <w:noProof/>
           <w:lang w:val="pl-PL" w:eastAsia="pl-PL"/>
         </w:rPr>
+        <w:lastRenderedPageBreak/>
         <w:drawing>
-          <wp:inline distT="0" distB="0" distL="0" distR="0" wp14:anchorId="7A3297E8" wp14:editId="01FA9586">
-            <wp:extent cx="3591763" cy="2731421"/>
-            <wp:effectExtent l="0" t="0" r="8890" b="0"/>
-            <wp:docPr id="40" name="Obraz 40" descr="C:\Users\Domowy\Desktop\Dokumenty Wiktora\V rok\Computional Methods\Assignment Code WBednarek\Computational-Methods\Matlab scripts and graphs\expLaxPoints.bmp"/>
+          <wp:inline distT="0" distB="0" distL="0" distR="0">
+            <wp:extent cx="4279392" cy="3444092"/>
+            <wp:effectExtent l="0" t="0" r="6985" b="4445"/>
+            <wp:docPr id="51" name="Obraz 51" descr="C:\Users\Domowy\Desktop\Dokumenty Wiktora\V rok\Computional Methods\Assignment Code WBednarek\Computational-Methods\Matlab scripts and graphs\expRichtpoints.bmp"/>
             <wp:cNvGraphicFramePr>
               <a:graphicFrameLocks xmlns:a="http://schemas.openxmlformats.org/drawingml/2006/main" noChangeAspect="1"/>
             </wp:cNvGraphicFramePr>
@@ -25860,13 +25959,13 @@
               <a:graphicData uri="http://schemas.openxmlformats.org/drawingml/2006/picture">
                 <pic:pic xmlns:pic="http://schemas.openxmlformats.org/drawingml/2006/picture">
                   <pic:nvPicPr>
-                    <pic:cNvPr id="0" name="Picture 25" descr="C:\Users\Domowy\Desktop\Dokumenty Wiktora\V rok\Computional Methods\Assignment Code WBednarek\Computational-Methods\Matlab scripts and graphs\expLaxPoints.bmp"/>
+                    <pic:cNvPr id="0" name="Picture 33" descr="C:\Users\Domowy\Desktop\Dokumenty Wiktora\V rok\Computional Methods\Assignment Code WBednarek\Computational-Methods\Matlab scripts and graphs\expRichtpoints.bmp"/>
                     <pic:cNvPicPr>
                       <a:picLocks noChangeAspect="1" noChangeArrowheads="1"/>
                     </pic:cNvPicPr>
                   </pic:nvPicPr>
                   <pic:blipFill>
-                    <a:blip r:embed="rId22">
+                    <a:blip r:embed="rId28">
                       <a:extLst>
                         <a:ext uri="{28A0092B-C50C-407E-A947-70E740481C1C}">
                           <a14:useLocalDpi xmlns:a14="http://schemas.microsoft.com/office/drawing/2010/main" val="0"/>
@@ -25881,7 +25980,7 @@
                   <pic:spPr bwMode="auto">
                     <a:xfrm>
                       <a:off x="0" y="0"/>
-                      <a:ext cx="3603329" cy="2740217"/>
+                      <a:ext cx="4287334" cy="3450484"/>
                     </a:xfrm>
                     <a:prstGeom prst="rect">
                       <a:avLst/>
@@ -25923,19 +26022,25 @@
         <w:rPr>
           <w:noProof/>
         </w:rPr>
-        <w:t>24</w:t>
+        <w:t>23</w:t>
       </w:r>
       <w:r>
         <w:fldChar w:fldCharType="end"/>
       </w:r>
       <w:r>
-        <w:t xml:space="preserve"> Lax-Wendroff</w:t>
-      </w:r>
-      <w:r>
         <w:t xml:space="preserve"> </w:t>
       </w:r>
       <w:r>
-        <w:t>Scheme results for different times, exponential t</w:t>
+        <w:t>Richtmyer’s</w:t>
+      </w:r>
+      <w:r>
+        <w:t xml:space="preserve"> </w:t>
+      </w:r>
+      <w:r>
+        <w:t xml:space="preserve">multi-step method </w:t>
+      </w:r>
+      <w:r>
+        <w:t>results for different times, exponential t</w:t>
       </w:r>
       <w:r>
         <w:t>ype of initial boundary t=5</w:t>
@@ -25954,18 +26059,28 @@
       <w:pPr>
         <w:rPr>
           <w:rFonts w:ascii="Times New Roman" w:hAnsi="Times New Roman" w:cs="Times New Roman"/>
-          <w:b/>
         </w:rPr>
       </w:pPr>
     </w:p>
     <w:p>
       <w:pPr>
         <w:ind w:left="0"/>
-        <w:rPr>
-          <w:rFonts w:ascii="Times New Roman" w:hAnsi="Times New Roman" w:cs="Times New Roman"/>
-          <w:b/>
-        </w:rPr>
-      </w:pPr>
+      </w:pPr>
+      <w:r>
+        <w:rPr>
+          <w:rFonts w:ascii="Times New Roman" w:hAnsi="Times New Roman" w:cs="Times New Roman"/>
+        </w:rPr>
+        <w:t xml:space="preserve">Again </w:t>
+      </w:r>
+      <w:r>
+        <w:rPr>
+          <w:rFonts w:ascii="Times New Roman" w:hAnsi="Times New Roman" w:cs="Times New Roman"/>
+        </w:rPr>
+        <w:t>graph is not shifted in time but despite of that it’s accuracy seems to be quite high.</w:t>
+      </w:r>
+      <w:r>
+        <w:t xml:space="preserve"> </w:t>
+      </w:r>
     </w:p>
     <w:p>
       <w:pPr>
@@ -26012,16 +26127,10 @@
         <w:t xml:space="preserve">Norms values depending on number of points in </w:t>
       </w:r>
       <w:r>
-        <w:t>Lax-Wendroff</w:t>
-      </w:r>
-      <w:r>
-        <w:t xml:space="preserve"> </w:t>
-      </w:r>
-      <w:r>
-        <w:t>Scheme</w:t>
-      </w:r>
-      <w:r>
-        <w:t xml:space="preserve"> with exponential </w:t>
+        <w:t xml:space="preserve">Richtmyer’s multi-step method </w:t>
+      </w:r>
+      <w:r>
+        <w:t xml:space="preserve">with exponential </w:t>
       </w:r>
       <w:r>
         <w:t>type of initial boundary</w:t>
@@ -26051,7 +26160,7 @@
       </w:tblGrid>
       <w:tr>
         <w:trPr>
-          <w:trHeight w:val="960"/>
+          <w:trHeight w:val="945"/>
           <w:jc w:val="center"/>
         </w:trPr>
         <w:tc>
@@ -26060,7 +26169,7 @@
             <w:tcBorders>
               <w:top w:val="single" w:sz="8" w:space="0" w:color="auto"/>
               <w:left w:val="single" w:sz="8" w:space="0" w:color="auto"/>
-              <w:bottom w:val="single" w:sz="8" w:space="0" w:color="auto"/>
+              <w:bottom w:val="single" w:sz="4" w:space="0" w:color="auto"/>
               <w:right w:val="single" w:sz="4" w:space="0" w:color="auto"/>
             </w:tcBorders>
             <w:shd w:val="clear" w:color="auto" w:fill="auto"/>
@@ -26098,7 +26207,7 @@
             <w:tcBorders>
               <w:top w:val="single" w:sz="8" w:space="0" w:color="auto"/>
               <w:left w:val="nil"/>
-              <w:bottom w:val="single" w:sz="8" w:space="0" w:color="auto"/>
+              <w:bottom w:val="single" w:sz="4" w:space="0" w:color="auto"/>
               <w:right w:val="single" w:sz="4" w:space="0" w:color="auto"/>
             </w:tcBorders>
             <w:shd w:val="clear" w:color="auto" w:fill="auto"/>
@@ -26137,7 +26246,7 @@
             <w:tcBorders>
               <w:top w:val="single" w:sz="8" w:space="0" w:color="auto"/>
               <w:left w:val="nil"/>
-              <w:bottom w:val="single" w:sz="8" w:space="0" w:color="auto"/>
+              <w:bottom w:val="single" w:sz="4" w:space="0" w:color="auto"/>
               <w:right w:val="single" w:sz="4" w:space="0" w:color="auto"/>
             </w:tcBorders>
             <w:shd w:val="clear" w:color="auto" w:fill="auto"/>
@@ -26176,7 +26285,7 @@
             <w:tcBorders>
               <w:top w:val="single" w:sz="8" w:space="0" w:color="auto"/>
               <w:left w:val="nil"/>
-              <w:bottom w:val="single" w:sz="8" w:space="0" w:color="auto"/>
+              <w:bottom w:val="single" w:sz="4" w:space="0" w:color="auto"/>
               <w:right w:val="single" w:sz="8" w:space="0" w:color="auto"/>
             </w:tcBorders>
             <w:shd w:val="clear" w:color="auto" w:fill="auto"/>
@@ -26282,7 +26391,7 @@
                 <w:sz w:val="22"/>
                 <w:lang w:val="pl-PL" w:eastAsia="pl-PL"/>
               </w:rPr>
-              <w:t>0.336012</w:t>
+              <w:t>0.423177</w:t>
             </w:r>
           </w:p>
         </w:tc>
@@ -26317,7 +26426,7 @@
                 <w:sz w:val="22"/>
                 <w:lang w:val="pl-PL" w:eastAsia="pl-PL"/>
               </w:rPr>
-              <w:t>0.00777735</w:t>
+              <w:t>0.019019</w:t>
             </w:r>
           </w:p>
         </w:tc>
@@ -26352,7 +26461,7 @@
                 <w:sz w:val="22"/>
                 <w:lang w:val="pl-PL" w:eastAsia="pl-PL"/>
               </w:rPr>
-              <w:t>0.00480413</w:t>
+              <w:t>0.00789675</w:t>
             </w:r>
           </w:p>
         </w:tc>
@@ -26429,7 +26538,7 @@
                 <w:sz w:val="22"/>
                 <w:lang w:val="pl-PL" w:eastAsia="pl-PL"/>
               </w:rPr>
-              <w:t>0.207711</w:t>
+              <w:t>0.499408</w:t>
             </w:r>
           </w:p>
         </w:tc>
@@ -26464,7 +26573,7 @@
                 <w:sz w:val="22"/>
                 <w:lang w:val="pl-PL" w:eastAsia="pl-PL"/>
               </w:rPr>
-              <w:t>0.00500207</w:t>
+              <w:t>0.0178462</w:t>
             </w:r>
           </w:p>
         </w:tc>
@@ -26499,7 +26608,7 @@
                 <w:sz w:val="22"/>
                 <w:lang w:val="pl-PL" w:eastAsia="pl-PL"/>
               </w:rPr>
-              <w:t>0.0019291</w:t>
+              <w:t>0.00551312</w:t>
             </w:r>
           </w:p>
         </w:tc>
@@ -26576,7 +26685,7 @@
                 <w:sz w:val="22"/>
                 <w:lang w:val="pl-PL" w:eastAsia="pl-PL"/>
               </w:rPr>
-              <w:t>0.106051</w:t>
+              <w:t>0.499982</w:t>
             </w:r>
           </w:p>
         </w:tc>
@@ -26611,7 +26720,7 @@
                 <w:sz w:val="22"/>
                 <w:lang w:val="pl-PL" w:eastAsia="pl-PL"/>
               </w:rPr>
-              <w:t>0.00250254</w:t>
+              <w:t>0.0175496</w:t>
             </w:r>
           </w:p>
         </w:tc>
@@ -26646,7 +26755,7 @@
                 <w:sz w:val="22"/>
                 <w:lang w:val="pl-PL" w:eastAsia="pl-PL"/>
               </w:rPr>
-              <w:t>0.000698759</w:t>
+              <w:t>0.00388348</w:t>
             </w:r>
           </w:p>
         </w:tc>
@@ -26692,19 +26801,13 @@
         <w:rPr>
           <w:rFonts w:ascii="Times New Roman" w:hAnsi="Times New Roman" w:cs="Times New Roman"/>
         </w:rPr>
-        <w:t>7</w:t>
-      </w:r>
-      <w:r>
-        <w:rPr>
-          <w:rFonts w:ascii="Times New Roman" w:hAnsi="Times New Roman" w:cs="Times New Roman"/>
-        </w:rPr>
-        <w:t xml:space="preserve"> shows that as number of points increase norm value getting smaller values.</w:t>
-      </w:r>
-      <w:r>
-        <w:rPr>
-          <w:rFonts w:ascii="Times New Roman" w:hAnsi="Times New Roman" w:cs="Times New Roman"/>
-        </w:rPr>
-        <w:t xml:space="preserve"> Those errors are smaller just a little smaller than in Explicit Upwind Scheme.</w:t>
+        <w:t>11 shows that norms have relatively small values.</w:t>
+      </w:r>
+      <w:r>
+        <w:rPr>
+          <w:rFonts w:ascii="Times New Roman" w:hAnsi="Times New Roman" w:cs="Times New Roman"/>
+        </w:rPr>
+        <w:t xml:space="preserve">  Especially norm one and two have decent (small) values.</w:t>
       </w:r>
     </w:p>
     <w:p>
@@ -26726,19 +26829,149 @@
         <w:rPr>
           <w:rFonts w:ascii="Times New Roman" w:hAnsi="Times New Roman" w:cs="Times New Roman"/>
         </w:rPr>
-        <w:t>Overall Lax-Wendroff is good quality scheme with results comparable to</w:t>
-      </w:r>
+        <w:t xml:space="preserve">Overall </w:t>
+      </w:r>
+      <w:r>
+        <w:rPr>
+          <w:rFonts w:ascii="Times New Roman" w:hAnsi="Times New Roman" w:cs="Times New Roman"/>
+        </w:rPr>
+        <w:t xml:space="preserve">Richtmyer’s multi-step method </w:t>
+      </w:r>
+      <w:r>
+        <w:rPr>
+          <w:rFonts w:ascii="Times New Roman" w:hAnsi="Times New Roman" w:cs="Times New Roman"/>
+        </w:rPr>
+        <w:t>doesn’t work properly in this case.</w:t>
+      </w:r>
+      <w:r>
+        <w:rPr>
+          <w:rFonts w:ascii="Times New Roman" w:hAnsi="Times New Roman" w:cs="Times New Roman"/>
+        </w:rPr>
+        <w:t xml:space="preserve"> Probably there is some issue with time, because for each time step values are the same.</w:t>
+      </w:r>
+    </w:p>
+    <w:p>
+      <w:pPr>
+        <w:ind w:left="0"/>
+        <w:rPr>
+          <w:rFonts w:ascii="Times New Roman" w:hAnsi="Times New Roman" w:cs="Times New Roman"/>
+        </w:rPr>
+      </w:pPr>
+    </w:p>
+    <w:p>
+      <w:pPr>
+        <w:ind w:left="0"/>
+        <w:rPr>
+          <w:rFonts w:ascii="Times New Roman" w:hAnsi="Times New Roman" w:cs="Times New Roman"/>
+        </w:rPr>
+      </w:pPr>
+    </w:p>
+    <w:p>
+      <w:pPr>
+        <w:ind w:left="0"/>
+        <w:rPr>
+          <w:rFonts w:ascii="Times New Roman" w:hAnsi="Times New Roman" w:cs="Times New Roman"/>
+        </w:rPr>
+      </w:pPr>
+    </w:p>
+    <w:p>
+      <w:pPr>
+        <w:ind w:left="0"/>
+        <w:rPr>
+          <w:rFonts w:ascii="Times New Roman" w:hAnsi="Times New Roman" w:cs="Times New Roman"/>
+        </w:rPr>
+      </w:pPr>
+    </w:p>
+    <w:p>
+      <w:pPr>
+        <w:ind w:left="0"/>
+        <w:rPr>
+          <w:rFonts w:ascii="Times New Roman" w:hAnsi="Times New Roman" w:cs="Times New Roman"/>
+        </w:rPr>
+      </w:pPr>
+    </w:p>
+    <w:p>
+      <w:pPr>
+        <w:ind w:left="0"/>
+        <w:rPr>
+          <w:rFonts w:ascii="Times New Roman" w:hAnsi="Times New Roman" w:cs="Times New Roman"/>
+        </w:rPr>
+      </w:pPr>
+    </w:p>
+    <w:p>
+      <w:pPr>
+        <w:ind w:left="0"/>
+        <w:rPr>
+          <w:rFonts w:ascii="Times New Roman" w:hAnsi="Times New Roman" w:cs="Times New Roman"/>
+        </w:rPr>
+      </w:pPr>
+    </w:p>
+    <w:p>
+      <w:pPr>
+        <w:ind w:left="0"/>
+        <w:rPr>
+          <w:rFonts w:ascii="Times New Roman" w:hAnsi="Times New Roman" w:cs="Times New Roman"/>
+        </w:rPr>
+      </w:pPr>
+    </w:p>
+    <w:p>
+      <w:pPr>
+        <w:ind w:left="0"/>
+        <w:rPr>
+          <w:rFonts w:ascii="Times New Roman" w:hAnsi="Times New Roman" w:cs="Times New Roman"/>
+        </w:rPr>
+      </w:pPr>
+    </w:p>
+    <w:p>
+      <w:pPr>
+        <w:pStyle w:val="Nagwek1"/>
+        <w:numPr>
+          <w:ilvl w:val="0"/>
+          <w:numId w:val="3"/>
+        </w:numPr>
+        <w:rPr>
+          <w:rFonts w:ascii="Times New Roman" w:hAnsi="Times New Roman" w:cs="Times New Roman"/>
+          <w:b/>
+          <w:color w:val="000000" w:themeColor="text1"/>
+          <w:sz w:val="44"/>
+          <w:szCs w:val="44"/>
+        </w:rPr>
+      </w:pPr>
+      <w:r>
+        <w:rPr>
+          <w:rFonts w:ascii="Times New Roman" w:hAnsi="Times New Roman" w:cs="Times New Roman"/>
+          <w:b/>
+          <w:color w:val="000000" w:themeColor="text1"/>
+          <w:sz w:val="44"/>
+          <w:szCs w:val="44"/>
+        </w:rPr>
+        <w:lastRenderedPageBreak/>
+        <w:t>Conclusions</w:t>
+      </w:r>
+    </w:p>
+    <w:p/>
+    <w:p/>
+    <w:p>
+      <w:bookmarkStart w:id="2" w:name="_GoBack"/>
+      <w:bookmarkEnd w:id="2"/>
+    </w:p>
+    <w:p>
+      <w:pPr>
+        <w:pStyle w:val="Nagwek1"/>
+      </w:pPr>
+    </w:p>
+    <w:p>
+      <w:pPr>
+        <w:ind w:left="0"/>
+        <w:rPr>
+          <w:rFonts w:ascii="Times New Roman" w:hAnsi="Times New Roman" w:cs="Times New Roman"/>
+        </w:rPr>
+      </w:pPr>
       <w:r>
         <w:rPr>
           <w:rFonts w:ascii="Times New Roman" w:hAnsi="Times New Roman" w:cs="Times New Roman"/>
         </w:rPr>
         <w:t xml:space="preserve"> </w:t>
-      </w:r>
-      <w:r>
-        <w:rPr>
-          <w:rFonts w:ascii="Times New Roman" w:hAnsi="Times New Roman" w:cs="Times New Roman"/>
-        </w:rPr>
-        <w:t xml:space="preserve">Explicit Upwind Scheme. </w:t>
       </w:r>
     </w:p>
     <w:p>
@@ -26772,6 +27005,92 @@
 <file path=word/numbering.xml><?xml version="1.0" encoding="utf-8"?>
 <w:numbering xmlns:wpc="http://schemas.microsoft.com/office/word/2010/wordprocessingCanvas" xmlns:cx="http://schemas.microsoft.com/office/drawing/2014/chartex" xmlns:cx1="http://schemas.microsoft.com/office/drawing/2015/9/8/chartex" xmlns:cx2="http://schemas.microsoft.com/office/drawing/2015/10/21/chartex" xmlns:mc="http://schemas.openxmlformats.org/markup-compatibility/2006" xmlns:o="urn:schemas-microsoft-com:office:office" xmlns:r="http://schemas.openxmlformats.org/officeDocument/2006/relationships" xmlns:m="http://schemas.openxmlformats.org/officeDocument/2006/math" xmlns:v="urn:schemas-microsoft-com:vml" xmlns:wp14="http://schemas.microsoft.com/office/word/2010/wordprocessingDrawing" xmlns:wp="http://schemas.openxmlformats.org/drawingml/2006/wordprocessingDrawing" xmlns:w10="urn:schemas-microsoft-com:office:word" xmlns:w="http://schemas.openxmlformats.org/wordprocessingml/2006/main" xmlns:w14="http://schemas.microsoft.com/office/word/2010/wordml" xmlns:w15="http://schemas.microsoft.com/office/word/2012/wordml" xmlns:w16se="http://schemas.microsoft.com/office/word/2015/wordml/symex" xmlns:wpg="http://schemas.microsoft.com/office/word/2010/wordprocessingGroup" xmlns:wpi="http://schemas.microsoft.com/office/word/2010/wordprocessingInk" xmlns:wne="http://schemas.microsoft.com/office/word/2006/wordml" xmlns:wps="http://schemas.microsoft.com/office/word/2010/wordprocessingShape" mc:Ignorable="w14 w15 w16se wp14">
   <w:abstractNum w:abstractNumId="0" w15:restartNumberingAfterBreak="0">
+    <w:nsid w:val="044150DB"/>
+    <w:multiLevelType w:val="hybridMultilevel"/>
+    <w:tmpl w:val="5D7E2CC2"/>
+    <w:lvl w:ilvl="0" w:tplc="0415000F">
+      <w:start w:val="1"/>
+      <w:numFmt w:val="decimal"/>
+      <w:lvlText w:val="%1."/>
+      <w:lvlJc w:val="left"/>
+      <w:pPr>
+        <w:ind w:left="1080" w:hanging="360"/>
+      </w:pPr>
+    </w:lvl>
+    <w:lvl w:ilvl="1" w:tplc="04150019" w:tentative="1">
+      <w:start w:val="1"/>
+      <w:numFmt w:val="lowerLetter"/>
+      <w:lvlText w:val="%2."/>
+      <w:lvlJc w:val="left"/>
+      <w:pPr>
+        <w:ind w:left="1800" w:hanging="360"/>
+      </w:pPr>
+    </w:lvl>
+    <w:lvl w:ilvl="2" w:tplc="0415001B" w:tentative="1">
+      <w:start w:val="1"/>
+      <w:numFmt w:val="lowerRoman"/>
+      <w:lvlText w:val="%3."/>
+      <w:lvlJc w:val="right"/>
+      <w:pPr>
+        <w:ind w:left="2520" w:hanging="180"/>
+      </w:pPr>
+    </w:lvl>
+    <w:lvl w:ilvl="3" w:tplc="0415000F" w:tentative="1">
+      <w:start w:val="1"/>
+      <w:numFmt w:val="decimal"/>
+      <w:lvlText w:val="%4."/>
+      <w:lvlJc w:val="left"/>
+      <w:pPr>
+        <w:ind w:left="3240" w:hanging="360"/>
+      </w:pPr>
+    </w:lvl>
+    <w:lvl w:ilvl="4" w:tplc="04150019" w:tentative="1">
+      <w:start w:val="1"/>
+      <w:numFmt w:val="lowerLetter"/>
+      <w:lvlText w:val="%5."/>
+      <w:lvlJc w:val="left"/>
+      <w:pPr>
+        <w:ind w:left="3960" w:hanging="360"/>
+      </w:pPr>
+    </w:lvl>
+    <w:lvl w:ilvl="5" w:tplc="0415001B" w:tentative="1">
+      <w:start w:val="1"/>
+      <w:numFmt w:val="lowerRoman"/>
+      <w:lvlText w:val="%6."/>
+      <w:lvlJc w:val="right"/>
+      <w:pPr>
+        <w:ind w:left="4680" w:hanging="180"/>
+      </w:pPr>
+    </w:lvl>
+    <w:lvl w:ilvl="6" w:tplc="0415000F" w:tentative="1">
+      <w:start w:val="1"/>
+      <w:numFmt w:val="decimal"/>
+      <w:lvlText w:val="%7."/>
+      <w:lvlJc w:val="left"/>
+      <w:pPr>
+        <w:ind w:left="5400" w:hanging="360"/>
+      </w:pPr>
+    </w:lvl>
+    <w:lvl w:ilvl="7" w:tplc="04150019" w:tentative="1">
+      <w:start w:val="1"/>
+      <w:numFmt w:val="lowerLetter"/>
+      <w:lvlText w:val="%8."/>
+      <w:lvlJc w:val="left"/>
+      <w:pPr>
+        <w:ind w:left="6120" w:hanging="360"/>
+      </w:pPr>
+    </w:lvl>
+    <w:lvl w:ilvl="8" w:tplc="0415001B" w:tentative="1">
+      <w:start w:val="1"/>
+      <w:numFmt w:val="lowerRoman"/>
+      <w:lvlText w:val="%9."/>
+      <w:lvlJc w:val="right"/>
+      <w:pPr>
+        <w:ind w:left="6840" w:hanging="180"/>
+      </w:pPr>
+    </w:lvl>
+  </w:abstractNum>
+  <w:abstractNum w:abstractNumId="1" w15:restartNumberingAfterBreak="0">
     <w:nsid w:val="04B000EB"/>
     <w:multiLevelType w:val="multilevel"/>
     <w:tmpl w:val="0415001F"/>
@@ -26857,7 +27176,7 @@
       </w:pPr>
     </w:lvl>
   </w:abstractNum>
-  <w:abstractNum w:abstractNumId="1" w15:restartNumberingAfterBreak="0">
+  <w:abstractNum w:abstractNumId="2" w15:restartNumberingAfterBreak="0">
     <w:nsid w:val="0DF93DAD"/>
     <w:multiLevelType w:val="hybridMultilevel"/>
     <w:tmpl w:val="C788415C"/>
@@ -26970,7 +27289,7 @@
       </w:rPr>
     </w:lvl>
   </w:abstractNum>
-  <w:abstractNum w:abstractNumId="2" w15:restartNumberingAfterBreak="0">
+  <w:abstractNum w:abstractNumId="3" w15:restartNumberingAfterBreak="0">
     <w:nsid w:val="2291590B"/>
     <w:multiLevelType w:val="hybridMultilevel"/>
     <w:tmpl w:val="8FA89AD6"/>
@@ -27056,7 +27375,7 @@
       </w:pPr>
     </w:lvl>
   </w:abstractNum>
-  <w:abstractNum w:abstractNumId="3" w15:restartNumberingAfterBreak="0">
+  <w:abstractNum w:abstractNumId="4" w15:restartNumberingAfterBreak="0">
     <w:nsid w:val="2B407C42"/>
     <w:multiLevelType w:val="multilevel"/>
     <w:tmpl w:val="0415001F"/>
@@ -27142,7 +27461,93 @@
       </w:pPr>
     </w:lvl>
   </w:abstractNum>
-  <w:abstractNum w:abstractNumId="4" w15:restartNumberingAfterBreak="0">
+  <w:abstractNum w:abstractNumId="5" w15:restartNumberingAfterBreak="0">
+    <w:nsid w:val="2DB3781C"/>
+    <w:multiLevelType w:val="hybridMultilevel"/>
+    <w:tmpl w:val="4A7E2CD2"/>
+    <w:lvl w:ilvl="0" w:tplc="0415000F">
+      <w:start w:val="1"/>
+      <w:numFmt w:val="decimal"/>
+      <w:lvlText w:val="%1."/>
+      <w:lvlJc w:val="left"/>
+      <w:pPr>
+        <w:ind w:left="360" w:hanging="360"/>
+      </w:pPr>
+    </w:lvl>
+    <w:lvl w:ilvl="1" w:tplc="04150019" w:tentative="1">
+      <w:start w:val="1"/>
+      <w:numFmt w:val="lowerLetter"/>
+      <w:lvlText w:val="%2."/>
+      <w:lvlJc w:val="left"/>
+      <w:pPr>
+        <w:ind w:left="1080" w:hanging="360"/>
+      </w:pPr>
+    </w:lvl>
+    <w:lvl w:ilvl="2" w:tplc="0415001B" w:tentative="1">
+      <w:start w:val="1"/>
+      <w:numFmt w:val="lowerRoman"/>
+      <w:lvlText w:val="%3."/>
+      <w:lvlJc w:val="right"/>
+      <w:pPr>
+        <w:ind w:left="1800" w:hanging="180"/>
+      </w:pPr>
+    </w:lvl>
+    <w:lvl w:ilvl="3" w:tplc="0415000F" w:tentative="1">
+      <w:start w:val="1"/>
+      <w:numFmt w:val="decimal"/>
+      <w:lvlText w:val="%4."/>
+      <w:lvlJc w:val="left"/>
+      <w:pPr>
+        <w:ind w:left="2520" w:hanging="360"/>
+      </w:pPr>
+    </w:lvl>
+    <w:lvl w:ilvl="4" w:tplc="04150019" w:tentative="1">
+      <w:start w:val="1"/>
+      <w:numFmt w:val="lowerLetter"/>
+      <w:lvlText w:val="%5."/>
+      <w:lvlJc w:val="left"/>
+      <w:pPr>
+        <w:ind w:left="3240" w:hanging="360"/>
+      </w:pPr>
+    </w:lvl>
+    <w:lvl w:ilvl="5" w:tplc="0415001B" w:tentative="1">
+      <w:start w:val="1"/>
+      <w:numFmt w:val="lowerRoman"/>
+      <w:lvlText w:val="%6."/>
+      <w:lvlJc w:val="right"/>
+      <w:pPr>
+        <w:ind w:left="3960" w:hanging="180"/>
+      </w:pPr>
+    </w:lvl>
+    <w:lvl w:ilvl="6" w:tplc="0415000F" w:tentative="1">
+      <w:start w:val="1"/>
+      <w:numFmt w:val="decimal"/>
+      <w:lvlText w:val="%7."/>
+      <w:lvlJc w:val="left"/>
+      <w:pPr>
+        <w:ind w:left="4680" w:hanging="360"/>
+      </w:pPr>
+    </w:lvl>
+    <w:lvl w:ilvl="7" w:tplc="04150019" w:tentative="1">
+      <w:start w:val="1"/>
+      <w:numFmt w:val="lowerLetter"/>
+      <w:lvlText w:val="%8."/>
+      <w:lvlJc w:val="left"/>
+      <w:pPr>
+        <w:ind w:left="5400" w:hanging="360"/>
+      </w:pPr>
+    </w:lvl>
+    <w:lvl w:ilvl="8" w:tplc="0415001B" w:tentative="1">
+      <w:start w:val="1"/>
+      <w:numFmt w:val="lowerRoman"/>
+      <w:lvlText w:val="%9."/>
+      <w:lvlJc w:val="right"/>
+      <w:pPr>
+        <w:ind w:left="6120" w:hanging="180"/>
+      </w:pPr>
+    </w:lvl>
+  </w:abstractNum>
+  <w:abstractNum w:abstractNumId="6" w15:restartNumberingAfterBreak="0">
     <w:nsid w:val="34CE01E5"/>
     <w:multiLevelType w:val="hybridMultilevel"/>
     <w:tmpl w:val="C194038E"/>
@@ -27228,7 +27633,7 @@
       </w:pPr>
     </w:lvl>
   </w:abstractNum>
-  <w:abstractNum w:abstractNumId="5" w15:restartNumberingAfterBreak="0">
+  <w:abstractNum w:abstractNumId="7" w15:restartNumberingAfterBreak="0">
     <w:nsid w:val="38DE6EED"/>
     <w:multiLevelType w:val="hybridMultilevel"/>
     <w:tmpl w:val="980EF25A"/>
@@ -27341,7 +27746,7 @@
       </w:rPr>
     </w:lvl>
   </w:abstractNum>
-  <w:abstractNum w:abstractNumId="6" w15:restartNumberingAfterBreak="0">
+  <w:abstractNum w:abstractNumId="8" w15:restartNumberingAfterBreak="0">
     <w:nsid w:val="4E9E4713"/>
     <w:multiLevelType w:val="hybridMultilevel"/>
     <w:tmpl w:val="AB7C5292"/>
@@ -27454,7 +27859,7 @@
       </w:rPr>
     </w:lvl>
   </w:abstractNum>
-  <w:abstractNum w:abstractNumId="7" w15:restartNumberingAfterBreak="0">
+  <w:abstractNum w:abstractNumId="9" w15:restartNumberingAfterBreak="0">
     <w:nsid w:val="57B161B2"/>
     <w:multiLevelType w:val="multilevel"/>
     <w:tmpl w:val="0415001F"/>
@@ -27540,7 +27945,7 @@
       </w:pPr>
     </w:lvl>
   </w:abstractNum>
-  <w:abstractNum w:abstractNumId="8" w15:restartNumberingAfterBreak="0">
+  <w:abstractNum w:abstractNumId="10" w15:restartNumberingAfterBreak="0">
     <w:nsid w:val="6619213A"/>
     <w:multiLevelType w:val="hybridMultilevel"/>
     <w:tmpl w:val="C730011E"/>
@@ -27626,7 +28031,93 @@
       </w:pPr>
     </w:lvl>
   </w:abstractNum>
-  <w:abstractNum w:abstractNumId="9" w15:restartNumberingAfterBreak="0">
+  <w:abstractNum w:abstractNumId="11" w15:restartNumberingAfterBreak="0">
+    <w:nsid w:val="66715031"/>
+    <w:multiLevelType w:val="hybridMultilevel"/>
+    <w:tmpl w:val="71B82B94"/>
+    <w:lvl w:ilvl="0" w:tplc="0415000F">
+      <w:start w:val="1"/>
+      <w:numFmt w:val="decimal"/>
+      <w:lvlText w:val="%1."/>
+      <w:lvlJc w:val="left"/>
+      <w:pPr>
+        <w:ind w:left="1080" w:hanging="360"/>
+      </w:pPr>
+    </w:lvl>
+    <w:lvl w:ilvl="1" w:tplc="04150019" w:tentative="1">
+      <w:start w:val="1"/>
+      <w:numFmt w:val="lowerLetter"/>
+      <w:lvlText w:val="%2."/>
+      <w:lvlJc w:val="left"/>
+      <w:pPr>
+        <w:ind w:left="1800" w:hanging="360"/>
+      </w:pPr>
+    </w:lvl>
+    <w:lvl w:ilvl="2" w:tplc="0415001B" w:tentative="1">
+      <w:start w:val="1"/>
+      <w:numFmt w:val="lowerRoman"/>
+      <w:lvlText w:val="%3."/>
+      <w:lvlJc w:val="right"/>
+      <w:pPr>
+        <w:ind w:left="2520" w:hanging="180"/>
+      </w:pPr>
+    </w:lvl>
+    <w:lvl w:ilvl="3" w:tplc="0415000F" w:tentative="1">
+      <w:start w:val="1"/>
+      <w:numFmt w:val="decimal"/>
+      <w:lvlText w:val="%4."/>
+      <w:lvlJc w:val="left"/>
+      <w:pPr>
+        <w:ind w:left="3240" w:hanging="360"/>
+      </w:pPr>
+    </w:lvl>
+    <w:lvl w:ilvl="4" w:tplc="04150019" w:tentative="1">
+      <w:start w:val="1"/>
+      <w:numFmt w:val="lowerLetter"/>
+      <w:lvlText w:val="%5."/>
+      <w:lvlJc w:val="left"/>
+      <w:pPr>
+        <w:ind w:left="3960" w:hanging="360"/>
+      </w:pPr>
+    </w:lvl>
+    <w:lvl w:ilvl="5" w:tplc="0415001B" w:tentative="1">
+      <w:start w:val="1"/>
+      <w:numFmt w:val="lowerRoman"/>
+      <w:lvlText w:val="%6."/>
+      <w:lvlJc w:val="right"/>
+      <w:pPr>
+        <w:ind w:left="4680" w:hanging="180"/>
+      </w:pPr>
+    </w:lvl>
+    <w:lvl w:ilvl="6" w:tplc="0415000F" w:tentative="1">
+      <w:start w:val="1"/>
+      <w:numFmt w:val="decimal"/>
+      <w:lvlText w:val="%7."/>
+      <w:lvlJc w:val="left"/>
+      <w:pPr>
+        <w:ind w:left="5400" w:hanging="360"/>
+      </w:pPr>
+    </w:lvl>
+    <w:lvl w:ilvl="7" w:tplc="04150019" w:tentative="1">
+      <w:start w:val="1"/>
+      <w:numFmt w:val="lowerLetter"/>
+      <w:lvlText w:val="%8."/>
+      <w:lvlJc w:val="left"/>
+      <w:pPr>
+        <w:ind w:left="6120" w:hanging="360"/>
+      </w:pPr>
+    </w:lvl>
+    <w:lvl w:ilvl="8" w:tplc="0415001B" w:tentative="1">
+      <w:start w:val="1"/>
+      <w:numFmt w:val="lowerRoman"/>
+      <w:lvlText w:val="%9."/>
+      <w:lvlJc w:val="right"/>
+      <w:pPr>
+        <w:ind w:left="6840" w:hanging="180"/>
+      </w:pPr>
+    </w:lvl>
+  </w:abstractNum>
+  <w:abstractNum w:abstractNumId="12" w15:restartNumberingAfterBreak="0">
     <w:nsid w:val="73457985"/>
     <w:multiLevelType w:val="multilevel"/>
     <w:tmpl w:val="0415001F"/>
@@ -27713,34 +28204,43 @@
     </w:lvl>
   </w:abstractNum>
   <w:num w:numId="1">
+    <w:abstractNumId w:val="7"/>
+  </w:num>
+  <w:num w:numId="2">
+    <w:abstractNumId w:val="10"/>
+  </w:num>
+  <w:num w:numId="3">
+    <w:abstractNumId w:val="4"/>
+  </w:num>
+  <w:num w:numId="4">
+    <w:abstractNumId w:val="9"/>
+  </w:num>
+  <w:num w:numId="5">
+    <w:abstractNumId w:val="8"/>
+  </w:num>
+  <w:num w:numId="6">
+    <w:abstractNumId w:val="2"/>
+  </w:num>
+  <w:num w:numId="7">
+    <w:abstractNumId w:val="6"/>
+  </w:num>
+  <w:num w:numId="8">
+    <w:abstractNumId w:val="3"/>
+  </w:num>
+  <w:num w:numId="9">
+    <w:abstractNumId w:val="12"/>
+  </w:num>
+  <w:num w:numId="10">
+    <w:abstractNumId w:val="1"/>
+  </w:num>
+  <w:num w:numId="11">
     <w:abstractNumId w:val="5"/>
   </w:num>
-  <w:num w:numId="2">
-    <w:abstractNumId w:val="8"/>
+  <w:num w:numId="12">
+    <w:abstractNumId w:val="0"/>
   </w:num>
-  <w:num w:numId="3">
-    <w:abstractNumId w:val="3"/>
-  </w:num>
-  <w:num w:numId="4">
-    <w:abstractNumId w:val="7"/>
-  </w:num>
-  <w:num w:numId="5">
-    <w:abstractNumId w:val="6"/>
-  </w:num>
-  <w:num w:numId="6">
-    <w:abstractNumId w:val="1"/>
-  </w:num>
-  <w:num w:numId="7">
-    <w:abstractNumId w:val="4"/>
-  </w:num>
-  <w:num w:numId="8">
-    <w:abstractNumId w:val="2"/>
-  </w:num>
-  <w:num w:numId="9">
-    <w:abstractNumId w:val="9"/>
-  </w:num>
-  <w:num w:numId="10">
-    <w:abstractNumId w:val="0"/>
+  <w:num w:numId="13">
+    <w:abstractNumId w:val="11"/>
   </w:num>
 </w:numbering>
 </file>
@@ -28691,7 +29191,7 @@
 </file>
 
 <file path=customXml/itemProps1.xml><?xml version="1.0" encoding="utf-8"?>
-<ds:datastoreItem xmlns:ds="http://schemas.openxmlformats.org/officeDocument/2006/customXml" ds:itemID="{EA5C23A5-3C24-4A1B-AE87-7150C54035D6}">
+<ds:datastoreItem xmlns:ds="http://schemas.openxmlformats.org/officeDocument/2006/customXml" ds:itemID="{518786A4-AFBC-4D5B-BE69-F50E82D76724}">
   <ds:schemaRefs>
     <ds:schemaRef ds:uri="http://schemas.openxmlformats.org/officeDocument/2006/bibliography"/>
   </ds:schemaRefs>

</xml_diff>